<commit_message>
Clean up ova models for reprod; setting up doi for public code/data
</commit_message>
<xml_diff>
--- a/manuscript/wen-et-al-2025-cava-rv2-changes.docx
+++ b/manuscript/wen-et-al-2025-cava-rv2-changes.docx
@@ -258,12 +258,14 @@
           <w:t xml:space="preserve">; </w:t>
         </w:r>
       </w:ins>
+      <w:proofErr w:type="gramStart"/>
       <w:r>
         <w:t>prabhat.jha@utoronto.ca</w:t>
       </w:r>
       <w:r>
         <w:t>;</w:t>
       </w:r>
+      <w:proofErr w:type="gramEnd"/>
     </w:p>
     <w:p>
       <w:pPr>
@@ -316,7 +318,11 @@
         <w:t xml:space="preserve"> </w:t>
       </w:r>
       <w:r>
-        <w:t>prabhat.jha@utoronto.ca; r</w:t>
+        <w:t xml:space="preserve">prabhat.jha@utoronto.ca; </w:t>
+      </w:r>
+      <w:proofErr w:type="gramStart"/>
+      <w:r>
+        <w:t>r</w:t>
       </w:r>
       <w:r>
         <w:t>.ansumana</w:t>
@@ -330,6 +336,7 @@
       <w:r>
         <w:t>;</w:t>
       </w:r>
+      <w:proofErr w:type="gramEnd"/>
     </w:p>
     <w:p>
       <w:pPr>
@@ -1779,7 +1786,15 @@
         <w:t>.</w:t>
       </w:r>
       <w:r>
-        <w:t xml:space="preserve"> Verbal autopsy data containing 11,920 sample deaths were initially collected from in-field surveys, and filtered to </w:t>
+        <w:t xml:space="preserve"> Verbal autopsy data containing 11,920 sample deaths were initially collected from in-field </w:t>
+      </w:r>
+      <w:proofErr w:type="gramStart"/>
+      <w:r>
+        <w:t>surveys, and</w:t>
+      </w:r>
+      <w:proofErr w:type="gramEnd"/>
+      <w:r>
+        <w:t xml:space="preserve"> filtered to </w:t>
       </w:r>
       <w:r>
         <w:t>6939</w:t>
@@ -1803,7 +1818,15 @@
         <w:t xml:space="preserve"> InterVA-5, and InSilicoVA were </w:t>
       </w:r>
       <w:r>
-        <w:t>compared to physicians using standardized CGHR-10 codes, and evaluated using individual PCCC and population CSMF accuracy metrics.</w:t>
+        <w:t xml:space="preserve">compared to physicians using standardized CGHR-10 </w:t>
+      </w:r>
+      <w:proofErr w:type="gramStart"/>
+      <w:r>
+        <w:t>codes, and</w:t>
+      </w:r>
+      <w:proofErr w:type="gramEnd"/>
+      <w:r>
+        <w:t xml:space="preserve"> evaluated using individual PCCC and population CSMF accuracy metrics.</w:t>
       </w:r>
     </w:p>
     <w:p>
@@ -2181,7 +2204,9 @@
       </w:r>
       <w:r>
         <w:rPr>
-          <w:noProof/>
+          <w:rFonts w:eastAsiaTheme="minorEastAsia" w:cs="Times New Roman"/>
+          <w:kern w:val="0"/>
+          <w:lang w:val="en-US"/>
         </w:rPr>
         <w:t>[33]</w:t>
       </w:r>
@@ -2847,7 +2872,7 @@
         <w:fldChar w:fldCharType="begin"/>
       </w:r>
       <w:r>
-        <w:instrText xml:space="preserve"> ADDIN ZOTERO_ITEM CSL_CITATION {"citationID":"8ZjJxA5K","properties":{"formattedCitation":"[19\\uc0\\u8211{}21, 24, 60, 61]","plainCitation":"[19–21, 24, 60, 61]","noteIndex":0},"citationItems":[{"id":2532,"uris":["http://zotero.org/users/6749620/items/SU7YDIGK"],"itemData":{"id":2532,"type":"article-journal","abstract":"Verbal autopsies with physician assignment of cause of death (COD) are commonly used in settings where medical certification of deaths is uncommon. It remains unanswered if automated algorithms can replace physician assignment.","container-title":"BMC Medicine","DOI":"10.1186/s12916-019-1353-2","ISSN":"1741-7015","issue":"1","journalAbbreviation":"BMC Medicine","page":"116","source":"BioMed Central","title":"Automated versus physician assignment of cause of death for verbal autopsies: randomized trial of 9374 deaths in 117 villages in India","title-short":"Automated versus physician assignment of cause of death for verbal autopsies","volume":"17","author":[{"family":"Jha","given":"Prabhat"},{"family":"Kumar","given":"Dinesh"},{"family":"Dikshit","given":"Rajesh"},{"family":"Budukh","given":"Atul"},{"family":"Begum","given":"Rehana"},{"family":"Sati","given":"Prabha"},{"family":"Kolpak","given":"Patrycja"},{"family":"Wen","given":"Richard"},{"family":"Raithatha","given":"Shyamsundar J."},{"family":"Shah","given":"Utkarsh"},{"family":"Li","given":"Zehang Richard"},{"family":"Aleksandrowicz","given":"Lukasz"},{"family":"Shah","given":"Prakash"},{"family":"Piyasena","given":"Kapila"},{"family":"McCormick","given":"Tyler H."},{"family":"Gelband","given":"Hellen"},{"family":"Clark","given":"Samuel J."}],"issued":{"date-parts":[["2019",6,27]]},"citation-key":"jhaAutomatedPhysicianAssignment2019"}},{"id":2536,"uris":["http://zotero.org/users/6749620/items/9MB658MJ"],"itemData":{"id":2536,"type":"article-journal","abstract":"Computer-coded verbal autopsy (CCVA) methods to assign causes of death (CODs) for medically unattended deaths have been proposed as an alternative to physician-certified verbal autopsy (PCVA). We conducted a systematic review of 19 published comparison studies (from 684 evaluated), most of which used hospital-based deaths as the reference standard. We assessed the performance of PCVA and five CCVA methods: Random Forest, Tariff, InterVA, King-Lu, and Simplified Symptom Pattern.","container-title":"BMC Medicine","DOI":"10.1186/1741-7015-12-22","ISSN":"1741-7015","issue":"1","journalAbbreviation":"BMC Med","language":"en","page":"22","source":"Springer Link","title":"Comparison of physician-certified verbal autopsy with computer-coded verbal autopsy for cause of death assignment in hospitalized patients in low- and middle-income countries: systematic review","title-short":"Comparison of physician-certified verbal autopsy with computer-coded verbal autopsy for cause of death assignment in hospitalized patients in low- and middle-income countries","volume":"12","author":[{"family":"Leitao","given":"Jordana"},{"family":"Desai","given":"Nikita"},{"family":"Aleksandrowicz","given":"Lukasz"},{"family":"Byass","given":"Peter"},{"family":"Miasnikof","given":"Pierre"},{"family":"Tollman","given":"Stephen"},{"family":"Alam","given":"Dewan"},{"family":"Lu","given":"Ying"},{"family":"Rathi","given":"Suresh Kumar"},{"family":"Singh","given":"Abhishek"},{"family":"Suraweera","given":"Wilson"},{"family":"Ram","given":"Faujdar"},{"family":"Jha","given":"Prabhat"}],"issued":{"date-parts":[["2014",2,4]]},"citation-key":"leitaoComparisonPhysiciancertifiedVerbal2014"}},{"id":2542,"uris":["http://zotero.org/users/6749620/items/5GHPUY8C"],"itemData":{"id":2542,"type":"article-journal","abstract":"Physician-coded verbal autopsy (PCVA) is the most widely used method to determine causes of death (CODs) in countries where medical certification of death is uncommon. Computer-coded verbal autopsy (CCVA) methods have been proposed as a faster and cheaper alternative to PCVA, though they have not been widely compared to PCVA or to each other.","container-title":"BMC Medicine","DOI":"10.1186/1741-7015-12-20","ISSN":"1741-7015","issue":"1","journalAbbreviation":"BMC Medicine","page":"20","source":"BioMed Central","title":"Performance of four computer-coded verbal autopsy methods for cause of death assignment compared with physician coding on 24,000 deaths in low- and middle-income countries","volume":"12","author":[{"family":"Desai","given":"Nikita"},{"family":"Aleksandrowicz","given":"Lukasz"},{"family":"Miasnikof","given":"Pierre"},{"family":"Lu","given":"Ying"},{"family":"Leitao","given":"Jordana"},{"family":"Byass","given":"Peter"},{"family":"Tollman","given":"Stephen"},{"family":"Mee","given":"Paul"},{"family":"Alam","given":"Dewan"},{"family":"Rathi","given":"Suresh Kumar"},{"family":"Singh","given":"Abhishek"},{"family":"Kumar","given":"Rajesh"},{"family":"Ram","given":"Faujdar"},{"family":"Jha","given":"Prabhat"}],"issued":{"date-parts":[["2014",2,4]]},"citation-key":"desaiPerformanceFourComputercoded2014"}},{"id":2539,"uris":["http://zotero.org/users/6749620/items/T3TI6D5R"],"itemData":{"id":2539,"type":"article-journal","abstract":"A verbal autopsy (VA) is a post-hoc written interview report of the symptoms preceding a person’s death in cases where no official cause of death (CoD) was determined by a physician. Current leading automated VA coding methods primarily use structured data from VAs to assign a CoD category. We present a method to automatically determine CoD categories from VA free-text narratives alone.","container-title":"BMC Medical Informatics and Decision Making","DOI":"10.1186/s12911-019-0841-9","ISSN":"1472-6947","issue":"1","journalAbbreviation":"BMC Med Inform Decis Mak","language":"en","page":"127","source":"Springer Link","title":"Automatically determining cause of death from verbal autopsy narratives","volume":"19","author":[{"family":"Jeblee","given":"Serena"},{"family":"Gomes","given":"Mireille"},{"family":"Jha","given":"Prabhat"},{"family":"Rudzicz","given":"Frank"},{"family":"Hirst","given":"Graeme"}],"issued":{"date-parts":[["2019",7,9]]},"citation-key":"jebleeAutomaticallyDeterminingCause2019"}},{"id":3464,"uris":["http://zotero.org/users/6749620/items/AD65DTMP"],"itemData":{"id":3464,"type":"article-journal","container-title":"Gates open research","page":"63","source":"Google Scholar","title":"Automated verbal autopsy classification: using one-against-all ensemble method and Naïve Bayes classifier","title-short":"Automated verbal autopsy classification","volume":"2","author":[{"family":"Murtaza","given":"Syed Shariyar"},{"family":"Kolpak","given":"Patrycja"},{"family":"Bener","given":"Ayse"},{"family":"Jha","given":"Prabhat"}],"issued":{"date-parts":[["2019"]]},"citation-key":"murtazaAutomatedVerbalAutopsy2019"}},{"id":3465,"uris":["http://zotero.org/users/6749620/items/J5CI8DKT"],"itemData":{"id":3465,"type":"article-journal","container-title":"BMC Medicine","DOI":"10.1186/s12916-015-0521-2","ISSN":"1741-7015","issue":"1","journalAbbreviation":"BMC Med","language":"en","page":"286","source":"DOI.org (Crossref)","title":"Naive Bayes classifiers for verbal autopsies: comparison to physician-based classification for 21,000 child and adult deaths","title-short":"Naive Bayes classifiers for verbal autopsies","volume":"13","author":[{"family":"Miasnikof","given":"Pierre"},{"family":"Giannakeas","given":"Vasily"},{"family":"Gomes","given":"Mireille"},{"family":"Aleksandrowicz","given":"Lukasz"},{"family":"Shestopaloff","given":"Alexander Y."},{"family":"Alam","given":"Dewan"},{"family":"Tollman","given":"Stephen"},{"family":"Samarikhalaj","given":"Akram"},{"family":"Jha","given":"Prabhat"}],"issued":{"date-parts":[["2015",12]]},"citation-key":"miasnikofNaiveBayesClassifiers2015"}}],"schema":"https://github.com/citation-style-language/schema/raw/master/csl-citation.json"} </w:instrText>
+        <w:instrText xml:space="preserve"> ADDIN ZOTERO_ITEM CSL_CITATION {"citationID":"8ZjJxA5K","properties":{"formattedCitation":"[19\\uc0\\u8211{}21, 24, 60, 61]","plainCitation":"[19–21, 24, 60, 61]","noteIndex":0},"citationItems":[{"id":2532,"uris":["http://zotero.org/users/6749620/items/SU7YDIGK"],"itemData":{"id":2532,"type":"article-journal","abstract":"Verbal autopsies with physician assignment of cause of death (COD) are commonly used in settings where medical certification of deaths is uncommon. It remains unanswered if automated algorithms can replace physician assignment.","container-title":"BMC Medicine","DOI":"10.1186/s12916-019-1353-2","ISSN":"1741-7015","issue":"1","journalAbbreviation":"BMC Medicine","page":"116","source":"BioMed Central","title":"Automated versus physician assignment of cause of death for verbal autopsies: randomized trial of 9374 deaths in 117 villages in India","title-short":"Automated versus physician assignment of cause of death for verbal autopsies","volume":"17","author":[{"family":"Jha","given":"Prabhat"},{"family":"Kumar","given":"Dinesh"},{"family":"Dikshit","given":"Rajesh"},{"family":"Budukh","given":"Atul"},{"family":"Begum","given":"Rehana"},{"family":"Sati","given":"Prabha"},{"family":"Kolpak","given":"Patrycja"},{"family":"Wen","given":"Richard"},{"family":"Raithatha","given":"Shyamsundar J."},{"family":"Shah","given":"Utkarsh"},{"family":"Li","given":"Zehang Richard"},{"family":"Aleksandrowicz","given":"Lukasz"},{"family":"Shah","given":"Prakash"},{"family":"Piyasena","given":"Kapila"},{"family":"McCormick","given":"Tyler H."},{"family":"Gelband","given":"Hellen"},{"family":"Clark","given":"Samuel J."}],"issued":{"date-parts":[["2019",6,27]]},"citation-key":"jhaAutomatedPhysicianAssignment2019"}},{"id":2536,"uris":["http://zotero.org/users/6749620/items/9MB658MJ"],"itemData":{"id":2536,"type":"article-journal","abstract":"Computer-coded verbal autopsy (CCVA) methods to assign causes of death (CODs) for medically unattended deaths have been proposed as an alternative to physician-certified verbal autopsy (PCVA). We conducted a systematic review of 19 published comparison studies (from 684 evaluated), most of which used hospital-based deaths as the reference standard. We assessed the performance of PCVA and five CCVA methods: Random Forest, Tariff, InterVA, King-Lu, and Simplified Symptom Pattern.","container-title":"BMC Medicine","DOI":"10.1186/1741-7015-12-22","ISSN":"1741-7015","issue":"1","journalAbbreviation":"BMC Med","language":"en","page":"22","source":"Springer Link","title":"Comparison of physician-certified verbal autopsy with computer-coded verbal autopsy for cause of death assignment in hospitalized patients in low- and middle-income countries: systematic review","title-short":"Comparison of physician-certified verbal autopsy with computer-coded verbal autopsy for cause of death assignment in hospitalized patients in low- and middle-income countries","volume":"12","author":[{"family":"Leitao","given":"Jordana"},{"family":"Desai","given":"Nikita"},{"family":"Aleksandrowicz","given":"Lukasz"},{"family":"Byass","given":"Peter"},{"family":"Miasnikof","given":"Pierre"},{"family":"Tollman","given":"Stephen"},{"family":"Alam","given":"Dewan"},{"family":"Lu","given":"Ying"},{"family":"Rathi","given":"Suresh Kumar"},{"family":"Singh","given":"Abhishek"},{"family":"Suraweera","given":"Wilson"},{"family":"Ram","given":"Faujdar"},{"family":"Jha","given":"Prabhat"}],"issued":{"date-parts":[["2014",2,4]]},"citation-key":"leitaoComparisonPhysiciancertifiedVerbal2014"}},{"id":2542,"uris":["http://zotero.org/users/6749620/items/5GHPUY8C"],"itemData":{"id":2542,"type":"article-journal","abstract":"Physician-coded verbal autopsy (PCVA) is the most widely used method to determine causes of death (CODs) in countries where medical certification of death is uncommon. Computer-coded verbal autopsy (CCVA) methods have been proposed as a faster and cheaper alternative to PCVA, though they have not been widely compared to PCVA or to each other.","container-title":"BMC Medicine","DOI":"10.1186/1741-7015-12-20","ISSN":"1741-7015","issue":"1","journalAbbreviation":"BMC Medicine","page":"20","source":"BioMed Central","title":"Performance of four computer-coded verbal autopsy methods for cause of death assignment compared with physician coding on 24,000 deaths in low- and middle-income countries","volume":"12","author":[{"family":"Desai","given":"Nikita"},{"family":"Aleksandrowicz","given":"Lukasz"},{"family":"Miasnikof","given":"Pierre"},{"family":"Lu","given":"Ying"},{"family":"Leitao","given":"Jordana"},{"family":"Byass","given":"Peter"},{"family":"Tollman","given":"Stephen"},{"family":"Mee","given":"Paul"},{"family":"Alam","given":"Dewan"},{"family":"Rathi","given":"Suresh Kumar"},{"family":"Singh","given":"Abhishek"},{"family":"Kumar","given":"Rajesh"},{"family":"Ram","given":"Faujdar"},{"family":"Jha","given":"Prabhat"}],"issued":{"date-parts":[["2014",2,4]]},"citation-key":"desaiPerformanceFourComputercoded2014"}},{"id":2539,"uris":["http://zotero.org/users/6749620/items/T3TI6D5R"],"itemData":{"id":2539,"type":"article-journal","abstract":"A verbal autopsy (VA) is a post-hoc written interview report of the symptoms preceding a person’s death in cases where no official cause of death (CoD) was determined by a physician. Current leading automated VA coding methods primarily use structured data from VAs to assign a CoD category. We present a method to automatically determine CoD categories from VA free-text narratives alone.","container-title":"BMC Medical Informatics and Decision Making","DOI":"10.1186/s12911-019-0841-9","ISSN":"1472-6947","issue":"1","journalAbbreviation":"BMC Med Inform Decis Mak","language":"en","page":"127","source":"Springer Link","title":"Automatically determining cause of death from verbal autopsy narratives","volume":"19","author":[{"family":"Jeblee","given":"Serena"},{"family":"Gomes","given":"Mireille"},{"family":"Jha","given":"Prabhat"},{"family":"Rudzicz","given":"Frank"},{"family":"Hirst","given":"Graeme"}],"issued":{"date-parts":[["2019",7,9]]},"citation-key":"jebleeAutomaticallyDeterminingCause2019"}},{"id":3464,"uris":["http://zotero.org/users/6749620/items/AD65DTMP"],"itemData":{"id":3464,"type":"article-journal","container-title":"Gates open research","journalAbbreviation":"Gates Open Res","page":"63","source":"Google Scholar","title":"Automated verbal autopsy classification: using one-against-all ensemble method and Naïve Bayes classifier","title-short":"Automated verbal autopsy classification","volume":"2","author":[{"family":"Murtaza","given":"Syed Shariyar"},{"family":"Kolpak","given":"Patrycja"},{"family":"Bener","given":"Ayse"},{"family":"Jha","given":"Prabhat"}],"issued":{"date-parts":[["2019"]]},"citation-key":"murtazaAutomatedVerbalAutopsy2019"}},{"id":3465,"uris":["http://zotero.org/users/6749620/items/J5CI8DKT"],"itemData":{"id":3465,"type":"article-journal","container-title":"BMC Medicine","DOI":"10.1186/s12916-015-0521-2","ISSN":"1741-7015","issue":"1","journalAbbreviation":"BMC Med","language":"en","page":"286","source":"DOI.org (Crossref)","title":"Naive Bayes classifiers for verbal autopsies: comparison to physician-based classification for 21,000 child and adult deaths","title-short":"Naive Bayes classifiers for verbal autopsies","volume":"13","author":[{"family":"Miasnikof","given":"Pierre"},{"family":"Giannakeas","given":"Vasily"},{"family":"Gomes","given":"Mireille"},{"family":"Aleksandrowicz","given":"Lukasz"},{"family":"Shestopaloff","given":"Alexander Y."},{"family":"Alam","given":"Dewan"},{"family":"Tollman","given":"Stephen"},{"family":"Samarikhalaj","given":"Akram"},{"family":"Jha","given":"Prabhat"}],"issued":{"date-parts":[["2015",12]]},"citation-key":"miasnikofNaiveBayesClassifiers2015"}}],"schema":"https://github.com/citation-style-language/schema/raw/master/csl-citation.json"} </w:instrText>
       </w:r>
       <w:r>
         <w:fldChar w:fldCharType="separate"/>
@@ -3291,7 +3316,15 @@
         <w:t>.</w:t>
       </w:r>
       <w:r>
-        <w:t xml:space="preserve"> A majority of CODs had at least one high performing model (0.78-0.99 for 21 of 30 CODs)</w:t>
+        <w:t xml:space="preserve"> </w:t>
+      </w:r>
+      <w:proofErr w:type="gramStart"/>
+      <w:r>
+        <w:t>A majority of</w:t>
+      </w:r>
+      <w:proofErr w:type="gramEnd"/>
+      <w:r>
+        <w:t xml:space="preserve"> CODs had at least one high performing model (0.78-0.99 for 21 of 30 CODs)</w:t>
       </w:r>
       <w:r>
         <w:t>.</w:t>
@@ -6942,7 +6975,9 @@
       </w:r>
       <w:r>
         <w:rPr>
-          <w:noProof/>
+          <w:rFonts w:eastAsiaTheme="minorEastAsia" w:cs="Times New Roman"/>
+          <w:kern w:val="0"/>
+          <w:lang w:val="en-US"/>
         </w:rPr>
         <w:t>[77]</w:t>
       </w:r>
@@ -7341,7 +7376,15 @@
         <w:t>.</w:t>
       </w:r>
       <w:r>
-        <w:t xml:space="preserve"> Similar to our results</w:t>
+        <w:t xml:space="preserve"> </w:t>
+      </w:r>
+      <w:proofErr w:type="gramStart"/>
+      <w:r>
+        <w:t>Similar to</w:t>
+      </w:r>
+      <w:proofErr w:type="gramEnd"/>
+      <w:r>
+        <w:t xml:space="preserve"> our results</w:t>
       </w:r>
       <w:r>
         <w:t>,</w:t>
@@ -7492,9 +7535,11 @@
       <w:r>
         <w:t xml:space="preserve"> </w:t>
       </w:r>
+      <w:proofErr w:type="gramStart"/>
       <w:r>
         <w:t>are</w:t>
       </w:r>
+      <w:proofErr w:type="gramEnd"/>
       <w:r>
         <w:t xml:space="preserve"> often not</w:t>
       </w:r>
@@ -7566,7 +7611,9 @@
       </w:r>
       <w:r>
         <w:rPr>
-          <w:noProof/>
+          <w:rFonts w:eastAsiaTheme="minorEastAsia" w:cs="Times New Roman"/>
+          <w:kern w:val="0"/>
+          <w:lang w:val="en-US"/>
         </w:rPr>
         <w:t>[98, 99]</w:t>
       </w:r>
@@ -8404,13 +8451,21 @@
         <w:t xml:space="preserve">Supplementary information. </w:t>
       </w:r>
       <w:r>
-        <w:t>Additional file 1 (.csv) titled</w:t>
+        <w:t xml:space="preserve">Additional file 1 (.csv) </w:t>
+      </w:r>
+      <w:proofErr w:type="gramStart"/>
+      <w:r>
+        <w:t>titled</w:t>
       </w:r>
       <w:r>
         <w:t xml:space="preserve"> </w:t>
       </w:r>
       <w:r>
-        <w:t>”Central Medical Evaluation Agreement 10 (CMEA-10) codes” with description”</w:t>
+        <w:t>”Central</w:t>
+      </w:r>
+      <w:proofErr w:type="gramEnd"/>
+      <w:r>
+        <w:t xml:space="preserve"> Medical Evaluation Agreement 10 (CMEA-10) codes” with description”</w:t>
       </w:r>
       <w:r>
         <w:t xml:space="preserve"> </w:t>
@@ -8782,15 +8837,19 @@
         </w:rPr>
         <w:t xml:space="preserve"> </w:t>
       </w:r>
-      <w:hyperlink r:id="rId17" w:history="1">
+      <w:r>
+        <w:t>https://github.com/cghr-toronto/</w:t>
+      </w:r>
+      <w:ins w:id="39" w:author="Richard Wen" w:date="2025-12-07T00:09:00Z" w16du:dateUtc="2025-12-07T05:09:00Z">
         <w:r>
-          <w:rPr>
-            <w:rStyle w:val="Hyperlink"/>
-            <w:color w:val="auto"/>
-          </w:rPr>
-          <w:t>https://github.com/cghr-toronto/healsl-gpt-paper</w:t>
+          <w:t>wen-et-al-2025-</w:t>
         </w:r>
-      </w:hyperlink>
+      </w:ins>
+      <w:ins w:id="40" w:author="Richard Wen" w:date="2025-12-07T00:10:00Z" w16du:dateUtc="2025-12-07T05:10:00Z">
+        <w:r>
+          <w:t>cava</w:t>
+        </w:r>
+      </w:ins>
       <w:r>
         <w:t>.</w:t>
       </w:r>
@@ -8812,7 +8871,7 @@
       <w:r>
         <w:t xml:space="preserve">The authors </w:t>
       </w:r>
-      <w:ins w:id="39" w:author="Richard Wen" w:date="2025-12-05T23:27:00Z" w16du:dateUtc="2025-12-06T04:27:00Z">
+      <w:ins w:id="41" w:author="Richard Wen" w:date="2025-12-05T23:27:00Z" w16du:dateUtc="2025-12-06T04:27:00Z">
         <w:r>
           <w:t xml:space="preserve">declare that they </w:t>
         </w:r>
@@ -8820,12 +8879,12 @@
       <w:r>
         <w:t>ha</w:t>
       </w:r>
-      <w:ins w:id="40" w:author="Richard Wen" w:date="2025-12-05T23:28:00Z" w16du:dateUtc="2025-12-06T04:28:00Z">
+      <w:ins w:id="42" w:author="Richard Wen" w:date="2025-12-05T23:28:00Z" w16du:dateUtc="2025-12-06T04:28:00Z">
         <w:r>
           <w:t>ve</w:t>
         </w:r>
       </w:ins>
-      <w:del w:id="41" w:author="Richard Wen" w:date="2025-12-05T23:28:00Z" w16du:dateUtc="2025-12-06T04:28:00Z">
+      <w:del w:id="43" w:author="Richard Wen" w:date="2025-12-05T23:28:00Z" w16du:dateUtc="2025-12-06T04:28:00Z">
         <w:r>
           <w:delText>d</w:delText>
         </w:r>
@@ -8833,12 +8892,12 @@
       <w:r>
         <w:t xml:space="preserve"> no </w:t>
       </w:r>
-      <w:del w:id="42" w:author="Richard Wen" w:date="2025-12-05T23:27:00Z" w16du:dateUtc="2025-12-06T04:27:00Z">
+      <w:del w:id="44" w:author="Richard Wen" w:date="2025-12-05T23:27:00Z" w16du:dateUtc="2025-12-06T04:27:00Z">
         <w:r>
           <w:delText>conflicts of interest</w:delText>
         </w:r>
       </w:del>
-      <w:ins w:id="43" w:author="Richard Wen" w:date="2025-12-05T23:27:00Z" w16du:dateUtc="2025-12-06T04:27:00Z">
+      <w:ins w:id="45" w:author="Richard Wen" w:date="2025-12-05T23:27:00Z" w16du:dateUtc="2025-12-06T04:27:00Z">
         <w:r>
           <w:t>competing interests</w:t>
         </w:r>
@@ -8904,7 +8963,7 @@
       <w:r>
         <w:t xml:space="preserve"> and RK ran the models. RW wrote the paper and conducted the analysis. AB and RCM provided medical domain guidance and feedback.</w:t>
       </w:r>
-      <w:ins w:id="44" w:author="Richard Wen" w:date="2025-12-05T23:30:00Z" w16du:dateUtc="2025-12-06T04:30:00Z">
+      <w:ins w:id="46" w:author="Richard Wen" w:date="2025-12-05T23:30:00Z" w16du:dateUtc="2025-12-06T04:30:00Z">
         <w:r>
           <w:t xml:space="preserve"> PB provided statistical domain guidance and feedback.</w:t>
         </w:r>
@@ -8936,18 +8995,19 @@
         <w:spacing w:line="240" w:lineRule="auto"/>
         <w:jc w:val="left"/>
         <w:rPr>
-          <w:moveFrom w:id="45" w:author="Richard Wen" w:date="2025-12-05T23:24:00Z" w16du:dateUtc="2025-12-06T04:24:00Z"/>
+          <w:moveFrom w:id="47" w:author="Richard Wen" w:date="2025-12-05T23:24:00Z" w16du:dateUtc="2025-12-06T04:24:00Z"/>
           <w:b/>
           <w:sz w:val="24"/>
         </w:rPr>
       </w:pPr>
-      <w:moveFromRangeStart w:id="46" w:author="Richard Wen" w:date="2025-12-05T23:24:00Z" w:name="move215869507"/>
-      <w:moveFrom w:id="47" w:author="Richard Wen" w:date="2025-12-05T23:24:00Z" w16du:dateUtc="2025-12-06T04:24:00Z">
+      <w:moveFromRangeStart w:id="48" w:author="Richard Wen" w:date="2025-12-05T23:24:00Z" w:name="move215869507"/>
+      <w:moveFrom w:id="49" w:author="Richard Wen" w:date="2025-12-05T23:24:00Z" w16du:dateUtc="2025-12-06T04:24:00Z">
         <w:r>
           <w:rPr>
             <w:b/>
             <w:sz w:val="24"/>
           </w:rPr>
+          <w:lastRenderedPageBreak/>
           <w:t>Abbreviations</w:t>
         </w:r>
       </w:moveFrom>
@@ -8956,10 +9016,10 @@
       <w:pPr>
         <w:pStyle w:val="NoSpacing"/>
         <w:rPr>
-          <w:moveFrom w:id="48" w:author="Richard Wen" w:date="2025-12-05T23:24:00Z" w16du:dateUtc="2025-12-06T04:24:00Z"/>
+          <w:moveFrom w:id="50" w:author="Richard Wen" w:date="2025-12-05T23:24:00Z" w16du:dateUtc="2025-12-06T04:24:00Z"/>
         </w:rPr>
       </w:pPr>
-      <w:moveFrom w:id="49" w:author="Richard Wen" w:date="2025-12-05T23:24:00Z" w16du:dateUtc="2025-12-06T04:24:00Z">
+      <w:moveFrom w:id="51" w:author="Richard Wen" w:date="2025-12-05T23:24:00Z" w16du:dateUtc="2025-12-06T04:24:00Z">
         <w:r>
           <w:t>CAVA: Computer Assisted Verbal Autopsy</w:t>
         </w:r>
@@ -8969,10 +9029,10 @@
       <w:pPr>
         <w:pStyle w:val="NoSpacing"/>
         <w:rPr>
-          <w:moveFrom w:id="50" w:author="Richard Wen" w:date="2025-12-05T23:24:00Z" w16du:dateUtc="2025-12-06T04:24:00Z"/>
+          <w:moveFrom w:id="52" w:author="Richard Wen" w:date="2025-12-05T23:24:00Z" w16du:dateUtc="2025-12-06T04:24:00Z"/>
         </w:rPr>
       </w:pPr>
-      <w:moveFrom w:id="51" w:author="Richard Wen" w:date="2025-12-05T23:24:00Z" w16du:dateUtc="2025-12-06T04:24:00Z">
+      <w:moveFrom w:id="53" w:author="Richard Wen" w:date="2025-12-05T23:24:00Z" w16du:dateUtc="2025-12-06T04:24:00Z">
         <w:r>
           <w:t>CCVA: Computer Coded Verbal Autopsy</w:t>
         </w:r>
@@ -8982,10 +9042,10 @@
       <w:pPr>
         <w:pStyle w:val="NoSpacing"/>
         <w:rPr>
-          <w:moveFrom w:id="52" w:author="Richard Wen" w:date="2025-12-05T23:24:00Z" w16du:dateUtc="2025-12-06T04:24:00Z"/>
+          <w:moveFrom w:id="54" w:author="Richard Wen" w:date="2025-12-05T23:24:00Z" w16du:dateUtc="2025-12-06T04:24:00Z"/>
         </w:rPr>
       </w:pPr>
-      <w:moveFrom w:id="53" w:author="Richard Wen" w:date="2025-12-05T23:24:00Z" w16du:dateUtc="2025-12-06T04:24:00Z">
+      <w:moveFrom w:id="55" w:author="Richard Wen" w:date="2025-12-05T23:24:00Z" w16du:dateUtc="2025-12-06T04:24:00Z">
         <w:r>
           <w:t>CGHR: Centre for Global Health Research</w:t>
         </w:r>
@@ -8995,10 +9055,10 @@
       <w:pPr>
         <w:pStyle w:val="NoSpacing"/>
         <w:rPr>
-          <w:moveFrom w:id="54" w:author="Richard Wen" w:date="2025-12-05T23:24:00Z" w16du:dateUtc="2025-12-06T04:24:00Z"/>
+          <w:moveFrom w:id="56" w:author="Richard Wen" w:date="2025-12-05T23:24:00Z" w16du:dateUtc="2025-12-06T04:24:00Z"/>
         </w:rPr>
       </w:pPr>
-      <w:moveFrom w:id="55" w:author="Richard Wen" w:date="2025-12-05T23:24:00Z" w16du:dateUtc="2025-12-06T04:24:00Z">
+      <w:moveFrom w:id="57" w:author="Richard Wen" w:date="2025-12-05T23:24:00Z" w16du:dateUtc="2025-12-06T04:24:00Z">
         <w:r>
           <w:t>CMEA: Central Medical Evaluation Agreement</w:t>
         </w:r>
@@ -9008,10 +9068,10 @@
       <w:pPr>
         <w:pStyle w:val="NoSpacing"/>
         <w:rPr>
-          <w:moveFrom w:id="56" w:author="Richard Wen" w:date="2025-12-05T23:24:00Z" w16du:dateUtc="2025-12-06T04:24:00Z"/>
+          <w:moveFrom w:id="58" w:author="Richard Wen" w:date="2025-12-05T23:24:00Z" w16du:dateUtc="2025-12-06T04:24:00Z"/>
         </w:rPr>
       </w:pPr>
-      <w:moveFrom w:id="57" w:author="Richard Wen" w:date="2025-12-05T23:24:00Z" w16du:dateUtc="2025-12-06T04:24:00Z">
+      <w:moveFrom w:id="59" w:author="Richard Wen" w:date="2025-12-05T23:24:00Z" w16du:dateUtc="2025-12-06T04:24:00Z">
         <w:r>
           <w:t>COD: Cause of Death</w:t>
         </w:r>
@@ -9021,10 +9081,10 @@
       <w:pPr>
         <w:pStyle w:val="NoSpacing"/>
         <w:rPr>
-          <w:moveFrom w:id="58" w:author="Richard Wen" w:date="2025-12-05T23:24:00Z" w16du:dateUtc="2025-12-06T04:24:00Z"/>
+          <w:moveFrom w:id="60" w:author="Richard Wen" w:date="2025-12-05T23:24:00Z" w16du:dateUtc="2025-12-06T04:24:00Z"/>
         </w:rPr>
       </w:pPr>
-      <w:moveFrom w:id="59" w:author="Richard Wen" w:date="2025-12-05T23:24:00Z" w16du:dateUtc="2025-12-06T04:24:00Z">
+      <w:moveFrom w:id="61" w:author="Richard Wen" w:date="2025-12-05T23:24:00Z" w16du:dateUtc="2025-12-06T04:24:00Z">
         <w:r>
           <w:t>CSMF: Cause Specific Mortality Fraction</w:t>
         </w:r>
@@ -9034,10 +9094,10 @@
       <w:pPr>
         <w:pStyle w:val="NoSpacing"/>
         <w:rPr>
-          <w:moveFrom w:id="60" w:author="Richard Wen" w:date="2025-12-05T23:24:00Z" w16du:dateUtc="2025-12-06T04:24:00Z"/>
+          <w:moveFrom w:id="62" w:author="Richard Wen" w:date="2025-12-05T23:24:00Z" w16du:dateUtc="2025-12-06T04:24:00Z"/>
         </w:rPr>
       </w:pPr>
-      <w:moveFrom w:id="61" w:author="Richard Wen" w:date="2025-12-05T23:24:00Z" w16du:dateUtc="2025-12-06T04:24:00Z">
+      <w:moveFrom w:id="63" w:author="Richard Wen" w:date="2025-12-05T23:24:00Z" w16du:dateUtc="2025-12-06T04:24:00Z">
         <w:r>
           <w:t xml:space="preserve">EVA: </w:t>
         </w:r>
@@ -9065,10 +9125,10 @@
       <w:pPr>
         <w:pStyle w:val="NoSpacing"/>
         <w:rPr>
-          <w:moveFrom w:id="62" w:author="Richard Wen" w:date="2025-12-05T23:24:00Z" w16du:dateUtc="2025-12-06T04:24:00Z"/>
+          <w:moveFrom w:id="64" w:author="Richard Wen" w:date="2025-12-05T23:24:00Z" w16du:dateUtc="2025-12-06T04:24:00Z"/>
         </w:rPr>
       </w:pPr>
-      <w:moveFrom w:id="63" w:author="Richard Wen" w:date="2025-12-05T23:24:00Z" w16du:dateUtc="2025-12-06T04:24:00Z">
+      <w:moveFrom w:id="65" w:author="Richard Wen" w:date="2025-12-05T23:24:00Z" w16du:dateUtc="2025-12-06T04:24:00Z">
         <w:r>
           <w:t>GPT: Generative Pre-trained Transformer</w:t>
         </w:r>
@@ -9078,10 +9138,10 @@
       <w:pPr>
         <w:pStyle w:val="NoSpacing"/>
         <w:rPr>
-          <w:moveFrom w:id="64" w:author="Richard Wen" w:date="2025-12-05T23:24:00Z" w16du:dateUtc="2025-12-06T04:24:00Z"/>
+          <w:moveFrom w:id="66" w:author="Richard Wen" w:date="2025-12-05T23:24:00Z" w16du:dateUtc="2025-12-06T04:24:00Z"/>
         </w:rPr>
       </w:pPr>
-      <w:moveFrom w:id="65" w:author="Richard Wen" w:date="2025-12-05T23:24:00Z" w16du:dateUtc="2025-12-06T04:24:00Z">
+      <w:moveFrom w:id="67" w:author="Richard Wen" w:date="2025-12-05T23:24:00Z" w16du:dateUtc="2025-12-06T04:24:00Z">
         <w:r>
           <w:t>HEAL-SL: Healthy Sierra Leone</w:t>
         </w:r>
@@ -9091,10 +9151,10 @@
       <w:pPr>
         <w:pStyle w:val="NoSpacing"/>
         <w:rPr>
-          <w:moveFrom w:id="66" w:author="Richard Wen" w:date="2025-12-05T23:24:00Z" w16du:dateUtc="2025-12-06T04:24:00Z"/>
+          <w:moveFrom w:id="68" w:author="Richard Wen" w:date="2025-12-05T23:24:00Z" w16du:dateUtc="2025-12-06T04:24:00Z"/>
         </w:rPr>
       </w:pPr>
-      <w:moveFrom w:id="67" w:author="Richard Wen" w:date="2025-12-05T23:24:00Z" w16du:dateUtc="2025-12-06T04:24:00Z">
+      <w:moveFrom w:id="69" w:author="Richard Wen" w:date="2025-12-05T23:24:00Z" w16du:dateUtc="2025-12-06T04:24:00Z">
         <w:r>
           <w:t>ICD: Internation Classification of Diseases</w:t>
         </w:r>
@@ -9104,10 +9164,10 @@
       <w:pPr>
         <w:pStyle w:val="NoSpacing"/>
         <w:rPr>
-          <w:moveFrom w:id="68" w:author="Richard Wen" w:date="2025-12-05T23:24:00Z" w16du:dateUtc="2025-12-06T04:24:00Z"/>
+          <w:moveFrom w:id="70" w:author="Richard Wen" w:date="2025-12-05T23:24:00Z" w16du:dateUtc="2025-12-06T04:24:00Z"/>
         </w:rPr>
       </w:pPr>
-      <w:moveFrom w:id="69" w:author="Richard Wen" w:date="2025-12-05T23:24:00Z" w16du:dateUtc="2025-12-06T04:24:00Z">
+      <w:moveFrom w:id="71" w:author="Richard Wen" w:date="2025-12-05T23:24:00Z" w16du:dateUtc="2025-12-06T04:24:00Z">
         <w:r>
           <w:t>LLM: Large Language Model</w:t>
         </w:r>
@@ -9117,10 +9177,10 @@
       <w:pPr>
         <w:pStyle w:val="NoSpacing"/>
         <w:rPr>
-          <w:moveFrom w:id="70" w:author="Richard Wen" w:date="2025-12-05T23:24:00Z" w16du:dateUtc="2025-12-06T04:24:00Z"/>
+          <w:moveFrom w:id="72" w:author="Richard Wen" w:date="2025-12-05T23:24:00Z" w16du:dateUtc="2025-12-06T04:24:00Z"/>
         </w:rPr>
       </w:pPr>
-      <w:moveFrom w:id="71" w:author="Richard Wen" w:date="2025-12-05T23:24:00Z" w16du:dateUtc="2025-12-06T04:24:00Z">
+      <w:moveFrom w:id="73" w:author="Richard Wen" w:date="2025-12-05T23:24:00Z" w16du:dateUtc="2025-12-06T04:24:00Z">
         <w:r>
           <w:t>PCCC: Partial Chance Corrected Concordance</w:t>
         </w:r>
@@ -9130,10 +9190,10 @@
       <w:pPr>
         <w:pStyle w:val="NoSpacing"/>
         <w:rPr>
-          <w:moveFrom w:id="72" w:author="Richard Wen" w:date="2025-12-05T23:24:00Z" w16du:dateUtc="2025-12-06T04:24:00Z"/>
+          <w:moveFrom w:id="74" w:author="Richard Wen" w:date="2025-12-05T23:24:00Z" w16du:dateUtc="2025-12-06T04:24:00Z"/>
         </w:rPr>
       </w:pPr>
-      <w:moveFrom w:id="73" w:author="Richard Wen" w:date="2025-12-05T23:24:00Z" w16du:dateUtc="2025-12-06T04:24:00Z">
+      <w:moveFrom w:id="75" w:author="Richard Wen" w:date="2025-12-05T23:24:00Z" w16du:dateUtc="2025-12-06T04:24:00Z">
         <w:r>
           <w:t>VA: Verbal Autopsy</w:t>
         </w:r>
@@ -9143,12 +9203,12 @@
       <w:pPr>
         <w:pStyle w:val="NoSpacing"/>
       </w:pPr>
-      <w:moveFrom w:id="74" w:author="Richard Wen" w:date="2025-12-05T23:24:00Z" w16du:dateUtc="2025-12-06T04:24:00Z">
+      <w:moveFrom w:id="76" w:author="Richard Wen" w:date="2025-12-05T23:24:00Z" w16du:dateUtc="2025-12-06T04:24:00Z">
         <w:r>
           <w:t>WHO: World Health Organization</w:t>
         </w:r>
       </w:moveFrom>
-      <w:moveFromRangeEnd w:id="46"/>
+      <w:moveFromRangeEnd w:id="48"/>
       <w:r>
         <w:br w:type="page"/>
       </w:r>
@@ -10350,9 +10410,9 @@
           <w:b/>
         </w:rPr>
         <w:sectPr>
-          <w:footerReference w:type="even" r:id="rId18"/>
-          <w:footerReference w:type="default" r:id="rId19"/>
-          <w:footerReference w:type="first" r:id="rId20"/>
+          <w:footerReference w:type="even" r:id="rId17"/>
+          <w:footerReference w:type="default" r:id="rId18"/>
+          <w:footerReference w:type="first" r:id="rId19"/>
           <w:footnotePr>
             <w:numRestart w:val="eachPage"/>
           </w:footnotePr>
@@ -11867,7 +11927,15 @@
         <w:t>)</w:t>
       </w:r>
       <w:r>
-        <w:t>. The distribution of the study data are shown by CGHR-10 causes of death in Table B4. All age groups had relatively evenly distributed female and male records (44-55% of 6939 records each). Across CODs, there were noticeably more female records for cancers (65%), and maternal conditions (100%), while more male records for chronic respiratory diseases (61%), other noncommunicable diseases (61%), other injuries (77%), road and transport injuries (71%), and tuberculosis (68%). Most records were coded by physicians as malaria for adults (20%) and children (52%), and stillbirth (36%) and infections (21%) for neonates. Suicide, congenital anomalies, nutritional deficiencies, and other had low sample sizes for each age group (&lt;1% of total records for each age group).</w:t>
+        <w:t xml:space="preserve">. The distribution of the study data </w:t>
+      </w:r>
+      <w:proofErr w:type="gramStart"/>
+      <w:r>
+        <w:t>are</w:t>
+      </w:r>
+      <w:proofErr w:type="gramEnd"/>
+      <w:r>
+        <w:t xml:space="preserve"> shown by CGHR-10 causes of death in Table B4. All age groups had relatively evenly distributed female and male records (44-55% of 6939 records each). Across CODs, there were noticeably more female records for cancers (65%), and maternal conditions (100%), while more male records for chronic respiratory diseases (61%), other noncommunicable diseases (61%), other injuries (77%), road and transport injuries (71%), and tuberculosis (68%). Most records were coded by physicians as malaria for adults (20%) and children (52%), and stillbirth (36%) and infections (21%) for neonates. Suicide, congenital anomalies, nutritional deficiencies, and other had low sample sizes for each age group (&lt;1% of total records for each age group).</w:t>
       </w:r>
       <w:r>
         <w:t xml:space="preserve"> CODs with high physician agreement</w:t>
@@ -11954,7 +12022,7 @@
                     <pic:cNvPicPr/>
                   </pic:nvPicPr>
                   <pic:blipFill>
-                    <a:blip r:embed="rId21" cstate="print">
+                    <a:blip r:embed="rId20" cstate="print">
                       <a:extLst>
                         <a:ext uri="{28A0092B-C50C-407E-A947-70E740481C1C}">
                           <a14:useLocalDpi xmlns:a14="http://schemas.microsoft.com/office/drawing/2010/main" val="0"/>
@@ -12037,7 +12105,7 @@
                     <pic:cNvPicPr/>
                   </pic:nvPicPr>
                   <pic:blipFill>
-                    <a:blip r:embed="rId22" cstate="print">
+                    <a:blip r:embed="rId21" cstate="print">
                       <a:extLst>
                         <a:ext uri="{28A0092B-C50C-407E-A947-70E740481C1C}">
                           <a14:useLocalDpi xmlns:a14="http://schemas.microsoft.com/office/drawing/2010/main" val="0"/>
@@ -17532,7 +17600,23 @@
                 <w:sz w:val="14"/>
                 <w:szCs w:val="14"/>
               </w:rPr>
-              <w:t>Birth Asphyxia And Trauma</w:t>
+              <w:t xml:space="preserve">Birth Asphyxia </w:t>
+            </w:r>
+            <w:proofErr w:type="gramStart"/>
+            <w:r>
+              <w:rPr>
+                <w:sz w:val="14"/>
+                <w:szCs w:val="14"/>
+              </w:rPr>
+              <w:t>And</w:t>
+            </w:r>
+            <w:proofErr w:type="gramEnd"/>
+            <w:r>
+              <w:rPr>
+                <w:sz w:val="14"/>
+                <w:szCs w:val="14"/>
+              </w:rPr>
+              <w:t xml:space="preserve"> Trauma</w:t>
             </w:r>
           </w:p>
         </w:tc>
@@ -18815,7 +18899,15 @@
         <w:t>regardless of agreement</w:t>
       </w:r>
       <w:r>
-        <w:t xml:space="preserve"> (e.g., 55.1% of all 6970 adult physician-coded records </w:t>
+        <w:t xml:space="preserve"> (e.g., 55.1% of all </w:t>
+      </w:r>
+      <w:proofErr w:type="gramStart"/>
+      <w:r>
+        <w:t>6970 adult</w:t>
+      </w:r>
+      <w:proofErr w:type="gramEnd"/>
+      <w:r>
+        <w:t xml:space="preserve"> physician-coded records </w:t>
       </w:r>
       <w:r>
         <w:t>agree</w:t>
@@ -18832,8 +18924,13 @@
       <w:r>
         <w:t xml:space="preserve"> </w:t>
       </w:r>
-      <w:r>
-        <w:t>subset of records</w:t>
+      <w:proofErr w:type="gramStart"/>
+      <w:r>
+        <w:t>subset</w:t>
+      </w:r>
+      <w:proofErr w:type="gramEnd"/>
+      <w:r>
+        <w:t xml:space="preserve"> of records</w:t>
       </w:r>
       <w:r>
         <w:t xml:space="preserve"> with agreement</w:t>
@@ -19158,7 +19255,15 @@
                 <w:sz w:val="16"/>
                 <w:szCs w:val="16"/>
               </w:rPr>
-              <w:t>- Agree (54.9% of 6970)</w:t>
+              <w:t xml:space="preserve">- Agree (54.9% of </w:t>
+            </w:r>
+            <w:proofErr w:type="gramStart"/>
+            <w:r>
+              <w:rPr>
+                <w:sz w:val="16"/>
+                <w:szCs w:val="16"/>
+              </w:rPr>
+              <w:t>6970)</w:t>
             </w:r>
             <w:r>
               <w:rPr>
@@ -19168,6 +19273,7 @@
               </w:rPr>
               <w:t>*</w:t>
             </w:r>
+            <w:proofErr w:type="gramEnd"/>
           </w:p>
         </w:tc>
         <w:tc>
@@ -21292,7 +21398,15 @@
                 <w:sz w:val="16"/>
                 <w:szCs w:val="16"/>
               </w:rPr>
-              <w:t>- Agree (65.6% of 4016)</w:t>
+              <w:t xml:space="preserve">- Agree (65.6% of </w:t>
+            </w:r>
+            <w:proofErr w:type="gramStart"/>
+            <w:r>
+              <w:rPr>
+                <w:sz w:val="16"/>
+                <w:szCs w:val="16"/>
+              </w:rPr>
+              <w:t>4016)</w:t>
             </w:r>
             <w:r>
               <w:rPr>
@@ -21302,6 +21416,7 @@
               </w:rPr>
               <w:t>*</w:t>
             </w:r>
+            <w:proofErr w:type="gramEnd"/>
           </w:p>
         </w:tc>
         <w:tc>
@@ -22047,7 +22162,15 @@
                 <w:sz w:val="16"/>
                 <w:szCs w:val="16"/>
               </w:rPr>
-              <w:t>- Agree (58.7% of 813)</w:t>
+              <w:t xml:space="preserve">- Agree (58.7% of </w:t>
+            </w:r>
+            <w:proofErr w:type="gramStart"/>
+            <w:r>
+              <w:rPr>
+                <w:sz w:val="16"/>
+                <w:szCs w:val="16"/>
+              </w:rPr>
+              <w:t>813)</w:t>
             </w:r>
             <w:r>
               <w:rPr>
@@ -22057,6 +22180,7 @@
               </w:rPr>
               <w:t>*</w:t>
             </w:r>
+            <w:proofErr w:type="gramEnd"/>
           </w:p>
         </w:tc>
         <w:tc>
@@ -22398,7 +22522,23 @@
         <w:t>.</w:t>
       </w:r>
       <w:r>
-        <w:t xml:space="preserve"> This represents a proportion of all 11,799 physician-coded records, regardless of agreement (e.g., 55.1% of all 6970 adult physician-coded records agree). All other numbers refer to the 6939 subset of records with agreement only.</w:t>
+        <w:t xml:space="preserve"> This represents a proportion of all 11,799 physician-coded records, regardless of agreement (e.g., 55.1% of all </w:t>
+      </w:r>
+      <w:proofErr w:type="gramStart"/>
+      <w:r>
+        <w:t>6970 adult</w:t>
+      </w:r>
+      <w:proofErr w:type="gramEnd"/>
+      <w:r>
+        <w:t xml:space="preserve"> physician-coded records agree). All other numbers refer to the 6939 </w:t>
+      </w:r>
+      <w:proofErr w:type="gramStart"/>
+      <w:r>
+        <w:t>subset</w:t>
+      </w:r>
+      <w:proofErr w:type="gramEnd"/>
+      <w:r>
+        <w:t xml:space="preserve"> of records with agreement only.</w:t>
       </w:r>
     </w:p>
     <w:p>
@@ -22697,7 +22837,9 @@
       </w:r>
       <w:r>
         <w:rPr>
-          <w:noProof/>
+          <w:rFonts w:eastAsiaTheme="minorEastAsia" w:cs="Times New Roman"/>
+          <w:kern w:val="0"/>
+          <w:lang w:val="en-US"/>
         </w:rPr>
         <w:t>[106, 107]</w:t>
       </w:r>
@@ -22739,7 +22881,9 @@
       </w:r>
       <w:r>
         <w:rPr>
-          <w:noProof/>
+          <w:rFonts w:eastAsiaTheme="minorEastAsia" w:cs="Times New Roman"/>
+          <w:kern w:val="0"/>
+          <w:lang w:val="en-US"/>
         </w:rPr>
         <w:t>[108, 109]</w:t>
       </w:r>
@@ -23056,75 +23200,77 @@
       </w:r>
       <w:r>
         <w:rPr>
-          <w:noProof/>
+          <w:rFonts w:eastAsiaTheme="minorEastAsia" w:cs="Times New Roman"/>
+          <w:kern w:val="0"/>
+          <w:lang w:val="en-US"/>
+        </w:rPr>
+        <w:t>[115]</w:t>
+      </w:r>
+      <w:r>
+        <w:rPr>
           <w:szCs w:val="20"/>
         </w:rPr>
-        <w:t>[115]</w:t>
+        <w:fldChar w:fldCharType="end"/>
       </w:r>
       <w:r>
         <w:rPr>
           <w:szCs w:val="20"/>
         </w:rPr>
-        <w:fldChar w:fldCharType="end"/>
+        <w:t xml:space="preserve"> (stateless by default)</w:t>
       </w:r>
       <w:r>
         <w:rPr>
           <w:szCs w:val="20"/>
         </w:rPr>
-        <w:t xml:space="preserve"> (stateless by default)</w:t>
+        <w:t xml:space="preserve"> </w:t>
       </w:r>
       <w:r>
         <w:rPr>
           <w:szCs w:val="20"/>
         </w:rPr>
+        <w:t xml:space="preserve">and GPT-5 used the </w:t>
+      </w:r>
+      <w:r>
+        <w:rPr>
+          <w:szCs w:val="20"/>
+        </w:rPr>
+        <w:t>R</w:t>
+      </w:r>
+      <w:r>
+        <w:rPr>
+          <w:szCs w:val="20"/>
+        </w:rPr>
+        <w:t>esponses API</w:t>
+      </w:r>
+      <w:r>
+        <w:rPr>
+          <w:szCs w:val="20"/>
+        </w:rPr>
         <w:t xml:space="preserve"> </w:t>
       </w:r>
       <w:r>
         <w:rPr>
           <w:szCs w:val="20"/>
         </w:rPr>
-        <w:t xml:space="preserve">and GPT-5 used the </w:t>
+        <w:fldChar w:fldCharType="begin"/>
       </w:r>
       <w:r>
         <w:rPr>
           <w:szCs w:val="20"/>
         </w:rPr>
-        <w:t>R</w:t>
+        <w:instrText xml:space="preserve"> ADDIN ZOTERO_ITEM CSL_CITATION {"citationID":"Ep3tcJqt","properties":{"formattedCitation":"[116]","plainCitation":"[116]","noteIndex":0},"citationItems":[{"id":3476,"uris":["http://zotero.org/users/6749620/items/82DZ393F"],"itemData":{"id":3476,"type":"webpage","abstract":"Complete reference documentation for the OpenAI API, including examples and code snippets for our endpoints in Python, cURL, and Node.js.","container-title":"OpenAI API","language":"en-US","title":"API Reference - Responses","URL":"https://platform.openai.com/docs/api-reference/responses","author":[{"literal":"OpenAI"}],"accessed":{"date-parts":[["2025",10,21]]},"issued":{"date-parts":[["2025"]]},"citation-key":"openaiAPIReferenceResponses2025"}}],"schema":"https://github.com/citation-style-language/schema/raw/master/csl-citation.json"} </w:instrText>
       </w:r>
       <w:r>
         <w:rPr>
           <w:szCs w:val="20"/>
         </w:rPr>
-        <w:t>esponses API</w:t>
-      </w:r>
-      <w:r>
-        <w:rPr>
-          <w:szCs w:val="20"/>
-        </w:rPr>
-        <w:t xml:space="preserve"> </w:t>
-      </w:r>
-      <w:r>
-        <w:rPr>
-          <w:szCs w:val="20"/>
-        </w:rPr>
-        <w:fldChar w:fldCharType="begin"/>
-      </w:r>
-      <w:r>
-        <w:rPr>
-          <w:szCs w:val="20"/>
-        </w:rPr>
-        <w:instrText xml:space="preserve"> ADDIN ZOTERO_ITEM CSL_CITATION {"citationID":"Ep3tcJqt","properties":{"formattedCitation":"[116]","plainCitation":"[116]","noteIndex":0},"citationItems":[{"id":3476,"uris":["http://zotero.org/users/6749620/items/82DZ393F"],"itemData":{"id":3476,"type":"webpage","abstract":"Complete reference documentation for the OpenAI API, including examples and code snippets for our endpoints in Python, cURL, and Node.js.","container-title":"OpenAI API","language":"en-US","title":"API Reference - Responses","URL":"https://platform.openai.com/docs/api-reference/responses","author":[{"literal":"OpenAI"}],"accessed":{"date-parts":[["2025",10,21]]},"issued":{"date-parts":[["2025"]]},"citation-key":"openaiAPIReferenceResponses2025"}}],"schema":"https://github.com/citation-style-language/schema/raw/master/csl-citation.json"} </w:instrText>
-      </w:r>
-      <w:r>
-        <w:rPr>
-          <w:szCs w:val="20"/>
-        </w:rPr>
         <w:fldChar w:fldCharType="separate"/>
       </w:r>
       <w:r>
         <w:rPr>
-          <w:noProof/>
-          <w:szCs w:val="20"/>
+          <w:rFonts w:eastAsiaTheme="minorEastAsia" w:cs="Times New Roman"/>
+          <w:kern w:val="0"/>
+          <w:lang w:val="en-US"/>
         </w:rPr>
         <w:t>[116]</w:t>
       </w:r>
@@ -24165,8 +24311,9 @@
       </w:r>
       <w:r>
         <w:rPr>
-          <w:noProof/>
-          <w:szCs w:val="20"/>
+          <w:rFonts w:eastAsiaTheme="minorEastAsia" w:cs="Times New Roman"/>
+          <w:kern w:val="0"/>
+          <w:lang w:val="en-US"/>
         </w:rPr>
         <w:t>[118]</w:t>
       </w:r>
@@ -25708,13 +25855,29 @@
         <w:t xml:space="preserve"> </w:t>
       </w:r>
       <w:r>
-        <w:t xml:space="preserve">PCCC values closer to 1 indicate that model COD assignments are similar to physician COD assignments, while values closer to 0 indicate that </w:t>
+        <w:t xml:space="preserve">PCCC values closer to 1 indicate that model COD assignments are </w:t>
+      </w:r>
+      <w:proofErr w:type="gramStart"/>
+      <w:r>
+        <w:t>similar to</w:t>
+      </w:r>
+      <w:proofErr w:type="gramEnd"/>
+      <w:r>
+        <w:t xml:space="preserve"> physician COD assignments, while values closer to 0 indicate that </w:t>
       </w:r>
       <w:r>
         <w:t>they</w:t>
       </w:r>
       <w:r>
-        <w:t xml:space="preserve"> are not similar to physicians.</w:t>
+        <w:t xml:space="preserve"> are not </w:t>
+      </w:r>
+      <w:proofErr w:type="gramStart"/>
+      <w:r>
+        <w:t>similar to</w:t>
+      </w:r>
+      <w:proofErr w:type="gramEnd"/>
+      <w:r>
+        <w:t xml:space="preserve"> physicians.</w:t>
       </w:r>
     </w:p>
     <w:tbl>
@@ -26314,7 +26477,7 @@
       <w:r>
         <w:t xml:space="preserve"> for GPT-4), and identical CGHR-10 codes for more than 80 records (82 for GPT-3.5 and 84 for GPT-4) each</w:t>
       </w:r>
-      <w:del w:id="75" w:author="Richard Wen" w:date="2025-12-05T23:47:00Z" w16du:dateUtc="2025-12-06T04:47:00Z">
+      <w:del w:id="77" w:author="Richard Wen" w:date="2025-12-05T23:47:00Z" w16du:dateUtc="2025-12-06T04:47:00Z">
         <w:r>
           <w:delText xml:space="preserve"> </w:delText>
         </w:r>
@@ -29691,7 +29854,39 @@
           <w:color w:val="auto"/>
           <w:lang w:val="en-US"/>
         </w:rPr>
-        <w:t>-Laryea C, Cousens S. 3.6 Million Neonatal Deaths—What Is Progressing and What Is Not? Seminars in Perinatology. 2010;34:371–86. https://doi.org/10.1053/j.semperi.2010.09.011.</w:t>
+        <w:t xml:space="preserve">-Laryea C, Cousens S. 3.6 </w:t>
+      </w:r>
+      <w:proofErr w:type="gramStart"/>
+      <w:r>
+        <w:rPr>
+          <w:color w:val="auto"/>
+          <w:lang w:val="en-US"/>
+        </w:rPr>
+        <w:t>Million</w:t>
+      </w:r>
+      <w:proofErr w:type="gramEnd"/>
+      <w:r>
+        <w:rPr>
+          <w:color w:val="auto"/>
+          <w:lang w:val="en-US"/>
+        </w:rPr>
+        <w:t xml:space="preserve"> Neonatal Deaths—What Is Progressing and What Is Not? Seminars in Perinatology. </w:t>
+      </w:r>
+      <w:proofErr w:type="gramStart"/>
+      <w:r>
+        <w:rPr>
+          <w:color w:val="auto"/>
+          <w:lang w:val="en-US"/>
+        </w:rPr>
+        <w:t>2010;34:371</w:t>
+      </w:r>
+      <w:proofErr w:type="gramEnd"/>
+      <w:r>
+        <w:rPr>
+          <w:color w:val="auto"/>
+          <w:lang w:val="en-US"/>
+        </w:rPr>
+        <w:t>–86. https://doi.org/10.1053/j.semperi.2010.09.011.</w:t>
       </w:r>
     </w:p>
     <w:p>
@@ -29741,7 +29936,23 @@
           <w:color w:val="auto"/>
           <w:lang w:val="en-US"/>
         </w:rPr>
-        <w:t xml:space="preserve"> GL, Dua T, Aquila R, Charlson F, Cuijpers P, et al. Excess mortality in persons with severe mental disorders: a multilevel intervention framework and priorities for clinical practice, policy and research agendas. World Psychiatry. 2017;16:30–40. https://doi.org/10.1002/wps.20384.</w:t>
+        <w:t xml:space="preserve"> GL, Dua T, Aquila R, Charlson F, Cuijpers P, et al. Excess mortality in persons with severe mental disorders: a multilevel intervention framework and priorities for clinical practice, policy and research agendas. World Psychiatry. </w:t>
+      </w:r>
+      <w:proofErr w:type="gramStart"/>
+      <w:r>
+        <w:rPr>
+          <w:color w:val="auto"/>
+          <w:lang w:val="en-US"/>
+        </w:rPr>
+        <w:t>2017;16:30</w:t>
+      </w:r>
+      <w:proofErr w:type="gramEnd"/>
+      <w:r>
+        <w:rPr>
+          <w:color w:val="auto"/>
+          <w:lang w:val="en-US"/>
+        </w:rPr>
+        <w:t>–40. https://doi.org/10.1002/wps.20384.</w:t>
       </w:r>
     </w:p>
     <w:p>
@@ -29758,7 +29969,23 @@
           <w:color w:val="auto"/>
           <w:lang w:val="en-US"/>
         </w:rPr>
-        <w:t>4. Ewig S, Torres A. Community-acquired pneumonia as an emergency: time for an aggressive intervention to lower mortality. European Respiratory Journal. 2011;38:253–60. https://doi.org/10.1183/09031936.00199810.</w:t>
+        <w:t xml:space="preserve">4. Ewig S, Torres A. Community-acquired pneumonia as an emergency: time for an aggressive intervention to lower mortality. European Respiratory Journal. </w:t>
+      </w:r>
+      <w:proofErr w:type="gramStart"/>
+      <w:r>
+        <w:rPr>
+          <w:color w:val="auto"/>
+          <w:lang w:val="en-US"/>
+        </w:rPr>
+        <w:t>2011;38:253</w:t>
+      </w:r>
+      <w:proofErr w:type="gramEnd"/>
+      <w:r>
+        <w:rPr>
+          <w:color w:val="auto"/>
+          <w:lang w:val="en-US"/>
+        </w:rPr>
+        <w:t>–60. https://doi.org/10.1183/09031936.00199810.</w:t>
       </w:r>
     </w:p>
     <w:p>
@@ -29808,7 +30035,23 @@
           <w:color w:val="auto"/>
           <w:lang w:val="en-US"/>
         </w:rPr>
-        <w:t xml:space="preserve"> S, et al. Integrating community-based verbal autopsy into civil registration and vital statistics (CRVS): system-level considerations. Global Health Action. 2017;10:1272882. https://doi.org/10.1080/16549716.2017.1272882.</w:t>
+        <w:t xml:space="preserve"> S, et al. Integrating community-based verbal autopsy into civil registration and vital statistics (CRVS): system-level considerations. Global Health Action. </w:t>
+      </w:r>
+      <w:proofErr w:type="gramStart"/>
+      <w:r>
+        <w:rPr>
+          <w:color w:val="auto"/>
+          <w:lang w:val="en-US"/>
+        </w:rPr>
+        <w:t>2017;10:1272882</w:t>
+      </w:r>
+      <w:proofErr w:type="gramEnd"/>
+      <w:r>
+        <w:rPr>
+          <w:color w:val="auto"/>
+          <w:lang w:val="en-US"/>
+        </w:rPr>
+        <w:t>. https://doi.org/10.1080/16549716.2017.1272882.</w:t>
       </w:r>
     </w:p>
     <w:p>
@@ -29857,7 +30100,23 @@
           <w:color w:val="auto"/>
           <w:lang w:val="en-US"/>
         </w:rPr>
-        <w:t xml:space="preserve"> D. Verbal autopsy in health policy and systems: a literature review. BMJ Global Health. 2018;3:e000639. https://doi.org/10.1136/bmjgh-2017-000639.</w:t>
+        <w:t xml:space="preserve"> D. Verbal autopsy in health policy and systems: a literature review. BMJ Global Health. 2018;</w:t>
+      </w:r>
+      <w:proofErr w:type="gramStart"/>
+      <w:r>
+        <w:rPr>
+          <w:color w:val="auto"/>
+          <w:lang w:val="en-US"/>
+        </w:rPr>
+        <w:t>3:e</w:t>
+      </w:r>
+      <w:proofErr w:type="gramEnd"/>
+      <w:r>
+        <w:rPr>
+          <w:color w:val="auto"/>
+          <w:lang w:val="en-US"/>
+        </w:rPr>
+        <w:t>000639. https://doi.org/10.1136/bmjgh-2017-000639.</w:t>
       </w:r>
     </w:p>
     <w:p>
@@ -29890,7 +30149,39 @@
           <w:color w:val="auto"/>
           <w:lang w:val="en-US"/>
         </w:rPr>
-        <w:t xml:space="preserve"> R, Mikkelsen L, Hernandez B, Riley I, Lopez AD. Systematic review of statistics on causes of deaths in hospitals: strengthening the evidence for policy-makers. Bull World Health Organ. 2014;92:807–16. https://doi.org/10.2471/BLT.14.137935.</w:t>
+        <w:t xml:space="preserve"> R, Mikkelsen L, Hernandez B, Riley I, Lopez AD. Systematic review of statistics on causes of deaths in hospitals: strengthening the evidence for </w:t>
+      </w:r>
+      <w:proofErr w:type="gramStart"/>
+      <w:r>
+        <w:rPr>
+          <w:color w:val="auto"/>
+          <w:lang w:val="en-US"/>
+        </w:rPr>
+        <w:t>policy-makers</w:t>
+      </w:r>
+      <w:proofErr w:type="gramEnd"/>
+      <w:r>
+        <w:rPr>
+          <w:color w:val="auto"/>
+          <w:lang w:val="en-US"/>
+        </w:rPr>
+        <w:t xml:space="preserve">. Bull World Health Organ. </w:t>
+      </w:r>
+      <w:proofErr w:type="gramStart"/>
+      <w:r>
+        <w:rPr>
+          <w:color w:val="auto"/>
+          <w:lang w:val="en-US"/>
+        </w:rPr>
+        <w:t>2014;92:807</w:t>
+      </w:r>
+      <w:proofErr w:type="gramEnd"/>
+      <w:r>
+        <w:rPr>
+          <w:color w:val="auto"/>
+          <w:lang w:val="en-US"/>
+        </w:rPr>
+        <w:t>–16. https://doi.org/10.2471/BLT.14.137935.</w:t>
       </w:r>
     </w:p>
     <w:p>
@@ -29907,7 +30198,23 @@
           <w:color w:val="auto"/>
           <w:lang w:val="en-US"/>
         </w:rPr>
-        <w:t>9. Adair T. Who dies where? Estimating the percentage of deaths that occur at home. BMJ Global Health. 2021;6:e006766. https://doi.org/10.1136/bmjgh-2021-006766.</w:t>
+        <w:t>9. Adair T. Who dies where? Estimating the percentage of deaths that occur at home. BMJ Global Health. 2021;</w:t>
+      </w:r>
+      <w:proofErr w:type="gramStart"/>
+      <w:r>
+        <w:rPr>
+          <w:color w:val="auto"/>
+          <w:lang w:val="en-US"/>
+        </w:rPr>
+        <w:t>6:e</w:t>
+      </w:r>
+      <w:proofErr w:type="gramEnd"/>
+      <w:r>
+        <w:rPr>
+          <w:color w:val="auto"/>
+          <w:lang w:val="en-US"/>
+        </w:rPr>
+        <w:t>006766. https://doi.org/10.1136/bmjgh-2021-006766.</w:t>
       </w:r>
     </w:p>
     <w:p>
@@ -29973,7 +30280,23 @@
           <w:color w:val="auto"/>
           <w:lang w:val="en-US"/>
         </w:rPr>
-        <w:t xml:space="preserve"> C, et al. Estimating causes of death where there is no medical certification: evolution and state of the art of verbal autopsy. Global Health Action. 2021;14:1982486. https://doi.org/10.1080/16549716.2021.1982486.</w:t>
+        <w:t xml:space="preserve"> C, et al. Estimating causes of death where there is no medical certification: evolution and state of the art of verbal autopsy. Global Health Action. </w:t>
+      </w:r>
+      <w:proofErr w:type="gramStart"/>
+      <w:r>
+        <w:rPr>
+          <w:color w:val="auto"/>
+          <w:lang w:val="en-US"/>
+        </w:rPr>
+        <w:t>2021;14:1982486</w:t>
+      </w:r>
+      <w:proofErr w:type="gramEnd"/>
+      <w:r>
+        <w:rPr>
+          <w:color w:val="auto"/>
+          <w:lang w:val="en-US"/>
+        </w:rPr>
+        <w:t>. https://doi.org/10.1080/16549716.2021.1982486.</w:t>
       </w:r>
     </w:p>
     <w:p>
@@ -30007,7 +30330,71 @@
           <w:color w:val="auto"/>
           <w:lang w:val="en-US"/>
         </w:rPr>
-        <w:t>13. Gomes M, Begum R, Sati P, Dikshit R, Gupta PC, Kumar R, et al. Nationwide Mortality Studies To Quantify Causes Of Death: Relevant Lessons From India’s Million Death Study. Health Affairs. 2017;36:1887–95. https://doi.org/10.1377/hlthaff.2017.0635.</w:t>
+        <w:t xml:space="preserve">13. Gomes M, Begum R, Sati P, Dikshit R, Gupta PC, Kumar R, et al. Nationwide Mortality Studies </w:t>
+      </w:r>
+      <w:proofErr w:type="gramStart"/>
+      <w:r>
+        <w:rPr>
+          <w:color w:val="auto"/>
+          <w:lang w:val="en-US"/>
+        </w:rPr>
+        <w:t>To</w:t>
+      </w:r>
+      <w:proofErr w:type="gramEnd"/>
+      <w:r>
+        <w:rPr>
+          <w:color w:val="auto"/>
+          <w:lang w:val="en-US"/>
+        </w:rPr>
+        <w:t xml:space="preserve"> Quantify Causes </w:t>
+      </w:r>
+      <w:proofErr w:type="gramStart"/>
+      <w:r>
+        <w:rPr>
+          <w:color w:val="auto"/>
+          <w:lang w:val="en-US"/>
+        </w:rPr>
+        <w:t>Of</w:t>
+      </w:r>
+      <w:proofErr w:type="gramEnd"/>
+      <w:r>
+        <w:rPr>
+          <w:color w:val="auto"/>
+          <w:lang w:val="en-US"/>
+        </w:rPr>
+        <w:t xml:space="preserve"> Death: Relevant Lessons </w:t>
+      </w:r>
+      <w:proofErr w:type="gramStart"/>
+      <w:r>
+        <w:rPr>
+          <w:color w:val="auto"/>
+          <w:lang w:val="en-US"/>
+        </w:rPr>
+        <w:t>From</w:t>
+      </w:r>
+      <w:proofErr w:type="gramEnd"/>
+      <w:r>
+        <w:rPr>
+          <w:color w:val="auto"/>
+          <w:lang w:val="en-US"/>
+        </w:rPr>
+        <w:t xml:space="preserve"> India’s Million Death Study. Health Affairs. </w:t>
+      </w:r>
+      <w:proofErr w:type="gramStart"/>
+      <w:r>
+        <w:rPr>
+          <w:color w:val="auto"/>
+          <w:lang w:val="en-US"/>
+        </w:rPr>
+        <w:t>2017;36:1887</w:t>
+      </w:r>
+      <w:proofErr w:type="gramEnd"/>
+      <w:r>
+        <w:rPr>
+          <w:color w:val="auto"/>
+          <w:lang w:val="en-US"/>
+        </w:rPr>
+        <w:t>–95. https://doi.org/10.1377/hlthaff.2017.0635.</w:t>
       </w:r>
     </w:p>
     <w:p>
@@ -30024,7 +30411,23 @@
           <w:color w:val="auto"/>
           <w:lang w:val="en-US"/>
         </w:rPr>
-        <w:t>14. Jha P, Gajalakshmi V, Gupta PC, Kumar R, Mony P, Dhingra N, et al. Prospective Study of One Million Deaths in India: Rationale, Design, and Validation Results. PLOS Medicine. 2005;3:e18. https://doi.org/10.1371/journal.pmed.0030018.</w:t>
+        <w:t>14. Jha P, Gajalakshmi V, Gupta PC, Kumar R, Mony P, Dhingra N, et al. Prospective Study of One Million Deaths in India: Rationale, Design, and Validation Results. PLOS Medicine. 2005;</w:t>
+      </w:r>
+      <w:proofErr w:type="gramStart"/>
+      <w:r>
+        <w:rPr>
+          <w:color w:val="auto"/>
+          <w:lang w:val="en-US"/>
+        </w:rPr>
+        <w:t>3:e</w:t>
+      </w:r>
+      <w:proofErr w:type="gramEnd"/>
+      <w:r>
+        <w:rPr>
+          <w:color w:val="auto"/>
+          <w:lang w:val="en-US"/>
+        </w:rPr>
+        <w:t>18. https://doi.org/10.1371/journal.pmed.0030018.</w:t>
       </w:r>
     </w:p>
     <w:p>
@@ -30057,7 +30460,23 @@
           <w:color w:val="auto"/>
           <w:lang w:val="en-US"/>
         </w:rPr>
-        <w:t xml:space="preserve"> AC, Kahn K, Clark SJ. Probabilistic Cause-of-death Assignment using Verbal Autopsies. J Am Stat Assoc. 2016;111:1036–49. https://doi.org/10.1080/01621459.2016.1152191.</w:t>
+        <w:t xml:space="preserve"> AC, Kahn K, Clark SJ. Probabilistic Cause-of-death Assignment using Verbal Autopsies. J Am Stat Assoc. </w:t>
+      </w:r>
+      <w:proofErr w:type="gramStart"/>
+      <w:r>
+        <w:rPr>
+          <w:color w:val="auto"/>
+          <w:lang w:val="en-US"/>
+        </w:rPr>
+        <w:t>2016;111:1036</w:t>
+      </w:r>
+      <w:proofErr w:type="gramEnd"/>
+      <w:r>
+        <w:rPr>
+          <w:color w:val="auto"/>
+          <w:lang w:val="en-US"/>
+        </w:rPr>
+        <w:t>–49. https://doi.org/10.1080/01621459.2016.1152191.</w:t>
       </w:r>
     </w:p>
     <w:p>
@@ -30090,7 +30509,23 @@
           <w:color w:val="auto"/>
           <w:lang w:val="en-US"/>
         </w:rPr>
-        <w:t xml:space="preserve"> one. 2010;5:e9583.</w:t>
+        <w:t xml:space="preserve"> one. 2010;</w:t>
+      </w:r>
+      <w:proofErr w:type="gramStart"/>
+      <w:r>
+        <w:rPr>
+          <w:color w:val="auto"/>
+          <w:lang w:val="en-US"/>
+        </w:rPr>
+        <w:t>5:e</w:t>
+      </w:r>
+      <w:proofErr w:type="gramEnd"/>
+      <w:r>
+        <w:rPr>
+          <w:color w:val="auto"/>
+          <w:lang w:val="en-US"/>
+        </w:rPr>
+        <w:t>9583.</w:t>
       </w:r>
     </w:p>
     <w:p>
@@ -30108,7 +30543,23 @@
           <w:lang w:val="en-US"/>
         </w:rPr>
         <w:lastRenderedPageBreak/>
-        <w:t>17. Soleman N, Chandramohan D, Shibuya K. Verbal autopsy: current practices and challenges. Bulletin of the World Health Organization. 2006;84:239–45.</w:t>
+        <w:t xml:space="preserve">17. Soleman N, Chandramohan D, Shibuya K. Verbal autopsy: current practices and challenges. Bulletin of the World Health Organization. </w:t>
+      </w:r>
+      <w:proofErr w:type="gramStart"/>
+      <w:r>
+        <w:rPr>
+          <w:color w:val="auto"/>
+          <w:lang w:val="en-US"/>
+        </w:rPr>
+        <w:t>2006;84:239</w:t>
+      </w:r>
+      <w:proofErr w:type="gramEnd"/>
+      <w:r>
+        <w:rPr>
+          <w:color w:val="auto"/>
+          <w:lang w:val="en-US"/>
+        </w:rPr>
+        <w:t>–45.</w:t>
       </w:r>
     </w:p>
     <w:p>
@@ -30173,7 +30624,23 @@
           <w:color w:val="auto"/>
           <w:lang w:val="en-US"/>
         </w:rPr>
-        <w:t xml:space="preserve"> E, et al. An integrated approach to processing WHO-2016 verbal autopsy data: the InterVA-5 model. BMC Medicine. 2019;17:102. https://doi.org/10.1186/s12916-019-1333-6.</w:t>
+        <w:t xml:space="preserve"> E, et al. An integrated approach to processing WHO-2016 verbal autopsy data: the InterVA-5 model. BMC Medicine. </w:t>
+      </w:r>
+      <w:proofErr w:type="gramStart"/>
+      <w:r>
+        <w:rPr>
+          <w:color w:val="auto"/>
+          <w:lang w:val="en-US"/>
+        </w:rPr>
+        <w:t>2019;17:102</w:t>
+      </w:r>
+      <w:proofErr w:type="gramEnd"/>
+      <w:r>
+        <w:rPr>
+          <w:color w:val="auto"/>
+          <w:lang w:val="en-US"/>
+        </w:rPr>
+        <w:t>. https://doi.org/10.1186/s12916-019-1333-6.</w:t>
       </w:r>
     </w:p>
     <w:p>
@@ -30190,7 +30657,23 @@
           <w:color w:val="auto"/>
           <w:lang w:val="en-US"/>
         </w:rPr>
-        <w:t>19. Jha P, Kumar D, Dikshit R, Budukh A, Begum R, Sati P, et al. Automated versus physician assignment of cause of death for verbal autopsies: randomized trial of 9374 deaths in 117 villages in India. BMC Medicine. 2019;17:116. https://doi.org/10.1186/s12916-019-1353-2.</w:t>
+        <w:t xml:space="preserve">19. Jha P, Kumar D, Dikshit R, Budukh A, Begum R, Sati P, et al. Automated versus physician assignment of cause of death for verbal autopsies: randomized trial of 9374 deaths in 117 villages in India. BMC Medicine. </w:t>
+      </w:r>
+      <w:proofErr w:type="gramStart"/>
+      <w:r>
+        <w:rPr>
+          <w:color w:val="auto"/>
+          <w:lang w:val="en-US"/>
+        </w:rPr>
+        <w:t>2019;17:116</w:t>
+      </w:r>
+      <w:proofErr w:type="gramEnd"/>
+      <w:r>
+        <w:rPr>
+          <w:color w:val="auto"/>
+          <w:lang w:val="en-US"/>
+        </w:rPr>
+        <w:t>. https://doi.org/10.1186/s12916-019-1353-2.</w:t>
       </w:r>
     </w:p>
     <w:p>
@@ -30239,7 +30722,23 @@
           <w:color w:val="auto"/>
           <w:lang w:val="en-US"/>
         </w:rPr>
-        <w:t xml:space="preserve"> P, Tollman S, et al. Comparison of physician-certified verbal autopsy with computer-coded verbal autopsy for cause of death assignment in hospitalized patients in low- and middle-income countries: systematic review. BMC Med. 2014;12:22. https://doi.org/10.1186/1741-7015-12-22.</w:t>
+        <w:t xml:space="preserve"> P, Tollman S, et al. Comparison of physician-certified verbal autopsy with computer-coded verbal autopsy for cause of death assignment in hospitalized patients in low- and middle-income countries: systematic review. BMC Med. </w:t>
+      </w:r>
+      <w:proofErr w:type="gramStart"/>
+      <w:r>
+        <w:rPr>
+          <w:color w:val="auto"/>
+          <w:lang w:val="en-US"/>
+        </w:rPr>
+        <w:t>2014;12:22</w:t>
+      </w:r>
+      <w:proofErr w:type="gramEnd"/>
+      <w:r>
+        <w:rPr>
+          <w:color w:val="auto"/>
+          <w:lang w:val="en-US"/>
+        </w:rPr>
+        <w:t>. https://doi.org/10.1186/1741-7015-12-22.</w:t>
       </w:r>
     </w:p>
     <w:p>
@@ -30288,7 +30787,23 @@
           <w:color w:val="auto"/>
           <w:lang w:val="en-US"/>
         </w:rPr>
-        <w:t xml:space="preserve"> P, et al. Performance of four computer-coded verbal autopsy methods for cause of death assignment compared with physician coding on 24,000 deaths in low- and middle-income countries. BMC Medicine. 2014;12:20. https://doi.org/10.1186/1741-7015-12-20.</w:t>
+        <w:t xml:space="preserve"> P, et al. Performance of four computer-coded verbal autopsy methods for cause of death assignment compared with physician coding on 24,000 deaths in low- and middle-income countries. BMC Medicine. </w:t>
+      </w:r>
+      <w:proofErr w:type="gramStart"/>
+      <w:r>
+        <w:rPr>
+          <w:color w:val="auto"/>
+          <w:lang w:val="en-US"/>
+        </w:rPr>
+        <w:t>2014;12:20</w:t>
+      </w:r>
+      <w:proofErr w:type="gramEnd"/>
+      <w:r>
+        <w:rPr>
+          <w:color w:val="auto"/>
+          <w:lang w:val="en-US"/>
+        </w:rPr>
+        <w:t>. https://doi.org/10.1186/1741-7015-12-20.</w:t>
       </w:r>
     </w:p>
     <w:p>
@@ -30321,7 +30836,23 @@
           <w:color w:val="auto"/>
           <w:lang w:val="en-US"/>
         </w:rPr>
-        <w:t xml:space="preserve"> J, Kateule R. Verbal autopsy models in determining causes of death. Tropical Medicine &amp; International Health. 2021;26:1560–7. https://doi.org/10.1111/tmi.13678.</w:t>
+        <w:t xml:space="preserve"> J, Kateule R. Verbal autopsy models in determining causes of death. Tropical Medicine &amp; International Health. </w:t>
+      </w:r>
+      <w:proofErr w:type="gramStart"/>
+      <w:r>
+        <w:rPr>
+          <w:color w:val="auto"/>
+          <w:lang w:val="en-US"/>
+        </w:rPr>
+        <w:t>2021;26:1560</w:t>
+      </w:r>
+      <w:proofErr w:type="gramEnd"/>
+      <w:r>
+        <w:rPr>
+          <w:color w:val="auto"/>
+          <w:lang w:val="en-US"/>
+        </w:rPr>
+        <w:t>–7. https://doi.org/10.1111/tmi.13678.</w:t>
       </w:r>
     </w:p>
     <w:p>
@@ -30370,7 +30901,23 @@
           <w:color w:val="auto"/>
           <w:lang w:val="en-US"/>
         </w:rPr>
-        <w:t xml:space="preserve"> Health Metrics. 2010;8:21. https://doi.org/10.1186/1478-7954-8-21.</w:t>
+        <w:t xml:space="preserve"> Health Metrics. </w:t>
+      </w:r>
+      <w:proofErr w:type="gramStart"/>
+      <w:r>
+        <w:rPr>
+          <w:color w:val="auto"/>
+          <w:lang w:val="en-US"/>
+        </w:rPr>
+        <w:t>2010;8:21</w:t>
+      </w:r>
+      <w:proofErr w:type="gramEnd"/>
+      <w:r>
+        <w:rPr>
+          <w:color w:val="auto"/>
+          <w:lang w:val="en-US"/>
+        </w:rPr>
+        <w:t>. https://doi.org/10.1186/1478-7954-8-21.</w:t>
       </w:r>
     </w:p>
     <w:p>
@@ -30435,7 +30982,23 @@
           <w:color w:val="auto"/>
           <w:lang w:val="en-US"/>
         </w:rPr>
-        <w:t xml:space="preserve"> Mak. 2019;19:127. https://doi.org/10.1186/s12911-019-0841-9.</w:t>
+        <w:t xml:space="preserve"> Mak. </w:t>
+      </w:r>
+      <w:proofErr w:type="gramStart"/>
+      <w:r>
+        <w:rPr>
+          <w:color w:val="auto"/>
+          <w:lang w:val="en-US"/>
+        </w:rPr>
+        <w:t>2019;19:127</w:t>
+      </w:r>
+      <w:proofErr w:type="gramEnd"/>
+      <w:r>
+        <w:rPr>
+          <w:color w:val="auto"/>
+          <w:lang w:val="en-US"/>
+        </w:rPr>
+        <w:t>. https://doi.org/10.1186/s12911-019-0841-9.</w:t>
       </w:r>
     </w:p>
     <w:p>
@@ -30452,7 +31015,55 @@
           <w:color w:val="auto"/>
           <w:lang w:val="en-US"/>
         </w:rPr>
-        <w:t>25. Blanco A, Pérez A, Casillas A, Cobos D. Extracting Cause of Death From Verbal Autopsy With Deep Learning Interpretable Methods. IEEE Journal of Biomedical and Health Informatics. 2021;25:1315–25. https://doi.org/10.1109/JBHI.2020.3005769.</w:t>
+        <w:t xml:space="preserve">25. Blanco A, Pérez A, Casillas A, Cobos D. Extracting Cause of Death </w:t>
+      </w:r>
+      <w:proofErr w:type="gramStart"/>
+      <w:r>
+        <w:rPr>
+          <w:color w:val="auto"/>
+          <w:lang w:val="en-US"/>
+        </w:rPr>
+        <w:t>From</w:t>
+      </w:r>
+      <w:proofErr w:type="gramEnd"/>
+      <w:r>
+        <w:rPr>
+          <w:color w:val="auto"/>
+          <w:lang w:val="en-US"/>
+        </w:rPr>
+        <w:t xml:space="preserve"> Verbal Autopsy </w:t>
+      </w:r>
+      <w:proofErr w:type="gramStart"/>
+      <w:r>
+        <w:rPr>
+          <w:color w:val="auto"/>
+          <w:lang w:val="en-US"/>
+        </w:rPr>
+        <w:t>With</w:t>
+      </w:r>
+      <w:proofErr w:type="gramEnd"/>
+      <w:r>
+        <w:rPr>
+          <w:color w:val="auto"/>
+          <w:lang w:val="en-US"/>
+        </w:rPr>
+        <w:t xml:space="preserve"> Deep Learning Interpretable Methods. IEEE Journal of Biomedical and Health Informatics. </w:t>
+      </w:r>
+      <w:proofErr w:type="gramStart"/>
+      <w:r>
+        <w:rPr>
+          <w:color w:val="auto"/>
+          <w:lang w:val="en-US"/>
+        </w:rPr>
+        <w:t>2021;25:1315</w:t>
+      </w:r>
+      <w:proofErr w:type="gramEnd"/>
+      <w:r>
+        <w:rPr>
+          <w:color w:val="auto"/>
+          <w:lang w:val="en-US"/>
+        </w:rPr>
+        <w:t>–25. https://doi.org/10.1109/JBHI.2020.3005769.</w:t>
       </w:r>
     </w:p>
     <w:p>
@@ -30501,7 +31112,23 @@
           <w:color w:val="auto"/>
           <w:lang w:val="en-US"/>
         </w:rPr>
-        <w:t>. 2016;16:13. https://doi.org/10.1186/s12874-016-0115-5.</w:t>
+        <w:t xml:space="preserve">. </w:t>
+      </w:r>
+      <w:proofErr w:type="gramStart"/>
+      <w:r>
+        <w:rPr>
+          <w:color w:val="auto"/>
+          <w:lang w:val="en-US"/>
+        </w:rPr>
+        <w:t>2016;16:13</w:t>
+      </w:r>
+      <w:proofErr w:type="gramEnd"/>
+      <w:r>
+        <w:rPr>
+          <w:color w:val="auto"/>
+          <w:lang w:val="en-US"/>
+        </w:rPr>
+        <w:t>. https://doi.org/10.1186/s12874-016-0115-5.</w:t>
       </w:r>
     </w:p>
     <w:p>
@@ -30535,7 +31162,23 @@
           <w:color w:val="auto"/>
           <w:lang w:val="en-US"/>
         </w:rPr>
-        <w:t>28. Lund BD, Wang T. Chatting about ChatGPT: how may AI and GPT impact academia and libraries? Library Hi Tech News. 2023;40:26–9. https://doi.org/10.1108/LHTN-01-2023-0009.</w:t>
+        <w:t xml:space="preserve">28. Lund BD, Wang T. Chatting about ChatGPT: how may AI and GPT impact academia and libraries? Library Hi Tech News. </w:t>
+      </w:r>
+      <w:proofErr w:type="gramStart"/>
+      <w:r>
+        <w:rPr>
+          <w:color w:val="auto"/>
+          <w:lang w:val="en-US"/>
+        </w:rPr>
+        <w:t>2023;40:26</w:t>
+      </w:r>
+      <w:proofErr w:type="gramEnd"/>
+      <w:r>
+        <w:rPr>
+          <w:color w:val="auto"/>
+          <w:lang w:val="en-US"/>
+        </w:rPr>
+        <w:t>–9. https://doi.org/10.1108/LHTN-01-2023-0009.</w:t>
       </w:r>
     </w:p>
     <w:p>
@@ -30601,7 +31244,23 @@
           <w:color w:val="auto"/>
           <w:lang w:val="en-US"/>
         </w:rPr>
-        <w:t>30. Haupt CE, Marks M. AI-Generated Medical Advice—GPT and Beyond. JAMA. 2023;329:1349–50. https://doi.org/10.1001/jama.2023.5321.</w:t>
+        <w:t xml:space="preserve">30. Haupt CE, Marks M. AI-Generated Medical Advice—GPT and Beyond. JAMA. </w:t>
+      </w:r>
+      <w:proofErr w:type="gramStart"/>
+      <w:r>
+        <w:rPr>
+          <w:color w:val="auto"/>
+          <w:lang w:val="en-US"/>
+        </w:rPr>
+        <w:t>2023;329:1349</w:t>
+      </w:r>
+      <w:proofErr w:type="gramEnd"/>
+      <w:r>
+        <w:rPr>
+          <w:color w:val="auto"/>
+          <w:lang w:val="en-US"/>
+        </w:rPr>
+        <w:t>–50. https://doi.org/10.1001/jama.2023.5321.</w:t>
       </w:r>
     </w:p>
     <w:p>
@@ -30618,7 +31277,23 @@
           <w:color w:val="auto"/>
           <w:lang w:val="en-US"/>
         </w:rPr>
-        <w:t>31. Wu T, He S, Liu J, Sun S, Liu K, Han Q-L, et al. A Brief Overview of ChatGPT: The History, Status Quo and Potential Future Development. IEEE/CAA JAS. 2023;10:1122–36. https://doi.org/10.1109/JAS.2023.123618.</w:t>
+        <w:t xml:space="preserve">31. Wu T, He S, Liu J, Sun S, Liu K, Han Q-L, et al. A Brief Overview of ChatGPT: The History, Status Quo and Potential Future Development. IEEE/CAA JAS. </w:t>
+      </w:r>
+      <w:proofErr w:type="gramStart"/>
+      <w:r>
+        <w:rPr>
+          <w:color w:val="auto"/>
+          <w:lang w:val="en-US"/>
+        </w:rPr>
+        <w:t>2023;10:1122</w:t>
+      </w:r>
+      <w:proofErr w:type="gramEnd"/>
+      <w:r>
+        <w:rPr>
+          <w:color w:val="auto"/>
+          <w:lang w:val="en-US"/>
+        </w:rPr>
+        <w:t>–36. https://doi.org/10.1109/JAS.2023.123618.</w:t>
       </w:r>
     </w:p>
     <w:p>
@@ -30719,7 +31394,23 @@
           <w:color w:val="auto"/>
           <w:lang w:val="en-US"/>
         </w:rPr>
-        <w:t xml:space="preserve"> A, Musa A, et al. Child, maternal, and adult mortality in Sierra Leone: nationally representative mortality survey 2018–20. The Lancet Global Health. 2022;10:e114–23. https://doi.org/10.1016/S2214-109X(21)00459-9.</w:t>
+        <w:t xml:space="preserve"> A, Musa A, et al. Child, maternal, and adult mortality in Sierra Leone: nationally representative mortality survey 2018–20. The Lancet Global Health. 2022;</w:t>
+      </w:r>
+      <w:proofErr w:type="gramStart"/>
+      <w:r>
+        <w:rPr>
+          <w:color w:val="auto"/>
+          <w:lang w:val="en-US"/>
+        </w:rPr>
+        <w:t>10:e</w:t>
+      </w:r>
+      <w:proofErr w:type="gramEnd"/>
+      <w:r>
+        <w:rPr>
+          <w:color w:val="auto"/>
+          <w:lang w:val="en-US"/>
+        </w:rPr>
+        <w:t>114–23. https://doi.org/10.1016/S2214-109X(21)00459-9.</w:t>
       </w:r>
     </w:p>
     <w:p>
@@ -30753,7 +31444,23 @@
           <w:color w:val="auto"/>
           <w:lang w:val="en-US"/>
         </w:rPr>
-        <w:t>37. Aleksandrowicz L, Malhotra V, Dikshit R, Gupta PC, Kumar R, Sheth J, et al. Performance criteria for verbal autopsy-based systems to estimate national causes of death: development and application to the Indian Million Death Study. BMC Medicine. 2014;12:21. https://doi.org/10.1186/1741-7015-12-21.</w:t>
+        <w:t xml:space="preserve">37. Aleksandrowicz L, Malhotra V, Dikshit R, Gupta PC, Kumar R, Sheth J, et al. Performance criteria for verbal autopsy-based systems to estimate national causes of death: development and application to the Indian Million Death Study. BMC Medicine. </w:t>
+      </w:r>
+      <w:proofErr w:type="gramStart"/>
+      <w:r>
+        <w:rPr>
+          <w:color w:val="auto"/>
+          <w:lang w:val="en-US"/>
+        </w:rPr>
+        <w:t>2014;12:21</w:t>
+      </w:r>
+      <w:proofErr w:type="gramEnd"/>
+      <w:r>
+        <w:rPr>
+          <w:color w:val="auto"/>
+          <w:lang w:val="en-US"/>
+        </w:rPr>
+        <w:t>. https://doi.org/10.1186/1741-7015-12-21.</w:t>
       </w:r>
     </w:p>
     <w:p>
@@ -30802,7 +31509,23 @@
           <w:color w:val="auto"/>
           <w:lang w:val="en-US"/>
         </w:rPr>
-        <w:t xml:space="preserve"> S, Bates DW. Comparative Accuracy of Diagnosis by Collective Intelligence of Multiple Physicians vs Individual Physicians. JAMA Network Open. 2019;2:e190096. https://doi.org/10.1001/jamanetworkopen.2019.0096.</w:t>
+        <w:t xml:space="preserve"> S, Bates DW. Comparative Accuracy of Diagnosis by Collective Intelligence of Multiple Physicians vs Individual Physicians. JAMA Network Open. 2019;</w:t>
+      </w:r>
+      <w:proofErr w:type="gramStart"/>
+      <w:r>
+        <w:rPr>
+          <w:color w:val="auto"/>
+          <w:lang w:val="en-US"/>
+        </w:rPr>
+        <w:t>2:e</w:t>
+      </w:r>
+      <w:proofErr w:type="gramEnd"/>
+      <w:r>
+        <w:rPr>
+          <w:color w:val="auto"/>
+          <w:lang w:val="en-US"/>
+        </w:rPr>
+        <w:t>190096. https://doi.org/10.1001/jamanetworkopen.2019.0096.</w:t>
       </w:r>
     </w:p>
     <w:p>
@@ -30819,7 +31542,23 @@
           <w:color w:val="auto"/>
           <w:lang w:val="en-US"/>
         </w:rPr>
-        <w:t>39. Hsiao M, Morris SK, Bassani DG, Montgomery AL, Thakur JS, Jha P. Factors Associated with Physician Agreement on Verbal Autopsy of over 11500 Injury Deaths in India. PLOS ONE. 2012;7:e30336. https://doi.org/10.1371/journal.pone.0030336.</w:t>
+        <w:t>39. Hsiao M, Morris SK, Bassani DG, Montgomery AL, Thakur JS, Jha P. Factors Associated with Physician Agreement on Verbal Autopsy of over 11500 Injury Deaths in India. PLOS ONE. 2012;</w:t>
+      </w:r>
+      <w:proofErr w:type="gramStart"/>
+      <w:r>
+        <w:rPr>
+          <w:color w:val="auto"/>
+          <w:lang w:val="en-US"/>
+        </w:rPr>
+        <w:t>7:e</w:t>
+      </w:r>
+      <w:proofErr w:type="gramEnd"/>
+      <w:r>
+        <w:rPr>
+          <w:color w:val="auto"/>
+          <w:lang w:val="en-US"/>
+        </w:rPr>
+        <w:t>30336. https://doi.org/10.1371/journal.pone.0030336.</w:t>
       </w:r>
     </w:p>
     <w:p>
@@ -30836,7 +31575,23 @@
           <w:color w:val="auto"/>
           <w:lang w:val="en-US"/>
         </w:rPr>
-        <w:t>40. Murray CJ, Lozano R, Flaxman AD, Serina P, Phillips D, Stewart A, et al. Using verbal autopsy to measure causes of death: the comparative performance of existing methods. BMC Med. 2014;12:5. https://doi.org/10.1186/1741-7015-12-5.</w:t>
+        <w:t xml:space="preserve">40. Murray CJ, Lozano R, Flaxman AD, Serina P, Phillips D, Stewart A, et al. Using verbal autopsy to measure causes of death: the comparative performance of existing methods. BMC Med. </w:t>
+      </w:r>
+      <w:proofErr w:type="gramStart"/>
+      <w:r>
+        <w:rPr>
+          <w:color w:val="auto"/>
+          <w:lang w:val="en-US"/>
+        </w:rPr>
+        <w:t>2014;12:5</w:t>
+      </w:r>
+      <w:proofErr w:type="gramEnd"/>
+      <w:r>
+        <w:rPr>
+          <w:color w:val="auto"/>
+          <w:lang w:val="en-US"/>
+        </w:rPr>
+        <w:t>. https://doi.org/10.1186/1741-7015-12-5.</w:t>
       </w:r>
     </w:p>
     <w:p>
@@ -30869,7 +31624,23 @@
           <w:color w:val="auto"/>
           <w:lang w:val="en-US"/>
         </w:rPr>
-        <w:t>, et al. Evaluation of methods for assigning causes of death from verbal autopsies in India. Front Big Data. 2023;6:1197471. https://doi.org/10.3389/fdata.2023.1197471.</w:t>
+        <w:t xml:space="preserve">, et al. Evaluation of methods for assigning causes of death from verbal autopsies in India. Front Big Data. </w:t>
+      </w:r>
+      <w:proofErr w:type="gramStart"/>
+      <w:r>
+        <w:rPr>
+          <w:color w:val="auto"/>
+          <w:lang w:val="en-US"/>
+        </w:rPr>
+        <w:t>2023;6:1197471</w:t>
+      </w:r>
+      <w:proofErr w:type="gramEnd"/>
+      <w:r>
+        <w:rPr>
+          <w:color w:val="auto"/>
+          <w:lang w:val="en-US"/>
+        </w:rPr>
+        <w:t>. https://doi.org/10.3389/fdata.2023.1197471.</w:t>
       </w:r>
     </w:p>
     <w:p>
@@ -30886,7 +31657,23 @@
           <w:color w:val="auto"/>
           <w:lang w:val="en-US"/>
         </w:rPr>
-        <w:t>42. Li ZR, Thomas J, Choi E, McCormick TH, Clark SJ. The openVA Toolkit for Verbal Autopsies. The R Journal. 2023;:1.</w:t>
+        <w:t xml:space="preserve">42. Li ZR, Thomas J, Choi E, McCormick TH, Clark SJ. The openVA Toolkit for Verbal Autopsies. The R Journal. </w:t>
+      </w:r>
+      <w:proofErr w:type="gramStart"/>
+      <w:r>
+        <w:rPr>
+          <w:color w:val="auto"/>
+          <w:lang w:val="en-US"/>
+        </w:rPr>
+        <w:t>2023;:</w:t>
+      </w:r>
+      <w:proofErr w:type="gramEnd"/>
+      <w:r>
+        <w:rPr>
+          <w:color w:val="auto"/>
+          <w:lang w:val="en-US"/>
+        </w:rPr>
+        <w:t>1.</w:t>
       </w:r>
     </w:p>
     <w:p>
@@ -30967,7 +31754,23 @@
           <w:color w:val="auto"/>
           <w:lang w:val="en-US"/>
         </w:rPr>
-        <w:t xml:space="preserve"> interpretation of verbal autopsy data: the new InterVA-4 tool. Global Health Action. 2012;5:19281. https://doi.org/10.3402/gha.v5i0.19281.</w:t>
+        <w:t xml:space="preserve"> interpretation of verbal autopsy data: the new InterVA-4 tool. Global Health Action. </w:t>
+      </w:r>
+      <w:proofErr w:type="gramStart"/>
+      <w:r>
+        <w:rPr>
+          <w:color w:val="auto"/>
+          <w:lang w:val="en-US"/>
+        </w:rPr>
+        <w:t>2012;5:19281</w:t>
+      </w:r>
+      <w:proofErr w:type="gramEnd"/>
+      <w:r>
+        <w:rPr>
+          <w:color w:val="auto"/>
+          <w:lang w:val="en-US"/>
+        </w:rPr>
+        <w:t>. https://doi.org/10.3402/gha.v5i0.19281.</w:t>
       </w:r>
     </w:p>
     <w:p>
@@ -31000,7 +31803,23 @@
           <w:color w:val="auto"/>
           <w:lang w:val="en-US"/>
         </w:rPr>
-        <w:t>. 1958;45:296–315.</w:t>
+        <w:t xml:space="preserve">. </w:t>
+      </w:r>
+      <w:proofErr w:type="gramStart"/>
+      <w:r>
+        <w:rPr>
+          <w:color w:val="auto"/>
+          <w:lang w:val="en-US"/>
+        </w:rPr>
+        <w:t>1958;45:296</w:t>
+      </w:r>
+      <w:proofErr w:type="gramEnd"/>
+      <w:r>
+        <w:rPr>
+          <w:color w:val="auto"/>
+          <w:lang w:val="en-US"/>
+        </w:rPr>
+        <w:t>–315.</w:t>
       </w:r>
     </w:p>
     <w:p>
@@ -31033,7 +31852,23 @@
           <w:color w:val="auto"/>
           <w:lang w:val="en-US"/>
         </w:rPr>
-        <w:t xml:space="preserve"> S. Markov chain Monte Carlo method and its application. J Royal Statistical Soc D. 1998;47:69–100. https://doi.org/10.1111/1467-9884.00117.</w:t>
+        <w:t xml:space="preserve"> S. Markov chain Monte Carlo method and its application. J Royal Statistical Soc D. </w:t>
+      </w:r>
+      <w:proofErr w:type="gramStart"/>
+      <w:r>
+        <w:rPr>
+          <w:color w:val="auto"/>
+          <w:lang w:val="en-US"/>
+        </w:rPr>
+        <w:t>1998;47:69</w:t>
+      </w:r>
+      <w:proofErr w:type="gramEnd"/>
+      <w:r>
+        <w:rPr>
+          <w:color w:val="auto"/>
+          <w:lang w:val="en-US"/>
+        </w:rPr>
+        <w:t>–100. https://doi.org/10.1111/1467-9884.00117.</w:t>
       </w:r>
     </w:p>
     <w:p>
@@ -31050,7 +31885,23 @@
           <w:color w:val="auto"/>
           <w:lang w:val="en-US"/>
         </w:rPr>
-        <w:t>46. Chib S. Markov chain Monte Carlo methods: computation and inference. Handbook of econometrics. 2001;5:3569–649.</w:t>
+        <w:t xml:space="preserve">46. Chib S. Markov chain Monte Carlo methods: computation and inference. Handbook of econometrics. </w:t>
+      </w:r>
+      <w:proofErr w:type="gramStart"/>
+      <w:r>
+        <w:rPr>
+          <w:color w:val="auto"/>
+          <w:lang w:val="en-US"/>
+        </w:rPr>
+        <w:t>2001;5:3569</w:t>
+      </w:r>
+      <w:proofErr w:type="gramEnd"/>
+      <w:r>
+        <w:rPr>
+          <w:color w:val="auto"/>
+          <w:lang w:val="en-US"/>
+        </w:rPr>
+        <w:t>–649.</w:t>
       </w:r>
     </w:p>
     <w:p>
@@ -31067,7 +31918,23 @@
           <w:color w:val="auto"/>
           <w:lang w:val="en-US"/>
         </w:rPr>
-        <w:t>47. Han C, Carlin BP. Markov Chain Monte Carlo Methods for Computing Bayes Factors: A Comparative Review. Journal of the American Statistical Association. 2001;96:1122–32. https://doi.org/10.1198/016214501753208780.</w:t>
+        <w:t xml:space="preserve">47. Han C, Carlin BP. Markov Chain Monte Carlo Methods for Computing Bayes Factors: A Comparative Review. Journal of the American Statistical Association. </w:t>
+      </w:r>
+      <w:proofErr w:type="gramStart"/>
+      <w:r>
+        <w:rPr>
+          <w:color w:val="auto"/>
+          <w:lang w:val="en-US"/>
+        </w:rPr>
+        <w:t>2001;96:1122</w:t>
+      </w:r>
+      <w:proofErr w:type="gramEnd"/>
+      <w:r>
+        <w:rPr>
+          <w:color w:val="auto"/>
+          <w:lang w:val="en-US"/>
+        </w:rPr>
+        <w:t>–32. https://doi.org/10.1198/016214501753208780.</w:t>
       </w:r>
     </w:p>
     <w:p>
@@ -31217,7 +32084,23 @@
           <w:color w:val="auto"/>
           <w:lang w:val="en-US"/>
         </w:rPr>
-        <w:t xml:space="preserve"> N, Ouyang L, Wu J, Ziegler D, Lowe R, Voss C, et al. Learning to summarize with human feedback. Advances in Neural Information Processing Systems. 2020;33:3008–21.</w:t>
+        <w:t xml:space="preserve"> N, Ouyang L, Wu J, Ziegler D, Lowe R, Voss C, et al. Learning to summarize with human feedback. Advances in Neural Information Processing Systems. </w:t>
+      </w:r>
+      <w:proofErr w:type="gramStart"/>
+      <w:r>
+        <w:rPr>
+          <w:color w:val="auto"/>
+          <w:lang w:val="en-US"/>
+        </w:rPr>
+        <w:t>2020;33:3008</w:t>
+      </w:r>
+      <w:proofErr w:type="gramEnd"/>
+      <w:r>
+        <w:rPr>
+          <w:color w:val="auto"/>
+          <w:lang w:val="en-US"/>
+        </w:rPr>
+        <w:t>–21.</w:t>
       </w:r>
     </w:p>
     <w:p>
@@ -31266,7 +32149,23 @@
           <w:color w:val="auto"/>
           <w:lang w:val="en-US"/>
         </w:rPr>
-        <w:t xml:space="preserve"> J. A survey of preference-based reinforcement learning methods. J Mach Learn Res. 2017;18:4945–90.</w:t>
+        <w:t xml:space="preserve"> J. A survey of preference-based reinforcement learning methods. J Mach Learn Res. </w:t>
+      </w:r>
+      <w:proofErr w:type="gramStart"/>
+      <w:r>
+        <w:rPr>
+          <w:color w:val="auto"/>
+          <w:lang w:val="en-US"/>
+        </w:rPr>
+        <w:t>2017;18:4945</w:t>
+      </w:r>
+      <w:proofErr w:type="gramEnd"/>
+      <w:r>
+        <w:rPr>
+          <w:color w:val="auto"/>
+          <w:lang w:val="en-US"/>
+        </w:rPr>
+        <w:t>–90.</w:t>
       </w:r>
     </w:p>
     <w:p>
@@ -31367,7 +32266,23 @@
           <w:color w:val="auto"/>
           <w:lang w:val="en-US"/>
         </w:rPr>
-        <w:t xml:space="preserve"> A, Lopez AD. Robust metrics for assessing the performance of different verbal autopsy cause assignment methods in validation studies. Population Health Metrics. 2011;9:28. https://doi.org/10.1186/1478-7954-9-28.</w:t>
+        <w:t xml:space="preserve"> A, Lopez AD. Robust metrics for assessing the performance of different verbal autopsy cause assignment methods in validation studies. Population Health Metrics. </w:t>
+      </w:r>
+      <w:proofErr w:type="gramStart"/>
+      <w:r>
+        <w:rPr>
+          <w:color w:val="auto"/>
+          <w:lang w:val="en-US"/>
+        </w:rPr>
+        <w:t>2011;9:28</w:t>
+      </w:r>
+      <w:proofErr w:type="gramEnd"/>
+      <w:r>
+        <w:rPr>
+          <w:color w:val="auto"/>
+          <w:lang w:val="en-US"/>
+        </w:rPr>
+        <w:t>. https://doi.org/10.1186/1478-7954-9-28.</w:t>
       </w:r>
     </w:p>
     <w:p>
@@ -31400,7 +32315,23 @@
           <w:color w:val="auto"/>
           <w:lang w:val="en-US"/>
         </w:rPr>
-        <w:t xml:space="preserve"> PW, Whiting DR, Hemed Y, Chandramohan D, Wolfson LJ, Alberti KGMM, et al. Validity of verbal autopsy procedures for determining cause of death in Tanzania. Tropical Medicine &amp; International Health. 2006;11:681–96. https://doi.org/10.1111/j.1365-3156.2006.01603.x.</w:t>
+        <w:t xml:space="preserve"> PW, Whiting DR, Hemed Y, Chandramohan D, Wolfson LJ, Alberti KGMM, et al. Validity of verbal autopsy procedures for determining cause of death in Tanzania. Tropical Medicine &amp; International Health. </w:t>
+      </w:r>
+      <w:proofErr w:type="gramStart"/>
+      <w:r>
+        <w:rPr>
+          <w:color w:val="auto"/>
+          <w:lang w:val="en-US"/>
+        </w:rPr>
+        <w:t>2006;11:681</w:t>
+      </w:r>
+      <w:proofErr w:type="gramEnd"/>
+      <w:r>
+        <w:rPr>
+          <w:color w:val="auto"/>
+          <w:lang w:val="en-US"/>
+        </w:rPr>
+        <w:t>–96. https://doi.org/10.1111/j.1365-3156.2006.01603.x.</w:t>
       </w:r>
     </w:p>
     <w:p>
@@ -31433,7 +32364,23 @@
           <w:color w:val="auto"/>
           <w:lang w:val="en-US"/>
         </w:rPr>
-        <w:t xml:space="preserve"> A, Jha P. Automated verbal autopsy classification: using one-against-all ensemble method and Naïve Bayes classifier. Gates open research. 2019;2:63.</w:t>
+        <w:t xml:space="preserve"> A, Jha P. Automated verbal autopsy classification: using one-against-all ensemble method and Naïve Bayes classifier. Gates Open Res. </w:t>
+      </w:r>
+      <w:proofErr w:type="gramStart"/>
+      <w:r>
+        <w:rPr>
+          <w:color w:val="auto"/>
+          <w:lang w:val="en-US"/>
+        </w:rPr>
+        <w:t>2019;2:63</w:t>
+      </w:r>
+      <w:proofErr w:type="gramEnd"/>
+      <w:r>
+        <w:rPr>
+          <w:color w:val="auto"/>
+          <w:lang w:val="en-US"/>
+        </w:rPr>
+        <w:t>.</w:t>
       </w:r>
     </w:p>
     <w:p>
@@ -31498,7 +32445,23 @@
           <w:color w:val="auto"/>
           <w:lang w:val="en-US"/>
         </w:rPr>
-        <w:t xml:space="preserve"> AY, Alam D, et al. Naive Bayes classifiers for verbal autopsies: comparison to physician-based classification for 21,000 child and adult deaths. BMC Med. 2015;13:286. https://doi.org/10.1186/s12916-015-0521-2.</w:t>
+        <w:t xml:space="preserve"> AY, Alam D, et al. Naive Bayes classifiers for verbal autopsies: comparison to physician-based classification for 21,000 child and adult deaths. BMC Med. </w:t>
+      </w:r>
+      <w:proofErr w:type="gramStart"/>
+      <w:r>
+        <w:rPr>
+          <w:color w:val="auto"/>
+          <w:lang w:val="en-US"/>
+        </w:rPr>
+        <w:t>2015;13:286</w:t>
+      </w:r>
+      <w:proofErr w:type="gramEnd"/>
+      <w:r>
+        <w:rPr>
+          <w:color w:val="auto"/>
+          <w:lang w:val="en-US"/>
+        </w:rPr>
+        <w:t>. https://doi.org/10.1186/s12916-015-0521-2.</w:t>
       </w:r>
     </w:p>
     <w:p>
@@ -31580,7 +32543,23 @@
           <w:color w:val="auto"/>
           <w:lang w:val="en-US"/>
         </w:rPr>
-        <w:t>. 2019;39:278–85. https://doi.org/10.1038/s41372-018-0296-3.</w:t>
+        <w:t xml:space="preserve">. </w:t>
+      </w:r>
+      <w:proofErr w:type="gramStart"/>
+      <w:r>
+        <w:rPr>
+          <w:color w:val="auto"/>
+          <w:lang w:val="en-US"/>
+        </w:rPr>
+        <w:t>2019;39:278</w:t>
+      </w:r>
+      <w:proofErr w:type="gramEnd"/>
+      <w:r>
+        <w:rPr>
+          <w:color w:val="auto"/>
+          <w:lang w:val="en-US"/>
+        </w:rPr>
+        <w:t>–85. https://doi.org/10.1038/s41372-018-0296-3.</w:t>
       </w:r>
     </w:p>
     <w:p>
@@ -31613,7 +32592,23 @@
           <w:color w:val="auto"/>
           <w:lang w:val="en-US"/>
         </w:rPr>
-        <w:t xml:space="preserve"> C, Janvier A. When the Unknown Is Unknowable: Confronting Diagnostic Uncertainty. Pediatrics. 2023;152:e2023061193. https://doi.org/10.1542/peds.2023-061193.</w:t>
+        <w:t xml:space="preserve"> C, Janvier A. When the Unknown Is Unknowable: Confronting Diagnostic Uncertainty. Pediatrics. 2023;</w:t>
+      </w:r>
+      <w:proofErr w:type="gramStart"/>
+      <w:r>
+        <w:rPr>
+          <w:color w:val="auto"/>
+          <w:lang w:val="en-US"/>
+        </w:rPr>
+        <w:t>152:e</w:t>
+      </w:r>
+      <w:proofErr w:type="gramEnd"/>
+      <w:r>
+        <w:rPr>
+          <w:color w:val="auto"/>
+          <w:lang w:val="en-US"/>
+        </w:rPr>
+        <w:t>2023061193. https://doi.org/10.1542/peds.2023-061193.</w:t>
       </w:r>
     </w:p>
     <w:p>
@@ -31647,7 +32642,23 @@
           <w:color w:val="auto"/>
           <w:lang w:val="en-US"/>
         </w:rPr>
-        <w:t>66. Ramirez-Villalobos D, Stewart AL, Romero M, Gomez S, Flaxman AD, Hernandez B. Analysis of causes of death using verbal autopsies and vital registration in Hidalgo, Mexico. PLOS ONE. 2019;14:e0218438. https://doi.org/10.1371/journal.pone.0218438.</w:t>
+        <w:t>66. Ramirez-Villalobos D, Stewart AL, Romero M, Gomez S, Flaxman AD, Hernandez B. Analysis of causes of death using verbal autopsies and vital registration in Hidalgo, Mexico. PLOS ONE. 2019;</w:t>
+      </w:r>
+      <w:proofErr w:type="gramStart"/>
+      <w:r>
+        <w:rPr>
+          <w:color w:val="auto"/>
+          <w:lang w:val="en-US"/>
+        </w:rPr>
+        <w:t>14:e</w:t>
+      </w:r>
+      <w:proofErr w:type="gramEnd"/>
+      <w:r>
+        <w:rPr>
+          <w:color w:val="auto"/>
+          <w:lang w:val="en-US"/>
+        </w:rPr>
+        <w:t>0218438. https://doi.org/10.1371/journal.pone.0218438.</w:t>
       </w:r>
     </w:p>
     <w:p>
@@ -31664,7 +32675,23 @@
           <w:color w:val="auto"/>
           <w:lang w:val="en-US"/>
         </w:rPr>
-        <w:t>67. Murray CJ, Lopez AD, Black R, Ahuja R, Ali SM, Baqui A, et al. Population Health Metrics Research Consortium gold standard verbal autopsy validation study: design, implementation, and development of analysis datasets. Population Health Metrics. 2011;9:27. https://doi.org/10.1186/1478-7954-9-27.</w:t>
+        <w:t xml:space="preserve">67. Murray CJ, Lopez AD, Black R, Ahuja R, Ali SM, Baqui A, et al. Population Health Metrics Research Consortium gold standard verbal autopsy validation study: design, implementation, and development of analysis datasets. Population Health Metrics. </w:t>
+      </w:r>
+      <w:proofErr w:type="gramStart"/>
+      <w:r>
+        <w:rPr>
+          <w:color w:val="auto"/>
+          <w:lang w:val="en-US"/>
+        </w:rPr>
+        <w:t>2011;9:27</w:t>
+      </w:r>
+      <w:proofErr w:type="gramEnd"/>
+      <w:r>
+        <w:rPr>
+          <w:color w:val="auto"/>
+          <w:lang w:val="en-US"/>
+        </w:rPr>
+        <w:t>. https://doi.org/10.1186/1478-7954-9-27.</w:t>
       </w:r>
     </w:p>
     <w:p>
@@ -31698,7 +32725,23 @@
           <w:color w:val="auto"/>
           <w:lang w:val="en-US"/>
         </w:rPr>
-        <w:t xml:space="preserve"> J, Stone C, Zimmerman E, Donald R, et al. Assessing the Accuracy and Reliability of AI-Generated Medical Responses: An Evaluation of the Chat-GPT Model. Res Sq. 2023;:rs.3.rs-2566942. https://doi.org/10.21203/rs.3.rs-2566942/v1.</w:t>
+        <w:t xml:space="preserve"> J, Stone C, Zimmerman E, Donald R, et al. Assessing the Accuracy and Reliability of AI-Generated Medical Responses: An Evaluation of the Chat-GPT Model. Res Sq. </w:t>
+      </w:r>
+      <w:proofErr w:type="gramStart"/>
+      <w:r>
+        <w:rPr>
+          <w:color w:val="auto"/>
+          <w:lang w:val="en-US"/>
+        </w:rPr>
+        <w:t>2023;:</w:t>
+      </w:r>
+      <w:proofErr w:type="gramEnd"/>
+      <w:r>
+        <w:rPr>
+          <w:color w:val="auto"/>
+          <w:lang w:val="en-US"/>
+        </w:rPr>
+        <w:t>rs.3.rs-2566942. https://doi.org/10.21203/rs.3.rs-2566942/v1.</w:t>
       </w:r>
     </w:p>
     <w:p>
@@ -31732,7 +32775,23 @@
           <w:color w:val="auto"/>
           <w:lang w:val="en-US"/>
         </w:rPr>
-        <w:t>70. Krishna S, Bhambra N, Bleakney R, Bhayana R, Atzen S. Evaluation of Reliability, Repeatability, Robustness, and Confidence of GPT-3.5 and GPT-4 on a Radiology Board–style Examination. Radiology. 2024;311:e232715. https://doi.org/10.1148/radiol.232715.</w:t>
+        <w:t>70. Krishna S, Bhambra N, Bleakney R, Bhayana R, Atzen S. Evaluation of Reliability, Repeatability, Robustness, and Confidence of GPT-3.5 and GPT-4 on a Radiology Board–style Examination. Radiology. 2024;</w:t>
+      </w:r>
+      <w:proofErr w:type="gramStart"/>
+      <w:r>
+        <w:rPr>
+          <w:color w:val="auto"/>
+          <w:lang w:val="en-US"/>
+        </w:rPr>
+        <w:t>311:e</w:t>
+      </w:r>
+      <w:proofErr w:type="gramEnd"/>
+      <w:r>
+        <w:rPr>
+          <w:color w:val="auto"/>
+          <w:lang w:val="en-US"/>
+        </w:rPr>
+        <w:t>232715. https://doi.org/10.1148/radiol.232715.</w:t>
       </w:r>
     </w:p>
     <w:p>
@@ -31932,7 +32991,23 @@
           <w:color w:val="auto"/>
           <w:lang w:val="en-US"/>
         </w:rPr>
-        <w:t>78. Hoi SC, Sahoo D, Lu J, Zhao P. Online learning: A comprehensive survey. Neurocomputing. 2021;459:249–89.</w:t>
+        <w:t xml:space="preserve">78. Hoi SC, Sahoo D, Lu J, Zhao P. Online learning: A comprehensive survey. Neurocomputing. </w:t>
+      </w:r>
+      <w:proofErr w:type="gramStart"/>
+      <w:r>
+        <w:rPr>
+          <w:color w:val="auto"/>
+          <w:lang w:val="en-US"/>
+        </w:rPr>
+        <w:t>2021;459:249</w:t>
+      </w:r>
+      <w:proofErr w:type="gramEnd"/>
+      <w:r>
+        <w:rPr>
+          <w:color w:val="auto"/>
+          <w:lang w:val="en-US"/>
+        </w:rPr>
+        <w:t>–89.</w:t>
       </w:r>
     </w:p>
     <w:p>
@@ -31981,7 +33056,23 @@
           <w:color w:val="auto"/>
           <w:lang w:val="en-US"/>
         </w:rPr>
-        <w:t xml:space="preserve"> V, Prakasha DK, Acharya V. Automated retraining of machine learning models. International Journal of Innovative Technology and Exploring Engineering. 2019;8:445–52.</w:t>
+        <w:t xml:space="preserve"> V, Prakasha DK, Acharya V. Automated retraining of machine learning models. International Journal of Innovative Technology and Exploring Engineering. </w:t>
+      </w:r>
+      <w:proofErr w:type="gramStart"/>
+      <w:r>
+        <w:rPr>
+          <w:color w:val="auto"/>
+          <w:lang w:val="en-US"/>
+        </w:rPr>
+        <w:t>2019;8:445</w:t>
+      </w:r>
+      <w:proofErr w:type="gramEnd"/>
+      <w:r>
+        <w:rPr>
+          <w:color w:val="auto"/>
+          <w:lang w:val="en-US"/>
+        </w:rPr>
+        <w:t>–52.</w:t>
       </w:r>
     </w:p>
     <w:p>
@@ -32030,7 +33121,23 @@
           <w:color w:val="auto"/>
           <w:lang w:val="en-US"/>
         </w:rPr>
-        <w:t>. 2024;57:59:1-59:37. https://doi.org/10.1145/3698590.</w:t>
+        <w:t xml:space="preserve">. </w:t>
+      </w:r>
+      <w:proofErr w:type="gramStart"/>
+      <w:r>
+        <w:rPr>
+          <w:color w:val="auto"/>
+          <w:lang w:val="en-US"/>
+        </w:rPr>
+        <w:t>2024;57:59:1</w:t>
+      </w:r>
+      <w:proofErr w:type="gramEnd"/>
+      <w:r>
+        <w:rPr>
+          <w:color w:val="auto"/>
+          <w:lang w:val="en-US"/>
+        </w:rPr>
+        <w:t>-59:37. https://doi.org/10.1145/3698590.</w:t>
       </w:r>
     </w:p>
     <w:p>
@@ -32144,7 +33251,23 @@
           <w:color w:val="auto"/>
           <w:lang w:val="en-US"/>
         </w:rPr>
-        <w:t>82. Wu X, Duan R, Ni J. Unveiling security, privacy, and ethical concerns of ChatGPT. Journal of Information and Intelligence. 2024;2:102–15.</w:t>
+        <w:t xml:space="preserve">82. Wu X, Duan R, Ni J. Unveiling security, privacy, and ethical concerns of ChatGPT. Journal of Information and Intelligence. </w:t>
+      </w:r>
+      <w:proofErr w:type="gramStart"/>
+      <w:r>
+        <w:rPr>
+          <w:color w:val="auto"/>
+          <w:lang w:val="en-US"/>
+        </w:rPr>
+        <w:t>2024;2:102</w:t>
+      </w:r>
+      <w:proofErr w:type="gramEnd"/>
+      <w:r>
+        <w:rPr>
+          <w:color w:val="auto"/>
+          <w:lang w:val="en-US"/>
+        </w:rPr>
+        <w:t>–15.</w:t>
       </w:r>
     </w:p>
     <w:p>
@@ -32177,7 +33300,23 @@
           <w:color w:val="auto"/>
           <w:lang w:val="en-US"/>
         </w:rPr>
-        <w:t xml:space="preserve"> M, Khosla M. A Review of Anonymization for Healthcare Data. Big Data. 2024;12:538–55. https://doi.org/10.1089/big.2021.0169.</w:t>
+        <w:t xml:space="preserve"> M, Khosla M. A Review of Anonymization for Healthcare Data. Big Data. </w:t>
+      </w:r>
+      <w:proofErr w:type="gramStart"/>
+      <w:r>
+        <w:rPr>
+          <w:color w:val="auto"/>
+          <w:lang w:val="en-US"/>
+        </w:rPr>
+        <w:t>2024;12:538</w:t>
+      </w:r>
+      <w:proofErr w:type="gramEnd"/>
+      <w:r>
+        <w:rPr>
+          <w:color w:val="auto"/>
+          <w:lang w:val="en-US"/>
+        </w:rPr>
+        <w:t>–55. https://doi.org/10.1089/big.2021.0169.</w:t>
       </w:r>
     </w:p>
     <w:p>
@@ -32194,7 +33333,23 @@
           <w:color w:val="auto"/>
           <w:lang w:val="en-US"/>
         </w:rPr>
-        <w:t>84. Vovk O, Piho G, Ross P. Methods and tools for healthcare data anonymization: a literature review. International Journal of General Systems. 2023;52:326–42. https://doi.org/10.1080/03081079.2023.2173749.</w:t>
+        <w:t xml:space="preserve">84. Vovk O, Piho G, Ross P. Methods and tools for healthcare data anonymization: a literature review. International Journal of General Systems. </w:t>
+      </w:r>
+      <w:proofErr w:type="gramStart"/>
+      <w:r>
+        <w:rPr>
+          <w:color w:val="auto"/>
+          <w:lang w:val="en-US"/>
+        </w:rPr>
+        <w:t>2023;52:326</w:t>
+      </w:r>
+      <w:proofErr w:type="gramEnd"/>
+      <w:r>
+        <w:rPr>
+          <w:color w:val="auto"/>
+          <w:lang w:val="en-US"/>
+        </w:rPr>
+        <w:t>–42. https://doi.org/10.1080/03081079.2023.2173749.</w:t>
       </w:r>
     </w:p>
     <w:p>
@@ -32228,7 +33383,23 @@
           <w:color w:val="auto"/>
           <w:lang w:val="en-US"/>
         </w:rPr>
-        <w:t xml:space="preserve"> D, Hall R, Kennelly C, Al Moubayed N. Data Anonymization for Pervasive Health Care: Systematic Literature Mapping Study. JMIR Med Inform. 2021;9:e29871. https://doi.org/10.2196/29871.</w:t>
+        <w:t xml:space="preserve"> D, Hall R, Kennelly C, Al Moubayed N. Data Anonymization for Pervasive Health Care: Systematic Literature Mapping Study. JMIR Med Inform. 2021;</w:t>
+      </w:r>
+      <w:proofErr w:type="gramStart"/>
+      <w:r>
+        <w:rPr>
+          <w:color w:val="auto"/>
+          <w:lang w:val="en-US"/>
+        </w:rPr>
+        <w:t>9:e</w:t>
+      </w:r>
+      <w:proofErr w:type="gramEnd"/>
+      <w:r>
+        <w:rPr>
+          <w:color w:val="auto"/>
+          <w:lang w:val="en-US"/>
+        </w:rPr>
+        <w:t>29871. https://doi.org/10.2196/29871.</w:t>
       </w:r>
     </w:p>
     <w:p>
@@ -32278,7 +33449,39 @@
           <w:color w:val="auto"/>
           <w:lang w:val="en-US"/>
         </w:rPr>
-        <w:t>87. Beck EJ, Gill ,Wayne, and De Lay PR. Protecting the confidentiality and security of personal health information in low- and middle-income countries in the era of SDGs and Big Data. Global Health Action. 2016;9:32089. https://doi.org/10.3402/gha.v9.32089.</w:t>
+        <w:t xml:space="preserve">87. Beck EJ, </w:t>
+      </w:r>
+      <w:proofErr w:type="gramStart"/>
+      <w:r>
+        <w:rPr>
+          <w:color w:val="auto"/>
+          <w:lang w:val="en-US"/>
+        </w:rPr>
+        <w:t>Gill ,Wayne</w:t>
+      </w:r>
+      <w:proofErr w:type="gramEnd"/>
+      <w:r>
+        <w:rPr>
+          <w:color w:val="auto"/>
+          <w:lang w:val="en-US"/>
+        </w:rPr>
+        <w:t xml:space="preserve">, and De Lay PR. Protecting the confidentiality and security of personal health information in low- and middle-income countries in the era of SDGs and Big Data. Global Health Action. </w:t>
+      </w:r>
+      <w:proofErr w:type="gramStart"/>
+      <w:r>
+        <w:rPr>
+          <w:color w:val="auto"/>
+          <w:lang w:val="en-US"/>
+        </w:rPr>
+        <w:t>2016;9:32089</w:t>
+      </w:r>
+      <w:proofErr w:type="gramEnd"/>
+      <w:r>
+        <w:rPr>
+          <w:color w:val="auto"/>
+          <w:lang w:val="en-US"/>
+        </w:rPr>
+        <w:t>. https://doi.org/10.3402/gha.v9.32089.</w:t>
       </w:r>
     </w:p>
     <w:p>
@@ -32327,7 +33530,23 @@
           <w:color w:val="auto"/>
           <w:lang w:val="en-US"/>
         </w:rPr>
-        <w:t>. 2025;:1–19. https://doi.org/10.1080/00083968.2025.2456619.</w:t>
+        <w:t xml:space="preserve">. </w:t>
+      </w:r>
+      <w:proofErr w:type="gramStart"/>
+      <w:r>
+        <w:rPr>
+          <w:color w:val="auto"/>
+          <w:lang w:val="en-US"/>
+        </w:rPr>
+        <w:t>2025;:</w:t>
+      </w:r>
+      <w:proofErr w:type="gramEnd"/>
+      <w:r>
+        <w:rPr>
+          <w:color w:val="auto"/>
+          <w:lang w:val="en-US"/>
+        </w:rPr>
+        <w:t>1–19. https://doi.org/10.1080/00083968.2025.2456619.</w:t>
       </w:r>
     </w:p>
     <w:p>
@@ -32376,7 +33595,23 @@
           <w:color w:val="auto"/>
           <w:lang w:val="en-US"/>
         </w:rPr>
-        <w:t>. 2025;57:1–39. https://doi.org/10.1145/3712001.</w:t>
+        <w:t xml:space="preserve">. </w:t>
+      </w:r>
+      <w:proofErr w:type="gramStart"/>
+      <w:r>
+        <w:rPr>
+          <w:color w:val="auto"/>
+          <w:lang w:val="en-US"/>
+        </w:rPr>
+        <w:t>2025;57:1</w:t>
+      </w:r>
+      <w:proofErr w:type="gramEnd"/>
+      <w:r>
+        <w:rPr>
+          <w:color w:val="auto"/>
+          <w:lang w:val="en-US"/>
+        </w:rPr>
+        <w:t>–39. https://doi.org/10.1145/3712001.</w:t>
       </w:r>
     </w:p>
     <w:p>
@@ -32442,7 +33677,23 @@
           <w:color w:val="auto"/>
           <w:lang w:val="en-US"/>
         </w:rPr>
-        <w:t xml:space="preserve"> M. State of the Art and Future Directions of Small Language Models: A Systematic Review. Big Data and Cognitive Computing. 2025;9:189.</w:t>
+        <w:t xml:space="preserve"> M. State of the Art and Future Directions of Small Language Models: A Systematic Review. Big Data and Cognitive Computing. </w:t>
+      </w:r>
+      <w:proofErr w:type="gramStart"/>
+      <w:r>
+        <w:rPr>
+          <w:color w:val="auto"/>
+          <w:lang w:val="en-US"/>
+        </w:rPr>
+        <w:t>2025;9:189</w:t>
+      </w:r>
+      <w:proofErr w:type="gramEnd"/>
+      <w:r>
+        <w:rPr>
+          <w:color w:val="auto"/>
+          <w:lang w:val="en-US"/>
+        </w:rPr>
+        <w:t>.</w:t>
       </w:r>
     </w:p>
     <w:p>
@@ -32491,7 +33742,23 @@
           <w:color w:val="auto"/>
           <w:lang w:val="en-US"/>
         </w:rPr>
-        <w:t xml:space="preserve"> S, Mikkelsen L, Jha P, Stout S, et al. A scandal of invisibility: making everyone count by counting everyone. The Lancet. 2007;370:1569–77.</w:t>
+        <w:t xml:space="preserve"> S, Mikkelsen L, Jha P, Stout S, et al. A scandal of invisibility: making everyone count by counting everyone. The Lancet. </w:t>
+      </w:r>
+      <w:proofErr w:type="gramStart"/>
+      <w:r>
+        <w:rPr>
+          <w:color w:val="auto"/>
+          <w:lang w:val="en-US"/>
+        </w:rPr>
+        <w:t>2007;370:1569</w:t>
+      </w:r>
+      <w:proofErr w:type="gramEnd"/>
+      <w:r>
+        <w:rPr>
+          <w:color w:val="auto"/>
+          <w:lang w:val="en-US"/>
+        </w:rPr>
+        <w:t>–77.</w:t>
       </w:r>
     </w:p>
     <w:p>
@@ -32540,7 +33807,23 @@
           <w:color w:val="auto"/>
           <w:lang w:val="en-US"/>
         </w:rPr>
-        <w:t xml:space="preserve"> P. Verbal autopsy: methods in transition. Epidemiologic reviews. 2010;32:38–55.</w:t>
+        <w:t xml:space="preserve"> P. Verbal autopsy: methods in transition. Epidemiologic reviews. </w:t>
+      </w:r>
+      <w:proofErr w:type="gramStart"/>
+      <w:r>
+        <w:rPr>
+          <w:color w:val="auto"/>
+          <w:lang w:val="en-US"/>
+        </w:rPr>
+        <w:t>2010;32:38</w:t>
+      </w:r>
+      <w:proofErr w:type="gramEnd"/>
+      <w:r>
+        <w:rPr>
+          <w:color w:val="auto"/>
+          <w:lang w:val="en-US"/>
+        </w:rPr>
+        <w:t>–55.</w:t>
       </w:r>
     </w:p>
     <w:p>
@@ -32589,7 +33872,23 @@
           <w:color w:val="auto"/>
           <w:lang w:val="en-US"/>
         </w:rPr>
-        <w:t xml:space="preserve"> Med. 2010;7:e1001006. https://doi.org/10.1371/journal.pmed.1001006.</w:t>
+        <w:t xml:space="preserve"> Med. 2010;</w:t>
+      </w:r>
+      <w:proofErr w:type="gramStart"/>
+      <w:r>
+        <w:rPr>
+          <w:color w:val="auto"/>
+          <w:lang w:val="en-US"/>
+        </w:rPr>
+        <w:t>7:e</w:t>
+      </w:r>
+      <w:proofErr w:type="gramEnd"/>
+      <w:r>
+        <w:rPr>
+          <w:color w:val="auto"/>
+          <w:lang w:val="en-US"/>
+        </w:rPr>
+        <w:t>1001006. https://doi.org/10.1371/journal.pmed.1001006.</w:t>
       </w:r>
     </w:p>
     <w:p>
@@ -32654,7 +33953,23 @@
           <w:color w:val="auto"/>
           <w:lang w:val="en-US"/>
         </w:rPr>
-        <w:t xml:space="preserve"> One. 2025;20:e0313378.</w:t>
+        <w:t xml:space="preserve"> One. 2025;</w:t>
+      </w:r>
+      <w:proofErr w:type="gramStart"/>
+      <w:r>
+        <w:rPr>
+          <w:color w:val="auto"/>
+          <w:lang w:val="en-US"/>
+        </w:rPr>
+        <w:t>20:e</w:t>
+      </w:r>
+      <w:proofErr w:type="gramEnd"/>
+      <w:r>
+        <w:rPr>
+          <w:color w:val="auto"/>
+          <w:lang w:val="en-US"/>
+        </w:rPr>
+        <w:t>0313378.</w:t>
       </w:r>
     </w:p>
     <w:p>
@@ -32687,7 +34002,23 @@
           <w:color w:val="auto"/>
           <w:lang w:val="en-US"/>
         </w:rPr>
-        <w:t xml:space="preserve"> V, Chunara R. Generalizability challenges of mortality risk prediction models: A retrospective analysis on a multi-center database. PLOS Digital Health. 2022;1:e0000023. https://doi.org/10.1371/journal.pdig.0000023.</w:t>
+        <w:t xml:space="preserve"> V, Chunara R. Generalizability challenges of mortality risk prediction models: A retrospective analysis on a multi-center database. PLOS Digital Health. 2022;</w:t>
+      </w:r>
+      <w:proofErr w:type="gramStart"/>
+      <w:r>
+        <w:rPr>
+          <w:color w:val="auto"/>
+          <w:lang w:val="en-US"/>
+        </w:rPr>
+        <w:t>1:e</w:t>
+      </w:r>
+      <w:proofErr w:type="gramEnd"/>
+      <w:r>
+        <w:rPr>
+          <w:color w:val="auto"/>
+          <w:lang w:val="en-US"/>
+        </w:rPr>
+        <w:t>0000023. https://doi.org/10.1371/journal.pdig.0000023.</w:t>
       </w:r>
     </w:p>
     <w:p>
@@ -32720,7 +34051,23 @@
           <w:color w:val="auto"/>
           <w:lang w:val="en-US"/>
         </w:rPr>
-        <w:t xml:space="preserve"> NP, Nasir-Moin M, Wang D, Abidin A, et al. Health system-scale language models are all-purpose prediction engines. Nature. 2023;619:357–62.</w:t>
+        <w:t xml:space="preserve"> NP, Nasir-Moin M, Wang D, Abidin A, et al. Health system-scale language models are all-purpose prediction engines. Nature. </w:t>
+      </w:r>
+      <w:proofErr w:type="gramStart"/>
+      <w:r>
+        <w:rPr>
+          <w:color w:val="auto"/>
+          <w:lang w:val="en-US"/>
+        </w:rPr>
+        <w:t>2023;619:357</w:t>
+      </w:r>
+      <w:proofErr w:type="gramEnd"/>
+      <w:r>
+        <w:rPr>
+          <w:color w:val="auto"/>
+          <w:lang w:val="en-US"/>
+        </w:rPr>
+        <w:t>–62.</w:t>
       </w:r>
     </w:p>
     <w:p>
@@ -32819,7 +34166,23 @@
           <w:color w:val="auto"/>
           <w:lang w:val="en-US"/>
         </w:rPr>
-        <w:t xml:space="preserve"> RG, et al. Routine mortality surveillance to identify the cause of death pattern for out-of-hospital adult (aged 12+ years) deaths in Bangladesh: introduction of automated verbal autopsy. BMC Public Health. 2021;21:491. https://doi.org/10.1186/s12889-021-10468-7.</w:t>
+        <w:t xml:space="preserve"> RG, et al. Routine mortality surveillance to identify the cause of death pattern for out-of-hospital adult (aged 12+ years) deaths in Bangladesh: introduction of automated verbal autopsy. BMC Public Health. </w:t>
+      </w:r>
+      <w:proofErr w:type="gramStart"/>
+      <w:r>
+        <w:rPr>
+          <w:color w:val="auto"/>
+          <w:lang w:val="en-US"/>
+        </w:rPr>
+        <w:t>2021;21:491</w:t>
+      </w:r>
+      <w:proofErr w:type="gramEnd"/>
+      <w:r>
+        <w:rPr>
+          <w:color w:val="auto"/>
+          <w:lang w:val="en-US"/>
+        </w:rPr>
+        <w:t>. https://doi.org/10.1186/s12889-021-10468-7.</w:t>
       </w:r>
     </w:p>
     <w:p>
@@ -32900,7 +34263,23 @@
           <w:color w:val="auto"/>
           <w:lang w:val="en-US"/>
         </w:rPr>
-        <w:t xml:space="preserve"> M, et al. Can verbal autopsies be used on a national scale? Key findings and lessons from South Africa’s national cause-of-death validation study. Global Health Action. 2024;17:2399413. https://doi.org/10.1080/16549716.2024.2399413.</w:t>
+        <w:t xml:space="preserve"> M, et al. Can verbal autopsies be used on a national scale? Key findings and lessons from South Africa’s national cause-of-death validation study. Global Health Action. </w:t>
+      </w:r>
+      <w:proofErr w:type="gramStart"/>
+      <w:r>
+        <w:rPr>
+          <w:color w:val="auto"/>
+          <w:lang w:val="en-US"/>
+        </w:rPr>
+        <w:t>2024;17:2399413</w:t>
+      </w:r>
+      <w:proofErr w:type="gramEnd"/>
+      <w:r>
+        <w:rPr>
+          <w:color w:val="auto"/>
+          <w:lang w:val="en-US"/>
+        </w:rPr>
+        <w:t>. https://doi.org/10.1080/16549716.2024.2399413.</w:t>
       </w:r>
     </w:p>
     <w:p>
@@ -32934,7 +34313,23 @@
           <w:color w:val="auto"/>
           <w:lang w:val="en-US"/>
         </w:rPr>
-        <w:t xml:space="preserve"> B. Using verbal autopsy to enhance mortality surveillance. The Lancet Global Health. 2024;12:e1217–8.</w:t>
+        <w:t xml:space="preserve"> B. Using verbal autopsy to enhance mortality surveillance. The Lancet Global Health. 2024;</w:t>
+      </w:r>
+      <w:proofErr w:type="gramStart"/>
+      <w:r>
+        <w:rPr>
+          <w:color w:val="auto"/>
+          <w:lang w:val="en-US"/>
+        </w:rPr>
+        <w:t>12:e</w:t>
+      </w:r>
+      <w:proofErr w:type="gramEnd"/>
+      <w:r>
+        <w:rPr>
+          <w:color w:val="auto"/>
+          <w:lang w:val="en-US"/>
+        </w:rPr>
+        <w:t>1217–8.</w:t>
       </w:r>
     </w:p>
     <w:p>
@@ -32968,7 +34363,23 @@
           <w:color w:val="auto"/>
           <w:lang w:val="en-US"/>
         </w:rPr>
-        <w:t>104. Liu X, Liu H, Yang G, Jiang Z, Cui S, Zhang Z, et al. A generalist medical language model for disease diagnosis assistance. Nature medicine. 2025;31:932–42.</w:t>
+        <w:t xml:space="preserve">104. Liu X, Liu H, Yang G, Jiang Z, Cui S, Zhang Z, et al. A generalist medical language model for disease diagnosis assistance. Nature medicine. </w:t>
+      </w:r>
+      <w:proofErr w:type="gramStart"/>
+      <w:r>
+        <w:rPr>
+          <w:color w:val="auto"/>
+          <w:lang w:val="en-US"/>
+        </w:rPr>
+        <w:t>2025;31:932</w:t>
+      </w:r>
+      <w:proofErr w:type="gramEnd"/>
+      <w:r>
+        <w:rPr>
+          <w:color w:val="auto"/>
+          <w:lang w:val="en-US"/>
+        </w:rPr>
+        <w:t>–42.</w:t>
       </w:r>
     </w:p>
     <w:p>
@@ -33001,7 +34412,23 @@
           <w:color w:val="auto"/>
           <w:lang w:val="en-US"/>
         </w:rPr>
-        <w:t xml:space="preserve"> M, Tu T, Palepu A, Wang A, Garrison J, et al. Towards accurate differential diagnosis with large language models. Nature. 2025;:1–7.</w:t>
+        <w:t xml:space="preserve"> M, Tu T, Palepu A, Wang A, Garrison J, et al. Towards accurate differential diagnosis with large language models. Nature. </w:t>
+      </w:r>
+      <w:proofErr w:type="gramStart"/>
+      <w:r>
+        <w:rPr>
+          <w:color w:val="auto"/>
+          <w:lang w:val="en-US"/>
+        </w:rPr>
+        <w:t>2025;:</w:t>
+      </w:r>
+      <w:proofErr w:type="gramEnd"/>
+      <w:r>
+        <w:rPr>
+          <w:color w:val="auto"/>
+          <w:lang w:val="en-US"/>
+        </w:rPr>
+        <w:t>1–7.</w:t>
       </w:r>
     </w:p>
     <w:p>
@@ -33034,7 +34461,23 @@
           <w:color w:val="auto"/>
           <w:lang w:val="en-US"/>
         </w:rPr>
-        <w:t xml:space="preserve"> MD, et al. ICD-10: history and context. American Journal of Neuroradiology. 2016;37:596–9.</w:t>
+        <w:t xml:space="preserve"> MD, et al. ICD-10: history and context. American Journal of Neuroradiology. </w:t>
+      </w:r>
+      <w:proofErr w:type="gramStart"/>
+      <w:r>
+        <w:rPr>
+          <w:color w:val="auto"/>
+          <w:lang w:val="en-US"/>
+        </w:rPr>
+        <w:t>2016;37:596</w:t>
+      </w:r>
+      <w:proofErr w:type="gramEnd"/>
+      <w:r>
+        <w:rPr>
+          <w:color w:val="auto"/>
+          <w:lang w:val="en-US"/>
+        </w:rPr>
+        <w:t>–9.</w:t>
       </w:r>
     </w:p>
     <w:p>
@@ -33051,7 +34494,23 @@
           <w:color w:val="auto"/>
           <w:lang w:val="en-US"/>
         </w:rPr>
-        <w:t>107. Henderson T, Shepheard J, Sundararajan V. Quality of diagnosis and procedure coding in ICD-10 administrative data. Medical care. 2006;44:1011–9.</w:t>
+        <w:t xml:space="preserve">107. Henderson T, Shepheard J, Sundararajan V. Quality of diagnosis and procedure coding in ICD-10 administrative data. Medical care. </w:t>
+      </w:r>
+      <w:proofErr w:type="gramStart"/>
+      <w:r>
+        <w:rPr>
+          <w:color w:val="auto"/>
+          <w:lang w:val="en-US"/>
+        </w:rPr>
+        <w:t>2006;44:1011</w:t>
+      </w:r>
+      <w:proofErr w:type="gramEnd"/>
+      <w:r>
+        <w:rPr>
+          <w:color w:val="auto"/>
+          <w:lang w:val="en-US"/>
+        </w:rPr>
+        <w:t>–9.</w:t>
       </w:r>
     </w:p>
     <w:p>
@@ -33116,7 +34575,23 @@
           <w:color w:val="auto"/>
           <w:lang w:val="en-US"/>
         </w:rPr>
-        <w:t xml:space="preserve"> P. The effectiveness of ICD-10-CM in capturing public health diseases. Perspectives in Health Information Management/AHIMA, American Health Information Management Association. 2007;4:6.</w:t>
+        <w:t xml:space="preserve"> P. The effectiveness of ICD-10-CM in capturing public health diseases. Perspectives in Health Information Management/AHIMA, American Health Information Management Association. </w:t>
+      </w:r>
+      <w:proofErr w:type="gramStart"/>
+      <w:r>
+        <w:rPr>
+          <w:color w:val="auto"/>
+          <w:lang w:val="en-US"/>
+        </w:rPr>
+        <w:t>2007;4:6</w:t>
+      </w:r>
+      <w:proofErr w:type="gramEnd"/>
+      <w:r>
+        <w:rPr>
+          <w:color w:val="auto"/>
+          <w:lang w:val="en-US"/>
+        </w:rPr>
+        <w:t>.</w:t>
       </w:r>
     </w:p>
     <w:p>
@@ -33133,7 +34608,23 @@
           <w:color w:val="auto"/>
           <w:lang w:val="en-US"/>
         </w:rPr>
-        <w:t>109. Hsu M-C, Wang C-C, Huang L-Y, Lin C-Y, Lin F-J, Toh S. Effect of ICD-9-CM to ICD-10-CM coding system transition on identification of common conditions: An interrupted time series analysis. Pharmacoepidemiology and Drug Safety. 2021;30:1653–74. https://doi.org/10.1002/pds.5330.</w:t>
+        <w:t xml:space="preserve">109. Hsu M-C, Wang C-C, Huang L-Y, Lin C-Y, Lin F-J, Toh S. Effect of ICD-9-CM to ICD-10-CM coding system transition on identification of common conditions: An interrupted time series analysis. Pharmacoepidemiology and Drug Safety. </w:t>
+      </w:r>
+      <w:proofErr w:type="gramStart"/>
+      <w:r>
+        <w:rPr>
+          <w:color w:val="auto"/>
+          <w:lang w:val="en-US"/>
+        </w:rPr>
+        <w:t>2021;30:1653</w:t>
+      </w:r>
+      <w:proofErr w:type="gramEnd"/>
+      <w:r>
+        <w:rPr>
+          <w:color w:val="auto"/>
+          <w:lang w:val="en-US"/>
+        </w:rPr>
+        <w:t>–74. https://doi.org/10.1002/pds.5330.</w:t>
       </w:r>
     </w:p>
     <w:p>
@@ -33547,7 +35038,23 @@
           <w:color w:val="auto"/>
           <w:lang w:val="en-US"/>
         </w:rPr>
-        <w:t>122. Walker PG, White MT, Griffin JT, Reynolds A, Ferguson NM, Ghani AC. Malaria morbidity and mortality in Ebola-affected countries caused by decreased health-care capacity, and the potential effect of mitigation strategies: a modelling analysis. The Lancet Infectious Diseases. 2015;15:825–32.</w:t>
+        <w:t xml:space="preserve">122. Walker PG, White MT, Griffin JT, Reynolds A, Ferguson NM, Ghani AC. Malaria morbidity and mortality in Ebola-affected countries caused by decreased health-care capacity, and the potential effect of mitigation strategies: a modelling analysis. The Lancet Infectious Diseases. </w:t>
+      </w:r>
+      <w:proofErr w:type="gramStart"/>
+      <w:r>
+        <w:rPr>
+          <w:color w:val="auto"/>
+          <w:lang w:val="en-US"/>
+        </w:rPr>
+        <w:t>2015;15:825</w:t>
+      </w:r>
+      <w:proofErr w:type="gramEnd"/>
+      <w:r>
+        <w:rPr>
+          <w:color w:val="auto"/>
+          <w:lang w:val="en-US"/>
+        </w:rPr>
+        <w:t>–32.</w:t>
       </w:r>
     </w:p>
     <w:p>
@@ -35574,6 +37081,7 @@
     <w:pPr>
       <w:tabs>
         <w:tab w:val="left" w:pos="500"/>
+        <w:tab w:val="left" w:pos="620"/>
       </w:tabs>
       <w:spacing w:after="240" w:line="240" w:lineRule="auto"/>
     </w:pPr>
@@ -35808,6 +37316,18 @@
     <w:rPr>
       <w:color w:val="605E5C"/>
       <w:shd w:val="clear" w:color="auto" w:fill="E1DFDD"/>
+    </w:rPr>
+  </w:style>
+  <w:style w:type="character" w:styleId="FollowedHyperlink">
+    <w:name w:val="FollowedHyperlink"/>
+    <w:basedOn w:val="DefaultParagraphFont"/>
+    <w:uiPriority w:val="99"/>
+    <w:semiHidden/>
+    <w:unhideWhenUsed/>
+    <w:rsid w:val="00961FC5"/>
+    <w:rPr>
+      <w:color w:val="954F72" w:themeColor="followedHyperlink"/>
+      <w:u w:val="single"/>
     </w:rPr>
   </w:style>
 </w:styles>

</xml_diff>

<commit_message>
Finish rv2, send to co-authors, plan to submit
</commit_message>
<xml_diff>
--- a/manuscript/wen-et-al-2025-cava-rv2-changes.docx
+++ b/manuscript/wen-et-al-2025-cava-rv2-changes.docx
@@ -9202,47 +9202,66 @@
     <w:p>
       <w:pPr>
         <w:pStyle w:val="NoSpacing"/>
+        <w:rPr>
+          <w:del w:id="76" w:author="Richard Wen" w:date="2025-12-07T01:05:00Z" w16du:dateUtc="2025-12-07T06:05:00Z"/>
+        </w:rPr>
       </w:pPr>
-      <w:moveFrom w:id="76" w:author="Richard Wen" w:date="2025-12-05T23:24:00Z" w16du:dateUtc="2025-12-06T04:24:00Z">
+      <w:moveFrom w:id="77" w:author="Richard Wen" w:date="2025-12-05T23:24:00Z" w16du:dateUtc="2025-12-06T04:24:00Z">
         <w:r>
           <w:t>WHO: World Health Organization</w:t>
         </w:r>
       </w:moveFrom>
       <w:moveFromRangeEnd w:id="48"/>
-      <w:r>
-        <w:br w:type="page"/>
-      </w:r>
+      <w:del w:id="78" w:author="Richard Wen" w:date="2025-12-07T01:05:00Z" w16du:dateUtc="2025-12-07T06:05:00Z">
+        <w:r>
+          <w:br w:type="page"/>
+        </w:r>
+      </w:del>
     </w:p>
     <w:p>
       <w:pPr>
         <w:pStyle w:val="NoSpacing"/>
-        <w:spacing w:before="228" w:line="480" w:lineRule="auto"/>
-        <w:rPr>
-          <w:sz w:val="24"/>
-        </w:rPr>
-      </w:pPr>
-      <w:r>
-        <w:rPr>
+        <w:rPr>
+          <w:ins w:id="79" w:author="Richard Wen" w:date="2025-12-07T01:05:00Z" w16du:dateUtc="2025-12-07T06:05:00Z"/>
           <w:b/>
           <w:sz w:val="24"/>
         </w:rPr>
-        <w:lastRenderedPageBreak/>
-        <w:t>Appendix A</w:t>
-      </w:r>
+      </w:pPr>
       <w:r>
         <w:rPr>
           <w:b/>
           <w:sz w:val="24"/>
         </w:rPr>
-        <w:tab/>
+        <w:t>Appendix A</w:t>
       </w:r>
       <w:r>
         <w:rPr>
           <w:b/>
           <w:sz w:val="24"/>
         </w:rPr>
+        <w:tab/>
+      </w:r>
+      <w:r>
+        <w:rPr>
+          <w:b/>
+          <w:sz w:val="24"/>
+        </w:rPr>
         <w:t>CGHR-10 Codes</w:t>
       </w:r>
+    </w:p>
+    <w:p>
+      <w:pPr>
+        <w:pStyle w:val="NoSpacing"/>
+        <w:rPr>
+          <w:sz w:val="24"/>
+        </w:rPr>
+        <w:pPrChange w:id="80" w:author="Richard Wen" w:date="2025-12-07T01:05:00Z" w16du:dateUtc="2025-12-07T06:05:00Z">
+          <w:pPr>
+            <w:pStyle w:val="NoSpacing"/>
+            <w:spacing w:before="228" w:line="480" w:lineRule="auto"/>
+          </w:pPr>
+        </w:pPrChange>
+      </w:pPr>
     </w:p>
     <w:p>
       <w:pPr>
@@ -11844,6 +11863,39 @@
       <w:r>
         <w:t>his section provides additional details on the methods described in Section 2. An overview of the methods used in this study is seen in Figure B1 as a five-step process. Section B.1 provides details on the preprocessed data used for modelling. Section B.2 describes the data and parameter inputs and outputs for each model, while Section B.3 details the evaluation of model outputs at the individual and population level across different CODs, age groups, and ages.</w:t>
       </w:r>
+      <w:ins w:id="81" w:author="Richard Wen" w:date="2025-12-07T01:08:00Z" w16du:dateUtc="2025-12-07T06:08:00Z">
+        <w:r>
+          <w:t xml:space="preserve"> Publicly available data for reprod</w:t>
+        </w:r>
+      </w:ins>
+      <w:ins w:id="82" w:author="Richard Wen" w:date="2025-12-07T01:09:00Z" w16du:dateUtc="2025-12-07T06:09:00Z">
+        <w:r>
+          <w:t xml:space="preserve">ucing figures and tables is made available on Harvard Dataverse, see </w:t>
+        </w:r>
+      </w:ins>
+      <w:r>
+        <w:fldChar w:fldCharType="begin"/>
+      </w:r>
+      <w:r>
+        <w:instrText xml:space="preserve"> ADDIN ZOTERO_ITEM CSL_CITATION {"citationID":"6p27DmXw","properties":{"formattedCitation":"[106]","plainCitation":"[106]","noteIndex":0},"citationItems":[{"id":3536,"uris":["http://zotero.org/users/6749620/items/QNXU4MBB"],"itemData":{"id":3536,"type":"dataset","abstract":"Public data on 6939 deaths in Sierra Leone from 2019-2022 acquired through verbal autopsy. The data was collected for a study comparing GPT and OpenVA models to physician coding of deaths.","DOI":"10.7910/DVN/QDLJCF","language":"en","license":"http://creativecommons.org/publicdomain/zero/1.0","publisher":"Harvard Dataverse","source":"Harvard Dataverse","title":"Public Data for: Computer Assisted Verbal Autopsy: Comparing Large Language Models to Physicians for Assigning Causes to 6939 Deaths in Sierra Leone from 2019-2022","title-short":"Public Data for","URL":"https://dataverse.harvard.edu/dataset.xhtml?persistentId=doi:10.7910/DVN/QDLJCF","version":"2.0","author":[{"family":"Wen","given":"Richard"},{"family":"Assalif","given":"Anteneh T."},{"family":"Lee","given":"Andy Sze-Heng"},{"family":"Kamadod","given":"Rajeev"},{"family":"Carshon-Marsh","given":"Ronald"},{"family":"Meh","given":"Catherine"},{"family":"Ng","given":"Kai Sze"},{"family":"Brown","given":"Patrick"},{"family":"Jha","given":"Prabhat 0000-0001-7067-8341"},{"family":"Ansumana","given":"Rashid"}],"accessed":{"date-parts":[["2025",12,7]]},"issued":{"date-parts":[["2025",12,7]]},"citation-key":"wenPublicDataComputer2025"}}],"schema":"https://github.com/citation-style-language/schema/raw/master/csl-citation.json"} </w:instrText>
+      </w:r>
+      <w:r>
+        <w:fldChar w:fldCharType="separate"/>
+      </w:r>
+      <w:r>
+        <w:rPr>
+          <w:noProof/>
+        </w:rPr>
+        <w:t>[106]</w:t>
+      </w:r>
+      <w:r>
+        <w:fldChar w:fldCharType="end"/>
+      </w:r>
+      <w:ins w:id="83" w:author="Richard Wen" w:date="2025-12-07T01:09:00Z" w16du:dateUtc="2025-12-07T06:09:00Z">
+        <w:r>
+          <w:t>.</w:t>
+        </w:r>
+      </w:ins>
     </w:p>
     <w:p>
       <w:pPr>
@@ -11935,7 +11987,11 @@
       </w:r>
       <w:proofErr w:type="gramEnd"/>
       <w:r>
-        <w:t xml:space="preserve"> shown by CGHR-10 causes of death in Table B4. All age groups had relatively evenly distributed female and male records (44-55% of 6939 records each). Across CODs, there were noticeably more female records for cancers (65%), and maternal conditions (100%), while more male records for chronic respiratory diseases (61%), other noncommunicable diseases (61%), other injuries (77%), road and transport injuries (71%), and tuberculosis (68%). Most records were coded by physicians as malaria for adults (20%) and children (52%), and stillbirth (36%) and infections (21%) for neonates. Suicide, congenital anomalies, nutritional deficiencies, and other had low sample sizes for each age group (&lt;1% of total records for each age group).</w:t>
+        <w:t xml:space="preserve"> shown by CGHR-10 causes of death in Table B4. All age groups had relatively evenly distributed female and male records (44-55% of 6939 records each). Across CODs, there were noticeably more female records for cancers (65%), and maternal conditions (100%), while more male records for chronic respiratory diseases (61%), other noncommunicable diseases (61%), other injuries (77%), road and transport injuries (71%), and tuberculosis (68%). Most records were coded by physicians as malaria for adults (20%) and children (52%), and stillbirth (36%) and infections (21%) for neonates. Suicide, congenital anomalies, nutritional deficiencies, and other had low sample sizes for each </w:t>
+      </w:r>
+      <w:r>
+        <w:lastRenderedPageBreak/>
+        <w:t>age group (&lt;1% of total records for each age group).</w:t>
       </w:r>
       <w:r>
         <w:t xml:space="preserve"> CODs with high physician agreement</w:t>
@@ -11944,11 +12000,7 @@
         <w:t xml:space="preserve"> (&gt;70%)</w:t>
       </w:r>
       <w:r>
-        <w:t xml:space="preserve"> include </w:t>
-      </w:r>
-      <w:r>
-        <w:lastRenderedPageBreak/>
-        <w:t>malaria (77%), road/transport injuries (75%), and other injuries</w:t>
+        <w:t xml:space="preserve"> include malaria (77%), road/transport injuries (75%), and other injuries</w:t>
       </w:r>
       <w:r>
         <w:t xml:space="preserve"> </w:t>
@@ -22830,7 +22882,7 @@
         <w:fldChar w:fldCharType="begin"/>
       </w:r>
       <w:r>
-        <w:instrText xml:space="preserve"> ADDIN ZOTERO_ITEM CSL_CITATION {"citationID":"U0qO5aAE","properties":{"formattedCitation":"[106, 107]","plainCitation":"[106, 107]","noteIndex":0},"citationItems":[{"id":3474,"uris":["http://zotero.org/users/6749620/items/ARV85AI9"],"itemData":{"id":3474,"type":"article-journal","container-title":"American Journal of Neuroradiology","issue":"4","note":"publisher: American Journal of Neuroradiology","page":"596–599","source":"Google Scholar","title":"ICD-10: history and context","title-short":"ICD-10","volume":"37","author":[{"family":"Hirsch","given":"J. A."},{"family":"Nicola","given":"G."},{"family":"McGinty","given":"G."},{"family":"Liu","given":"R. W."},{"family":"Barr","given":"R. M."},{"family":"Chittle","given":"M. D."},{"family":"Manchikanti","given":"L."}],"issued":{"date-parts":[["2016"]]},"citation-key":"hirschICD10HistoryContext2016"}},{"id":3475,"uris":["http://zotero.org/users/6749620/items/BXBKPQX8"],"itemData":{"id":3475,"type":"article-journal","container-title":"Medical care","issue":"11","note":"publisher: LWW","page":"1011–1019","source":"Google Scholar","title":"Quality of diagnosis and procedure coding in ICD-10 administrative data","volume":"44","author":[{"family":"Henderson","given":"Toni"},{"family":"Shepheard","given":"Jennie"},{"family":"Sundararajan","given":"Vijaya"}],"issued":{"date-parts":[["2006"]]},"citation-key":"hendersonQualityDiagnosisProcedure2006"}}],"schema":"https://github.com/citation-style-language/schema/raw/master/csl-citation.json"} </w:instrText>
+        <w:instrText xml:space="preserve"> ADDIN ZOTERO_ITEM CSL_CITATION {"citationID":"U0qO5aAE","properties":{"formattedCitation":"[107, 108]","plainCitation":"[107, 108]","noteIndex":0},"citationItems":[{"id":3474,"uris":["http://zotero.org/users/6749620/items/ARV85AI9"],"itemData":{"id":3474,"type":"article-journal","container-title":"American Journal of Neuroradiology","issue":"4","note":"publisher: American Journal of Neuroradiology","page":"596–599","source":"Google Scholar","title":"ICD-10: history and context","title-short":"ICD-10","volume":"37","author":[{"family":"Hirsch","given":"J. A."},{"family":"Nicola","given":"G."},{"family":"McGinty","given":"G."},{"family":"Liu","given":"R. W."},{"family":"Barr","given":"R. M."},{"family":"Chittle","given":"M. D."},{"family":"Manchikanti","given":"L."}],"issued":{"date-parts":[["2016"]]},"citation-key":"hirschICD10HistoryContext2016"}},{"id":3475,"uris":["http://zotero.org/users/6749620/items/BXBKPQX8"],"itemData":{"id":3475,"type":"article-journal","container-title":"Medical care","issue":"11","note":"publisher: LWW","page":"1011–1019","source":"Google Scholar","title":"Quality of diagnosis and procedure coding in ICD-10 administrative data","volume":"44","author":[{"family":"Henderson","given":"Toni"},{"family":"Shepheard","given":"Jennie"},{"family":"Sundararajan","given":"Vijaya"}],"issued":{"date-parts":[["2006"]]},"citation-key":"hendersonQualityDiagnosisProcedure2006"}}],"schema":"https://github.com/citation-style-language/schema/raw/master/csl-citation.json"} </w:instrText>
       </w:r>
       <w:r>
         <w:fldChar w:fldCharType="separate"/>
@@ -22841,7 +22893,7 @@
           <w:kern w:val="0"/>
           <w:lang w:val="en-US"/>
         </w:rPr>
-        <w:t>[106, 107]</w:t>
+        <w:t>[107, 108]</w:t>
       </w:r>
       <w:r>
         <w:fldChar w:fldCharType="end"/>
@@ -22874,7 +22926,7 @@
         <w:fldChar w:fldCharType="begin"/>
       </w:r>
       <w:r>
-        <w:instrText xml:space="preserve"> ADDIN ZOTERO_ITEM CSL_CITATION {"citationID":"Qm6NHERC","properties":{"formattedCitation":"[108, 109]","plainCitation":"[108, 109]","noteIndex":0},"citationItems":[{"id":3472,"uris":["http://zotero.org/users/6749620/items/UUFZ6LUG"],"itemData":{"id":3472,"type":"article-journal","container-title":"Perspectives in Health Information Management/AHIMA, American Health Information Management Association","page":"6","source":"Google Scholar","title":"The effectiveness of ICD-10-CM in capturing public health diseases","volume":"4","author":[{"family":"Watzlaf","given":"Valerie JM"},{"family":"Garvin","given":"Jennifer Hornung"},{"family":"Moeini","given":"Sohrab"},{"family":"Anania-Firouzan","given":"Patricia"}],"issued":{"date-parts":[["2007"]]},"citation-key":"watzlafEffectivenessICD10CMCapturing2007"}},{"id":3469,"uris":["http://zotero.org/users/6749620/items/U4NVGW8E"],"itemData":{"id":3469,"type":"article-journal","abstract":"Purpose To evaluate the effect of diagnostic coding system transition on the identification of common conditions recorded in Taiwan's national claims database. Methods Using the National Health Insurance Research Database, we estimated the 3-month prevalence of recorded diagnosis of 32 conditions based on the ICD-9-CM codes in 2014–2015 and the ICD-10-CM codes in 2016–2017. Two algorithms were assessed for ICD-10-CM: validated ICD-10 codes in the literature and codes translated from ICD-9-CM using an established mapping algorithm. We used segmented regression analysis on time-series data to examine changes in the 3-month prevalence (both level and trend) before and after the ICD-10-CM implementation. Results Significant changes in the level were found in 19 and 11 conditions when using the ICD-10 codes from the literature and mapping algorithm, respectively. The conditions with inconsistent levels by both of the algorithms were valvular heart disease, peripheral vascular disease, mild liver disease, moderate to severe liver disease, metastatic cancer, rheumatoid arthritis and collagen vascular diseases, coagulopathy, blood loss anemia, deficiency anemia, alcohol abuse, and psychosis. Nine conditions had significant changes in the trend when using the ICD-10 codes from the literature or mapping algorithm. Conclusions Less than half of the 32 conditions studied had a smooth transition between the ICD-9-CM and ICD-10-CM coding systems. Researchers should pay attention to the conditions where the coding definitions result in inconsistent time series estimates.","container-title":"Pharmacoepidemiology and Drug Safety","DOI":"10.1002/pds.5330","ISSN":"1099-1557","issue":"12","language":"en","license":"© 2021 John Wiley &amp; Sons Ltd.","note":"_eprint: https://onlinelibrary.wiley.com/doi/pdf/10.1002/pds.5330","page":"1653-1674","source":"Wiley Online Library","title":"Effect of ICD-9-CM to ICD-10-CM coding system transition on identification of common conditions: An interrupted time series analysis","title-short":"Effect of ICD-9-CM to ICD-10-CM coding system transition on identification of common conditions","volume":"30","author":[{"family":"Hsu","given":"Meng-Chen"},{"family":"Wang","given":"Chi-Chuan"},{"family":"Huang","given":"Ling-Ya"},{"family":"Lin","given":"Chih-Ying"},{"family":"Lin","given":"Fang-Ju"},{"family":"Toh","given":"Sengwee"}],"issued":{"date-parts":[["2021"]]},"citation-key":"hsuEffectICD9CMICD10CM2021"}}],"schema":"https://github.com/citation-style-language/schema/raw/master/csl-citation.json"} </w:instrText>
+        <w:instrText xml:space="preserve"> ADDIN ZOTERO_ITEM CSL_CITATION {"citationID":"Qm6NHERC","properties":{"formattedCitation":"[109, 110]","plainCitation":"[109, 110]","noteIndex":0},"citationItems":[{"id":3472,"uris":["http://zotero.org/users/6749620/items/UUFZ6LUG"],"itemData":{"id":3472,"type":"article-journal","container-title":"Perspectives in Health Information Management/AHIMA, American Health Information Management Association","page":"6","source":"Google Scholar","title":"The effectiveness of ICD-10-CM in capturing public health diseases","volume":"4","author":[{"family":"Watzlaf","given":"Valerie JM"},{"family":"Garvin","given":"Jennifer Hornung"},{"family":"Moeini","given":"Sohrab"},{"family":"Anania-Firouzan","given":"Patricia"}],"issued":{"date-parts":[["2007"]]},"citation-key":"watzlafEffectivenessICD10CMCapturing2007"}},{"id":3469,"uris":["http://zotero.org/users/6749620/items/U4NVGW8E"],"itemData":{"id":3469,"type":"article-journal","abstract":"Purpose To evaluate the effect of diagnostic coding system transition on the identification of common conditions recorded in Taiwan's national claims database. Methods Using the National Health Insurance Research Database, we estimated the 3-month prevalence of recorded diagnosis of 32 conditions based on the ICD-9-CM codes in 2014–2015 and the ICD-10-CM codes in 2016–2017. Two algorithms were assessed for ICD-10-CM: validated ICD-10 codes in the literature and codes translated from ICD-9-CM using an established mapping algorithm. We used segmented regression analysis on time-series data to examine changes in the 3-month prevalence (both level and trend) before and after the ICD-10-CM implementation. Results Significant changes in the level were found in 19 and 11 conditions when using the ICD-10 codes from the literature and mapping algorithm, respectively. The conditions with inconsistent levels by both of the algorithms were valvular heart disease, peripheral vascular disease, mild liver disease, moderate to severe liver disease, metastatic cancer, rheumatoid arthritis and collagen vascular diseases, coagulopathy, blood loss anemia, deficiency anemia, alcohol abuse, and psychosis. Nine conditions had significant changes in the trend when using the ICD-10 codes from the literature or mapping algorithm. Conclusions Less than half of the 32 conditions studied had a smooth transition between the ICD-9-CM and ICD-10-CM coding systems. Researchers should pay attention to the conditions where the coding definitions result in inconsistent time series estimates.","container-title":"Pharmacoepidemiology and Drug Safety","DOI":"10.1002/pds.5330","ISSN":"1099-1557","issue":"12","language":"en","license":"© 2021 John Wiley &amp; Sons Ltd.","note":"_eprint: https://onlinelibrary.wiley.com/doi/pdf/10.1002/pds.5330","page":"1653-1674","source":"Wiley Online Library","title":"Effect of ICD-9-CM to ICD-10-CM coding system transition on identification of common conditions: An interrupted time series analysis","title-short":"Effect of ICD-9-CM to ICD-10-CM coding system transition on identification of common conditions","volume":"30","author":[{"family":"Hsu","given":"Meng-Chen"},{"family":"Wang","given":"Chi-Chuan"},{"family":"Huang","given":"Ling-Ya"},{"family":"Lin","given":"Chih-Ying"},{"family":"Lin","given":"Fang-Ju"},{"family":"Toh","given":"Sengwee"}],"issued":{"date-parts":[["2021"]]},"citation-key":"hsuEffectICD9CMICD10CM2021"}}],"schema":"https://github.com/citation-style-language/schema/raw/master/csl-citation.json"} </w:instrText>
       </w:r>
       <w:r>
         <w:fldChar w:fldCharType="separate"/>
@@ -22885,7 +22937,7 @@
           <w:kern w:val="0"/>
           <w:lang w:val="en-US"/>
         </w:rPr>
-        <w:t>[108, 109]</w:t>
+        <w:t>[109, 110]</w:t>
       </w:r>
       <w:r>
         <w:fldChar w:fldCharType="end"/>
@@ -22923,7 +22975,7 @@
         <w:fldChar w:fldCharType="begin"/>
       </w:r>
       <w:r>
-        <w:instrText xml:space="preserve"> ADDIN ZOTERO_ITEM CSL_CITATION {"citationID":"00000055","properties":{"unsorted":false,"formattedCitation":"[110, 111]","plainCitation":"[110, 111]","noteIndex":0},"citationItems":[{"id":2670,"uris":["http://zotero.org/users/6749620/items/GD6ZFPJW"],"itemData":{"id":2670,"type":"webpage","abstract":"Publications of the World Health Organization","language":"en","title":"ODK for verbal autopsy: A quick guide","title-short":"ODK for verbal autopsy","URL":"https://www.who.int/publications/m/item/odk-for-verbal-autopsy--a-quick-guide","author":[{"literal":"World Health Organization"}],"accessed":{"date-parts":[["2024",1,24]]},"issued":{"date-parts":[["2022"]]},"citation-key":"worldhealthorganizationODKVerbalAutopsy2022"},"prefix":""},{"id":2600,"uris":["http://zotero.org/users/6749620/items/RD3U84K3"],"itemData":{"id":2600,"type":"software","abstract":"Powerful forms to collect the data you need wherever it is. Join the researchers, field teams, and other professionals using ODK to collect data that matters.","title":"ODK - Collect data anywhere","URL":"https://getodk.org","author":[{"literal":"Nafundi"}],"accessed":{"date-parts":[["2024",1,10]]},"issued":{"date-parts":[["2023"]]},"citation-key":"nafundiODKCollectData2023"},"prefix":""}],"schema":"https://github.com/citation-style-language/schema/raw/master/csl-citation.json"} </w:instrText>
+        <w:instrText xml:space="preserve"> ADDIN ZOTERO_ITEM CSL_CITATION {"citationID":"00000055","properties":{"unsorted":false,"formattedCitation":"[111, 112]","plainCitation":"[111, 112]","noteIndex":0},"citationItems":[{"id":2670,"uris":["http://zotero.org/users/6749620/items/GD6ZFPJW"],"itemData":{"id":2670,"type":"webpage","abstract":"Publications of the World Health Organization","language":"en","title":"ODK for verbal autopsy: A quick guide","title-short":"ODK for verbal autopsy","URL":"https://www.who.int/publications/m/item/odk-for-verbal-autopsy--a-quick-guide","author":[{"literal":"World Health Organization"}],"accessed":{"date-parts":[["2024",1,24]]},"issued":{"date-parts":[["2022"]]},"citation-key":"worldhealthorganizationODKVerbalAutopsy2022"},"prefix":""},{"id":2600,"uris":["http://zotero.org/users/6749620/items/RD3U84K3"],"itemData":{"id":2600,"type":"software","abstract":"Powerful forms to collect the data you need wherever it is. Join the researchers, field teams, and other professionals using ODK to collect data that matters.","title":"ODK - Collect data anywhere","URL":"https://getodk.org","author":[{"literal":"Nafundi"}],"accessed":{"date-parts":[["2024",1,10]]},"issued":{"date-parts":[["2023"]]},"citation-key":"nafundiODKCollectData2023"},"prefix":""}],"schema":"https://github.com/citation-style-language/schema/raw/master/csl-citation.json"} </w:instrText>
       </w:r>
       <w:r>
         <w:fldChar w:fldCharType="separate"/>
@@ -22934,7 +22986,7 @@
           <w:kern w:val="0"/>
           <w:lang w:val="en-US"/>
         </w:rPr>
-        <w:t>[110, 111]</w:t>
+        <w:t>[111, 112]</w:t>
       </w:r>
       <w:r>
         <w:fldChar w:fldCharType="end"/>
@@ -22946,7 +22998,7 @@
         <w:fldChar w:fldCharType="begin"/>
       </w:r>
       <w:r>
-        <w:instrText xml:space="preserve"> ADDIN ZOTERO_ITEM CSL_CITATION {"citationID":"00000056","properties":{"unsorted":false,"formattedCitation":"[112]","plainCitation":"[112]","noteIndex":0},"citationItems":[{"id":2672,"uris":["http://zotero.org/users/6749620/items/ZGTAVBVF"],"itemData":{"id":2672,"type":"software","abstract":"Release 1.1 including extended hints","publisher":"Swiss Tropical and Public Health Institute","title":"Release ODK 2016 WHO VA instrument 1.5.1 SwissTPH/WHO-VA","URL":"https://github.com/SwissTPH/WHO-VA/releases/tag/1.5%2C1","version":"1.5.1","author":[{"family":"DiPasquale","given":"Aurelio"},{"family":"Maire","given":"Nicolas"},{"family":"Bratschi","given":"Martin"}],"accessed":{"date-parts":[["2024",1,24]]},"issued":{"date-parts":[["2016"]]},"citation-key":"dipasqualeReleaseODK20162016"},"prefix":""}],"schema":"https://github.com/citation-style-language/schema/raw/master/csl-citation.json"} </w:instrText>
+        <w:instrText xml:space="preserve"> ADDIN ZOTERO_ITEM CSL_CITATION {"citationID":"00000056","properties":{"unsorted":false,"formattedCitation":"[113]","plainCitation":"[113]","noteIndex":0},"citationItems":[{"id":2672,"uris":["http://zotero.org/users/6749620/items/ZGTAVBVF"],"itemData":{"id":2672,"type":"software","abstract":"Release 1.1 including extended hints","publisher":"Swiss Tropical and Public Health Institute","title":"Release ODK 2016 WHO VA instrument 1.5.1 SwissTPH/WHO-VA","URL":"https://github.com/SwissTPH/WHO-VA/releases/tag/1.5%2C1","version":"1.5.1","author":[{"family":"DiPasquale","given":"Aurelio"},{"family":"Maire","given":"Nicolas"},{"family":"Bratschi","given":"Martin"}],"accessed":{"date-parts":[["2024",1,24]]},"issued":{"date-parts":[["2016"]]},"citation-key":"dipasqualeReleaseODK20162016"},"prefix":""}],"schema":"https://github.com/citation-style-language/schema/raw/master/csl-citation.json"} </w:instrText>
       </w:r>
       <w:r>
         <w:fldChar w:fldCharType="separate"/>
@@ -22957,7 +23009,7 @@
           <w:kern w:val="0"/>
           <w:lang w:val="en-US"/>
         </w:rPr>
-        <w:t>[112]</w:t>
+        <w:t>[113]</w:t>
       </w:r>
       <w:r>
         <w:fldChar w:fldCharType="end"/>
@@ -22992,7 +23044,7 @@
         <w:fldChar w:fldCharType="begin"/>
       </w:r>
       <w:r>
-        <w:instrText xml:space="preserve"> ADDIN ZOTERO_ITEM CSL_CITATION {"citationID":"00000058","properties":{"unsorted":false,"formattedCitation":"[113]","plainCitation":"[113]","noteIndex":0},"citationItems":[{"id":2673,"uris":["http://zotero.org/users/6749620/items/PGB6BLS6"],"itemData":{"id":2673,"type":"document","license":"GPL-3","note":"Column descriptions for the OpenVA format shown in Appendix 1 of the User Guide.","title":"InterVA-5.1 User Guide","URL":"http://www.byass.uk/interva/products","author":[{"family":"Byass","given":"Peter"}],"accessed":{"date-parts":[["2024",1,25]]},"issued":{"date-parts":[["2020",4]]},"citation-key":"byassInterVA5UserGuide2020"},"prefix":""}],"schema":"https://github.com/citation-style-language/schema/raw/master/csl-citation.json"} </w:instrText>
+        <w:instrText xml:space="preserve"> ADDIN ZOTERO_ITEM CSL_CITATION {"citationID":"00000058","properties":{"unsorted":false,"formattedCitation":"[114]","plainCitation":"[114]","noteIndex":0},"citationItems":[{"id":2673,"uris":["http://zotero.org/users/6749620/items/PGB6BLS6"],"itemData":{"id":2673,"type":"document","license":"GPL-3","note":"Column descriptions for the OpenVA format shown in Appendix 1 of the User Guide.","title":"InterVA-5.1 User Guide","URL":"http://www.byass.uk/interva/products","author":[{"family":"Byass","given":"Peter"}],"accessed":{"date-parts":[["2024",1,25]]},"issued":{"date-parts":[["2020",4]]},"citation-key":"byassInterVA5UserGuide2020"},"prefix":""}],"schema":"https://github.com/citation-style-language/schema/raw/master/csl-citation.json"} </w:instrText>
       </w:r>
       <w:r>
         <w:fldChar w:fldCharType="separate"/>
@@ -23003,7 +23055,7 @@
           <w:kern w:val="0"/>
           <w:lang w:val="en-US"/>
         </w:rPr>
-        <w:t>[113]</w:t>
+        <w:t>[114]</w:t>
       </w:r>
       <w:r>
         <w:fldChar w:fldCharType="end"/>
@@ -23015,7 +23067,7 @@
         <w:fldChar w:fldCharType="begin"/>
       </w:r>
       <w:r>
-        <w:instrText xml:space="preserve"> ADDIN ZOTERO_ITEM CSL_CITATION {"citationID":"00000059","properties":{"unsorted":false,"formattedCitation":"[114]","plainCitation":"[114]","noteIndex":0},"citationItems":[{"id":2599,"uris":["http://zotero.org/users/6749620/items/YZX52E9C"],"itemData":{"id":2599,"type":"software","genre":"Python","license":"GNU General Public License v3","medium":"OS Independent","source":"PyPI","title":"pycrossva: Prepare data from WHO and PHRMC instruments for verbal autopsy algorithms","title-short":"pycrossva","URL":"https://pypi.org/project/pycrossva/","version":"0.97","author":[{"family":"Thomas","given":"Jason"},{"literal":"ekarpinskiMITRE"},{"literal":"pkmitre"},{"literal":"owentrigueros"},{"family":"Choi","given":"Peter"},{"family":"Chu","given":"Yue"}],"accessed":{"date-parts":[["2024",1,10]]},"citation-key":"thomasPycrossvaPrepareData"},"prefix":""}],"schema":"https://github.com/citation-style-language/schema/raw/master/csl-citation.json"} </w:instrText>
+        <w:instrText xml:space="preserve"> ADDIN ZOTERO_ITEM CSL_CITATION {"citationID":"00000059","properties":{"unsorted":false,"formattedCitation":"[115]","plainCitation":"[115]","noteIndex":0},"citationItems":[{"id":2599,"uris":["http://zotero.org/users/6749620/items/YZX52E9C"],"itemData":{"id":2599,"type":"software","genre":"Python","license":"GNU General Public License v3","medium":"OS Independent","source":"PyPI","title":"pycrossva: Prepare data from WHO and PHRMC instruments for verbal autopsy algorithms","title-short":"pycrossva","URL":"https://pypi.org/project/pycrossva/","version":"0.97","author":[{"family":"Thomas","given":"Jason"},{"literal":"ekarpinskiMITRE"},{"literal":"pkmitre"},{"literal":"owentrigueros"},{"family":"Choi","given":"Peter"},{"family":"Chu","given":"Yue"}],"accessed":{"date-parts":[["2024",1,10]]},"citation-key":"thomasPycrossvaPrepareData"},"prefix":""}],"schema":"https://github.com/citation-style-language/schema/raw/master/csl-citation.json"} </w:instrText>
       </w:r>
       <w:r>
         <w:fldChar w:fldCharType="separate"/>
@@ -23026,7 +23078,7 @@
           <w:kern w:val="0"/>
           <w:lang w:val="en-US"/>
         </w:rPr>
-        <w:t>[114]</w:t>
+        <w:t>[115]</w:t>
       </w:r>
       <w:r>
         <w:fldChar w:fldCharType="end"/>
@@ -23190,7 +23242,7 @@
         <w:rPr>
           <w:szCs w:val="20"/>
         </w:rPr>
-        <w:instrText xml:space="preserve"> ADDIN ZOTERO_ITEM CSL_CITATION {"citationID":"ds2zpvJT","properties":{"formattedCitation":"[115]","plainCitation":"[115]","noteIndex":0},"citationItems":[{"id":3477,"uris":["http://zotero.org/users/6749620/items/CXNZ8N35"],"itemData":{"id":3477,"type":"webpage","abstract":"Complete reference documentation for the OpenAI API, including examples and code snippets for our endpoints in Python, cURL, and Node.js.","container-title":"OpenAI API","language":"en-US","title":"API Reference - Chat Completions","URL":"https://platform.openai.com/docs/api-reference/chat","author":[{"literal":"OpenAI"}],"accessed":{"date-parts":[["2025",10,21]]},"issued":{"date-parts":[["2025"]]},"citation-key":"openaiAPIReferenceChat2025"}}],"schema":"https://github.com/citation-style-language/schema/raw/master/csl-citation.json"} </w:instrText>
+        <w:instrText xml:space="preserve"> ADDIN ZOTERO_ITEM CSL_CITATION {"citationID":"ds2zpvJT","properties":{"formattedCitation":"[116]","plainCitation":"[116]","noteIndex":0},"citationItems":[{"id":3477,"uris":["http://zotero.org/users/6749620/items/CXNZ8N35"],"itemData":{"id":3477,"type":"webpage","abstract":"Complete reference documentation for the OpenAI API, including examples and code snippets for our endpoints in Python, cURL, and Node.js.","container-title":"OpenAI API","language":"en-US","title":"API Reference - Chat Completions","URL":"https://platform.openai.com/docs/api-reference/chat","author":[{"literal":"OpenAI"}],"accessed":{"date-parts":[["2025",10,21]]},"issued":{"date-parts":[["2025"]]},"citation-key":"openaiAPIReferenceChat2025"}}],"schema":"https://github.com/citation-style-language/schema/raw/master/csl-citation.json"} </w:instrText>
       </w:r>
       <w:r>
         <w:rPr>
@@ -23204,7 +23256,7 @@
           <w:kern w:val="0"/>
           <w:lang w:val="en-US"/>
         </w:rPr>
-        <w:t>[115]</w:t>
+        <w:t>[116]</w:t>
       </w:r>
       <w:r>
         <w:rPr>
@@ -23258,7 +23310,7 @@
         <w:rPr>
           <w:szCs w:val="20"/>
         </w:rPr>
-        <w:instrText xml:space="preserve"> ADDIN ZOTERO_ITEM CSL_CITATION {"citationID":"Ep3tcJqt","properties":{"formattedCitation":"[116]","plainCitation":"[116]","noteIndex":0},"citationItems":[{"id":3476,"uris":["http://zotero.org/users/6749620/items/82DZ393F"],"itemData":{"id":3476,"type":"webpage","abstract":"Complete reference documentation for the OpenAI API, including examples and code snippets for our endpoints in Python, cURL, and Node.js.","container-title":"OpenAI API","language":"en-US","title":"API Reference - Responses","URL":"https://platform.openai.com/docs/api-reference/responses","author":[{"literal":"OpenAI"}],"accessed":{"date-parts":[["2025",10,21]]},"issued":{"date-parts":[["2025"]]},"citation-key":"openaiAPIReferenceResponses2025"}}],"schema":"https://github.com/citation-style-language/schema/raw/master/csl-citation.json"} </w:instrText>
+        <w:instrText xml:space="preserve"> ADDIN ZOTERO_ITEM CSL_CITATION {"citationID":"Ep3tcJqt","properties":{"formattedCitation":"[117]","plainCitation":"[117]","noteIndex":0},"citationItems":[{"id":3476,"uris":["http://zotero.org/users/6749620/items/82DZ393F"],"itemData":{"id":3476,"type":"webpage","abstract":"Complete reference documentation for the OpenAI API, including examples and code snippets for our endpoints in Python, cURL, and Node.js.","container-title":"OpenAI API","language":"en-US","title":"API Reference - Responses","URL":"https://platform.openai.com/docs/api-reference/responses","author":[{"literal":"OpenAI"}],"accessed":{"date-parts":[["2025",10,21]]},"issued":{"date-parts":[["2025"]]},"citation-key":"openaiAPIReferenceResponses2025"}}],"schema":"https://github.com/citation-style-language/schema/raw/master/csl-citation.json"} </w:instrText>
       </w:r>
       <w:r>
         <w:rPr>
@@ -23272,7 +23324,7 @@
           <w:kern w:val="0"/>
           <w:lang w:val="en-US"/>
         </w:rPr>
-        <w:t>[116]</w:t>
+        <w:t>[117]</w:t>
       </w:r>
       <w:r>
         <w:rPr>
@@ -23501,7 +23553,7 @@
         <w:rPr>
           <w:szCs w:val="20"/>
         </w:rPr>
-        <w:instrText xml:space="preserve"> ADDIN ZOTERO_ITEM CSL_CITATION {"citationID":"00000060","properties":{"unsorted":false,"formattedCitation":"[117]","plainCitation":"[117]","noteIndex":0},"citationItems":[{"id":2679,"uris":["http://zotero.org/users/6749620/items/FBSTJZ9N"],"itemData":{"id":2679,"type":"webpage","abstract":"Explore developer resources, tutorials, API docs, and dynamic examples to get the most out of OpenAI's platform.","language":"en","title":"OpenAI Platform: API Reference (temperature parameter).","URL":"https://platform.openai.com/docs/api-reference/completions/create#completions-create-temperature","author":[{"literal":"OpenAI"}],"accessed":{"date-parts":[["2024",1,26]]},"issued":{"date-parts":[["2024"]]},"citation-key":"openaiOpenAIPlatformAPI2024"},"prefix":""}],"schema":"https://github.com/citation-style-language/schema/raw/master/csl-citation.json"} </w:instrText>
+        <w:instrText xml:space="preserve"> ADDIN ZOTERO_ITEM CSL_CITATION {"citationID":"00000060","properties":{"unsorted":false,"formattedCitation":"[118]","plainCitation":"[118]","noteIndex":0},"citationItems":[{"id":2679,"uris":["http://zotero.org/users/6749620/items/FBSTJZ9N"],"itemData":{"id":2679,"type":"webpage","abstract":"Explore developer resources, tutorials, API docs, and dynamic examples to get the most out of OpenAI's platform.","language":"en","title":"OpenAI Platform: API Reference (temperature parameter).","URL":"https://platform.openai.com/docs/api-reference/completions/create#completions-create-temperature","author":[{"literal":"OpenAI"}],"accessed":{"date-parts":[["2024",1,26]]},"issued":{"date-parts":[["2024"]]},"citation-key":"openaiOpenAIPlatformAPI2024"},"prefix":""}],"schema":"https://github.com/citation-style-language/schema/raw/master/csl-citation.json"} </w:instrText>
       </w:r>
       <w:r>
         <w:rPr>
@@ -23515,7 +23567,7 @@
           <w:kern w:val="0"/>
           <w:lang w:val="en-US"/>
         </w:rPr>
-        <w:t>[117]</w:t>
+        <w:t>[118]</w:t>
       </w:r>
       <w:r>
         <w:rPr>
@@ -24301,7 +24353,7 @@
         <w:rPr>
           <w:szCs w:val="20"/>
         </w:rPr>
-        <w:instrText xml:space="preserve"> ADDIN ZOTERO_ITEM CSL_CITATION {"citationID":"oOwwo4yR","properties":{"formattedCitation":"[118]","plainCitation":"[118]","noteIndex":0},"citationItems":[{"id":3478,"uris":["http://zotero.org/users/6749620/items/78CTM3LU"],"itemData":{"id":3478,"type":"webpage","abstract":"Explore resources, tutorials, API docs, and dynamic examples to get the most out of OpenAI's developer platform.","container-title":"OpenAI API","language":"en-US","title":"Migrate to the Responses API - Decide when to use statefulness","URL":"https://platform.openai.com/docs/guides/migrate-to-responses#4-decide-when-to-use-statefulness","author":[{"literal":"OpenAI"}],"accessed":{"date-parts":[["2025",10,21]]},"issued":{"date-parts":[["2025"]]},"citation-key":"openaiMigrateResponsesAPI2025"}}],"schema":"https://github.com/citation-style-language/schema/raw/master/csl-citation.json"} </w:instrText>
+        <w:instrText xml:space="preserve"> ADDIN ZOTERO_ITEM CSL_CITATION {"citationID":"oOwwo4yR","properties":{"formattedCitation":"[119]","plainCitation":"[119]","noteIndex":0},"citationItems":[{"id":3478,"uris":["http://zotero.org/users/6749620/items/78CTM3LU"],"itemData":{"id":3478,"type":"webpage","abstract":"Explore resources, tutorials, API docs, and dynamic examples to get the most out of OpenAI's developer platform.","container-title":"OpenAI API","language":"en-US","title":"Migrate to the Responses API - Decide when to use statefulness","URL":"https://platform.openai.com/docs/guides/migrate-to-responses#4-decide-when-to-use-statefulness","author":[{"literal":"OpenAI"}],"accessed":{"date-parts":[["2025",10,21]]},"issued":{"date-parts":[["2025"]]},"citation-key":"openaiMigrateResponsesAPI2025"}}],"schema":"https://github.com/citation-style-language/schema/raw/master/csl-citation.json"} </w:instrText>
       </w:r>
       <w:r>
         <w:rPr>
@@ -24315,7 +24367,7 @@
           <w:kern w:val="0"/>
           <w:lang w:val="en-US"/>
         </w:rPr>
-        <w:t>[118]</w:t>
+        <w:t>[119]</w:t>
       </w:r>
       <w:r>
         <w:rPr>
@@ -24434,7 +24486,7 @@
         <w:rPr>
           <w:szCs w:val="20"/>
         </w:rPr>
-        <w:instrText xml:space="preserve"> ADDIN ZOTERO_ITEM CSL_CITATION {"citationID":"00000061","properties":{"unsorted":false,"formattedCitation":"[119]","plainCitation":"[119]","noteIndex":0},"citationItems":[{"id":2678,"uris":["http://zotero.org/users/6749620/items/UNZTHC6N"],"itemData":{"id":2678,"type":"software","abstract":"Computes individual causes of death and population cause-specific mortality fractions using the 'InSilicoVA' algorithm from McCormick et al. (2016) &lt;doi:10.1080/01621459.2016.1152191&gt;. It uses data derived from verbal autopsy (VA) interviews, in a format similar to the input of the widely used 'InterVA' method. This package provides general model fitting and customization for 'InSilicoVA' algorithm and basic graphical visualization of the output.","license":"GPL-2","source":"R-Packages","title":"InSilicoVA: Probabilistic Verbal Autopsy Coding with 'InSilicoVA' Algorithm","title-short":"InSilicoVA","URL":"https://cran.r-project.org/package=InSilicoVA","version":"1.4.0","author":[{"family":"Li","given":"Zehang Richard"},{"family":"McCormick","given":"Tyler"},{"family":"Clark","given":"Sam"}],"accessed":{"date-parts":[["2024",1,26]]},"issued":{"date-parts":[["2022",9,29]]},"citation-key":"liInSilicoVAProbabilisticVerbal2022"},"prefix":""}],"schema":"https://github.com/citation-style-language/schema/raw/master/csl-citation.json"} </w:instrText>
+        <w:instrText xml:space="preserve"> ADDIN ZOTERO_ITEM CSL_CITATION {"citationID":"00000061","properties":{"unsorted":false,"formattedCitation":"[120]","plainCitation":"[120]","noteIndex":0},"citationItems":[{"id":2678,"uris":["http://zotero.org/users/6749620/items/UNZTHC6N"],"itemData":{"id":2678,"type":"software","abstract":"Computes individual causes of death and population cause-specific mortality fractions using the 'InSilicoVA' algorithm from McCormick et al. (2016) &lt;doi:10.1080/01621459.2016.1152191&gt;. It uses data derived from verbal autopsy (VA) interviews, in a format similar to the input of the widely used 'InterVA' method. This package provides general model fitting and customization for 'InSilicoVA' algorithm and basic graphical visualization of the output.","license":"GPL-2","source":"R-Packages","title":"InSilicoVA: Probabilistic Verbal Autopsy Coding with 'InSilicoVA' Algorithm","title-short":"InSilicoVA","URL":"https://cran.r-project.org/package=InSilicoVA","version":"1.4.0","author":[{"family":"Li","given":"Zehang Richard"},{"family":"McCormick","given":"Tyler"},{"family":"Clark","given":"Sam"}],"accessed":{"date-parts":[["2024",1,26]]},"issued":{"date-parts":[["2022",9,29]]},"citation-key":"liInSilicoVAProbabilisticVerbal2022"},"prefix":""}],"schema":"https://github.com/citation-style-language/schema/raw/master/csl-citation.json"} </w:instrText>
       </w:r>
       <w:r>
         <w:rPr>
@@ -24448,7 +24500,7 @@
           <w:kern w:val="0"/>
           <w:lang w:val="en-US"/>
         </w:rPr>
-        <w:t>[119]</w:t>
+        <w:t>[120]</w:t>
       </w:r>
       <w:r>
         <w:rPr>
@@ -24503,7 +24555,7 @@
         <w:rPr>
           <w:szCs w:val="20"/>
         </w:rPr>
-        <w:instrText xml:space="preserve"> ADDIN ZOTERO_ITEM CSL_CITATION {"citationID":"00000062","properties":{"unsorted":false,"formattedCitation":"[120]","plainCitation":"[120]","noteIndex":0},"citationItems":[{"id":2677,"uris":["http://zotero.org/users/6749620/items/INHUNZC5"],"itemData":{"id":2677,"type":"software","abstract":"Provides an R version of the 'InterVA5' software (&lt;http://www.byass.uk/interva/&gt;) for coding cause of death from verbal autopsies. It also provides simple graphical representation of individual and population level statistics.","license":"GPL-3","source":"R-Packages","title":"InterVA5: Replicate and Analyse 'InterVA5'","title-short":"InterVA5","URL":"https://cran.r-project.org/package=InterVA5","version":"1.1.3","author":[{"family":"Thomas","given":"Jason"},{"family":"Li","given":"Zehang"},{"family":"Byass","given":"Peter"},{"family":"McCormick","given":"Tyler"},{"family":"Boyas","given":"Matthew"},{"family":"Clark","given":"Sam"}],"accessed":{"date-parts":[["2024",1,26]]},"issued":{"date-parts":[["2021",7,21]]},"citation-key":"thomasInterVA5ReplicateAnalyse2021"},"prefix":""}],"schema":"https://github.com/citation-style-language/schema/raw/master/csl-citation.json"} </w:instrText>
+        <w:instrText xml:space="preserve"> ADDIN ZOTERO_ITEM CSL_CITATION {"citationID":"00000062","properties":{"unsorted":false,"formattedCitation":"[121]","plainCitation":"[121]","noteIndex":0},"citationItems":[{"id":2677,"uris":["http://zotero.org/users/6749620/items/INHUNZC5"],"itemData":{"id":2677,"type":"software","abstract":"Provides an R version of the 'InterVA5' software (&lt;http://www.byass.uk/interva/&gt;) for coding cause of death from verbal autopsies. It also provides simple graphical representation of individual and population level statistics.","license":"GPL-3","source":"R-Packages","title":"InterVA5: Replicate and Analyse 'InterVA5'","title-short":"InterVA5","URL":"https://cran.r-project.org/package=InterVA5","version":"1.1.3","author":[{"family":"Thomas","given":"Jason"},{"family":"Li","given":"Zehang"},{"family":"Byass","given":"Peter"},{"family":"McCormick","given":"Tyler"},{"family":"Boyas","given":"Matthew"},{"family":"Clark","given":"Sam"}],"accessed":{"date-parts":[["2024",1,26]]},"issued":{"date-parts":[["2021",7,21]]},"citation-key":"thomasInterVA5ReplicateAnalyse2021"},"prefix":""}],"schema":"https://github.com/citation-style-language/schema/raw/master/csl-citation.json"} </w:instrText>
       </w:r>
       <w:r>
         <w:rPr>
@@ -24517,7 +24569,7 @@
           <w:kern w:val="0"/>
           <w:lang w:val="en-US"/>
         </w:rPr>
-        <w:t>[120]</w:t>
+        <w:t>[121]</w:t>
       </w:r>
       <w:r>
         <w:rPr>
@@ -24558,7 +24610,7 @@
         <w:rPr>
           <w:szCs w:val="20"/>
         </w:rPr>
-        <w:instrText xml:space="preserve"> ADDIN ZOTERO_ITEM CSL_CITATION {"citationID":"00000063","properties":{"unsorted":false,"formattedCitation":"[121, 122]","plainCitation":"[121, 122]","noteIndex":0},"citationItems":[{"id":2676,"uris":["http://zotero.org/users/6749620/items/Z3E8H5W3"],"itemData":{"id":2676,"type":"article-journal","container-title":"AIDS reviews","issue":"2","source":"Google Scholar","title":"HIV/AIDS in Sierra Leone: Characterizing the Hidden Epidemic.","title-short":"HIV/AIDS in Sierra Leone","URL":"https://www.researchgate.net/profile/George-Yendewa/publication/325996407_HIVAIDS_in_Sierra_Leone_Characterizing_the_Hidden_Epidemic/links/5b843e4f4585151fd136071a/HIV-AIDS-in-Sierra-Leone-Characterizing-the-Hidden-Epidemic.pdf","volume":"20","author":[{"family":"Yendewa","given":"George A."},{"family":"Poveda","given":"Eva"},{"family":"Yendewa","given":"Sahr A."},{"family":"Sahr","given":"Foday"},{"family":"Quiñones-Mateu","given":"Miguel E."},{"family":"Salata","given":"Robert A."}],"accessed":{"date-parts":[["2024",1,26]]},"issued":{"date-parts":[["2018"]]},"citation-key":"yendewaHIVAIDSSierra2018"},"prefix":""},{"id":2675,"uris":["http://zotero.org/users/6749620/items/AKC4AQ6W"],"itemData":{"id":2675,"type":"article-journal","container-title":"The Lancet Infectious Diseases","issue":"7","note":"publisher: Elsevier","page":"825–832","source":"Google Scholar","title":"Malaria morbidity and mortality in Ebola-affected countries caused by decreased health-care capacity, and the potential effect of mitigation strategies: a modelling analysis","title-short":"Malaria morbidity and mortality in Ebola-affected countries caused by decreased health-care capacity, and the potential effect of mitigation strategies","volume":"15","author":[{"family":"Walker","given":"Patrick GT"},{"family":"White","given":"Michael T."},{"family":"Griffin","given":"Jamie T."},{"family":"Reynolds","given":"Alison"},{"family":"Ferguson","given":"Neil M."},{"family":"Ghani","given":"Azra C."}],"issued":{"date-parts":[["2015"]]},"citation-key":"walkerMalariaMorbidityMortality2015"},"prefix":""}],"schema":"https://github.com/citation-style-language/schema/raw/master/csl-citation.json"} </w:instrText>
+        <w:instrText xml:space="preserve"> ADDIN ZOTERO_ITEM CSL_CITATION {"citationID":"00000063","properties":{"unsorted":false,"formattedCitation":"[122, 123]","plainCitation":"[122, 123]","noteIndex":0},"citationItems":[{"id":2676,"uris":["http://zotero.org/users/6749620/items/Z3E8H5W3"],"itemData":{"id":2676,"type":"article-journal","container-title":"AIDS reviews","issue":"2","source":"Google Scholar","title":"HIV/AIDS in Sierra Leone: Characterizing the Hidden Epidemic.","title-short":"HIV/AIDS in Sierra Leone","URL":"https://www.researchgate.net/profile/George-Yendewa/publication/325996407_HIVAIDS_in_Sierra_Leone_Characterizing_the_Hidden_Epidemic/links/5b843e4f4585151fd136071a/HIV-AIDS-in-Sierra-Leone-Characterizing-the-Hidden-Epidemic.pdf","volume":"20","author":[{"family":"Yendewa","given":"George A."},{"family":"Poveda","given":"Eva"},{"family":"Yendewa","given":"Sahr A."},{"family":"Sahr","given":"Foday"},{"family":"Quiñones-Mateu","given":"Miguel E."},{"family":"Salata","given":"Robert A."}],"accessed":{"date-parts":[["2024",1,26]]},"issued":{"date-parts":[["2018"]]},"citation-key":"yendewaHIVAIDSSierra2018"},"prefix":""},{"id":2675,"uris":["http://zotero.org/users/6749620/items/AKC4AQ6W"],"itemData":{"id":2675,"type":"article-journal","container-title":"The Lancet Infectious Diseases","issue":"7","note":"publisher: Elsevier","page":"825–832","source":"Google Scholar","title":"Malaria morbidity and mortality in Ebola-affected countries caused by decreased health-care capacity, and the potential effect of mitigation strategies: a modelling analysis","title-short":"Malaria morbidity and mortality in Ebola-affected countries caused by decreased health-care capacity, and the potential effect of mitigation strategies","volume":"15","author":[{"family":"Walker","given":"Patrick GT"},{"family":"White","given":"Michael T."},{"family":"Griffin","given":"Jamie T."},{"family":"Reynolds","given":"Alison"},{"family":"Ferguson","given":"Neil M."},{"family":"Ghani","given":"Azra C."}],"issued":{"date-parts":[["2015"]]},"citation-key":"walkerMalariaMorbidityMortality2015"},"prefix":""}],"schema":"https://github.com/citation-style-language/schema/raw/master/csl-citation.json"} </w:instrText>
       </w:r>
       <w:r>
         <w:rPr>
@@ -24572,7 +24624,7 @@
           <w:kern w:val="0"/>
           <w:lang w:val="en-US"/>
         </w:rPr>
-        <w:t>[121, 122]</w:t>
+        <w:t>[122, 123]</w:t>
       </w:r>
       <w:r>
         <w:rPr>
@@ -26477,7 +26529,7 @@
       <w:r>
         <w:t xml:space="preserve"> for GPT-4), and identical CGHR-10 codes for more than 80 records (82 for GPT-3.5 and 84 for GPT-4) each</w:t>
       </w:r>
-      <w:del w:id="77" w:author="Richard Wen" w:date="2025-12-05T23:47:00Z" w16du:dateUtc="2025-12-06T04:47:00Z">
+      <w:del w:id="84" w:author="Richard Wen" w:date="2025-12-05T23:47:00Z" w16du:dateUtc="2025-12-06T04:47:00Z">
         <w:r>
           <w:delText xml:space="preserve"> </w:delText>
         </w:r>
@@ -29818,7 +29870,6 @@
     <w:p>
       <w:pPr>
         <w:pStyle w:val="Bibliography"/>
-        <w:jc w:val="left"/>
         <w:rPr>
           <w:color w:val="auto"/>
           <w:lang w:val="en-US"/>
@@ -29892,7 +29943,6 @@
     <w:p>
       <w:pPr>
         <w:pStyle w:val="Bibliography"/>
-        <w:jc w:val="left"/>
         <w:rPr>
           <w:color w:val="auto"/>
           <w:lang w:val="en-US"/>
@@ -29909,7 +29959,6 @@
     <w:p>
       <w:pPr>
         <w:pStyle w:val="Bibliography"/>
-        <w:jc w:val="left"/>
         <w:rPr>
           <w:color w:val="auto"/>
           <w:lang w:val="en-US"/>
@@ -29958,7 +30007,6 @@
     <w:p>
       <w:pPr>
         <w:pStyle w:val="Bibliography"/>
-        <w:jc w:val="left"/>
         <w:rPr>
           <w:color w:val="auto"/>
           <w:lang w:val="en-US"/>
@@ -29991,7 +30039,6 @@
     <w:p>
       <w:pPr>
         <w:pStyle w:val="Bibliography"/>
-        <w:jc w:val="left"/>
         <w:rPr>
           <w:color w:val="auto"/>
           <w:lang w:val="en-US"/>
@@ -30008,7 +30055,6 @@
     <w:p>
       <w:pPr>
         <w:pStyle w:val="Bibliography"/>
-        <w:jc w:val="left"/>
         <w:rPr>
           <w:color w:val="auto"/>
           <w:lang w:val="en-US"/>
@@ -30057,7 +30103,6 @@
     <w:p>
       <w:pPr>
         <w:pStyle w:val="Bibliography"/>
-        <w:jc w:val="left"/>
         <w:rPr>
           <w:color w:val="auto"/>
           <w:lang w:val="en-US"/>
@@ -30122,7 +30167,6 @@
     <w:p>
       <w:pPr>
         <w:pStyle w:val="Bibliography"/>
-        <w:jc w:val="left"/>
         <w:rPr>
           <w:color w:val="auto"/>
           <w:lang w:val="en-US"/>
@@ -30187,7 +30231,6 @@
     <w:p>
       <w:pPr>
         <w:pStyle w:val="Bibliography"/>
-        <w:jc w:val="left"/>
         <w:rPr>
           <w:color w:val="auto"/>
           <w:lang w:val="en-US"/>
@@ -30220,7 +30263,6 @@
     <w:p>
       <w:pPr>
         <w:pStyle w:val="Bibliography"/>
-        <w:jc w:val="left"/>
         <w:rPr>
           <w:color w:val="auto"/>
           <w:lang w:val="en-US"/>
@@ -30237,7 +30279,6 @@
     <w:p>
       <w:pPr>
         <w:pStyle w:val="Bibliography"/>
-        <w:jc w:val="left"/>
         <w:rPr>
           <w:color w:val="auto"/>
           <w:lang w:val="en-US"/>
@@ -30302,7 +30343,6 @@
     <w:p>
       <w:pPr>
         <w:pStyle w:val="Bibliography"/>
-        <w:jc w:val="left"/>
         <w:rPr>
           <w:color w:val="auto"/>
           <w:lang w:val="en-US"/>
@@ -30319,7 +30359,6 @@
     <w:p>
       <w:pPr>
         <w:pStyle w:val="Bibliography"/>
-        <w:jc w:val="left"/>
         <w:rPr>
           <w:color w:val="auto"/>
           <w:lang w:val="en-US"/>
@@ -30400,7 +30439,6 @@
     <w:p>
       <w:pPr>
         <w:pStyle w:val="Bibliography"/>
-        <w:jc w:val="left"/>
         <w:rPr>
           <w:color w:val="auto"/>
           <w:lang w:val="en-US"/>
@@ -30433,7 +30471,6 @@
     <w:p>
       <w:pPr>
         <w:pStyle w:val="Bibliography"/>
-        <w:jc w:val="left"/>
         <w:rPr>
           <w:color w:val="auto"/>
           <w:lang w:val="en-US"/>
@@ -30482,7 +30519,6 @@
     <w:p>
       <w:pPr>
         <w:pStyle w:val="Bibliography"/>
-        <w:jc w:val="left"/>
         <w:rPr>
           <w:color w:val="auto"/>
           <w:lang w:val="en-US"/>
@@ -30531,7 +30567,6 @@
     <w:p>
       <w:pPr>
         <w:pStyle w:val="Bibliography"/>
-        <w:jc w:val="left"/>
         <w:rPr>
           <w:color w:val="auto"/>
           <w:lang w:val="en-US"/>
@@ -30565,7 +30600,6 @@
     <w:p>
       <w:pPr>
         <w:pStyle w:val="Bibliography"/>
-        <w:jc w:val="left"/>
         <w:rPr>
           <w:color w:val="auto"/>
           <w:lang w:val="en-US"/>
@@ -30646,7 +30680,6 @@
     <w:p>
       <w:pPr>
         <w:pStyle w:val="Bibliography"/>
-        <w:jc w:val="left"/>
         <w:rPr>
           <w:color w:val="auto"/>
           <w:lang w:val="en-US"/>
@@ -30679,7 +30712,6 @@
     <w:p>
       <w:pPr>
         <w:pStyle w:val="Bibliography"/>
-        <w:jc w:val="left"/>
         <w:rPr>
           <w:color w:val="auto"/>
           <w:lang w:val="en-US"/>
@@ -30744,7 +30776,6 @@
     <w:p>
       <w:pPr>
         <w:pStyle w:val="Bibliography"/>
-        <w:jc w:val="left"/>
         <w:rPr>
           <w:color w:val="auto"/>
           <w:lang w:val="en-US"/>
@@ -30809,7 +30840,6 @@
     <w:p>
       <w:pPr>
         <w:pStyle w:val="Bibliography"/>
-        <w:jc w:val="left"/>
         <w:rPr>
           <w:color w:val="auto"/>
           <w:lang w:val="en-US"/>
@@ -30858,7 +30888,6 @@
     <w:p>
       <w:pPr>
         <w:pStyle w:val="Bibliography"/>
-        <w:jc w:val="left"/>
         <w:rPr>
           <w:color w:val="auto"/>
           <w:lang w:val="en-US"/>
@@ -30923,7 +30952,6 @@
     <w:p>
       <w:pPr>
         <w:pStyle w:val="Bibliography"/>
-        <w:jc w:val="left"/>
         <w:rPr>
           <w:color w:val="auto"/>
           <w:lang w:val="en-US"/>
@@ -31004,7 +31032,6 @@
     <w:p>
       <w:pPr>
         <w:pStyle w:val="Bibliography"/>
-        <w:jc w:val="left"/>
         <w:rPr>
           <w:color w:val="auto"/>
           <w:lang w:val="en-US"/>
@@ -31069,7 +31096,6 @@
     <w:p>
       <w:pPr>
         <w:pStyle w:val="Bibliography"/>
-        <w:jc w:val="left"/>
         <w:rPr>
           <w:color w:val="auto"/>
           <w:lang w:val="en-US"/>
@@ -31134,7 +31160,6 @@
     <w:p>
       <w:pPr>
         <w:pStyle w:val="Bibliography"/>
-        <w:jc w:val="left"/>
         <w:rPr>
           <w:color w:val="auto"/>
           <w:lang w:val="en-US"/>
@@ -31151,7 +31176,6 @@
     <w:p>
       <w:pPr>
         <w:pStyle w:val="Bibliography"/>
-        <w:jc w:val="left"/>
         <w:rPr>
           <w:color w:val="auto"/>
           <w:lang w:val="en-US"/>
@@ -31184,7 +31208,6 @@
     <w:p>
       <w:pPr>
         <w:pStyle w:val="Bibliography"/>
-        <w:jc w:val="left"/>
         <w:rPr>
           <w:color w:val="auto"/>
           <w:lang w:val="en-US"/>
@@ -31233,7 +31256,6 @@
     <w:p>
       <w:pPr>
         <w:pStyle w:val="Bibliography"/>
-        <w:jc w:val="left"/>
         <w:rPr>
           <w:color w:val="auto"/>
           <w:lang w:val="en-US"/>
@@ -31266,7 +31288,6 @@
     <w:p>
       <w:pPr>
         <w:pStyle w:val="Bibliography"/>
-        <w:jc w:val="left"/>
         <w:rPr>
           <w:color w:val="auto"/>
           <w:lang w:val="en-US"/>
@@ -31299,7 +31320,6 @@
     <w:p>
       <w:pPr>
         <w:pStyle w:val="Bibliography"/>
-        <w:jc w:val="left"/>
         <w:rPr>
           <w:color w:val="auto"/>
           <w:lang w:val="en-US"/>
@@ -31333,7 +31353,6 @@
     <w:p>
       <w:pPr>
         <w:pStyle w:val="Bibliography"/>
-        <w:jc w:val="left"/>
         <w:rPr>
           <w:color w:val="auto"/>
           <w:lang w:val="en-US"/>
@@ -31350,7 +31369,6 @@
     <w:p>
       <w:pPr>
         <w:pStyle w:val="Bibliography"/>
-        <w:jc w:val="left"/>
         <w:rPr>
           <w:color w:val="auto"/>
           <w:lang w:val="en-US"/>
@@ -31367,7 +31385,6 @@
     <w:p>
       <w:pPr>
         <w:pStyle w:val="Bibliography"/>
-        <w:jc w:val="left"/>
         <w:rPr>
           <w:color w:val="auto"/>
           <w:lang w:val="en-US"/>
@@ -31416,7 +31433,6 @@
     <w:p>
       <w:pPr>
         <w:pStyle w:val="Bibliography"/>
-        <w:jc w:val="left"/>
         <w:rPr>
           <w:color w:val="auto"/>
           <w:lang w:val="en-US"/>
@@ -31433,7 +31449,6 @@
     <w:p>
       <w:pPr>
         <w:pStyle w:val="Bibliography"/>
-        <w:jc w:val="left"/>
         <w:rPr>
           <w:color w:val="auto"/>
           <w:lang w:val="en-US"/>
@@ -31466,7 +31481,6 @@
     <w:p>
       <w:pPr>
         <w:pStyle w:val="Bibliography"/>
-        <w:jc w:val="left"/>
         <w:rPr>
           <w:color w:val="auto"/>
           <w:lang w:val="en-US"/>
@@ -31531,7 +31545,6 @@
     <w:p>
       <w:pPr>
         <w:pStyle w:val="Bibliography"/>
-        <w:jc w:val="left"/>
         <w:rPr>
           <w:color w:val="auto"/>
           <w:lang w:val="en-US"/>
@@ -31564,7 +31577,6 @@
     <w:p>
       <w:pPr>
         <w:pStyle w:val="Bibliography"/>
-        <w:jc w:val="left"/>
         <w:rPr>
           <w:color w:val="auto"/>
           <w:lang w:val="en-US"/>
@@ -31597,7 +31609,6 @@
     <w:p>
       <w:pPr>
         <w:pStyle w:val="Bibliography"/>
-        <w:jc w:val="left"/>
         <w:rPr>
           <w:color w:val="auto"/>
           <w:lang w:val="en-US"/>
@@ -31646,7 +31657,6 @@
     <w:p>
       <w:pPr>
         <w:pStyle w:val="Bibliography"/>
-        <w:jc w:val="left"/>
         <w:rPr>
           <w:color w:val="auto"/>
           <w:lang w:val="en-US"/>
@@ -31679,7 +31689,6 @@
     <w:p>
       <w:pPr>
         <w:pStyle w:val="Bibliography"/>
-        <w:jc w:val="left"/>
         <w:rPr>
           <w:color w:val="auto"/>
           <w:lang w:val="en-US"/>
@@ -31776,7 +31785,6 @@
     <w:p>
       <w:pPr>
         <w:pStyle w:val="Bibliography"/>
-        <w:jc w:val="left"/>
         <w:rPr>
           <w:color w:val="auto"/>
           <w:lang w:val="en-US"/>
@@ -31825,7 +31833,6 @@
     <w:p>
       <w:pPr>
         <w:pStyle w:val="Bibliography"/>
-        <w:jc w:val="left"/>
         <w:rPr>
           <w:color w:val="auto"/>
           <w:lang w:val="en-US"/>
@@ -31874,7 +31881,6 @@
     <w:p>
       <w:pPr>
         <w:pStyle w:val="Bibliography"/>
-        <w:jc w:val="left"/>
         <w:rPr>
           <w:color w:val="auto"/>
           <w:lang w:val="en-US"/>
@@ -31907,7 +31913,6 @@
     <w:p>
       <w:pPr>
         <w:pStyle w:val="Bibliography"/>
-        <w:jc w:val="left"/>
         <w:rPr>
           <w:color w:val="auto"/>
           <w:lang w:val="en-US"/>
@@ -31940,7 +31945,6 @@
     <w:p>
       <w:pPr>
         <w:pStyle w:val="Bibliography"/>
-        <w:jc w:val="left"/>
         <w:rPr>
           <w:color w:val="auto"/>
           <w:lang w:val="en-US"/>
@@ -31957,7 +31961,6 @@
     <w:p>
       <w:pPr>
         <w:pStyle w:val="Bibliography"/>
-        <w:jc w:val="left"/>
         <w:rPr>
           <w:color w:val="auto"/>
           <w:lang w:val="en-US"/>
@@ -32006,7 +32009,6 @@
     <w:p>
       <w:pPr>
         <w:pStyle w:val="Bibliography"/>
-        <w:jc w:val="left"/>
         <w:rPr>
           <w:color w:val="auto"/>
           <w:lang w:val="en-US"/>
@@ -32024,7 +32026,6 @@
     <w:p>
       <w:pPr>
         <w:pStyle w:val="Bibliography"/>
-        <w:jc w:val="left"/>
         <w:rPr>
           <w:color w:val="auto"/>
           <w:lang w:val="en-US"/>
@@ -32057,7 +32058,6 @@
     <w:p>
       <w:pPr>
         <w:pStyle w:val="Bibliography"/>
-        <w:jc w:val="left"/>
         <w:rPr>
           <w:color w:val="auto"/>
           <w:lang w:val="en-US"/>
@@ -32106,7 +32106,6 @@
     <w:p>
       <w:pPr>
         <w:pStyle w:val="Bibliography"/>
-        <w:jc w:val="left"/>
         <w:rPr>
           <w:color w:val="auto"/>
           <w:lang w:val="en-US"/>
@@ -32171,7 +32170,6 @@
     <w:p>
       <w:pPr>
         <w:pStyle w:val="Bibliography"/>
-        <w:jc w:val="left"/>
         <w:rPr>
           <w:color w:val="auto"/>
           <w:lang w:val="en-US"/>
@@ -32188,7 +32186,6 @@
     <w:p>
       <w:pPr>
         <w:pStyle w:val="Bibliography"/>
-        <w:jc w:val="left"/>
         <w:rPr>
           <w:color w:val="auto"/>
           <w:lang w:val="en-US"/>
@@ -32205,7 +32202,6 @@
     <w:p>
       <w:pPr>
         <w:pStyle w:val="Bibliography"/>
-        <w:jc w:val="left"/>
         <w:rPr>
           <w:color w:val="auto"/>
           <w:lang w:val="en-US"/>
@@ -32222,7 +32218,6 @@
     <w:p>
       <w:pPr>
         <w:pStyle w:val="Bibliography"/>
-        <w:jc w:val="left"/>
         <w:rPr>
           <w:color w:val="auto"/>
           <w:lang w:val="en-US"/>
@@ -32239,7 +32234,6 @@
     <w:p>
       <w:pPr>
         <w:pStyle w:val="Bibliography"/>
-        <w:jc w:val="left"/>
         <w:rPr>
           <w:color w:val="auto"/>
           <w:lang w:val="en-US"/>
@@ -32288,7 +32282,6 @@
     <w:p>
       <w:pPr>
         <w:pStyle w:val="Bibliography"/>
-        <w:jc w:val="left"/>
         <w:rPr>
           <w:color w:val="auto"/>
           <w:lang w:val="en-US"/>
@@ -32337,7 +32330,6 @@
     <w:p>
       <w:pPr>
         <w:pStyle w:val="Bibliography"/>
-        <w:jc w:val="left"/>
         <w:rPr>
           <w:color w:val="auto"/>
           <w:lang w:val="en-US"/>
@@ -32386,7 +32378,6 @@
     <w:p>
       <w:pPr>
         <w:pStyle w:val="Bibliography"/>
-        <w:jc w:val="left"/>
         <w:rPr>
           <w:color w:val="auto"/>
           <w:lang w:val="en-US"/>
@@ -32467,7 +32458,6 @@
     <w:p>
       <w:pPr>
         <w:pStyle w:val="Bibliography"/>
-        <w:jc w:val="left"/>
         <w:rPr>
           <w:color w:val="auto"/>
           <w:lang w:val="en-US"/>
@@ -32516,7 +32506,6 @@
     <w:p>
       <w:pPr>
         <w:pStyle w:val="Bibliography"/>
-        <w:jc w:val="left"/>
         <w:rPr>
           <w:color w:val="auto"/>
           <w:lang w:val="en-US"/>
@@ -32565,7 +32554,6 @@
     <w:p>
       <w:pPr>
         <w:pStyle w:val="Bibliography"/>
-        <w:jc w:val="left"/>
         <w:rPr>
           <w:color w:val="auto"/>
           <w:lang w:val="en-US"/>
@@ -32614,7 +32602,6 @@
     <w:p>
       <w:pPr>
         <w:pStyle w:val="Bibliography"/>
-        <w:jc w:val="left"/>
         <w:rPr>
           <w:color w:val="auto"/>
           <w:lang w:val="en-US"/>
@@ -32631,7 +32618,6 @@
     <w:p>
       <w:pPr>
         <w:pStyle w:val="Bibliography"/>
-        <w:jc w:val="left"/>
         <w:rPr>
           <w:color w:val="auto"/>
           <w:lang w:val="en-US"/>
@@ -32664,7 +32650,6 @@
     <w:p>
       <w:pPr>
         <w:pStyle w:val="Bibliography"/>
-        <w:jc w:val="left"/>
         <w:rPr>
           <w:color w:val="auto"/>
           <w:lang w:val="en-US"/>
@@ -32697,7 +32682,6 @@
     <w:p>
       <w:pPr>
         <w:pStyle w:val="Bibliography"/>
-        <w:jc w:val="left"/>
         <w:rPr>
           <w:color w:val="auto"/>
           <w:lang w:val="en-US"/>
@@ -32747,7 +32731,6 @@
     <w:p>
       <w:pPr>
         <w:pStyle w:val="Bibliography"/>
-        <w:jc w:val="left"/>
         <w:rPr>
           <w:color w:val="auto"/>
           <w:lang w:val="en-US"/>
@@ -32764,7 +32747,6 @@
     <w:p>
       <w:pPr>
         <w:pStyle w:val="Bibliography"/>
-        <w:jc w:val="left"/>
         <w:rPr>
           <w:color w:val="auto"/>
           <w:lang w:val="en-US"/>
@@ -32797,7 +32779,6 @@
     <w:p>
       <w:pPr>
         <w:pStyle w:val="Bibliography"/>
-        <w:jc w:val="left"/>
         <w:rPr>
           <w:color w:val="auto"/>
           <w:lang w:val="en-US"/>
@@ -32814,7 +32795,6 @@
     <w:p>
       <w:pPr>
         <w:pStyle w:val="Bibliography"/>
-        <w:jc w:val="left"/>
         <w:rPr>
           <w:color w:val="auto"/>
           <w:lang w:val="en-US"/>
@@ -32831,7 +32811,6 @@
     <w:p>
       <w:pPr>
         <w:pStyle w:val="Bibliography"/>
-        <w:jc w:val="left"/>
         <w:rPr>
           <w:color w:val="auto"/>
           <w:lang w:val="en-US"/>
@@ -32848,7 +32827,6 @@
     <w:p>
       <w:pPr>
         <w:pStyle w:val="Bibliography"/>
-        <w:jc w:val="left"/>
         <w:rPr>
           <w:color w:val="auto"/>
           <w:lang w:val="en-US"/>
@@ -32897,7 +32875,6 @@
     <w:p>
       <w:pPr>
         <w:pStyle w:val="Bibliography"/>
-        <w:jc w:val="left"/>
         <w:rPr>
           <w:color w:val="auto"/>
           <w:lang w:val="en-US"/>
@@ -32946,7 +32923,6 @@
     <w:p>
       <w:pPr>
         <w:pStyle w:val="Bibliography"/>
-        <w:jc w:val="left"/>
         <w:rPr>
           <w:color w:val="auto"/>
           <w:lang w:val="en-US"/>
@@ -32963,7 +32939,6 @@
     <w:p>
       <w:pPr>
         <w:pStyle w:val="Bibliography"/>
-        <w:jc w:val="left"/>
         <w:rPr>
           <w:color w:val="auto"/>
           <w:lang w:val="en-US"/>
@@ -32980,7 +32955,6 @@
     <w:p>
       <w:pPr>
         <w:pStyle w:val="Bibliography"/>
-        <w:jc w:val="left"/>
         <w:rPr>
           <w:color w:val="auto"/>
           <w:lang w:val="en-US"/>
@@ -33013,7 +32987,6 @@
     <w:p>
       <w:pPr>
         <w:pStyle w:val="Bibliography"/>
-        <w:jc w:val="left"/>
         <w:rPr>
           <w:color w:val="auto"/>
           <w:lang w:val="en-US"/>
@@ -33078,7 +33051,6 @@
     <w:p>
       <w:pPr>
         <w:pStyle w:val="Bibliography"/>
-        <w:jc w:val="left"/>
         <w:rPr>
           <w:color w:val="auto"/>
           <w:lang w:val="en-US"/>
@@ -33143,7 +33115,6 @@
     <w:p>
       <w:pPr>
         <w:pStyle w:val="Bibliography"/>
-        <w:jc w:val="left"/>
         <w:rPr>
           <w:color w:val="auto"/>
           <w:lang w:val="en-US"/>
@@ -33240,7 +33211,6 @@
     <w:p>
       <w:pPr>
         <w:pStyle w:val="Bibliography"/>
-        <w:jc w:val="left"/>
         <w:rPr>
           <w:color w:val="auto"/>
           <w:lang w:val="en-US"/>
@@ -33273,7 +33243,6 @@
     <w:p>
       <w:pPr>
         <w:pStyle w:val="Bibliography"/>
-        <w:jc w:val="left"/>
         <w:rPr>
           <w:color w:val="auto"/>
           <w:lang w:val="en-US"/>
@@ -33322,7 +33291,6 @@
     <w:p>
       <w:pPr>
         <w:pStyle w:val="Bibliography"/>
-        <w:jc w:val="left"/>
         <w:rPr>
           <w:color w:val="auto"/>
           <w:lang w:val="en-US"/>
@@ -33355,7 +33323,6 @@
     <w:p>
       <w:pPr>
         <w:pStyle w:val="Bibliography"/>
-        <w:jc w:val="left"/>
         <w:rPr>
           <w:color w:val="auto"/>
           <w:lang w:val="en-US"/>
@@ -33405,7 +33372,6 @@
     <w:p>
       <w:pPr>
         <w:pStyle w:val="Bibliography"/>
-        <w:jc w:val="left"/>
         <w:rPr>
           <w:color w:val="auto"/>
           <w:lang w:val="en-US"/>
@@ -33438,7 +33404,6 @@
     <w:p>
       <w:pPr>
         <w:pStyle w:val="Bibliography"/>
-        <w:jc w:val="left"/>
         <w:rPr>
           <w:color w:val="auto"/>
           <w:lang w:val="en-US"/>
@@ -33487,7 +33452,6 @@
     <w:p>
       <w:pPr>
         <w:pStyle w:val="Bibliography"/>
-        <w:jc w:val="left"/>
         <w:rPr>
           <w:color w:val="auto"/>
           <w:lang w:val="en-US"/>
@@ -33552,7 +33516,6 @@
     <w:p>
       <w:pPr>
         <w:pStyle w:val="Bibliography"/>
-        <w:jc w:val="left"/>
         <w:rPr>
           <w:color w:val="auto"/>
           <w:lang w:val="en-US"/>
@@ -33617,7 +33580,6 @@
     <w:p>
       <w:pPr>
         <w:pStyle w:val="Bibliography"/>
-        <w:jc w:val="left"/>
         <w:rPr>
           <w:color w:val="auto"/>
           <w:lang w:val="en-US"/>
@@ -33634,7 +33596,6 @@
     <w:p>
       <w:pPr>
         <w:pStyle w:val="Bibliography"/>
-        <w:jc w:val="left"/>
         <w:rPr>
           <w:color w:val="auto"/>
           <w:lang w:val="en-US"/>
@@ -33699,7 +33660,6 @@
     <w:p>
       <w:pPr>
         <w:pStyle w:val="Bibliography"/>
-        <w:jc w:val="left"/>
         <w:rPr>
           <w:color w:val="auto"/>
           <w:lang w:val="en-US"/>
@@ -33764,7 +33724,6 @@
     <w:p>
       <w:pPr>
         <w:pStyle w:val="Bibliography"/>
-        <w:jc w:val="left"/>
         <w:rPr>
           <w:color w:val="auto"/>
           <w:lang w:val="en-US"/>
@@ -33829,7 +33788,6 @@
     <w:p>
       <w:pPr>
         <w:pStyle w:val="Bibliography"/>
-        <w:jc w:val="left"/>
         <w:rPr>
           <w:color w:val="auto"/>
           <w:lang w:val="en-US"/>
@@ -33894,7 +33852,6 @@
     <w:p>
       <w:pPr>
         <w:pStyle w:val="Bibliography"/>
-        <w:jc w:val="left"/>
         <w:rPr>
           <w:color w:val="auto"/>
           <w:lang w:val="en-US"/>
@@ -33975,7 +33932,6 @@
     <w:p>
       <w:pPr>
         <w:pStyle w:val="Bibliography"/>
-        <w:jc w:val="left"/>
         <w:rPr>
           <w:color w:val="auto"/>
           <w:lang w:val="en-US"/>
@@ -34024,7 +33980,6 @@
     <w:p>
       <w:pPr>
         <w:pStyle w:val="Bibliography"/>
-        <w:jc w:val="left"/>
         <w:rPr>
           <w:color w:val="auto"/>
           <w:lang w:val="en-US"/>
@@ -34073,7 +34028,6 @@
     <w:p>
       <w:pPr>
         <w:pStyle w:val="Bibliography"/>
-        <w:jc w:val="left"/>
         <w:rPr>
           <w:color w:val="auto"/>
           <w:lang w:val="en-US"/>
@@ -34090,7 +34044,6 @@
     <w:p>
       <w:pPr>
         <w:pStyle w:val="Bibliography"/>
-        <w:jc w:val="left"/>
         <w:rPr>
           <w:color w:val="auto"/>
           <w:lang w:val="en-US"/>
@@ -34123,7 +34076,6 @@
     <w:p>
       <w:pPr>
         <w:pStyle w:val="Bibliography"/>
-        <w:jc w:val="left"/>
         <w:rPr>
           <w:color w:val="auto"/>
           <w:lang w:val="en-US"/>
@@ -34188,7 +34140,6 @@
     <w:p>
       <w:pPr>
         <w:pStyle w:val="Bibliography"/>
-        <w:jc w:val="left"/>
         <w:rPr>
           <w:color w:val="auto"/>
           <w:lang w:val="en-US"/>
@@ -34285,7 +34236,6 @@
     <w:p>
       <w:pPr>
         <w:pStyle w:val="Bibliography"/>
-        <w:jc w:val="left"/>
         <w:rPr>
           <w:color w:val="auto"/>
           <w:lang w:val="en-US"/>
@@ -34335,7 +34285,6 @@
     <w:p>
       <w:pPr>
         <w:pStyle w:val="Bibliography"/>
-        <w:jc w:val="left"/>
         <w:rPr>
           <w:color w:val="auto"/>
           <w:lang w:val="en-US"/>
@@ -34352,7 +34301,6 @@
     <w:p>
       <w:pPr>
         <w:pStyle w:val="Bibliography"/>
-        <w:jc w:val="left"/>
         <w:rPr>
           <w:color w:val="auto"/>
           <w:lang w:val="en-US"/>
@@ -34385,7 +34333,6 @@
     <w:p>
       <w:pPr>
         <w:pStyle w:val="Bibliography"/>
-        <w:jc w:val="left"/>
         <w:rPr>
           <w:color w:val="auto"/>
           <w:lang w:val="en-US"/>
@@ -34434,7 +34381,6 @@
     <w:p>
       <w:pPr>
         <w:pStyle w:val="Bibliography"/>
-        <w:jc w:val="left"/>
         <w:rPr>
           <w:color w:val="auto"/>
           <w:lang w:val="en-US"/>
@@ -34445,7 +34391,7 @@
           <w:color w:val="auto"/>
           <w:lang w:val="en-US"/>
         </w:rPr>
-        <w:t xml:space="preserve">106. Hirsch JA, Nicola G, McGinty G, Liu RW, Barr RM, </w:t>
+        <w:t xml:space="preserve">106. Wen R, </w:t>
       </w:r>
       <w:proofErr w:type="spellStart"/>
       <w:r>
@@ -34453,7 +34399,7 @@
           <w:color w:val="auto"/>
           <w:lang w:val="en-US"/>
         </w:rPr>
-        <w:t>Chittle</w:t>
+        <w:t>Assalif</w:t>
       </w:r>
       <w:proofErr w:type="spellEnd"/>
       <w:r>
@@ -34461,29 +34407,28 @@
           <w:color w:val="auto"/>
           <w:lang w:val="en-US"/>
         </w:rPr>
-        <w:t xml:space="preserve"> MD, et al. ICD-10: history and context. American Journal of Neuroradiology. </w:t>
-      </w:r>
-      <w:proofErr w:type="gramStart"/>
-      <w:r>
-        <w:rPr>
-          <w:color w:val="auto"/>
-          <w:lang w:val="en-US"/>
-        </w:rPr>
-        <w:t>2016;37:596</w:t>
-      </w:r>
-      <w:proofErr w:type="gramEnd"/>
-      <w:r>
-        <w:rPr>
-          <w:color w:val="auto"/>
-          <w:lang w:val="en-US"/>
-        </w:rPr>
-        <w:t>–9.</w:t>
+        <w:t xml:space="preserve"> AT, Lee AS-H, </w:t>
+      </w:r>
+      <w:proofErr w:type="spellStart"/>
+      <w:r>
+        <w:rPr>
+          <w:color w:val="auto"/>
+          <w:lang w:val="en-US"/>
+        </w:rPr>
+        <w:t>Kamadod</w:t>
+      </w:r>
+      <w:proofErr w:type="spellEnd"/>
+      <w:r>
+        <w:rPr>
+          <w:color w:val="auto"/>
+          <w:lang w:val="en-US"/>
+        </w:rPr>
+        <w:t xml:space="preserve"> R, Carshon-Marsh R, Meh C, et al. Public Data for: Computer Assisted Verbal Autopsy: Comparing Large Language Models to Physicians for Assigning Causes to 6939 Deaths in Sierra Leone from 2019-2022. 2025. https://doi.org/10.7910/DVN/QDLJCF.</w:t>
       </w:r>
     </w:p>
     <w:p>
       <w:pPr>
         <w:pStyle w:val="Bibliography"/>
-        <w:jc w:val="left"/>
         <w:rPr>
           <w:color w:val="auto"/>
           <w:lang w:val="en-US"/>
@@ -34494,7 +34439,23 @@
           <w:color w:val="auto"/>
           <w:lang w:val="en-US"/>
         </w:rPr>
-        <w:t xml:space="preserve">107. Henderson T, Shepheard J, Sundararajan V. Quality of diagnosis and procedure coding in ICD-10 administrative data. Medical care. </w:t>
+        <w:t xml:space="preserve">107. Hirsch JA, Nicola G, McGinty G, Liu RW, Barr RM, </w:t>
+      </w:r>
+      <w:proofErr w:type="spellStart"/>
+      <w:r>
+        <w:rPr>
+          <w:color w:val="auto"/>
+          <w:lang w:val="en-US"/>
+        </w:rPr>
+        <w:t>Chittle</w:t>
+      </w:r>
+      <w:proofErr w:type="spellEnd"/>
+      <w:r>
+        <w:rPr>
+          <w:color w:val="auto"/>
+          <w:lang w:val="en-US"/>
+        </w:rPr>
+        <w:t xml:space="preserve"> MD, et al. ICD-10: history and context. American Journal of Neuroradiology. </w:t>
       </w:r>
       <w:proofErr w:type="gramStart"/>
       <w:r>
@@ -34502,7 +34463,7 @@
           <w:color w:val="auto"/>
           <w:lang w:val="en-US"/>
         </w:rPr>
-        <w:t>2006;44:1011</w:t>
+        <w:t>2016;37:596</w:t>
       </w:r>
       <w:proofErr w:type="gramEnd"/>
       <w:r>
@@ -34516,7 +34477,6 @@
     <w:p>
       <w:pPr>
         <w:pStyle w:val="Bibliography"/>
-        <w:jc w:val="left"/>
         <w:rPr>
           <w:color w:val="auto"/>
           <w:lang w:val="en-US"/>
@@ -34527,55 +34487,7 @@
           <w:color w:val="auto"/>
           <w:lang w:val="en-US"/>
         </w:rPr>
-        <w:t xml:space="preserve">108. </w:t>
-      </w:r>
-      <w:proofErr w:type="spellStart"/>
-      <w:r>
-        <w:rPr>
-          <w:color w:val="auto"/>
-          <w:lang w:val="en-US"/>
-        </w:rPr>
-        <w:t>Watzlaf</w:t>
-      </w:r>
-      <w:proofErr w:type="spellEnd"/>
-      <w:r>
-        <w:rPr>
-          <w:color w:val="auto"/>
-          <w:lang w:val="en-US"/>
-        </w:rPr>
-        <w:t xml:space="preserve"> VJ, Garvin JH, </w:t>
-      </w:r>
-      <w:proofErr w:type="spellStart"/>
-      <w:r>
-        <w:rPr>
-          <w:color w:val="auto"/>
-          <w:lang w:val="en-US"/>
-        </w:rPr>
-        <w:t>Moeini</w:t>
-      </w:r>
-      <w:proofErr w:type="spellEnd"/>
-      <w:r>
-        <w:rPr>
-          <w:color w:val="auto"/>
-          <w:lang w:val="en-US"/>
-        </w:rPr>
-        <w:t xml:space="preserve"> S, Anania-</w:t>
-      </w:r>
-      <w:proofErr w:type="spellStart"/>
-      <w:r>
-        <w:rPr>
-          <w:color w:val="auto"/>
-          <w:lang w:val="en-US"/>
-        </w:rPr>
-        <w:t>Firouzan</w:t>
-      </w:r>
-      <w:proofErr w:type="spellEnd"/>
-      <w:r>
-        <w:rPr>
-          <w:color w:val="auto"/>
-          <w:lang w:val="en-US"/>
-        </w:rPr>
-        <w:t xml:space="preserve"> P. The effectiveness of ICD-10-CM in capturing public health diseases. Perspectives in Health Information Management/AHIMA, American Health Information Management Association. </w:t>
+        <w:t xml:space="preserve">108. Henderson T, Shepheard J, Sundararajan V. Quality of diagnosis and procedure coding in ICD-10 administrative data. Medical care. </w:t>
       </w:r>
       <w:proofErr w:type="gramStart"/>
       <w:r>
@@ -34583,7 +34495,7 @@
           <w:color w:val="auto"/>
           <w:lang w:val="en-US"/>
         </w:rPr>
-        <w:t>2007;4:6</w:t>
+        <w:t>2006;44:1011</w:t>
       </w:r>
       <w:proofErr w:type="gramEnd"/>
       <w:r>
@@ -34591,13 +34503,12 @@
           <w:color w:val="auto"/>
           <w:lang w:val="en-US"/>
         </w:rPr>
-        <w:t>.</w:t>
+        <w:t>–9.</w:t>
       </w:r>
     </w:p>
     <w:p>
       <w:pPr>
         <w:pStyle w:val="Bibliography"/>
-        <w:jc w:val="left"/>
         <w:rPr>
           <w:color w:val="auto"/>
           <w:lang w:val="en-US"/>
@@ -34608,7 +34519,55 @@
           <w:color w:val="auto"/>
           <w:lang w:val="en-US"/>
         </w:rPr>
-        <w:t xml:space="preserve">109. Hsu M-C, Wang C-C, Huang L-Y, Lin C-Y, Lin F-J, Toh S. Effect of ICD-9-CM to ICD-10-CM coding system transition on identification of common conditions: An interrupted time series analysis. Pharmacoepidemiology and Drug Safety. </w:t>
+        <w:t xml:space="preserve">109. </w:t>
+      </w:r>
+      <w:proofErr w:type="spellStart"/>
+      <w:r>
+        <w:rPr>
+          <w:color w:val="auto"/>
+          <w:lang w:val="en-US"/>
+        </w:rPr>
+        <w:t>Watzlaf</w:t>
+      </w:r>
+      <w:proofErr w:type="spellEnd"/>
+      <w:r>
+        <w:rPr>
+          <w:color w:val="auto"/>
+          <w:lang w:val="en-US"/>
+        </w:rPr>
+        <w:t xml:space="preserve"> VJ, Garvin JH, </w:t>
+      </w:r>
+      <w:proofErr w:type="spellStart"/>
+      <w:r>
+        <w:rPr>
+          <w:color w:val="auto"/>
+          <w:lang w:val="en-US"/>
+        </w:rPr>
+        <w:t>Moeini</w:t>
+      </w:r>
+      <w:proofErr w:type="spellEnd"/>
+      <w:r>
+        <w:rPr>
+          <w:color w:val="auto"/>
+          <w:lang w:val="en-US"/>
+        </w:rPr>
+        <w:t xml:space="preserve"> S, Anania-</w:t>
+      </w:r>
+      <w:proofErr w:type="spellStart"/>
+      <w:r>
+        <w:rPr>
+          <w:color w:val="auto"/>
+          <w:lang w:val="en-US"/>
+        </w:rPr>
+        <w:t>Firouzan</w:t>
+      </w:r>
+      <w:proofErr w:type="spellEnd"/>
+      <w:r>
+        <w:rPr>
+          <w:color w:val="auto"/>
+          <w:lang w:val="en-US"/>
+        </w:rPr>
+        <w:t xml:space="preserve"> P. The effectiveness of ICD-10-CM in capturing public health diseases. Perspectives in Health Information Management/AHIMA, American Health Information Management Association. </w:t>
       </w:r>
       <w:proofErr w:type="gramStart"/>
       <w:r>
@@ -34616,7 +34575,7 @@
           <w:color w:val="auto"/>
           <w:lang w:val="en-US"/>
         </w:rPr>
-        <w:t>2021;30:1653</w:t>
+        <w:t>2007;4:6</w:t>
       </w:r>
       <w:proofErr w:type="gramEnd"/>
       <w:r>
@@ -34624,13 +34583,12 @@
           <w:color w:val="auto"/>
           <w:lang w:val="en-US"/>
         </w:rPr>
-        <w:t>–74. https://doi.org/10.1002/pds.5330.</w:t>
+        <w:t>.</w:t>
       </w:r>
     </w:p>
     <w:p>
       <w:pPr>
         <w:pStyle w:val="Bibliography"/>
-        <w:jc w:val="left"/>
         <w:rPr>
           <w:color w:val="auto"/>
           <w:lang w:val="en-US"/>
@@ -34641,13 +34599,28 @@
           <w:color w:val="auto"/>
           <w:lang w:val="en-US"/>
         </w:rPr>
-        <w:t>110. World Health Organization. ODK for verbal autopsy: A quick guide. 2022. https://www.who.int/publications/m/item/odk-for-verbal-autopsy--a-quick-guide. Accessed 24 Jan 2024.</w:t>
+        <w:t xml:space="preserve">110. Hsu M-C, Wang C-C, Huang L-Y, Lin C-Y, Lin F-J, Toh S. Effect of ICD-9-CM to ICD-10-CM coding system transition on identification of common conditions: An interrupted time series analysis. Pharmacoepidemiology and Drug Safety. </w:t>
+      </w:r>
+      <w:proofErr w:type="gramStart"/>
+      <w:r>
+        <w:rPr>
+          <w:color w:val="auto"/>
+          <w:lang w:val="en-US"/>
+        </w:rPr>
+        <w:t>2021;30:1653</w:t>
+      </w:r>
+      <w:proofErr w:type="gramEnd"/>
+      <w:r>
+        <w:rPr>
+          <w:color w:val="auto"/>
+          <w:lang w:val="en-US"/>
+        </w:rPr>
+        <w:t>–74. https://doi.org/10.1002/pds.5330.</w:t>
       </w:r>
     </w:p>
     <w:p>
       <w:pPr>
         <w:pStyle w:val="Bibliography"/>
-        <w:jc w:val="left"/>
         <w:rPr>
           <w:color w:val="auto"/>
           <w:lang w:val="en-US"/>
@@ -34658,29 +34631,12 @@
           <w:color w:val="auto"/>
           <w:lang w:val="en-US"/>
         </w:rPr>
-        <w:t xml:space="preserve">111. </w:t>
-      </w:r>
-      <w:proofErr w:type="spellStart"/>
-      <w:r>
-        <w:rPr>
-          <w:color w:val="auto"/>
-          <w:lang w:val="en-US"/>
-        </w:rPr>
-        <w:t>Nafundi</w:t>
-      </w:r>
-      <w:proofErr w:type="spellEnd"/>
-      <w:r>
-        <w:rPr>
-          <w:color w:val="auto"/>
-          <w:lang w:val="en-US"/>
-        </w:rPr>
-        <w:t>. ODK - Collect data anywhere. 2023.</w:t>
+        <w:t>111. World Health Organization. ODK for verbal autopsy: A quick guide. 2022. https://www.who.int/publications/m/item/odk-for-verbal-autopsy--a-quick-guide. Accessed 24 Jan 2024.</w:t>
       </w:r>
     </w:p>
     <w:p>
       <w:pPr>
         <w:pStyle w:val="Bibliography"/>
-        <w:jc w:val="left"/>
         <w:rPr>
           <w:color w:val="auto"/>
           <w:lang w:val="en-US"/>
@@ -34691,7 +34647,7 @@
           <w:color w:val="auto"/>
           <w:lang w:val="en-US"/>
         </w:rPr>
-        <w:t xml:space="preserve">112. DiPasquale A, Maire N, Bratschi M. Release ODK 2016 WHO VA instrument 1.5.1 </w:t>
+        <w:t xml:space="preserve">112. </w:t>
       </w:r>
       <w:proofErr w:type="spellStart"/>
       <w:r>
@@ -34699,7 +34655,7 @@
           <w:color w:val="auto"/>
           <w:lang w:val="en-US"/>
         </w:rPr>
-        <w:t>SwissTPH</w:t>
+        <w:t>Nafundi</w:t>
       </w:r>
       <w:proofErr w:type="spellEnd"/>
       <w:r>
@@ -34707,13 +34663,12 @@
           <w:color w:val="auto"/>
           <w:lang w:val="en-US"/>
         </w:rPr>
-        <w:t>/WHO-VA. 2016.</w:t>
+        <w:t>. ODK - Collect data anywhere. 2023.</w:t>
       </w:r>
     </w:p>
     <w:p>
       <w:pPr>
         <w:pStyle w:val="Bibliography"/>
-        <w:jc w:val="left"/>
         <w:rPr>
           <w:color w:val="auto"/>
           <w:lang w:val="en-US"/>
@@ -34724,7 +34679,7 @@
           <w:color w:val="auto"/>
           <w:lang w:val="en-US"/>
         </w:rPr>
-        <w:t xml:space="preserve">113. </w:t>
+        <w:t xml:space="preserve">113. DiPasquale A, Maire N, Bratschi M. Release ODK 2016 WHO VA instrument 1.5.1 </w:t>
       </w:r>
       <w:proofErr w:type="spellStart"/>
       <w:r>
@@ -34732,7 +34687,7 @@
           <w:color w:val="auto"/>
           <w:lang w:val="en-US"/>
         </w:rPr>
-        <w:t>Byass</w:t>
+        <w:t>SwissTPH</w:t>
       </w:r>
       <w:proofErr w:type="spellEnd"/>
       <w:r>
@@ -34740,13 +34695,12 @@
           <w:color w:val="auto"/>
           <w:lang w:val="en-US"/>
         </w:rPr>
-        <w:t xml:space="preserve"> P. InterVA-5.1 User Guide. 2020.</w:t>
+        <w:t>/WHO-VA. 2016.</w:t>
       </w:r>
     </w:p>
     <w:p>
       <w:pPr>
         <w:pStyle w:val="Bibliography"/>
-        <w:jc w:val="left"/>
         <w:rPr>
           <w:color w:val="auto"/>
           <w:lang w:val="en-US"/>
@@ -34757,7 +34711,7 @@
           <w:color w:val="auto"/>
           <w:lang w:val="en-US"/>
         </w:rPr>
-        <w:t xml:space="preserve">114. Thomas J, </w:t>
+        <w:t xml:space="preserve">114. </w:t>
       </w:r>
       <w:proofErr w:type="spellStart"/>
       <w:r>
@@ -34765,7 +34719,7 @@
           <w:color w:val="auto"/>
           <w:lang w:val="en-US"/>
         </w:rPr>
-        <w:t>ekarpinskiMITRE</w:t>
+        <w:t>Byass</w:t>
       </w:r>
       <w:proofErr w:type="spellEnd"/>
       <w:r>
@@ -34773,61 +34727,12 @@
           <w:color w:val="auto"/>
           <w:lang w:val="en-US"/>
         </w:rPr>
-        <w:t xml:space="preserve">, </w:t>
-      </w:r>
-      <w:proofErr w:type="spellStart"/>
-      <w:r>
-        <w:rPr>
-          <w:color w:val="auto"/>
-          <w:lang w:val="en-US"/>
-        </w:rPr>
-        <w:t>pkmitre</w:t>
-      </w:r>
-      <w:proofErr w:type="spellEnd"/>
-      <w:r>
-        <w:rPr>
-          <w:color w:val="auto"/>
-          <w:lang w:val="en-US"/>
-        </w:rPr>
-        <w:t xml:space="preserve">, </w:t>
-      </w:r>
-      <w:proofErr w:type="spellStart"/>
-      <w:r>
-        <w:rPr>
-          <w:color w:val="auto"/>
-          <w:lang w:val="en-US"/>
-        </w:rPr>
-        <w:t>owentrigueros</w:t>
-      </w:r>
-      <w:proofErr w:type="spellEnd"/>
-      <w:r>
-        <w:rPr>
-          <w:color w:val="auto"/>
-          <w:lang w:val="en-US"/>
-        </w:rPr>
-        <w:t xml:space="preserve">, Choi P, Chu Y. </w:t>
-      </w:r>
-      <w:proofErr w:type="spellStart"/>
-      <w:r>
-        <w:rPr>
-          <w:color w:val="auto"/>
-          <w:lang w:val="en-US"/>
-        </w:rPr>
-        <w:t>pycrossva</w:t>
-      </w:r>
-      <w:proofErr w:type="spellEnd"/>
-      <w:r>
-        <w:rPr>
-          <w:color w:val="auto"/>
-          <w:lang w:val="en-US"/>
-        </w:rPr>
-        <w:t>: Prepare data from WHO and PHRMC instruments for verbal autopsy algorithms.</w:t>
+        <w:t xml:space="preserve"> P. InterVA-5.1 User Guide. 2020.</w:t>
       </w:r>
     </w:p>
     <w:p>
       <w:pPr>
         <w:pStyle w:val="Bibliography"/>
-        <w:jc w:val="left"/>
         <w:rPr>
           <w:color w:val="auto"/>
           <w:lang w:val="en-US"/>
@@ -34838,13 +34743,76 @@
           <w:color w:val="auto"/>
           <w:lang w:val="en-US"/>
         </w:rPr>
-        <w:t>115. OpenAI. API Reference - Chat Completions. OpenAI API. 2025. https://platform.openai.com/docs/api-reference/chat. Accessed 21 Oct 2025.</w:t>
+        <w:t xml:space="preserve">115. Thomas J, </w:t>
+      </w:r>
+      <w:proofErr w:type="spellStart"/>
+      <w:r>
+        <w:rPr>
+          <w:color w:val="auto"/>
+          <w:lang w:val="en-US"/>
+        </w:rPr>
+        <w:t>ekarpinskiMITRE</w:t>
+      </w:r>
+      <w:proofErr w:type="spellEnd"/>
+      <w:r>
+        <w:rPr>
+          <w:color w:val="auto"/>
+          <w:lang w:val="en-US"/>
+        </w:rPr>
+        <w:t xml:space="preserve">, </w:t>
+      </w:r>
+      <w:proofErr w:type="spellStart"/>
+      <w:r>
+        <w:rPr>
+          <w:color w:val="auto"/>
+          <w:lang w:val="en-US"/>
+        </w:rPr>
+        <w:t>pkmitre</w:t>
+      </w:r>
+      <w:proofErr w:type="spellEnd"/>
+      <w:r>
+        <w:rPr>
+          <w:color w:val="auto"/>
+          <w:lang w:val="en-US"/>
+        </w:rPr>
+        <w:t xml:space="preserve">, </w:t>
+      </w:r>
+      <w:proofErr w:type="spellStart"/>
+      <w:r>
+        <w:rPr>
+          <w:color w:val="auto"/>
+          <w:lang w:val="en-US"/>
+        </w:rPr>
+        <w:t>owentrigueros</w:t>
+      </w:r>
+      <w:proofErr w:type="spellEnd"/>
+      <w:r>
+        <w:rPr>
+          <w:color w:val="auto"/>
+          <w:lang w:val="en-US"/>
+        </w:rPr>
+        <w:t xml:space="preserve">, Choi P, Chu Y. </w:t>
+      </w:r>
+      <w:proofErr w:type="spellStart"/>
+      <w:r>
+        <w:rPr>
+          <w:color w:val="auto"/>
+          <w:lang w:val="en-US"/>
+        </w:rPr>
+        <w:t>pycrossva</w:t>
+      </w:r>
+      <w:proofErr w:type="spellEnd"/>
+      <w:r>
+        <w:rPr>
+          <w:color w:val="auto"/>
+          <w:lang w:val="en-US"/>
+        </w:rPr>
+        <w:t>: Prepare data from WHO and PHRMC instruments for verbal autopsy algorithms.</w:t>
       </w:r>
     </w:p>
     <w:p>
       <w:pPr>
         <w:pStyle w:val="Bibliography"/>
-        <w:jc w:val="left"/>
         <w:rPr>
           <w:color w:val="auto"/>
           <w:lang w:val="en-US"/>
@@ -34855,13 +34823,12 @@
           <w:color w:val="auto"/>
           <w:lang w:val="en-US"/>
         </w:rPr>
-        <w:t>116. OpenAI. API Reference - Responses. OpenAI API. 2025. https://platform.openai.com/docs/api-reference/responses. Accessed 21 Oct 2025.</w:t>
+        <w:t>116. OpenAI. API Reference - Chat Completions. OpenAI API. 2025. https://platform.openai.com/docs/api-reference/chat. Accessed 21 Oct 2025.</w:t>
       </w:r>
     </w:p>
     <w:p>
       <w:pPr>
         <w:pStyle w:val="Bibliography"/>
-        <w:jc w:val="left"/>
         <w:rPr>
           <w:color w:val="auto"/>
           <w:lang w:val="en-US"/>
@@ -34872,13 +34839,12 @@
           <w:color w:val="auto"/>
           <w:lang w:val="en-US"/>
         </w:rPr>
-        <w:t>117. OpenAI. OpenAI Platform: API Reference (temperature parameter). 2024. https://platform.openai.com/docs/api-reference/completions/create#completions-create-temperature. Accessed 26 Jan 2024.</w:t>
+        <w:t>117. OpenAI. API Reference - Responses. OpenAI API. 2025. https://platform.openai.com/docs/api-reference/responses. Accessed 21 Oct 2025.</w:t>
       </w:r>
     </w:p>
     <w:p>
       <w:pPr>
         <w:pStyle w:val="Bibliography"/>
-        <w:jc w:val="left"/>
         <w:rPr>
           <w:color w:val="auto"/>
           <w:lang w:val="en-US"/>
@@ -34889,29 +34855,12 @@
           <w:color w:val="auto"/>
           <w:lang w:val="en-US"/>
         </w:rPr>
-        <w:t xml:space="preserve">118. OpenAI. Migrate to the Responses API - Decide when to use </w:t>
-      </w:r>
-      <w:proofErr w:type="spellStart"/>
-      <w:r>
-        <w:rPr>
-          <w:color w:val="auto"/>
-          <w:lang w:val="en-US"/>
-        </w:rPr>
-        <w:t>statefulness</w:t>
-      </w:r>
-      <w:proofErr w:type="spellEnd"/>
-      <w:r>
-        <w:rPr>
-          <w:color w:val="auto"/>
-          <w:lang w:val="en-US"/>
-        </w:rPr>
-        <w:t>. OpenAI API. 2025. https://platform.openai.com/docs/guides/migrate-to-responses#4-decide-when-to-use-statefulness. Accessed 21 Oct 2025.</w:t>
+        <w:t>118. OpenAI. OpenAI Platform: API Reference (temperature parameter). 2024. https://platform.openai.com/docs/api-reference/completions/create#completions-create-temperature. Accessed 26 Jan 2024.</w:t>
       </w:r>
     </w:p>
     <w:p>
       <w:pPr>
         <w:pStyle w:val="Bibliography"/>
-        <w:jc w:val="left"/>
         <w:rPr>
           <w:color w:val="auto"/>
           <w:lang w:val="en-US"/>
@@ -34922,13 +34871,28 @@
           <w:color w:val="auto"/>
           <w:lang w:val="en-US"/>
         </w:rPr>
-        <w:t>119. Li ZR, McCormick T, Clark S. InSilicoVA: Probabilistic Verbal Autopsy Coding with “InSilicoVA” Algorithm. 2022.</w:t>
+        <w:t xml:space="preserve">119. OpenAI. Migrate to the Responses API - Decide when to use </w:t>
+      </w:r>
+      <w:proofErr w:type="spellStart"/>
+      <w:r>
+        <w:rPr>
+          <w:color w:val="auto"/>
+          <w:lang w:val="en-US"/>
+        </w:rPr>
+        <w:t>statefulness</w:t>
+      </w:r>
+      <w:proofErr w:type="spellEnd"/>
+      <w:r>
+        <w:rPr>
+          <w:color w:val="auto"/>
+          <w:lang w:val="en-US"/>
+        </w:rPr>
+        <w:t>. OpenAI API. 2025. https://platform.openai.com/docs/guides/migrate-to-responses#4-decide-when-to-use-statefulness. Accessed 21 Oct 2025.</w:t>
       </w:r>
     </w:p>
     <w:p>
       <w:pPr>
         <w:pStyle w:val="Bibliography"/>
-        <w:jc w:val="left"/>
         <w:rPr>
           <w:color w:val="auto"/>
           <w:lang w:val="en-US"/>
@@ -34939,45 +34903,12 @@
           <w:color w:val="auto"/>
           <w:lang w:val="en-US"/>
         </w:rPr>
-        <w:t xml:space="preserve">120. Thomas J, Li Z, </w:t>
-      </w:r>
-      <w:proofErr w:type="spellStart"/>
-      <w:r>
-        <w:rPr>
-          <w:color w:val="auto"/>
-          <w:lang w:val="en-US"/>
-        </w:rPr>
-        <w:t>Byass</w:t>
-      </w:r>
-      <w:proofErr w:type="spellEnd"/>
-      <w:r>
-        <w:rPr>
-          <w:color w:val="auto"/>
-          <w:lang w:val="en-US"/>
-        </w:rPr>
-        <w:t xml:space="preserve"> P, McCormick T, Boyas M, Clark S. InterVA5: Replicate and </w:t>
-      </w:r>
-      <w:proofErr w:type="spellStart"/>
-      <w:r>
-        <w:rPr>
-          <w:color w:val="auto"/>
-          <w:lang w:val="en-US"/>
-        </w:rPr>
-        <w:t>Analyse</w:t>
-      </w:r>
-      <w:proofErr w:type="spellEnd"/>
-      <w:r>
-        <w:rPr>
-          <w:color w:val="auto"/>
-          <w:lang w:val="en-US"/>
-        </w:rPr>
-        <w:t xml:space="preserve"> “InterVA5.” 2021.</w:t>
+        <w:t>120. Li ZR, McCormick T, Clark S. InSilicoVA: Probabilistic Verbal Autopsy Coding with “InSilicoVA” Algorithm. 2022.</w:t>
       </w:r>
     </w:p>
     <w:p>
       <w:pPr>
         <w:pStyle w:val="Bibliography"/>
-        <w:jc w:val="left"/>
         <w:rPr>
           <w:color w:val="auto"/>
           <w:lang w:val="en-US"/>
@@ -34989,7 +34920,7 @@
           <w:lang w:val="en-US"/>
         </w:rPr>
         <w:lastRenderedPageBreak/>
-        <w:t xml:space="preserve">121. </w:t>
+        <w:t xml:space="preserve">121. Thomas J, Li Z, </w:t>
       </w:r>
       <w:proofErr w:type="spellStart"/>
       <w:r>
@@ -34997,7 +34928,7 @@
           <w:color w:val="auto"/>
           <w:lang w:val="en-US"/>
         </w:rPr>
-        <w:t>Yendewa</w:t>
+        <w:t>Byass</w:t>
       </w:r>
       <w:proofErr w:type="spellEnd"/>
       <w:r>
@@ -35005,7 +34936,7 @@
           <w:color w:val="auto"/>
           <w:lang w:val="en-US"/>
         </w:rPr>
-        <w:t xml:space="preserve"> GA, Poveda E, </w:t>
+        <w:t xml:space="preserve"> P, McCormick T, Boyas M, Clark S. InterVA5: Replicate and </w:t>
       </w:r>
       <w:proofErr w:type="spellStart"/>
       <w:r>
@@ -35013,7 +34944,7 @@
           <w:color w:val="auto"/>
           <w:lang w:val="en-US"/>
         </w:rPr>
-        <w:t>Yendewa</w:t>
+        <w:t>Analyse</w:t>
       </w:r>
       <w:proofErr w:type="spellEnd"/>
       <w:r>
@@ -35021,13 +34952,12 @@
           <w:color w:val="auto"/>
           <w:lang w:val="en-US"/>
         </w:rPr>
-        <w:t xml:space="preserve"> SA, Sahr F, Quiñones-Mateu ME, Salata RA. HIV/AIDS in Sierra Leone: Characterizing the Hidden Epidemic. AIDS reviews. 2018;20.</w:t>
+        <w:t xml:space="preserve"> “InterVA5.” 2021.</w:t>
       </w:r>
     </w:p>
     <w:p>
       <w:pPr>
         <w:pStyle w:val="Bibliography"/>
-        <w:jc w:val="left"/>
         <w:rPr>
           <w:color w:val="auto"/>
           <w:lang w:val="en-US"/>
@@ -35038,29 +34968,76 @@
           <w:color w:val="auto"/>
           <w:lang w:val="en-US"/>
         </w:rPr>
-        <w:t xml:space="preserve">122. Walker PG, White MT, Griffin JT, Reynolds A, Ferguson NM, Ghani AC. Malaria morbidity and mortality in Ebola-affected countries caused by decreased health-care capacity, and the potential effect of mitigation strategies: a modelling analysis. The Lancet Infectious Diseases. </w:t>
-      </w:r>
-      <w:proofErr w:type="gramStart"/>
-      <w:r>
-        <w:rPr>
-          <w:color w:val="auto"/>
-          <w:lang w:val="en-US"/>
-        </w:rPr>
-        <w:t>2015;15:825</w:t>
-      </w:r>
-      <w:proofErr w:type="gramEnd"/>
-      <w:r>
-        <w:rPr>
-          <w:color w:val="auto"/>
-          <w:lang w:val="en-US"/>
-        </w:rPr>
-        <w:t>–32.</w:t>
+        <w:t xml:space="preserve">122. </w:t>
+      </w:r>
+      <w:proofErr w:type="spellStart"/>
+      <w:r>
+        <w:rPr>
+          <w:color w:val="auto"/>
+          <w:lang w:val="en-US"/>
+        </w:rPr>
+        <w:t>Yendewa</w:t>
+      </w:r>
+      <w:proofErr w:type="spellEnd"/>
+      <w:r>
+        <w:rPr>
+          <w:color w:val="auto"/>
+          <w:lang w:val="en-US"/>
+        </w:rPr>
+        <w:t xml:space="preserve"> GA, Poveda E, </w:t>
+      </w:r>
+      <w:proofErr w:type="spellStart"/>
+      <w:r>
+        <w:rPr>
+          <w:color w:val="auto"/>
+          <w:lang w:val="en-US"/>
+        </w:rPr>
+        <w:t>Yendewa</w:t>
+      </w:r>
+      <w:proofErr w:type="spellEnd"/>
+      <w:r>
+        <w:rPr>
+          <w:color w:val="auto"/>
+          <w:lang w:val="en-US"/>
+        </w:rPr>
+        <w:t xml:space="preserve"> SA, Sahr F, Quiñones-Mateu ME, Salata RA. HIV/AIDS in Sierra Leone: Characterizing the Hidden Epidemic. AIDS reviews. 2018;20.</w:t>
       </w:r>
     </w:p>
     <w:p>
       <w:pPr>
         <w:pStyle w:val="Bibliography"/>
-        <w:jc w:val="left"/>
+        <w:rPr>
+          <w:color w:val="auto"/>
+          <w:lang w:val="en-US"/>
+        </w:rPr>
+      </w:pPr>
+      <w:r>
+        <w:rPr>
+          <w:color w:val="auto"/>
+          <w:lang w:val="en-US"/>
+        </w:rPr>
+        <w:t xml:space="preserve">123. Walker PG, White MT, Griffin JT, Reynolds A, Ferguson NM, Ghani AC. Malaria morbidity and mortality in Ebola-affected countries caused by decreased health-care capacity, and the potential effect of mitigation strategies: a modelling analysis. The Lancet Infectious Diseases. </w:t>
+      </w:r>
+      <w:proofErr w:type="gramStart"/>
+      <w:r>
+        <w:rPr>
+          <w:color w:val="auto"/>
+          <w:lang w:val="en-US"/>
+        </w:rPr>
+        <w:t>2015;15:825</w:t>
+      </w:r>
+      <w:proofErr w:type="gramEnd"/>
+      <w:r>
+        <w:rPr>
+          <w:color w:val="auto"/>
+          <w:lang w:val="en-US"/>
+        </w:rPr>
+        <w:t>–32.</w:t>
+      </w:r>
+    </w:p>
+    <w:p>
+      <w:pPr>
+        <w:pStyle w:val="Bibliography"/>
       </w:pPr>
       <w:r>
         <w:fldChar w:fldCharType="end"/>
@@ -36614,7 +36591,7 @@
   <w:style w:type="paragraph" w:default="1" w:styleId="Normal">
     <w:name w:val="Normal"/>
     <w:qFormat/>
-    <w:rsid w:val="00C53829"/>
+    <w:rsid w:val="000D6C24"/>
     <w:pPr>
       <w:spacing w:after="200" w:line="480" w:lineRule="auto"/>
       <w:jc w:val="both"/>

</xml_diff>

<commit_message>
Revision 2 accepted for pub
</commit_message>
<xml_diff>
--- a/manuscript/wen-et-al-2025-cava-rv2-changes.docx
+++ b/manuscript/wen-et-al-2025-cava-rv2-changes.docx
@@ -237,10 +237,7 @@
           <w:instrText>@</w:instrText>
         </w:r>
         <w:r>
-          <w:instrText>torontomu.ca</w:instrText>
-        </w:r>
-        <w:r>
-          <w:instrText>"</w:instrText>
+          <w:instrText>torontomu.ca"</w:instrText>
         </w:r>
         <w:r>
           <w:fldChar w:fldCharType="separate"/>
@@ -3349,7 +3346,7 @@
           <w:lang w:val="en-US"/>
         </w:rPr>
         <w:drawing>
-          <wp:inline distT="0" distB="0" distL="0" distR="0" wp14:anchorId="1AC42168" wp14:editId="7C3E00C5">
+          <wp:inline distT="0" distB="0" distL="0" distR="0" wp14:anchorId="1AC42168" wp14:editId="18338D1F">
             <wp:extent cx="5703233" cy="3355541"/>
             <wp:effectExtent l="0" t="0" r="0" b="0"/>
             <wp:docPr id="1231772971" name="Picture 12"/>
@@ -3473,7 +3470,7 @@
         </w:rPr>
         <w:lastRenderedPageBreak/>
         <w:drawing>
-          <wp:inline distT="0" distB="0" distL="0" distR="0" wp14:anchorId="0B6F4570" wp14:editId="186F2DD5">
+          <wp:inline distT="0" distB="0" distL="0" distR="0" wp14:anchorId="0B6F4570" wp14:editId="000D4598">
             <wp:extent cx="5666747" cy="2497610"/>
             <wp:effectExtent l="0" t="0" r="0" b="4445"/>
             <wp:docPr id="1631068511" name="Picture 11"/>
@@ -3621,7 +3618,7 @@
           <w:lang w:val="en-US"/>
         </w:rPr>
         <w:drawing>
-          <wp:inline distT="0" distB="0" distL="0" distR="0" wp14:anchorId="48512C0F" wp14:editId="0B535EF9">
+          <wp:inline distT="0" distB="0" distL="0" distR="0" wp14:anchorId="48512C0F" wp14:editId="0F24563E">
             <wp:extent cx="5672946" cy="3337721"/>
             <wp:effectExtent l="0" t="0" r="0" b="0"/>
             <wp:docPr id="47949129" name="Picture 10"/>
@@ -5335,7 +5332,7 @@
         </w:rPr>
         <w:lastRenderedPageBreak/>
         <w:drawing>
-          <wp:inline distT="0" distB="0" distL="0" distR="0" wp14:anchorId="624FFFE9" wp14:editId="26CC6BE1">
+          <wp:inline distT="0" distB="0" distL="0" distR="0" wp14:anchorId="624FFFE9" wp14:editId="565828DC">
             <wp:extent cx="5689982" cy="7535381"/>
             <wp:effectExtent l="0" t="0" r="0" b="0"/>
             <wp:docPr id="2050536490" name="Picture 8"/>
@@ -6302,7 +6299,7 @@
           <w:lang w:val="en-US"/>
         </w:rPr>
         <w:drawing>
-          <wp:inline distT="0" distB="0" distL="0" distR="0" wp14:anchorId="1A230AE0" wp14:editId="698ECFF2">
+          <wp:inline distT="0" distB="0" distL="0" distR="0" wp14:anchorId="1A230AE0" wp14:editId="58D74AA9">
             <wp:extent cx="5537171" cy="3257837"/>
             <wp:effectExtent l="0" t="0" r="0" b="0"/>
             <wp:docPr id="521136775" name="Picture 6"/>
@@ -8942,6 +8939,11 @@
       </w:r>
     </w:p>
     <w:p>
+      <w:pPr>
+        <w:rPr>
+          <w:ins w:id="46" w:author="Richard Wen" w:date="2025-12-09T23:22:00Z" w16du:dateUtc="2025-12-10T04:22:00Z"/>
+        </w:rPr>
+      </w:pPr>
       <w:r>
         <w:t xml:space="preserve">PJ and </w:t>
       </w:r>
@@ -8963,7 +8965,7 @@
       <w:r>
         <w:t xml:space="preserve"> and RK ran the models. RW wrote the paper and conducted the analysis. AB and RCM provided medical domain guidance and feedback.</w:t>
       </w:r>
-      <w:ins w:id="46" w:author="Richard Wen" w:date="2025-12-05T23:30:00Z" w16du:dateUtc="2025-12-06T04:30:00Z">
+      <w:ins w:id="47" w:author="Richard Wen" w:date="2025-12-05T23:30:00Z" w16du:dateUtc="2025-12-06T04:30:00Z">
         <w:r>
           <w:t xml:space="preserve"> PB provided statistical domain guidance and feedback.</w:t>
         </w:r>
@@ -8971,6 +8973,41 @@
       <w:r>
         <w:t xml:space="preserve"> All authors reviewed the results and contributed to the report. All authors read and approved the final manuscript.</w:t>
       </w:r>
+    </w:p>
+    <w:p>
+      <w:pPr>
+        <w:pStyle w:val="Heading2"/>
+        <w:numPr>
+          <w:ilvl w:val="0"/>
+          <w:numId w:val="0"/>
+        </w:numPr>
+        <w:spacing w:after="200" w:line="240" w:lineRule="auto"/>
+        <w:rPr>
+          <w:ins w:id="48" w:author="Richard Wen" w:date="2025-12-09T23:22:00Z" w16du:dateUtc="2025-12-10T04:22:00Z"/>
+        </w:rPr>
+      </w:pPr>
+      <w:ins w:id="49" w:author="Richard Wen" w:date="2025-12-09T23:22:00Z" w16du:dateUtc="2025-12-10T04:22:00Z">
+        <w:r>
+          <w:t xml:space="preserve">Authors’ </w:t>
+        </w:r>
+      </w:ins>
+      <w:ins w:id="50" w:author="Richard Wen" w:date="2025-12-09T23:23:00Z" w16du:dateUtc="2025-12-10T04:23:00Z">
+        <w:r>
+          <w:t>social media handles</w:t>
+        </w:r>
+      </w:ins>
+    </w:p>
+    <w:p>
+      <w:ins w:id="51" w:author="Richard Wen" w:date="2025-12-09T23:23:00Z" w16du:dateUtc="2025-12-10T04:23:00Z">
+        <w:r>
+          <w:t>Prabhat Jha</w:t>
+        </w:r>
+      </w:ins>
+      <w:ins w:id="52" w:author="Richard Wen" w:date="2025-12-09T23:24:00Z" w16du:dateUtc="2025-12-10T04:24:00Z">
+        <w:r>
+          <w:t xml:space="preserve"> (BlueSky: @Countthedead).</w:t>
+        </w:r>
+      </w:ins>
     </w:p>
     <w:p>
       <w:pPr>
@@ -8982,6 +9019,7 @@
         <w:spacing w:after="200" w:line="240" w:lineRule="auto"/>
       </w:pPr>
       <w:r>
+        <w:lastRenderedPageBreak/>
         <w:t>Acknowledgements</w:t>
       </w:r>
     </w:p>
@@ -8995,19 +9033,18 @@
         <w:spacing w:line="240" w:lineRule="auto"/>
         <w:jc w:val="left"/>
         <w:rPr>
-          <w:moveFrom w:id="47" w:author="Richard Wen" w:date="2025-12-05T23:24:00Z" w16du:dateUtc="2025-12-06T04:24:00Z"/>
+          <w:moveFrom w:id="53" w:author="Richard Wen" w:date="2025-12-05T23:24:00Z" w16du:dateUtc="2025-12-06T04:24:00Z"/>
           <w:b/>
           <w:sz w:val="24"/>
         </w:rPr>
       </w:pPr>
-      <w:moveFromRangeStart w:id="48" w:author="Richard Wen" w:date="2025-12-05T23:24:00Z" w:name="move215869507"/>
-      <w:moveFrom w:id="49" w:author="Richard Wen" w:date="2025-12-05T23:24:00Z" w16du:dateUtc="2025-12-06T04:24:00Z">
+      <w:moveFromRangeStart w:id="54" w:author="Richard Wen" w:date="2025-12-05T23:24:00Z" w:name="move215869507"/>
+      <w:moveFrom w:id="55" w:author="Richard Wen" w:date="2025-12-05T23:24:00Z" w16du:dateUtc="2025-12-06T04:24:00Z">
         <w:r>
           <w:rPr>
             <w:b/>
             <w:sz w:val="24"/>
           </w:rPr>
-          <w:lastRenderedPageBreak/>
           <w:t>Abbreviations</w:t>
         </w:r>
       </w:moveFrom>
@@ -9016,10 +9053,10 @@
       <w:pPr>
         <w:pStyle w:val="NoSpacing"/>
         <w:rPr>
-          <w:moveFrom w:id="50" w:author="Richard Wen" w:date="2025-12-05T23:24:00Z" w16du:dateUtc="2025-12-06T04:24:00Z"/>
+          <w:moveFrom w:id="56" w:author="Richard Wen" w:date="2025-12-05T23:24:00Z" w16du:dateUtc="2025-12-06T04:24:00Z"/>
         </w:rPr>
       </w:pPr>
-      <w:moveFrom w:id="51" w:author="Richard Wen" w:date="2025-12-05T23:24:00Z" w16du:dateUtc="2025-12-06T04:24:00Z">
+      <w:moveFrom w:id="57" w:author="Richard Wen" w:date="2025-12-05T23:24:00Z" w16du:dateUtc="2025-12-06T04:24:00Z">
         <w:r>
           <w:t>CAVA: Computer Assisted Verbal Autopsy</w:t>
         </w:r>
@@ -9029,10 +9066,10 @@
       <w:pPr>
         <w:pStyle w:val="NoSpacing"/>
         <w:rPr>
-          <w:moveFrom w:id="52" w:author="Richard Wen" w:date="2025-12-05T23:24:00Z" w16du:dateUtc="2025-12-06T04:24:00Z"/>
+          <w:moveFrom w:id="58" w:author="Richard Wen" w:date="2025-12-05T23:24:00Z" w16du:dateUtc="2025-12-06T04:24:00Z"/>
         </w:rPr>
       </w:pPr>
-      <w:moveFrom w:id="53" w:author="Richard Wen" w:date="2025-12-05T23:24:00Z" w16du:dateUtc="2025-12-06T04:24:00Z">
+      <w:moveFrom w:id="59" w:author="Richard Wen" w:date="2025-12-05T23:24:00Z" w16du:dateUtc="2025-12-06T04:24:00Z">
         <w:r>
           <w:t>CCVA: Computer Coded Verbal Autopsy</w:t>
         </w:r>
@@ -9042,10 +9079,10 @@
       <w:pPr>
         <w:pStyle w:val="NoSpacing"/>
         <w:rPr>
-          <w:moveFrom w:id="54" w:author="Richard Wen" w:date="2025-12-05T23:24:00Z" w16du:dateUtc="2025-12-06T04:24:00Z"/>
+          <w:moveFrom w:id="60" w:author="Richard Wen" w:date="2025-12-05T23:24:00Z" w16du:dateUtc="2025-12-06T04:24:00Z"/>
         </w:rPr>
       </w:pPr>
-      <w:moveFrom w:id="55" w:author="Richard Wen" w:date="2025-12-05T23:24:00Z" w16du:dateUtc="2025-12-06T04:24:00Z">
+      <w:moveFrom w:id="61" w:author="Richard Wen" w:date="2025-12-05T23:24:00Z" w16du:dateUtc="2025-12-06T04:24:00Z">
         <w:r>
           <w:t>CGHR: Centre for Global Health Research</w:t>
         </w:r>
@@ -9055,10 +9092,10 @@
       <w:pPr>
         <w:pStyle w:val="NoSpacing"/>
         <w:rPr>
-          <w:moveFrom w:id="56" w:author="Richard Wen" w:date="2025-12-05T23:24:00Z" w16du:dateUtc="2025-12-06T04:24:00Z"/>
+          <w:moveFrom w:id="62" w:author="Richard Wen" w:date="2025-12-05T23:24:00Z" w16du:dateUtc="2025-12-06T04:24:00Z"/>
         </w:rPr>
       </w:pPr>
-      <w:moveFrom w:id="57" w:author="Richard Wen" w:date="2025-12-05T23:24:00Z" w16du:dateUtc="2025-12-06T04:24:00Z">
+      <w:moveFrom w:id="63" w:author="Richard Wen" w:date="2025-12-05T23:24:00Z" w16du:dateUtc="2025-12-06T04:24:00Z">
         <w:r>
           <w:t>CMEA: Central Medical Evaluation Agreement</w:t>
         </w:r>
@@ -9068,10 +9105,10 @@
       <w:pPr>
         <w:pStyle w:val="NoSpacing"/>
         <w:rPr>
-          <w:moveFrom w:id="58" w:author="Richard Wen" w:date="2025-12-05T23:24:00Z" w16du:dateUtc="2025-12-06T04:24:00Z"/>
+          <w:moveFrom w:id="64" w:author="Richard Wen" w:date="2025-12-05T23:24:00Z" w16du:dateUtc="2025-12-06T04:24:00Z"/>
         </w:rPr>
       </w:pPr>
-      <w:moveFrom w:id="59" w:author="Richard Wen" w:date="2025-12-05T23:24:00Z" w16du:dateUtc="2025-12-06T04:24:00Z">
+      <w:moveFrom w:id="65" w:author="Richard Wen" w:date="2025-12-05T23:24:00Z" w16du:dateUtc="2025-12-06T04:24:00Z">
         <w:r>
           <w:t>COD: Cause of Death</w:t>
         </w:r>
@@ -9081,10 +9118,10 @@
       <w:pPr>
         <w:pStyle w:val="NoSpacing"/>
         <w:rPr>
-          <w:moveFrom w:id="60" w:author="Richard Wen" w:date="2025-12-05T23:24:00Z" w16du:dateUtc="2025-12-06T04:24:00Z"/>
+          <w:moveFrom w:id="66" w:author="Richard Wen" w:date="2025-12-05T23:24:00Z" w16du:dateUtc="2025-12-06T04:24:00Z"/>
         </w:rPr>
       </w:pPr>
-      <w:moveFrom w:id="61" w:author="Richard Wen" w:date="2025-12-05T23:24:00Z" w16du:dateUtc="2025-12-06T04:24:00Z">
+      <w:moveFrom w:id="67" w:author="Richard Wen" w:date="2025-12-05T23:24:00Z" w16du:dateUtc="2025-12-06T04:24:00Z">
         <w:r>
           <w:t>CSMF: Cause Specific Mortality Fraction</w:t>
         </w:r>
@@ -9094,10 +9131,10 @@
       <w:pPr>
         <w:pStyle w:val="NoSpacing"/>
         <w:rPr>
-          <w:moveFrom w:id="62" w:author="Richard Wen" w:date="2025-12-05T23:24:00Z" w16du:dateUtc="2025-12-06T04:24:00Z"/>
+          <w:moveFrom w:id="68" w:author="Richard Wen" w:date="2025-12-05T23:24:00Z" w16du:dateUtc="2025-12-06T04:24:00Z"/>
         </w:rPr>
       </w:pPr>
-      <w:moveFrom w:id="63" w:author="Richard Wen" w:date="2025-12-05T23:24:00Z" w16du:dateUtc="2025-12-06T04:24:00Z">
+      <w:moveFrom w:id="69" w:author="Richard Wen" w:date="2025-12-05T23:24:00Z" w16du:dateUtc="2025-12-06T04:24:00Z">
         <w:r>
           <w:t xml:space="preserve">EVA: </w:t>
         </w:r>
@@ -9125,10 +9162,10 @@
       <w:pPr>
         <w:pStyle w:val="NoSpacing"/>
         <w:rPr>
-          <w:moveFrom w:id="64" w:author="Richard Wen" w:date="2025-12-05T23:24:00Z" w16du:dateUtc="2025-12-06T04:24:00Z"/>
+          <w:moveFrom w:id="70" w:author="Richard Wen" w:date="2025-12-05T23:24:00Z" w16du:dateUtc="2025-12-06T04:24:00Z"/>
         </w:rPr>
       </w:pPr>
-      <w:moveFrom w:id="65" w:author="Richard Wen" w:date="2025-12-05T23:24:00Z" w16du:dateUtc="2025-12-06T04:24:00Z">
+      <w:moveFrom w:id="71" w:author="Richard Wen" w:date="2025-12-05T23:24:00Z" w16du:dateUtc="2025-12-06T04:24:00Z">
         <w:r>
           <w:t>GPT: Generative Pre-trained Transformer</w:t>
         </w:r>
@@ -9138,10 +9175,10 @@
       <w:pPr>
         <w:pStyle w:val="NoSpacing"/>
         <w:rPr>
-          <w:moveFrom w:id="66" w:author="Richard Wen" w:date="2025-12-05T23:24:00Z" w16du:dateUtc="2025-12-06T04:24:00Z"/>
+          <w:moveFrom w:id="72" w:author="Richard Wen" w:date="2025-12-05T23:24:00Z" w16du:dateUtc="2025-12-06T04:24:00Z"/>
         </w:rPr>
       </w:pPr>
-      <w:moveFrom w:id="67" w:author="Richard Wen" w:date="2025-12-05T23:24:00Z" w16du:dateUtc="2025-12-06T04:24:00Z">
+      <w:moveFrom w:id="73" w:author="Richard Wen" w:date="2025-12-05T23:24:00Z" w16du:dateUtc="2025-12-06T04:24:00Z">
         <w:r>
           <w:t>HEAL-SL: Healthy Sierra Leone</w:t>
         </w:r>
@@ -9151,10 +9188,10 @@
       <w:pPr>
         <w:pStyle w:val="NoSpacing"/>
         <w:rPr>
-          <w:moveFrom w:id="68" w:author="Richard Wen" w:date="2025-12-05T23:24:00Z" w16du:dateUtc="2025-12-06T04:24:00Z"/>
+          <w:moveFrom w:id="74" w:author="Richard Wen" w:date="2025-12-05T23:24:00Z" w16du:dateUtc="2025-12-06T04:24:00Z"/>
         </w:rPr>
       </w:pPr>
-      <w:moveFrom w:id="69" w:author="Richard Wen" w:date="2025-12-05T23:24:00Z" w16du:dateUtc="2025-12-06T04:24:00Z">
+      <w:moveFrom w:id="75" w:author="Richard Wen" w:date="2025-12-05T23:24:00Z" w16du:dateUtc="2025-12-06T04:24:00Z">
         <w:r>
           <w:t>ICD: Internation Classification of Diseases</w:t>
         </w:r>
@@ -9164,10 +9201,10 @@
       <w:pPr>
         <w:pStyle w:val="NoSpacing"/>
         <w:rPr>
-          <w:moveFrom w:id="70" w:author="Richard Wen" w:date="2025-12-05T23:24:00Z" w16du:dateUtc="2025-12-06T04:24:00Z"/>
+          <w:moveFrom w:id="76" w:author="Richard Wen" w:date="2025-12-05T23:24:00Z" w16du:dateUtc="2025-12-06T04:24:00Z"/>
         </w:rPr>
       </w:pPr>
-      <w:moveFrom w:id="71" w:author="Richard Wen" w:date="2025-12-05T23:24:00Z" w16du:dateUtc="2025-12-06T04:24:00Z">
+      <w:moveFrom w:id="77" w:author="Richard Wen" w:date="2025-12-05T23:24:00Z" w16du:dateUtc="2025-12-06T04:24:00Z">
         <w:r>
           <w:t>LLM: Large Language Model</w:t>
         </w:r>
@@ -9177,10 +9214,10 @@
       <w:pPr>
         <w:pStyle w:val="NoSpacing"/>
         <w:rPr>
-          <w:moveFrom w:id="72" w:author="Richard Wen" w:date="2025-12-05T23:24:00Z" w16du:dateUtc="2025-12-06T04:24:00Z"/>
+          <w:moveFrom w:id="78" w:author="Richard Wen" w:date="2025-12-05T23:24:00Z" w16du:dateUtc="2025-12-06T04:24:00Z"/>
         </w:rPr>
       </w:pPr>
-      <w:moveFrom w:id="73" w:author="Richard Wen" w:date="2025-12-05T23:24:00Z" w16du:dateUtc="2025-12-06T04:24:00Z">
+      <w:moveFrom w:id="79" w:author="Richard Wen" w:date="2025-12-05T23:24:00Z" w16du:dateUtc="2025-12-06T04:24:00Z">
         <w:r>
           <w:t>PCCC: Partial Chance Corrected Concordance</w:t>
         </w:r>
@@ -9190,10 +9227,10 @@
       <w:pPr>
         <w:pStyle w:val="NoSpacing"/>
         <w:rPr>
-          <w:moveFrom w:id="74" w:author="Richard Wen" w:date="2025-12-05T23:24:00Z" w16du:dateUtc="2025-12-06T04:24:00Z"/>
+          <w:moveFrom w:id="80" w:author="Richard Wen" w:date="2025-12-05T23:24:00Z" w16du:dateUtc="2025-12-06T04:24:00Z"/>
         </w:rPr>
       </w:pPr>
-      <w:moveFrom w:id="75" w:author="Richard Wen" w:date="2025-12-05T23:24:00Z" w16du:dateUtc="2025-12-06T04:24:00Z">
+      <w:moveFrom w:id="81" w:author="Richard Wen" w:date="2025-12-05T23:24:00Z" w16du:dateUtc="2025-12-06T04:24:00Z">
         <w:r>
           <w:t>VA: Verbal Autopsy</w:t>
         </w:r>
@@ -9203,16 +9240,16 @@
       <w:pPr>
         <w:pStyle w:val="NoSpacing"/>
         <w:rPr>
-          <w:del w:id="76" w:author="Richard Wen" w:date="2025-12-07T01:05:00Z" w16du:dateUtc="2025-12-07T06:05:00Z"/>
+          <w:del w:id="82" w:author="Richard Wen" w:date="2025-12-07T01:05:00Z" w16du:dateUtc="2025-12-07T06:05:00Z"/>
         </w:rPr>
       </w:pPr>
-      <w:moveFrom w:id="77" w:author="Richard Wen" w:date="2025-12-05T23:24:00Z" w16du:dateUtc="2025-12-06T04:24:00Z">
+      <w:moveFrom w:id="83" w:author="Richard Wen" w:date="2025-12-05T23:24:00Z" w16du:dateUtc="2025-12-06T04:24:00Z">
         <w:r>
           <w:t>WHO: World Health Organization</w:t>
         </w:r>
       </w:moveFrom>
-      <w:moveFromRangeEnd w:id="48"/>
-      <w:del w:id="78" w:author="Richard Wen" w:date="2025-12-07T01:05:00Z" w16du:dateUtc="2025-12-07T06:05:00Z">
+      <w:moveFromRangeEnd w:id="54"/>
+      <w:del w:id="84" w:author="Richard Wen" w:date="2025-12-07T01:05:00Z" w16du:dateUtc="2025-12-07T06:05:00Z">
         <w:r>
           <w:br w:type="page"/>
         </w:r>
@@ -9222,7 +9259,7 @@
       <w:pPr>
         <w:pStyle w:val="NoSpacing"/>
         <w:rPr>
-          <w:ins w:id="79" w:author="Richard Wen" w:date="2025-12-07T01:05:00Z" w16du:dateUtc="2025-12-07T06:05:00Z"/>
+          <w:ins w:id="85" w:author="Richard Wen" w:date="2025-12-07T01:05:00Z" w16du:dateUtc="2025-12-07T06:05:00Z"/>
           <w:b/>
           <w:sz w:val="24"/>
         </w:rPr>
@@ -9255,7 +9292,7 @@
         <w:rPr>
           <w:sz w:val="24"/>
         </w:rPr>
-        <w:pPrChange w:id="80" w:author="Richard Wen" w:date="2025-12-07T01:05:00Z" w16du:dateUtc="2025-12-07T06:05:00Z">
+        <w:pPrChange w:id="86" w:author="Richard Wen" w:date="2025-12-07T01:05:00Z" w16du:dateUtc="2025-12-07T06:05:00Z">
           <w:pPr>
             <w:pStyle w:val="NoSpacing"/>
             <w:spacing w:before="228" w:line="480" w:lineRule="auto"/>
@@ -11863,12 +11900,12 @@
       <w:r>
         <w:t>his section provides additional details on the methods described in Section 2. An overview of the methods used in this study is seen in Figure B1 as a five-step process. Section B.1 provides details on the preprocessed data used for modelling. Section B.2 describes the data and parameter inputs and outputs for each model, while Section B.3 details the evaluation of model outputs at the individual and population level across different CODs, age groups, and ages.</w:t>
       </w:r>
-      <w:ins w:id="81" w:author="Richard Wen" w:date="2025-12-07T01:08:00Z" w16du:dateUtc="2025-12-07T06:08:00Z">
+      <w:ins w:id="87" w:author="Richard Wen" w:date="2025-12-07T01:08:00Z" w16du:dateUtc="2025-12-07T06:08:00Z">
         <w:r>
           <w:t xml:space="preserve"> Publicly available data for reprod</w:t>
         </w:r>
       </w:ins>
-      <w:ins w:id="82" w:author="Richard Wen" w:date="2025-12-07T01:09:00Z" w16du:dateUtc="2025-12-07T06:09:00Z">
+      <w:ins w:id="88" w:author="Richard Wen" w:date="2025-12-07T01:09:00Z" w16du:dateUtc="2025-12-07T06:09:00Z">
         <w:r>
           <w:t xml:space="preserve">ucing figures and tables is made available on Harvard Dataverse, see </w:t>
         </w:r>
@@ -11891,7 +11928,7 @@
       <w:r>
         <w:fldChar w:fldCharType="end"/>
       </w:r>
-      <w:ins w:id="83" w:author="Richard Wen" w:date="2025-12-07T01:09:00Z" w16du:dateUtc="2025-12-07T06:09:00Z">
+      <w:ins w:id="89" w:author="Richard Wen" w:date="2025-12-07T01:09:00Z" w16du:dateUtc="2025-12-07T06:09:00Z">
         <w:r>
           <w:t>.</w:t>
         </w:r>
@@ -26529,7 +26566,7 @@
       <w:r>
         <w:t xml:space="preserve"> for GPT-4), and identical CGHR-10 codes for more than 80 records (82 for GPT-3.5 and 84 for GPT-4) each</w:t>
       </w:r>
-      <w:del w:id="84" w:author="Richard Wen" w:date="2025-12-05T23:47:00Z" w16du:dateUtc="2025-12-06T04:47:00Z">
+      <w:del w:id="90" w:author="Richard Wen" w:date="2025-12-05T23:47:00Z" w16du:dateUtc="2025-12-06T04:47:00Z">
         <w:r>
           <w:delText xml:space="preserve"> </w:delText>
         </w:r>
@@ -29889,55 +29926,7 @@
           <w:color w:val="auto"/>
           <w:lang w:val="en-US"/>
         </w:rPr>
-        <w:t xml:space="preserve">1. Lawn JE, Kerber K, </w:t>
-      </w:r>
-      <w:proofErr w:type="spellStart"/>
-      <w:r>
-        <w:rPr>
-          <w:color w:val="auto"/>
-          <w:lang w:val="en-US"/>
-        </w:rPr>
-        <w:t>Enweronu</w:t>
-      </w:r>
-      <w:proofErr w:type="spellEnd"/>
-      <w:r>
-        <w:rPr>
-          <w:color w:val="auto"/>
-          <w:lang w:val="en-US"/>
-        </w:rPr>
-        <w:t xml:space="preserve">-Laryea C, Cousens S. 3.6 </w:t>
-      </w:r>
-      <w:proofErr w:type="gramStart"/>
-      <w:r>
-        <w:rPr>
-          <w:color w:val="auto"/>
-          <w:lang w:val="en-US"/>
-        </w:rPr>
-        <w:t>Million</w:t>
-      </w:r>
-      <w:proofErr w:type="gramEnd"/>
-      <w:r>
-        <w:rPr>
-          <w:color w:val="auto"/>
-          <w:lang w:val="en-US"/>
-        </w:rPr>
-        <w:t xml:space="preserve"> Neonatal Deaths—What Is Progressing and What Is Not? Seminars in Perinatology. </w:t>
-      </w:r>
-      <w:proofErr w:type="gramStart"/>
-      <w:r>
-        <w:rPr>
-          <w:color w:val="auto"/>
-          <w:lang w:val="en-US"/>
-        </w:rPr>
-        <w:t>2010;34:371</w:t>
-      </w:r>
-      <w:proofErr w:type="gramEnd"/>
-      <w:r>
-        <w:rPr>
-          <w:color w:val="auto"/>
-          <w:lang w:val="en-US"/>
-        </w:rPr>
-        <w:t>–86. https://doi.org/10.1053/j.semperi.2010.09.011.</w:t>
+        <w:t>1. Lawn JE, Kerber K, Enweronu-Laryea C, Cousens S. 3.6 Million Neonatal Deaths—What Is Progressing and What Is Not? Seminars in Perinatology. 2010;34:371–86. https://doi.org/10.1053/j.semperi.2010.09.011.</w:t>
       </w:r>
     </w:p>
     <w:p>
@@ -29969,39 +29958,7 @@
           <w:color w:val="auto"/>
           <w:lang w:val="en-US"/>
         </w:rPr>
-        <w:t xml:space="preserve">3. Liu NH, </w:t>
-      </w:r>
-      <w:proofErr w:type="spellStart"/>
-      <w:r>
-        <w:rPr>
-          <w:color w:val="auto"/>
-          <w:lang w:val="en-US"/>
-        </w:rPr>
-        <w:t>Daumit</w:t>
-      </w:r>
-      <w:proofErr w:type="spellEnd"/>
-      <w:r>
-        <w:rPr>
-          <w:color w:val="auto"/>
-          <w:lang w:val="en-US"/>
-        </w:rPr>
-        <w:t xml:space="preserve"> GL, Dua T, Aquila R, Charlson F, Cuijpers P, et al. Excess mortality in persons with severe mental disorders: a multilevel intervention framework and priorities for clinical practice, policy and research agendas. World Psychiatry. </w:t>
-      </w:r>
-      <w:proofErr w:type="gramStart"/>
-      <w:r>
-        <w:rPr>
-          <w:color w:val="auto"/>
-          <w:lang w:val="en-US"/>
-        </w:rPr>
-        <w:t>2017;16:30</w:t>
-      </w:r>
-      <w:proofErr w:type="gramEnd"/>
-      <w:r>
-        <w:rPr>
-          <w:color w:val="auto"/>
-          <w:lang w:val="en-US"/>
-        </w:rPr>
-        <w:t>–40. https://doi.org/10.1002/wps.20384.</w:t>
+        <w:t>3. Liu NH, Daumit GL, Dua T, Aquila R, Charlson F, Cuijpers P, et al. Excess mortality in persons with severe mental disorders: a multilevel intervention framework and priorities for clinical practice, policy and research agendas. World Psychiatry. 2017;16:30–40. https://doi.org/10.1002/wps.20384.</w:t>
       </w:r>
     </w:p>
     <w:p>
@@ -30017,23 +29974,7 @@
           <w:color w:val="auto"/>
           <w:lang w:val="en-US"/>
         </w:rPr>
-        <w:t xml:space="preserve">4. Ewig S, Torres A. Community-acquired pneumonia as an emergency: time for an aggressive intervention to lower mortality. European Respiratory Journal. </w:t>
-      </w:r>
-      <w:proofErr w:type="gramStart"/>
-      <w:r>
-        <w:rPr>
-          <w:color w:val="auto"/>
-          <w:lang w:val="en-US"/>
-        </w:rPr>
-        <w:t>2011;38:253</w:t>
-      </w:r>
-      <w:proofErr w:type="gramEnd"/>
-      <w:r>
-        <w:rPr>
-          <w:color w:val="auto"/>
-          <w:lang w:val="en-US"/>
-        </w:rPr>
-        <w:t>–60. https://doi.org/10.1183/09031936.00199810.</w:t>
+        <w:t>4. Ewig S, Torres A. Community-acquired pneumonia as an emergency: time for an aggressive intervention to lower mortality. European Respiratory Journal. 2011;38:253–60. https://doi.org/10.1183/09031936.00199810.</w:t>
       </w:r>
     </w:p>
     <w:p>
@@ -30065,39 +30006,7 @@
           <w:color w:val="auto"/>
           <w:lang w:val="en-US"/>
         </w:rPr>
-        <w:t xml:space="preserve">6. de Savigny D, Riley I, Chandramohan D, Odhiambo F, Nichols E, </w:t>
-      </w:r>
-      <w:proofErr w:type="spellStart"/>
-      <w:r>
-        <w:rPr>
-          <w:color w:val="auto"/>
-          <w:lang w:val="en-US"/>
-        </w:rPr>
-        <w:t>Notzon</w:t>
-      </w:r>
-      <w:proofErr w:type="spellEnd"/>
-      <w:r>
-        <w:rPr>
-          <w:color w:val="auto"/>
-          <w:lang w:val="en-US"/>
-        </w:rPr>
-        <w:t xml:space="preserve"> S, et al. Integrating community-based verbal autopsy into civil registration and vital statistics (CRVS): system-level considerations. Global Health Action. </w:t>
-      </w:r>
-      <w:proofErr w:type="gramStart"/>
-      <w:r>
-        <w:rPr>
-          <w:color w:val="auto"/>
-          <w:lang w:val="en-US"/>
-        </w:rPr>
-        <w:t>2017;10:1272882</w:t>
-      </w:r>
-      <w:proofErr w:type="gramEnd"/>
-      <w:r>
-        <w:rPr>
-          <w:color w:val="auto"/>
-          <w:lang w:val="en-US"/>
-        </w:rPr>
-        <w:t>. https://doi.org/10.1080/16549716.2017.1272882.</w:t>
+        <w:t>6. de Savigny D, Riley I, Chandramohan D, Odhiambo F, Nichols E, Notzon S, et al. Integrating community-based verbal autopsy into civil registration and vital statistics (CRVS): system-level considerations. Global Health Action. 2017;10:1272882. https://doi.org/10.1080/16549716.2017.1272882.</w:t>
       </w:r>
     </w:p>
     <w:p>
@@ -30113,55 +30022,7 @@
           <w:color w:val="auto"/>
           <w:lang w:val="en-US"/>
         </w:rPr>
-        <w:t xml:space="preserve">7. Thomas L-M, </w:t>
-      </w:r>
-      <w:proofErr w:type="spellStart"/>
-      <w:r>
-        <w:rPr>
-          <w:color w:val="auto"/>
-          <w:lang w:val="en-US"/>
-        </w:rPr>
-        <w:t>D’Ambruoso</w:t>
-      </w:r>
-      <w:proofErr w:type="spellEnd"/>
-      <w:r>
-        <w:rPr>
-          <w:color w:val="auto"/>
-          <w:lang w:val="en-US"/>
-        </w:rPr>
-        <w:t xml:space="preserve"> L, </w:t>
-      </w:r>
-      <w:proofErr w:type="spellStart"/>
-      <w:r>
-        <w:rPr>
-          <w:color w:val="auto"/>
-          <w:lang w:val="en-US"/>
-        </w:rPr>
-        <w:t>Balabanova</w:t>
-      </w:r>
-      <w:proofErr w:type="spellEnd"/>
-      <w:r>
-        <w:rPr>
-          <w:color w:val="auto"/>
-          <w:lang w:val="en-US"/>
-        </w:rPr>
-        <w:t xml:space="preserve"> D. Verbal autopsy in health policy and systems: a literature review. BMJ Global Health. 2018;</w:t>
-      </w:r>
-      <w:proofErr w:type="gramStart"/>
-      <w:r>
-        <w:rPr>
-          <w:color w:val="auto"/>
-          <w:lang w:val="en-US"/>
-        </w:rPr>
-        <w:t>3:e</w:t>
-      </w:r>
-      <w:proofErr w:type="gramEnd"/>
-      <w:r>
-        <w:rPr>
-          <w:color w:val="auto"/>
-          <w:lang w:val="en-US"/>
-        </w:rPr>
-        <w:t>000639. https://doi.org/10.1136/bmjgh-2017-000639.</w:t>
+        <w:t>7. Thomas L-M, D’Ambruoso L, Balabanova D. Verbal autopsy in health policy and systems: a literature review. BMJ Global Health. 2018;3:e000639. https://doi.org/10.1136/bmjgh-2017-000639.</w:t>
       </w:r>
     </w:p>
     <w:p>
@@ -30177,55 +30038,7 @@
           <w:color w:val="auto"/>
           <w:lang w:val="en-US"/>
         </w:rPr>
-        <w:t xml:space="preserve">8. </w:t>
-      </w:r>
-      <w:proofErr w:type="spellStart"/>
-      <w:r>
-        <w:rPr>
-          <w:color w:val="auto"/>
-          <w:lang w:val="en-US"/>
-        </w:rPr>
-        <w:t>Rampatige</w:t>
-      </w:r>
-      <w:proofErr w:type="spellEnd"/>
-      <w:r>
-        <w:rPr>
-          <w:color w:val="auto"/>
-          <w:lang w:val="en-US"/>
-        </w:rPr>
-        <w:t xml:space="preserve"> R, Mikkelsen L, Hernandez B, Riley I, Lopez AD. Systematic review of statistics on causes of deaths in hospitals: strengthening the evidence for </w:t>
-      </w:r>
-      <w:proofErr w:type="gramStart"/>
-      <w:r>
-        <w:rPr>
-          <w:color w:val="auto"/>
-          <w:lang w:val="en-US"/>
-        </w:rPr>
-        <w:t>policy-makers</w:t>
-      </w:r>
-      <w:proofErr w:type="gramEnd"/>
-      <w:r>
-        <w:rPr>
-          <w:color w:val="auto"/>
-          <w:lang w:val="en-US"/>
-        </w:rPr>
-        <w:t xml:space="preserve">. Bull World Health Organ. </w:t>
-      </w:r>
-      <w:proofErr w:type="gramStart"/>
-      <w:r>
-        <w:rPr>
-          <w:color w:val="auto"/>
-          <w:lang w:val="en-US"/>
-        </w:rPr>
-        <w:t>2014;92:807</w:t>
-      </w:r>
-      <w:proofErr w:type="gramEnd"/>
-      <w:r>
-        <w:rPr>
-          <w:color w:val="auto"/>
-          <w:lang w:val="en-US"/>
-        </w:rPr>
-        <w:t>–16. https://doi.org/10.2471/BLT.14.137935.</w:t>
+        <w:t>8. Rampatige R, Mikkelsen L, Hernandez B, Riley I, Lopez AD. Systematic review of statistics on causes of deaths in hospitals: strengthening the evidence for policy-makers. Bull World Health Organ. 2014;92:807–16. https://doi.org/10.2471/BLT.14.137935.</w:t>
       </w:r>
     </w:p>
     <w:p>
@@ -30241,23 +30054,7 @@
           <w:color w:val="auto"/>
           <w:lang w:val="en-US"/>
         </w:rPr>
-        <w:t>9. Adair T. Who dies where? Estimating the percentage of deaths that occur at home. BMJ Global Health. 2021;</w:t>
-      </w:r>
-      <w:proofErr w:type="gramStart"/>
-      <w:r>
-        <w:rPr>
-          <w:color w:val="auto"/>
-          <w:lang w:val="en-US"/>
-        </w:rPr>
-        <w:t>6:e</w:t>
-      </w:r>
-      <w:proofErr w:type="gramEnd"/>
-      <w:r>
-        <w:rPr>
-          <w:color w:val="auto"/>
-          <w:lang w:val="en-US"/>
-        </w:rPr>
-        <w:t>006766. https://doi.org/10.1136/bmjgh-2021-006766.</w:t>
+        <w:t>9. Adair T. Who dies where? Estimating the percentage of deaths that occur at home. BMJ Global Health. 2021;6:e006766. https://doi.org/10.1136/bmjgh-2021-006766.</w:t>
       </w:r>
     </w:p>
     <w:p>
@@ -30289,55 +30086,7 @@
           <w:color w:val="auto"/>
           <w:lang w:val="en-US"/>
         </w:rPr>
-        <w:t xml:space="preserve">11. Chandramohan D, </w:t>
-      </w:r>
-      <w:proofErr w:type="spellStart"/>
-      <w:r>
-        <w:rPr>
-          <w:color w:val="auto"/>
-          <w:lang w:val="en-US"/>
-        </w:rPr>
-        <w:t>Fottrell</w:t>
-      </w:r>
-      <w:proofErr w:type="spellEnd"/>
-      <w:r>
-        <w:rPr>
-          <w:color w:val="auto"/>
-          <w:lang w:val="en-US"/>
-        </w:rPr>
-        <w:t xml:space="preserve"> E, Leitao J, Nichols E, Clark SJ, </w:t>
-      </w:r>
-      <w:proofErr w:type="spellStart"/>
-      <w:r>
-        <w:rPr>
-          <w:color w:val="auto"/>
-          <w:lang w:val="en-US"/>
-        </w:rPr>
-        <w:t>Alsokhn</w:t>
-      </w:r>
-      <w:proofErr w:type="spellEnd"/>
-      <w:r>
-        <w:rPr>
-          <w:color w:val="auto"/>
-          <w:lang w:val="en-US"/>
-        </w:rPr>
-        <w:t xml:space="preserve"> C, et al. Estimating causes of death where there is no medical certification: evolution and state of the art of verbal autopsy. Global Health Action. </w:t>
-      </w:r>
-      <w:proofErr w:type="gramStart"/>
-      <w:r>
-        <w:rPr>
-          <w:color w:val="auto"/>
-          <w:lang w:val="en-US"/>
-        </w:rPr>
-        <w:t>2021;14:1982486</w:t>
-      </w:r>
-      <w:proofErr w:type="gramEnd"/>
-      <w:r>
-        <w:rPr>
-          <w:color w:val="auto"/>
-          <w:lang w:val="en-US"/>
-        </w:rPr>
-        <w:t>. https://doi.org/10.1080/16549716.2021.1982486.</w:t>
+        <w:t>11. Chandramohan D, Fottrell E, Leitao J, Nichols E, Clark SJ, Alsokhn C, et al. Estimating causes of death where there is no medical certification: evolution and state of the art of verbal autopsy. Global Health Action. 2021;14:1982486. https://doi.org/10.1080/16549716.2021.1982486.</w:t>
       </w:r>
     </w:p>
     <w:p>
@@ -30369,71 +30118,7 @@
           <w:color w:val="auto"/>
           <w:lang w:val="en-US"/>
         </w:rPr>
-        <w:t xml:space="preserve">13. Gomes M, Begum R, Sati P, Dikshit R, Gupta PC, Kumar R, et al. Nationwide Mortality Studies </w:t>
-      </w:r>
-      <w:proofErr w:type="gramStart"/>
-      <w:r>
-        <w:rPr>
-          <w:color w:val="auto"/>
-          <w:lang w:val="en-US"/>
-        </w:rPr>
-        <w:t>To</w:t>
-      </w:r>
-      <w:proofErr w:type="gramEnd"/>
-      <w:r>
-        <w:rPr>
-          <w:color w:val="auto"/>
-          <w:lang w:val="en-US"/>
-        </w:rPr>
-        <w:t xml:space="preserve"> Quantify Causes </w:t>
-      </w:r>
-      <w:proofErr w:type="gramStart"/>
-      <w:r>
-        <w:rPr>
-          <w:color w:val="auto"/>
-          <w:lang w:val="en-US"/>
-        </w:rPr>
-        <w:t>Of</w:t>
-      </w:r>
-      <w:proofErr w:type="gramEnd"/>
-      <w:r>
-        <w:rPr>
-          <w:color w:val="auto"/>
-          <w:lang w:val="en-US"/>
-        </w:rPr>
-        <w:t xml:space="preserve"> Death: Relevant Lessons </w:t>
-      </w:r>
-      <w:proofErr w:type="gramStart"/>
-      <w:r>
-        <w:rPr>
-          <w:color w:val="auto"/>
-          <w:lang w:val="en-US"/>
-        </w:rPr>
-        <w:t>From</w:t>
-      </w:r>
-      <w:proofErr w:type="gramEnd"/>
-      <w:r>
-        <w:rPr>
-          <w:color w:val="auto"/>
-          <w:lang w:val="en-US"/>
-        </w:rPr>
-        <w:t xml:space="preserve"> India’s Million Death Study. Health Affairs. </w:t>
-      </w:r>
-      <w:proofErr w:type="gramStart"/>
-      <w:r>
-        <w:rPr>
-          <w:color w:val="auto"/>
-          <w:lang w:val="en-US"/>
-        </w:rPr>
-        <w:t>2017;36:1887</w:t>
-      </w:r>
-      <w:proofErr w:type="gramEnd"/>
-      <w:r>
-        <w:rPr>
-          <w:color w:val="auto"/>
-          <w:lang w:val="en-US"/>
-        </w:rPr>
-        <w:t>–95. https://doi.org/10.1377/hlthaff.2017.0635.</w:t>
+        <w:t>13. Gomes M, Begum R, Sati P, Dikshit R, Gupta PC, Kumar R, et al. Nationwide Mortality Studies To Quantify Causes Of Death: Relevant Lessons From India’s Million Death Study. Health Affairs. 2017;36:1887–95. https://doi.org/10.1377/hlthaff.2017.0635.</w:t>
       </w:r>
     </w:p>
     <w:p>
@@ -30449,23 +30134,7 @@
           <w:color w:val="auto"/>
           <w:lang w:val="en-US"/>
         </w:rPr>
-        <w:t>14. Jha P, Gajalakshmi V, Gupta PC, Kumar R, Mony P, Dhingra N, et al. Prospective Study of One Million Deaths in India: Rationale, Design, and Validation Results. PLOS Medicine. 2005;</w:t>
-      </w:r>
-      <w:proofErr w:type="gramStart"/>
-      <w:r>
-        <w:rPr>
-          <w:color w:val="auto"/>
-          <w:lang w:val="en-US"/>
-        </w:rPr>
-        <w:t>3:e</w:t>
-      </w:r>
-      <w:proofErr w:type="gramEnd"/>
-      <w:r>
-        <w:rPr>
-          <w:color w:val="auto"/>
-          <w:lang w:val="en-US"/>
-        </w:rPr>
-        <w:t>18. https://doi.org/10.1371/journal.pmed.0030018.</w:t>
+        <w:t>14. Jha P, Gajalakshmi V, Gupta PC, Kumar R, Mony P, Dhingra N, et al. Prospective Study of One Million Deaths in India: Rationale, Design, and Validation Results. PLOS Medicine. 2005;3:e18. https://doi.org/10.1371/journal.pmed.0030018.</w:t>
       </w:r>
     </w:p>
     <w:p>
@@ -30481,39 +30150,7 @@
           <w:color w:val="auto"/>
           <w:lang w:val="en-US"/>
         </w:rPr>
-        <w:t xml:space="preserve">15. McCormick TH, Li ZR, Calvert C, </w:t>
-      </w:r>
-      <w:proofErr w:type="spellStart"/>
-      <w:r>
-        <w:rPr>
-          <w:color w:val="auto"/>
-          <w:lang w:val="en-US"/>
-        </w:rPr>
-        <w:t>Crampin</w:t>
-      </w:r>
-      <w:proofErr w:type="spellEnd"/>
-      <w:r>
-        <w:rPr>
-          <w:color w:val="auto"/>
-          <w:lang w:val="en-US"/>
-        </w:rPr>
-        <w:t xml:space="preserve"> AC, Kahn K, Clark SJ. Probabilistic Cause-of-death Assignment using Verbal Autopsies. J Am Stat Assoc. </w:t>
-      </w:r>
-      <w:proofErr w:type="gramStart"/>
-      <w:r>
-        <w:rPr>
-          <w:color w:val="auto"/>
-          <w:lang w:val="en-US"/>
-        </w:rPr>
-        <w:t>2016;111:1036</w:t>
-      </w:r>
-      <w:proofErr w:type="gramEnd"/>
-      <w:r>
-        <w:rPr>
-          <w:color w:val="auto"/>
-          <w:lang w:val="en-US"/>
-        </w:rPr>
-        <w:t>–49. https://doi.org/10.1080/01621459.2016.1152191.</w:t>
+        <w:t>15. McCormick TH, Li ZR, Calvert C, Crampin AC, Kahn K, Clark SJ. Probabilistic Cause-of-death Assignment using Verbal Autopsies. J Am Stat Assoc. 2016;111:1036–49. https://doi.org/10.1080/01621459.2016.1152191.</w:t>
       </w:r>
     </w:p>
     <w:p>
@@ -30529,39 +30166,7 @@
           <w:color w:val="auto"/>
           <w:lang w:val="en-US"/>
         </w:rPr>
-        <w:t xml:space="preserve">16. Morris SK, Bassani DG, Kumar R, Awasthi S, Paul VK, Jha P. Factors associated with physician agreement on verbal autopsy of over 27000 childhood deaths in India. </w:t>
-      </w:r>
-      <w:proofErr w:type="spellStart"/>
-      <w:r>
-        <w:rPr>
-          <w:color w:val="auto"/>
-          <w:lang w:val="en-US"/>
-        </w:rPr>
-        <w:t>PloS</w:t>
-      </w:r>
-      <w:proofErr w:type="spellEnd"/>
-      <w:r>
-        <w:rPr>
-          <w:color w:val="auto"/>
-          <w:lang w:val="en-US"/>
-        </w:rPr>
-        <w:t xml:space="preserve"> one. 2010;</w:t>
-      </w:r>
-      <w:proofErr w:type="gramStart"/>
-      <w:r>
-        <w:rPr>
-          <w:color w:val="auto"/>
-          <w:lang w:val="en-US"/>
-        </w:rPr>
-        <w:t>5:e</w:t>
-      </w:r>
-      <w:proofErr w:type="gramEnd"/>
-      <w:r>
-        <w:rPr>
-          <w:color w:val="auto"/>
-          <w:lang w:val="en-US"/>
-        </w:rPr>
-        <w:t>9583.</w:t>
+        <w:t>16. Morris SK, Bassani DG, Kumar R, Awasthi S, Paul VK, Jha P. Factors associated with physician agreement on verbal autopsy of over 27000 childhood deaths in India. PloS one. 2010;5:e9583.</w:t>
       </w:r>
     </w:p>
     <w:p>
@@ -30578,23 +30183,7 @@
           <w:lang w:val="en-US"/>
         </w:rPr>
         <w:lastRenderedPageBreak/>
-        <w:t xml:space="preserve">17. Soleman N, Chandramohan D, Shibuya K. Verbal autopsy: current practices and challenges. Bulletin of the World Health Organization. </w:t>
-      </w:r>
-      <w:proofErr w:type="gramStart"/>
-      <w:r>
-        <w:rPr>
-          <w:color w:val="auto"/>
-          <w:lang w:val="en-US"/>
-        </w:rPr>
-        <w:t>2006;84:239</w:t>
-      </w:r>
-      <w:proofErr w:type="gramEnd"/>
-      <w:r>
-        <w:rPr>
-          <w:color w:val="auto"/>
-          <w:lang w:val="en-US"/>
-        </w:rPr>
-        <w:t>–45.</w:t>
+        <w:t>17. Soleman N, Chandramohan D, Shibuya K. Verbal autopsy: current practices and challenges. Bulletin of the World Health Organization. 2006;84:239–45.</w:t>
       </w:r>
     </w:p>
     <w:p>
@@ -30610,71 +30199,7 @@
           <w:color w:val="auto"/>
           <w:lang w:val="en-US"/>
         </w:rPr>
-        <w:t xml:space="preserve">18. </w:t>
-      </w:r>
-      <w:proofErr w:type="spellStart"/>
-      <w:r>
-        <w:rPr>
-          <w:color w:val="auto"/>
-          <w:lang w:val="en-US"/>
-        </w:rPr>
-        <w:t>Byass</w:t>
-      </w:r>
-      <w:proofErr w:type="spellEnd"/>
-      <w:r>
-        <w:rPr>
-          <w:color w:val="auto"/>
-          <w:lang w:val="en-US"/>
-        </w:rPr>
-        <w:t xml:space="preserve"> P, Hussain-Alkhateeb L, </w:t>
-      </w:r>
-      <w:proofErr w:type="spellStart"/>
-      <w:r>
-        <w:rPr>
-          <w:color w:val="auto"/>
-          <w:lang w:val="en-US"/>
-        </w:rPr>
-        <w:t>D’Ambruoso</w:t>
-      </w:r>
-      <w:proofErr w:type="spellEnd"/>
-      <w:r>
-        <w:rPr>
-          <w:color w:val="auto"/>
-          <w:lang w:val="en-US"/>
-        </w:rPr>
-        <w:t xml:space="preserve"> L, Clark S, Davies J, </w:t>
-      </w:r>
-      <w:proofErr w:type="spellStart"/>
-      <w:r>
-        <w:rPr>
-          <w:color w:val="auto"/>
-          <w:lang w:val="en-US"/>
-        </w:rPr>
-        <w:t>Fottrell</w:t>
-      </w:r>
-      <w:proofErr w:type="spellEnd"/>
-      <w:r>
-        <w:rPr>
-          <w:color w:val="auto"/>
-          <w:lang w:val="en-US"/>
-        </w:rPr>
-        <w:t xml:space="preserve"> E, et al. An integrated approach to processing WHO-2016 verbal autopsy data: the InterVA-5 model. BMC Medicine. </w:t>
-      </w:r>
-      <w:proofErr w:type="gramStart"/>
-      <w:r>
-        <w:rPr>
-          <w:color w:val="auto"/>
-          <w:lang w:val="en-US"/>
-        </w:rPr>
-        <w:t>2019;17:102</w:t>
-      </w:r>
-      <w:proofErr w:type="gramEnd"/>
-      <w:r>
-        <w:rPr>
-          <w:color w:val="auto"/>
-          <w:lang w:val="en-US"/>
-        </w:rPr>
-        <w:t>. https://doi.org/10.1186/s12916-019-1333-6.</w:t>
+        <w:t>18. Byass P, Hussain-Alkhateeb L, D’Ambruoso L, Clark S, Davies J, Fottrell E, et al. An integrated approach to processing WHO-2016 verbal autopsy data: the InterVA-5 model. BMC Medicine. 2019;17:102. https://doi.org/10.1186/s12916-019-1333-6.</w:t>
       </w:r>
     </w:p>
     <w:p>
@@ -30690,23 +30215,7 @@
           <w:color w:val="auto"/>
           <w:lang w:val="en-US"/>
         </w:rPr>
-        <w:t xml:space="preserve">19. Jha P, Kumar D, Dikshit R, Budukh A, Begum R, Sati P, et al. Automated versus physician assignment of cause of death for verbal autopsies: randomized trial of 9374 deaths in 117 villages in India. BMC Medicine. </w:t>
-      </w:r>
-      <w:proofErr w:type="gramStart"/>
-      <w:r>
-        <w:rPr>
-          <w:color w:val="auto"/>
-          <w:lang w:val="en-US"/>
-        </w:rPr>
-        <w:t>2019;17:116</w:t>
-      </w:r>
-      <w:proofErr w:type="gramEnd"/>
-      <w:r>
-        <w:rPr>
-          <w:color w:val="auto"/>
-          <w:lang w:val="en-US"/>
-        </w:rPr>
-        <w:t>. https://doi.org/10.1186/s12916-019-1353-2.</w:t>
+        <w:t>19. Jha P, Kumar D, Dikshit R, Budukh A, Begum R, Sati P, et al. Automated versus physician assignment of cause of death for verbal autopsies: randomized trial of 9374 deaths in 117 villages in India. BMC Medicine. 2019;17:116. https://doi.org/10.1186/s12916-019-1353-2.</w:t>
       </w:r>
     </w:p>
     <w:p>
@@ -30722,55 +30231,7 @@
           <w:color w:val="auto"/>
           <w:lang w:val="en-US"/>
         </w:rPr>
-        <w:t xml:space="preserve">20. Leitao J, Desai N, Aleksandrowicz L, </w:t>
-      </w:r>
-      <w:proofErr w:type="spellStart"/>
-      <w:r>
-        <w:rPr>
-          <w:color w:val="auto"/>
-          <w:lang w:val="en-US"/>
-        </w:rPr>
-        <w:t>Byass</w:t>
-      </w:r>
-      <w:proofErr w:type="spellEnd"/>
-      <w:r>
-        <w:rPr>
-          <w:color w:val="auto"/>
-          <w:lang w:val="en-US"/>
-        </w:rPr>
-        <w:t xml:space="preserve"> P, </w:t>
-      </w:r>
-      <w:proofErr w:type="spellStart"/>
-      <w:r>
-        <w:rPr>
-          <w:color w:val="auto"/>
-          <w:lang w:val="en-US"/>
-        </w:rPr>
-        <w:t>Miasnikof</w:t>
-      </w:r>
-      <w:proofErr w:type="spellEnd"/>
-      <w:r>
-        <w:rPr>
-          <w:color w:val="auto"/>
-          <w:lang w:val="en-US"/>
-        </w:rPr>
-        <w:t xml:space="preserve"> P, Tollman S, et al. Comparison of physician-certified verbal autopsy with computer-coded verbal autopsy for cause of death assignment in hospitalized patients in low- and middle-income countries: systematic review. BMC Med. </w:t>
-      </w:r>
-      <w:proofErr w:type="gramStart"/>
-      <w:r>
-        <w:rPr>
-          <w:color w:val="auto"/>
-          <w:lang w:val="en-US"/>
-        </w:rPr>
-        <w:t>2014;12:22</w:t>
-      </w:r>
-      <w:proofErr w:type="gramEnd"/>
-      <w:r>
-        <w:rPr>
-          <w:color w:val="auto"/>
-          <w:lang w:val="en-US"/>
-        </w:rPr>
-        <w:t>. https://doi.org/10.1186/1741-7015-12-22.</w:t>
+        <w:t>20. Leitao J, Desai N, Aleksandrowicz L, Byass P, Miasnikof P, Tollman S, et al. Comparison of physician-certified verbal autopsy with computer-coded verbal autopsy for cause of death assignment in hospitalized patients in low- and middle-income countries: systematic review. BMC Med. 2014;12:22. https://doi.org/10.1186/1741-7015-12-22.</w:t>
       </w:r>
     </w:p>
     <w:p>
@@ -30786,55 +30247,7 @@
           <w:color w:val="auto"/>
           <w:lang w:val="en-US"/>
         </w:rPr>
-        <w:t xml:space="preserve">21. Desai N, Aleksandrowicz L, </w:t>
-      </w:r>
-      <w:proofErr w:type="spellStart"/>
-      <w:r>
-        <w:rPr>
-          <w:color w:val="auto"/>
-          <w:lang w:val="en-US"/>
-        </w:rPr>
-        <w:t>Miasnikof</w:t>
-      </w:r>
-      <w:proofErr w:type="spellEnd"/>
-      <w:r>
-        <w:rPr>
-          <w:color w:val="auto"/>
-          <w:lang w:val="en-US"/>
-        </w:rPr>
-        <w:t xml:space="preserve"> P, Lu Y, Leitao J, </w:t>
-      </w:r>
-      <w:proofErr w:type="spellStart"/>
-      <w:r>
-        <w:rPr>
-          <w:color w:val="auto"/>
-          <w:lang w:val="en-US"/>
-        </w:rPr>
-        <w:t>Byass</w:t>
-      </w:r>
-      <w:proofErr w:type="spellEnd"/>
-      <w:r>
-        <w:rPr>
-          <w:color w:val="auto"/>
-          <w:lang w:val="en-US"/>
-        </w:rPr>
-        <w:t xml:space="preserve"> P, et al. Performance of four computer-coded verbal autopsy methods for cause of death assignment compared with physician coding on 24,000 deaths in low- and middle-income countries. BMC Medicine. </w:t>
-      </w:r>
-      <w:proofErr w:type="gramStart"/>
-      <w:r>
-        <w:rPr>
-          <w:color w:val="auto"/>
-          <w:lang w:val="en-US"/>
-        </w:rPr>
-        <w:t>2014;12:20</w:t>
-      </w:r>
-      <w:proofErr w:type="gramEnd"/>
-      <w:r>
-        <w:rPr>
-          <w:color w:val="auto"/>
-          <w:lang w:val="en-US"/>
-        </w:rPr>
-        <w:t>. https://doi.org/10.1186/1741-7015-12-20.</w:t>
+        <w:t>21. Desai N, Aleksandrowicz L, Miasnikof P, Lu Y, Leitao J, Byass P, et al. Performance of four computer-coded verbal autopsy methods for cause of death assignment compared with physician coding on 24,000 deaths in low- and middle-income countries. BMC Medicine. 2014;12:20. https://doi.org/10.1186/1741-7015-12-20.</w:t>
       </w:r>
     </w:p>
     <w:p>
@@ -30850,39 +30263,7 @@
           <w:color w:val="auto"/>
           <w:lang w:val="en-US"/>
         </w:rPr>
-        <w:t xml:space="preserve">22. Tunga M, Lungo J, </w:t>
-      </w:r>
-      <w:proofErr w:type="spellStart"/>
-      <w:r>
-        <w:rPr>
-          <w:color w:val="auto"/>
-          <w:lang w:val="en-US"/>
-        </w:rPr>
-        <w:t>Chambua</w:t>
-      </w:r>
-      <w:proofErr w:type="spellEnd"/>
-      <w:r>
-        <w:rPr>
-          <w:color w:val="auto"/>
-          <w:lang w:val="en-US"/>
-        </w:rPr>
-        <w:t xml:space="preserve"> J, Kateule R. Verbal autopsy models in determining causes of death. Tropical Medicine &amp; International Health. </w:t>
-      </w:r>
-      <w:proofErr w:type="gramStart"/>
-      <w:r>
-        <w:rPr>
-          <w:color w:val="auto"/>
-          <w:lang w:val="en-US"/>
-        </w:rPr>
-        <w:t>2021;26:1560</w:t>
-      </w:r>
-      <w:proofErr w:type="gramEnd"/>
-      <w:r>
-        <w:rPr>
-          <w:color w:val="auto"/>
-          <w:lang w:val="en-US"/>
-        </w:rPr>
-        <w:t>–7. https://doi.org/10.1111/tmi.13678.</w:t>
+        <w:t>22. Tunga M, Lungo J, Chambua J, Kateule R. Verbal autopsy models in determining causes of death. Tropical Medicine &amp; International Health. 2021;26:1560–7. https://doi.org/10.1111/tmi.13678.</w:t>
       </w:r>
     </w:p>
     <w:p>
@@ -30898,55 +30279,7 @@
           <w:color w:val="auto"/>
           <w:lang w:val="en-US"/>
         </w:rPr>
-        <w:t xml:space="preserve">23. Oti SO, Kyobutungi C. Verbal autopsy interpretation: a comparative analysis of the </w:t>
-      </w:r>
-      <w:proofErr w:type="spellStart"/>
-      <w:r>
-        <w:rPr>
-          <w:color w:val="auto"/>
-          <w:lang w:val="en-US"/>
-        </w:rPr>
-        <w:t>InterVA</w:t>
-      </w:r>
-      <w:proofErr w:type="spellEnd"/>
-      <w:r>
-        <w:rPr>
-          <w:color w:val="auto"/>
-          <w:lang w:val="en-US"/>
-        </w:rPr>
-        <w:t xml:space="preserve"> model versus physician review in determining causes of death in the Nairobi DSS. </w:t>
-      </w:r>
-      <w:proofErr w:type="spellStart"/>
-      <w:r>
-        <w:rPr>
-          <w:color w:val="auto"/>
-          <w:lang w:val="en-US"/>
-        </w:rPr>
-        <w:t>Popul</w:t>
-      </w:r>
-      <w:proofErr w:type="spellEnd"/>
-      <w:r>
-        <w:rPr>
-          <w:color w:val="auto"/>
-          <w:lang w:val="en-US"/>
-        </w:rPr>
-        <w:t xml:space="preserve"> Health Metrics. </w:t>
-      </w:r>
-      <w:proofErr w:type="gramStart"/>
-      <w:r>
-        <w:rPr>
-          <w:color w:val="auto"/>
-          <w:lang w:val="en-US"/>
-        </w:rPr>
-        <w:t>2010;8:21</w:t>
-      </w:r>
-      <w:proofErr w:type="gramEnd"/>
-      <w:r>
-        <w:rPr>
-          <w:color w:val="auto"/>
-          <w:lang w:val="en-US"/>
-        </w:rPr>
-        <w:t>. https://doi.org/10.1186/1478-7954-8-21.</w:t>
+        <w:t>23. Oti SO, Kyobutungi C. Verbal autopsy interpretation: a comparative analysis of the InterVA model versus physician review in determining causes of death in the Nairobi DSS. Popul Health Metrics. 2010;8:21. https://doi.org/10.1186/1478-7954-8-21.</w:t>
       </w:r>
     </w:p>
     <w:p>
@@ -30962,71 +30295,7 @@
           <w:color w:val="auto"/>
           <w:lang w:val="en-US"/>
         </w:rPr>
-        <w:t xml:space="preserve">24. </w:t>
-      </w:r>
-      <w:proofErr w:type="spellStart"/>
-      <w:r>
-        <w:rPr>
-          <w:color w:val="auto"/>
-          <w:lang w:val="en-US"/>
-        </w:rPr>
-        <w:t>Jeblee</w:t>
-      </w:r>
-      <w:proofErr w:type="spellEnd"/>
-      <w:r>
-        <w:rPr>
-          <w:color w:val="auto"/>
-          <w:lang w:val="en-US"/>
-        </w:rPr>
-        <w:t xml:space="preserve"> S, Gomes M, Jha P, </w:t>
-      </w:r>
-      <w:proofErr w:type="spellStart"/>
-      <w:r>
-        <w:rPr>
-          <w:color w:val="auto"/>
-          <w:lang w:val="en-US"/>
-        </w:rPr>
-        <w:t>Rudzicz</w:t>
-      </w:r>
-      <w:proofErr w:type="spellEnd"/>
-      <w:r>
-        <w:rPr>
-          <w:color w:val="auto"/>
-          <w:lang w:val="en-US"/>
-        </w:rPr>
-        <w:t xml:space="preserve"> F, Hirst G. Automatically determining cause of death from verbal autopsy narratives. BMC Med Inform </w:t>
-      </w:r>
-      <w:proofErr w:type="spellStart"/>
-      <w:r>
-        <w:rPr>
-          <w:color w:val="auto"/>
-          <w:lang w:val="en-US"/>
-        </w:rPr>
-        <w:t>Decis</w:t>
-      </w:r>
-      <w:proofErr w:type="spellEnd"/>
-      <w:r>
-        <w:rPr>
-          <w:color w:val="auto"/>
-          <w:lang w:val="en-US"/>
-        </w:rPr>
-        <w:t xml:space="preserve"> Mak. </w:t>
-      </w:r>
-      <w:proofErr w:type="gramStart"/>
-      <w:r>
-        <w:rPr>
-          <w:color w:val="auto"/>
-          <w:lang w:val="en-US"/>
-        </w:rPr>
-        <w:t>2019;19:127</w:t>
-      </w:r>
-      <w:proofErr w:type="gramEnd"/>
-      <w:r>
-        <w:rPr>
-          <w:color w:val="auto"/>
-          <w:lang w:val="en-US"/>
-        </w:rPr>
-        <w:t>. https://doi.org/10.1186/s12911-019-0841-9.</w:t>
+        <w:t>24. Jeblee S, Gomes M, Jha P, Rudzicz F, Hirst G. Automatically determining cause of death from verbal autopsy narratives. BMC Med Inform Decis Mak. 2019;19:127. https://doi.org/10.1186/s12911-019-0841-9.</w:t>
       </w:r>
     </w:p>
     <w:p>
@@ -31042,55 +30311,7 @@
           <w:color w:val="auto"/>
           <w:lang w:val="en-US"/>
         </w:rPr>
-        <w:t xml:space="preserve">25. Blanco A, Pérez A, Casillas A, Cobos D. Extracting Cause of Death </w:t>
-      </w:r>
-      <w:proofErr w:type="gramStart"/>
-      <w:r>
-        <w:rPr>
-          <w:color w:val="auto"/>
-          <w:lang w:val="en-US"/>
-        </w:rPr>
-        <w:t>From</w:t>
-      </w:r>
-      <w:proofErr w:type="gramEnd"/>
-      <w:r>
-        <w:rPr>
-          <w:color w:val="auto"/>
-          <w:lang w:val="en-US"/>
-        </w:rPr>
-        <w:t xml:space="preserve"> Verbal Autopsy </w:t>
-      </w:r>
-      <w:proofErr w:type="gramStart"/>
-      <w:r>
-        <w:rPr>
-          <w:color w:val="auto"/>
-          <w:lang w:val="en-US"/>
-        </w:rPr>
-        <w:t>With</w:t>
-      </w:r>
-      <w:proofErr w:type="gramEnd"/>
-      <w:r>
-        <w:rPr>
-          <w:color w:val="auto"/>
-          <w:lang w:val="en-US"/>
-        </w:rPr>
-        <w:t xml:space="preserve"> Deep Learning Interpretable Methods. IEEE Journal of Biomedical and Health Informatics. </w:t>
-      </w:r>
-      <w:proofErr w:type="gramStart"/>
-      <w:r>
-        <w:rPr>
-          <w:color w:val="auto"/>
-          <w:lang w:val="en-US"/>
-        </w:rPr>
-        <w:t>2021;25:1315</w:t>
-      </w:r>
-      <w:proofErr w:type="gramEnd"/>
-      <w:r>
-        <w:rPr>
-          <w:color w:val="auto"/>
-          <w:lang w:val="en-US"/>
-        </w:rPr>
-        <w:t>–25. https://doi.org/10.1109/JBHI.2020.3005769.</w:t>
+        <w:t>25. Blanco A, Pérez A, Casillas A, Cobos D. Extracting Cause of Death From Verbal Autopsy With Deep Learning Interpretable Methods. IEEE Journal of Biomedical and Health Informatics. 2021;25:1315–25. https://doi.org/10.1109/JBHI.2020.3005769.</w:t>
       </w:r>
     </w:p>
     <w:p>
@@ -31106,55 +30327,7 @@
           <w:color w:val="auto"/>
           <w:lang w:val="en-US"/>
         </w:rPr>
-        <w:t xml:space="preserve">26. King C, </w:t>
-      </w:r>
-      <w:proofErr w:type="spellStart"/>
-      <w:r>
-        <w:rPr>
-          <w:color w:val="auto"/>
-          <w:lang w:val="en-US"/>
-        </w:rPr>
-        <w:t>Zamawe</w:t>
-      </w:r>
-      <w:proofErr w:type="spellEnd"/>
-      <w:r>
-        <w:rPr>
-          <w:color w:val="auto"/>
-          <w:lang w:val="en-US"/>
-        </w:rPr>
-        <w:t xml:space="preserve"> C, Banda M, Bar-Zeev N, Beard J, Bird J, et al. The quality and diagnostic value of open narratives in verbal autopsy: a mixed-methods analysis of partnered interviews from Malawi. BMC Med Res </w:t>
-      </w:r>
-      <w:proofErr w:type="spellStart"/>
-      <w:r>
-        <w:rPr>
-          <w:color w:val="auto"/>
-          <w:lang w:val="en-US"/>
-        </w:rPr>
-        <w:t>Methodol</w:t>
-      </w:r>
-      <w:proofErr w:type="spellEnd"/>
-      <w:r>
-        <w:rPr>
-          <w:color w:val="auto"/>
-          <w:lang w:val="en-US"/>
-        </w:rPr>
-        <w:t xml:space="preserve">. </w:t>
-      </w:r>
-      <w:proofErr w:type="gramStart"/>
-      <w:r>
-        <w:rPr>
-          <w:color w:val="auto"/>
-          <w:lang w:val="en-US"/>
-        </w:rPr>
-        <w:t>2016;16:13</w:t>
-      </w:r>
-      <w:proofErr w:type="gramEnd"/>
-      <w:r>
-        <w:rPr>
-          <w:color w:val="auto"/>
-          <w:lang w:val="en-US"/>
-        </w:rPr>
-        <w:t>. https://doi.org/10.1186/s12874-016-0115-5.</w:t>
+        <w:t>26. King C, Zamawe C, Banda M, Bar-Zeev N, Beard J, Bird J, et al. The quality and diagnostic value of open narratives in verbal autopsy: a mixed-methods analysis of partnered interviews from Malawi. BMC Med Res Methodol. 2016;16:13. https://doi.org/10.1186/s12874-016-0115-5.</w:t>
       </w:r>
     </w:p>
     <w:p>
@@ -31186,23 +30359,7 @@
           <w:color w:val="auto"/>
           <w:lang w:val="en-US"/>
         </w:rPr>
-        <w:t xml:space="preserve">28. Lund BD, Wang T. Chatting about ChatGPT: how may AI and GPT impact academia and libraries? Library Hi Tech News. </w:t>
-      </w:r>
-      <w:proofErr w:type="gramStart"/>
-      <w:r>
-        <w:rPr>
-          <w:color w:val="auto"/>
-          <w:lang w:val="en-US"/>
-        </w:rPr>
-        <w:t>2023;40:26</w:t>
-      </w:r>
-      <w:proofErr w:type="gramEnd"/>
-      <w:r>
-        <w:rPr>
-          <w:color w:val="auto"/>
-          <w:lang w:val="en-US"/>
-        </w:rPr>
-        <w:t>–9. https://doi.org/10.1108/LHTN-01-2023-0009.</w:t>
+        <w:t>28. Lund BD, Wang T. Chatting about ChatGPT: how may AI and GPT impact academia and libraries? Library Hi Tech News. 2023;40:26–9. https://doi.org/10.1108/LHTN-01-2023-0009.</w:t>
       </w:r>
     </w:p>
     <w:p>
@@ -31218,39 +30375,7 @@
           <w:color w:val="auto"/>
           <w:lang w:val="en-US"/>
         </w:rPr>
-        <w:t xml:space="preserve">29. </w:t>
-      </w:r>
-      <w:proofErr w:type="spellStart"/>
-      <w:r>
-        <w:rPr>
-          <w:color w:val="auto"/>
-          <w:lang w:val="en-US"/>
-        </w:rPr>
-        <w:t>Svyatkovskiy</w:t>
-      </w:r>
-      <w:proofErr w:type="spellEnd"/>
-      <w:r>
-        <w:rPr>
-          <w:color w:val="auto"/>
-          <w:lang w:val="en-US"/>
-        </w:rPr>
-        <w:t xml:space="preserve"> A, Deng SK, Fu S, Sundaresan N. </w:t>
-      </w:r>
-      <w:proofErr w:type="spellStart"/>
-      <w:r>
-        <w:rPr>
-          <w:color w:val="auto"/>
-          <w:lang w:val="en-US"/>
-        </w:rPr>
-        <w:t>IntelliCode</w:t>
-      </w:r>
-      <w:proofErr w:type="spellEnd"/>
-      <w:r>
-        <w:rPr>
-          <w:color w:val="auto"/>
-          <w:lang w:val="en-US"/>
-        </w:rPr>
-        <w:t xml:space="preserve"> compose: code generation using transformer. In: Proceedings of the 28th ACM Joint Meeting on European Software Engineering Conference and Symposium on the Foundations of Software Engineering. New York, NY, USA: Association for Computing Machinery; 2020. p. 1433–43. https://doi.org/10.1145/3368089.3417058.</w:t>
+        <w:t>29. Svyatkovskiy A, Deng SK, Fu S, Sundaresan N. IntelliCode compose: code generation using transformer. In: Proceedings of the 28th ACM Joint Meeting on European Software Engineering Conference and Symposium on the Foundations of Software Engineering. New York, NY, USA: Association for Computing Machinery; 2020. p. 1433–43. https://doi.org/10.1145/3368089.3417058.</w:t>
       </w:r>
     </w:p>
     <w:p>
@@ -31266,23 +30391,7 @@
           <w:color w:val="auto"/>
           <w:lang w:val="en-US"/>
         </w:rPr>
-        <w:t xml:space="preserve">30. Haupt CE, Marks M. AI-Generated Medical Advice—GPT and Beyond. JAMA. </w:t>
-      </w:r>
-      <w:proofErr w:type="gramStart"/>
-      <w:r>
-        <w:rPr>
-          <w:color w:val="auto"/>
-          <w:lang w:val="en-US"/>
-        </w:rPr>
-        <w:t>2023;329:1349</w:t>
-      </w:r>
-      <w:proofErr w:type="gramEnd"/>
-      <w:r>
-        <w:rPr>
-          <w:color w:val="auto"/>
-          <w:lang w:val="en-US"/>
-        </w:rPr>
-        <w:t>–50. https://doi.org/10.1001/jama.2023.5321.</w:t>
+        <w:t>30. Haupt CE, Marks M. AI-Generated Medical Advice—GPT and Beyond. JAMA. 2023;329:1349–50. https://doi.org/10.1001/jama.2023.5321.</w:t>
       </w:r>
     </w:p>
     <w:p>
@@ -31298,23 +30407,7 @@
           <w:color w:val="auto"/>
           <w:lang w:val="en-US"/>
         </w:rPr>
-        <w:t xml:space="preserve">31. Wu T, He S, Liu J, Sun S, Liu K, Han Q-L, et al. A Brief Overview of ChatGPT: The History, Status Quo and Potential Future Development. IEEE/CAA JAS. </w:t>
-      </w:r>
-      <w:proofErr w:type="gramStart"/>
-      <w:r>
-        <w:rPr>
-          <w:color w:val="auto"/>
-          <w:lang w:val="en-US"/>
-        </w:rPr>
-        <w:t>2023;10:1122</w:t>
-      </w:r>
-      <w:proofErr w:type="gramEnd"/>
-      <w:r>
-        <w:rPr>
-          <w:color w:val="auto"/>
-          <w:lang w:val="en-US"/>
-        </w:rPr>
-        <w:t>–36. https://doi.org/10.1109/JAS.2023.123618.</w:t>
+        <w:t>31. Wu T, He S, Liu J, Sun S, Liu K, Han Q-L, et al. A Brief Overview of ChatGPT: The History, Status Quo and Potential Future Development. IEEE/CAA JAS. 2023;10:1122–36. https://doi.org/10.1109/JAS.2023.123618.</w:t>
       </w:r>
     </w:p>
     <w:p>
@@ -31331,23 +30424,7 @@
           <w:lang w:val="en-US"/>
         </w:rPr>
         <w:lastRenderedPageBreak/>
-        <w:t xml:space="preserve">32. OpenAI, </w:t>
-      </w:r>
-      <w:proofErr w:type="spellStart"/>
-      <w:r>
-        <w:rPr>
-          <w:color w:val="auto"/>
-          <w:lang w:val="en-US"/>
-        </w:rPr>
-        <w:t>Achiam</w:t>
-      </w:r>
-      <w:proofErr w:type="spellEnd"/>
-      <w:r>
-        <w:rPr>
-          <w:color w:val="auto"/>
-          <w:lang w:val="en-US"/>
-        </w:rPr>
-        <w:t xml:space="preserve"> J, Adler S, Agarwal S, Ahmad L, Akkaya I, et al. GPT-4 Technical Report. 2023. https://doi.org/10.48550/arXiv.2303.08774.</w:t>
+        <w:t>32. OpenAI, Achiam J, Adler S, Agarwal S, Ahmad L, Akkaya I, et al. GPT-4 Technical Report. 2023. https://doi.org/10.48550/arXiv.2303.08774.</w:t>
       </w:r>
     </w:p>
     <w:p>
@@ -31395,39 +30472,7 @@
           <w:color w:val="auto"/>
           <w:lang w:val="en-US"/>
         </w:rPr>
-        <w:t xml:space="preserve">35. Carshon-Marsh R, Aimone A, Ansumana R, Swaray IB, </w:t>
-      </w:r>
-      <w:proofErr w:type="spellStart"/>
-      <w:r>
-        <w:rPr>
-          <w:color w:val="auto"/>
-          <w:lang w:val="en-US"/>
-        </w:rPr>
-        <w:t>Assalif</w:t>
-      </w:r>
-      <w:proofErr w:type="spellEnd"/>
-      <w:r>
-        <w:rPr>
-          <w:color w:val="auto"/>
-          <w:lang w:val="en-US"/>
-        </w:rPr>
-        <w:t xml:space="preserve"> A, Musa A, et al. Child, maternal, and adult mortality in Sierra Leone: nationally representative mortality survey 2018–20. The Lancet Global Health. 2022;</w:t>
-      </w:r>
-      <w:proofErr w:type="gramStart"/>
-      <w:r>
-        <w:rPr>
-          <w:color w:val="auto"/>
-          <w:lang w:val="en-US"/>
-        </w:rPr>
-        <w:t>10:e</w:t>
-      </w:r>
-      <w:proofErr w:type="gramEnd"/>
-      <w:r>
-        <w:rPr>
-          <w:color w:val="auto"/>
-          <w:lang w:val="en-US"/>
-        </w:rPr>
-        <w:t>114–23. https://doi.org/10.1016/S2214-109X(21)00459-9.</w:t>
+        <w:t>35. Carshon-Marsh R, Aimone A, Ansumana R, Swaray IB, Assalif A, Musa A, et al. Child, maternal, and adult mortality in Sierra Leone: nationally representative mortality survey 2018–20. The Lancet Global Health. 2022;10:e114–23. https://doi.org/10.1016/S2214-109X(21)00459-9.</w:t>
       </w:r>
     </w:p>
     <w:p>
@@ -31459,23 +30504,7 @@
           <w:color w:val="auto"/>
           <w:lang w:val="en-US"/>
         </w:rPr>
-        <w:t xml:space="preserve">37. Aleksandrowicz L, Malhotra V, Dikshit R, Gupta PC, Kumar R, Sheth J, et al. Performance criteria for verbal autopsy-based systems to estimate national causes of death: development and application to the Indian Million Death Study. BMC Medicine. </w:t>
-      </w:r>
-      <w:proofErr w:type="gramStart"/>
-      <w:r>
-        <w:rPr>
-          <w:color w:val="auto"/>
-          <w:lang w:val="en-US"/>
-        </w:rPr>
-        <w:t>2014;12:21</w:t>
-      </w:r>
-      <w:proofErr w:type="gramEnd"/>
-      <w:r>
-        <w:rPr>
-          <w:color w:val="auto"/>
-          <w:lang w:val="en-US"/>
-        </w:rPr>
-        <w:t>. https://doi.org/10.1186/1741-7015-12-21.</w:t>
+        <w:t>37. Aleksandrowicz L, Malhotra V, Dikshit R, Gupta PC, Kumar R, Sheth J, et al. Performance criteria for verbal autopsy-based systems to estimate national causes of death: development and application to the Indian Million Death Study. BMC Medicine. 2014;12:21. https://doi.org/10.1186/1741-7015-12-21.</w:t>
       </w:r>
     </w:p>
     <w:p>
@@ -31491,55 +30520,7 @@
           <w:color w:val="auto"/>
           <w:lang w:val="en-US"/>
         </w:rPr>
-        <w:t xml:space="preserve">38. Barnett ML, </w:t>
-      </w:r>
-      <w:proofErr w:type="spellStart"/>
-      <w:r>
-        <w:rPr>
-          <w:color w:val="auto"/>
-          <w:lang w:val="en-US"/>
-        </w:rPr>
-        <w:t>Boddupalli</w:t>
-      </w:r>
-      <w:proofErr w:type="spellEnd"/>
-      <w:r>
-        <w:rPr>
-          <w:color w:val="auto"/>
-          <w:lang w:val="en-US"/>
-        </w:rPr>
-        <w:t xml:space="preserve"> D, </w:t>
-      </w:r>
-      <w:proofErr w:type="spellStart"/>
-      <w:r>
-        <w:rPr>
-          <w:color w:val="auto"/>
-          <w:lang w:val="en-US"/>
-        </w:rPr>
-        <w:t>Nundy</w:t>
-      </w:r>
-      <w:proofErr w:type="spellEnd"/>
-      <w:r>
-        <w:rPr>
-          <w:color w:val="auto"/>
-          <w:lang w:val="en-US"/>
-        </w:rPr>
-        <w:t xml:space="preserve"> S, Bates DW. Comparative Accuracy of Diagnosis by Collective Intelligence of Multiple Physicians vs Individual Physicians. JAMA Network Open. 2019;</w:t>
-      </w:r>
-      <w:proofErr w:type="gramStart"/>
-      <w:r>
-        <w:rPr>
-          <w:color w:val="auto"/>
-          <w:lang w:val="en-US"/>
-        </w:rPr>
-        <w:t>2:e</w:t>
-      </w:r>
-      <w:proofErr w:type="gramEnd"/>
-      <w:r>
-        <w:rPr>
-          <w:color w:val="auto"/>
-          <w:lang w:val="en-US"/>
-        </w:rPr>
-        <w:t>190096. https://doi.org/10.1001/jamanetworkopen.2019.0096.</w:t>
+        <w:t>38. Barnett ML, Boddupalli D, Nundy S, Bates DW. Comparative Accuracy of Diagnosis by Collective Intelligence of Multiple Physicians vs Individual Physicians. JAMA Network Open. 2019;2:e190096. https://doi.org/10.1001/jamanetworkopen.2019.0096.</w:t>
       </w:r>
     </w:p>
     <w:p>
@@ -31555,23 +30536,7 @@
           <w:color w:val="auto"/>
           <w:lang w:val="en-US"/>
         </w:rPr>
-        <w:t>39. Hsiao M, Morris SK, Bassani DG, Montgomery AL, Thakur JS, Jha P. Factors Associated with Physician Agreement on Verbal Autopsy of over 11500 Injury Deaths in India. PLOS ONE. 2012;</w:t>
-      </w:r>
-      <w:proofErr w:type="gramStart"/>
-      <w:r>
-        <w:rPr>
-          <w:color w:val="auto"/>
-          <w:lang w:val="en-US"/>
-        </w:rPr>
-        <w:t>7:e</w:t>
-      </w:r>
-      <w:proofErr w:type="gramEnd"/>
-      <w:r>
-        <w:rPr>
-          <w:color w:val="auto"/>
-          <w:lang w:val="en-US"/>
-        </w:rPr>
-        <w:t>30336. https://doi.org/10.1371/journal.pone.0030336.</w:t>
+        <w:t>39. Hsiao M, Morris SK, Bassani DG, Montgomery AL, Thakur JS, Jha P. Factors Associated with Physician Agreement on Verbal Autopsy of over 11500 Injury Deaths in India. PLOS ONE. 2012;7:e30336. https://doi.org/10.1371/journal.pone.0030336.</w:t>
       </w:r>
     </w:p>
     <w:p>
@@ -31587,23 +30552,7 @@
           <w:color w:val="auto"/>
           <w:lang w:val="en-US"/>
         </w:rPr>
-        <w:t xml:space="preserve">40. Murray CJ, Lozano R, Flaxman AD, Serina P, Phillips D, Stewart A, et al. Using verbal autopsy to measure causes of death: the comparative performance of existing methods. BMC Med. </w:t>
-      </w:r>
-      <w:proofErr w:type="gramStart"/>
-      <w:r>
-        <w:rPr>
-          <w:color w:val="auto"/>
-          <w:lang w:val="en-US"/>
-        </w:rPr>
-        <w:t>2014;12:5</w:t>
-      </w:r>
-      <w:proofErr w:type="gramEnd"/>
-      <w:r>
-        <w:rPr>
-          <w:color w:val="auto"/>
-          <w:lang w:val="en-US"/>
-        </w:rPr>
-        <w:t>. https://doi.org/10.1186/1741-7015-12-5.</w:t>
+        <w:t>40. Murray CJ, Lozano R, Flaxman AD, Serina P, Phillips D, Stewart A, et al. Using verbal autopsy to measure causes of death: the comparative performance of existing methods. BMC Med. 2014;12:5. https://doi.org/10.1186/1741-7015-12-5.</w:t>
       </w:r>
     </w:p>
     <w:p>
@@ -31619,39 +30568,7 @@
           <w:color w:val="auto"/>
           <w:lang w:val="en-US"/>
         </w:rPr>
-        <w:t xml:space="preserve">41. Benara SK, Sharma S, Juneja A, Nair S, Gulati BK, Singh </w:t>
-      </w:r>
-      <w:proofErr w:type="spellStart"/>
-      <w:r>
-        <w:rPr>
-          <w:color w:val="auto"/>
-          <w:lang w:val="en-US"/>
-        </w:rPr>
-        <w:t>KhJ</w:t>
-      </w:r>
-      <w:proofErr w:type="spellEnd"/>
-      <w:r>
-        <w:rPr>
-          <w:color w:val="auto"/>
-          <w:lang w:val="en-US"/>
-        </w:rPr>
-        <w:t xml:space="preserve">, et al. Evaluation of methods for assigning causes of death from verbal autopsies in India. Front Big Data. </w:t>
-      </w:r>
-      <w:proofErr w:type="gramStart"/>
-      <w:r>
-        <w:rPr>
-          <w:color w:val="auto"/>
-          <w:lang w:val="en-US"/>
-        </w:rPr>
-        <w:t>2023;6:1197471</w:t>
-      </w:r>
-      <w:proofErr w:type="gramEnd"/>
-      <w:r>
-        <w:rPr>
-          <w:color w:val="auto"/>
-          <w:lang w:val="en-US"/>
-        </w:rPr>
-        <w:t>. https://doi.org/10.3389/fdata.2023.1197471.</w:t>
+        <w:t>41. Benara SK, Sharma S, Juneja A, Nair S, Gulati BK, Singh KhJ, et al. Evaluation of methods for assigning causes of death from verbal autopsies in India. Front Big Data. 2023;6:1197471. https://doi.org/10.3389/fdata.2023.1197471.</w:t>
       </w:r>
     </w:p>
     <w:p>
@@ -31667,23 +30584,7 @@
           <w:color w:val="auto"/>
           <w:lang w:val="en-US"/>
         </w:rPr>
-        <w:t xml:space="preserve">42. Li ZR, Thomas J, Choi E, McCormick TH, Clark SJ. The openVA Toolkit for Verbal Autopsies. The R Journal. </w:t>
-      </w:r>
-      <w:proofErr w:type="gramStart"/>
-      <w:r>
-        <w:rPr>
-          <w:color w:val="auto"/>
-          <w:lang w:val="en-US"/>
-        </w:rPr>
-        <w:t>2023;:</w:t>
-      </w:r>
-      <w:proofErr w:type="gramEnd"/>
-      <w:r>
-        <w:rPr>
-          <w:color w:val="auto"/>
-          <w:lang w:val="en-US"/>
-        </w:rPr>
-        <w:t>1.</w:t>
+        <w:t>42. Li ZR, Thomas J, Choi E, McCormick TH, Clark SJ. The openVA Toolkit for Verbal Autopsies. The R Journal. 2023;:1.</w:t>
       </w:r>
     </w:p>
     <w:p>
@@ -31699,87 +30600,7 @@
           <w:color w:val="auto"/>
           <w:lang w:val="en-US"/>
         </w:rPr>
-        <w:t xml:space="preserve">43. </w:t>
-      </w:r>
-      <w:proofErr w:type="spellStart"/>
-      <w:r>
-        <w:rPr>
-          <w:color w:val="auto"/>
-          <w:lang w:val="en-US"/>
-        </w:rPr>
-        <w:t>Byass</w:t>
-      </w:r>
-      <w:proofErr w:type="spellEnd"/>
-      <w:r>
-        <w:rPr>
-          <w:color w:val="auto"/>
-          <w:lang w:val="en-US"/>
-        </w:rPr>
-        <w:t xml:space="preserve"> P, Chandramohan D, Clark SJ, </w:t>
-      </w:r>
-      <w:proofErr w:type="spellStart"/>
-      <w:r>
-        <w:rPr>
-          <w:color w:val="auto"/>
-          <w:lang w:val="en-US"/>
-        </w:rPr>
-        <w:t>D’Ambruoso</w:t>
-      </w:r>
-      <w:proofErr w:type="spellEnd"/>
-      <w:r>
-        <w:rPr>
-          <w:color w:val="auto"/>
-          <w:lang w:val="en-US"/>
-        </w:rPr>
-        <w:t xml:space="preserve"> L, </w:t>
-      </w:r>
-      <w:proofErr w:type="spellStart"/>
-      <w:r>
-        <w:rPr>
-          <w:color w:val="auto"/>
-          <w:lang w:val="en-US"/>
-        </w:rPr>
-        <w:t>Fottrell</w:t>
-      </w:r>
-      <w:proofErr w:type="spellEnd"/>
-      <w:r>
-        <w:rPr>
-          <w:color w:val="auto"/>
-          <w:lang w:val="en-US"/>
-        </w:rPr>
-        <w:t xml:space="preserve"> E, Graham WJ, et al. Strengthening </w:t>
-      </w:r>
-      <w:proofErr w:type="spellStart"/>
-      <w:r>
-        <w:rPr>
-          <w:color w:val="auto"/>
-          <w:lang w:val="en-US"/>
-        </w:rPr>
-        <w:t>standardised</w:t>
-      </w:r>
-      <w:proofErr w:type="spellEnd"/>
-      <w:r>
-        <w:rPr>
-          <w:color w:val="auto"/>
-          <w:lang w:val="en-US"/>
-        </w:rPr>
-        <w:t xml:space="preserve"> interpretation of verbal autopsy data: the new InterVA-4 tool. Global Health Action. </w:t>
-      </w:r>
-      <w:proofErr w:type="gramStart"/>
-      <w:r>
-        <w:rPr>
-          <w:color w:val="auto"/>
-          <w:lang w:val="en-US"/>
-        </w:rPr>
-        <w:t>2012;5:19281</w:t>
-      </w:r>
-      <w:proofErr w:type="gramEnd"/>
-      <w:r>
-        <w:rPr>
-          <w:color w:val="auto"/>
-          <w:lang w:val="en-US"/>
-        </w:rPr>
-        <w:t>. https://doi.org/10.3402/gha.v5i0.19281.</w:t>
+        <w:t>43. Byass P, Chandramohan D, Clark SJ, D’Ambruoso L, Fottrell E, Graham WJ, et al. Strengthening standardised interpretation of verbal autopsy data: the new InterVA-4 tool. Global Health Action. 2012;5:19281. https://doi.org/10.3402/gha.v5i0.19281.</w:t>
       </w:r>
     </w:p>
     <w:p>
@@ -31795,39 +30616,7 @@
           <w:color w:val="auto"/>
           <w:lang w:val="en-US"/>
         </w:rPr>
-        <w:t xml:space="preserve">44. BAYES. An essay towards solving a problem in the doctrine of chances. </w:t>
-      </w:r>
-      <w:proofErr w:type="spellStart"/>
-      <w:r>
-        <w:rPr>
-          <w:color w:val="auto"/>
-          <w:lang w:val="en-US"/>
-        </w:rPr>
-        <w:t>Biometrika</w:t>
-      </w:r>
-      <w:proofErr w:type="spellEnd"/>
-      <w:r>
-        <w:rPr>
-          <w:color w:val="auto"/>
-          <w:lang w:val="en-US"/>
-        </w:rPr>
-        <w:t xml:space="preserve">. </w:t>
-      </w:r>
-      <w:proofErr w:type="gramStart"/>
-      <w:r>
-        <w:rPr>
-          <w:color w:val="auto"/>
-          <w:lang w:val="en-US"/>
-        </w:rPr>
-        <w:t>1958;45:296</w:t>
-      </w:r>
-      <w:proofErr w:type="gramEnd"/>
-      <w:r>
-        <w:rPr>
-          <w:color w:val="auto"/>
-          <w:lang w:val="en-US"/>
-        </w:rPr>
-        <w:t>–315.</w:t>
+        <w:t>44. BAYES. An essay towards solving a problem in the doctrine of chances. Biometrika. 1958;45:296–315.</w:t>
       </w:r>
     </w:p>
     <w:p>
@@ -31843,39 +30632,7 @@
           <w:color w:val="auto"/>
           <w:lang w:val="en-US"/>
         </w:rPr>
-        <w:t xml:space="preserve">45. </w:t>
-      </w:r>
-      <w:proofErr w:type="spellStart"/>
-      <w:r>
-        <w:rPr>
-          <w:color w:val="auto"/>
-          <w:lang w:val="en-US"/>
-        </w:rPr>
-        <w:t>Brooks</w:t>
-      </w:r>
-      <w:proofErr w:type="spellEnd"/>
-      <w:r>
-        <w:rPr>
-          <w:color w:val="auto"/>
-          <w:lang w:val="en-US"/>
-        </w:rPr>
-        <w:t xml:space="preserve"> S. Markov chain Monte Carlo method and its application. J Royal Statistical Soc D. </w:t>
-      </w:r>
-      <w:proofErr w:type="gramStart"/>
-      <w:r>
-        <w:rPr>
-          <w:color w:val="auto"/>
-          <w:lang w:val="en-US"/>
-        </w:rPr>
-        <w:t>1998;47:69</w:t>
-      </w:r>
-      <w:proofErr w:type="gramEnd"/>
-      <w:r>
-        <w:rPr>
-          <w:color w:val="auto"/>
-          <w:lang w:val="en-US"/>
-        </w:rPr>
-        <w:t>–100. https://doi.org/10.1111/1467-9884.00117.</w:t>
+        <w:t>45. Brooks S. Markov chain Monte Carlo method and its application. J Royal Statistical Soc D. 1998;47:69–100. https://doi.org/10.1111/1467-9884.00117.</w:t>
       </w:r>
     </w:p>
     <w:p>
@@ -31891,23 +30648,7 @@
           <w:color w:val="auto"/>
           <w:lang w:val="en-US"/>
         </w:rPr>
-        <w:t xml:space="preserve">46. Chib S. Markov chain Monte Carlo methods: computation and inference. Handbook of econometrics. </w:t>
-      </w:r>
-      <w:proofErr w:type="gramStart"/>
-      <w:r>
-        <w:rPr>
-          <w:color w:val="auto"/>
-          <w:lang w:val="en-US"/>
-        </w:rPr>
-        <w:t>2001;5:3569</w:t>
-      </w:r>
-      <w:proofErr w:type="gramEnd"/>
-      <w:r>
-        <w:rPr>
-          <w:color w:val="auto"/>
-          <w:lang w:val="en-US"/>
-        </w:rPr>
-        <w:t>–649.</w:t>
+        <w:t>46. Chib S. Markov chain Monte Carlo methods: computation and inference. Handbook of econometrics. 2001;5:3569–649.</w:t>
       </w:r>
     </w:p>
     <w:p>
@@ -31923,23 +30664,7 @@
           <w:color w:val="auto"/>
           <w:lang w:val="en-US"/>
         </w:rPr>
-        <w:t xml:space="preserve">47. Han C, Carlin BP. Markov Chain Monte Carlo Methods for Computing Bayes Factors: A Comparative Review. Journal of the American Statistical Association. </w:t>
-      </w:r>
-      <w:proofErr w:type="gramStart"/>
-      <w:r>
-        <w:rPr>
-          <w:color w:val="auto"/>
-          <w:lang w:val="en-US"/>
-        </w:rPr>
-        <w:t>2001;96:1122</w:t>
-      </w:r>
-      <w:proofErr w:type="gramEnd"/>
-      <w:r>
-        <w:rPr>
-          <w:color w:val="auto"/>
-          <w:lang w:val="en-US"/>
-        </w:rPr>
-        <w:t>–32. https://doi.org/10.1198/016214501753208780.</w:t>
+        <w:t>47. Han C, Carlin BP. Markov Chain Monte Carlo Methods for Computing Bayes Factors: A Comparative Review. Journal of the American Statistical Association. 2001;96:1122–32. https://doi.org/10.1198/016214501753208780.</w:t>
       </w:r>
     </w:p>
     <w:p>
@@ -31971,39 +30696,7 @@
           <w:color w:val="auto"/>
           <w:lang w:val="en-US"/>
         </w:rPr>
-        <w:t xml:space="preserve">49. Vaswani A, </w:t>
-      </w:r>
-      <w:proofErr w:type="spellStart"/>
-      <w:r>
-        <w:rPr>
-          <w:color w:val="auto"/>
-          <w:lang w:val="en-US"/>
-        </w:rPr>
-        <w:t>Shazeer</w:t>
-      </w:r>
-      <w:proofErr w:type="spellEnd"/>
-      <w:r>
-        <w:rPr>
-          <w:color w:val="auto"/>
-          <w:lang w:val="en-US"/>
-        </w:rPr>
-        <w:t xml:space="preserve"> N, Parmar N, </w:t>
-      </w:r>
-      <w:proofErr w:type="spellStart"/>
-      <w:r>
-        <w:rPr>
-          <w:color w:val="auto"/>
-          <w:lang w:val="en-US"/>
-        </w:rPr>
-        <w:t>Uszkoreit</w:t>
-      </w:r>
-      <w:proofErr w:type="spellEnd"/>
-      <w:r>
-        <w:rPr>
-          <w:color w:val="auto"/>
-          <w:lang w:val="en-US"/>
-        </w:rPr>
-        <w:t xml:space="preserve"> J, Jones L, Gomez AN, et al. Attention is All you Need. In: Advances in Neural Information Processing Systems. Curran Associates, Inc.; 2017.</w:t>
+        <w:t>49. Vaswani A, Shazeer N, Parmar N, Uszkoreit J, Jones L, Gomez AN, et al. Attention is All you Need. In: Advances in Neural Information Processing Systems. Curran Associates, Inc.; 2017.</w:t>
       </w:r>
     </w:p>
     <w:p>
@@ -32036,23 +30729,7 @@
           <w:color w:val="auto"/>
           <w:lang w:val="en-US"/>
         </w:rPr>
-        <w:t xml:space="preserve">51. Christiano PF, </w:t>
-      </w:r>
-      <w:proofErr w:type="spellStart"/>
-      <w:r>
-        <w:rPr>
-          <w:color w:val="auto"/>
-          <w:lang w:val="en-US"/>
-        </w:rPr>
-        <w:t>Leike</w:t>
-      </w:r>
-      <w:proofErr w:type="spellEnd"/>
-      <w:r>
-        <w:rPr>
-          <w:color w:val="auto"/>
-          <w:lang w:val="en-US"/>
-        </w:rPr>
-        <w:t xml:space="preserve"> J, Brown T, Martic M, Legg S, Amodei D. Deep reinforcement learning from human preferences. Advances in neural information processing systems. 2017;30.</w:t>
+        <w:t>51. Christiano PF, Leike J, Brown T, Martic M, Legg S, Amodei D. Deep reinforcement learning from human preferences. Advances in neural information processing systems. 2017;30.</w:t>
       </w:r>
     </w:p>
     <w:p>
@@ -32068,39 +30745,7 @@
           <w:color w:val="auto"/>
           <w:lang w:val="en-US"/>
         </w:rPr>
-        <w:t xml:space="preserve">52. </w:t>
-      </w:r>
-      <w:proofErr w:type="spellStart"/>
-      <w:r>
-        <w:rPr>
-          <w:color w:val="auto"/>
-          <w:lang w:val="en-US"/>
-        </w:rPr>
-        <w:t>Stiennon</w:t>
-      </w:r>
-      <w:proofErr w:type="spellEnd"/>
-      <w:r>
-        <w:rPr>
-          <w:color w:val="auto"/>
-          <w:lang w:val="en-US"/>
-        </w:rPr>
-        <w:t xml:space="preserve"> N, Ouyang L, Wu J, Ziegler D, Lowe R, Voss C, et al. Learning to summarize with human feedback. Advances in Neural Information Processing Systems. </w:t>
-      </w:r>
-      <w:proofErr w:type="gramStart"/>
-      <w:r>
-        <w:rPr>
-          <w:color w:val="auto"/>
-          <w:lang w:val="en-US"/>
-        </w:rPr>
-        <w:t>2020;33:3008</w:t>
-      </w:r>
-      <w:proofErr w:type="gramEnd"/>
-      <w:r>
-        <w:rPr>
-          <w:color w:val="auto"/>
-          <w:lang w:val="en-US"/>
-        </w:rPr>
-        <w:t>–21.</w:t>
+        <w:t>52. Stiennon N, Ouyang L, Wu J, Ziegler D, Lowe R, Voss C, et al. Learning to summarize with human feedback. Advances in Neural Information Processing Systems. 2020;33:3008–21.</w:t>
       </w:r>
     </w:p>
     <w:p>
@@ -32116,55 +30761,7 @@
           <w:color w:val="auto"/>
           <w:lang w:val="en-US"/>
         </w:rPr>
-        <w:t xml:space="preserve">53. Wirth C, </w:t>
-      </w:r>
-      <w:proofErr w:type="spellStart"/>
-      <w:r>
-        <w:rPr>
-          <w:color w:val="auto"/>
-          <w:lang w:val="en-US"/>
-        </w:rPr>
-        <w:t>Akrour</w:t>
-      </w:r>
-      <w:proofErr w:type="spellEnd"/>
-      <w:r>
-        <w:rPr>
-          <w:color w:val="auto"/>
-          <w:lang w:val="en-US"/>
-        </w:rPr>
-        <w:t xml:space="preserve"> R, Neumann G, </w:t>
-      </w:r>
-      <w:proofErr w:type="spellStart"/>
-      <w:r>
-        <w:rPr>
-          <w:color w:val="auto"/>
-          <w:lang w:val="en-US"/>
-        </w:rPr>
-        <w:t>Fürnkranz</w:t>
-      </w:r>
-      <w:proofErr w:type="spellEnd"/>
-      <w:r>
-        <w:rPr>
-          <w:color w:val="auto"/>
-          <w:lang w:val="en-US"/>
-        </w:rPr>
-        <w:t xml:space="preserve"> J. A survey of preference-based reinforcement learning methods. J Mach Learn Res. </w:t>
-      </w:r>
-      <w:proofErr w:type="gramStart"/>
-      <w:r>
-        <w:rPr>
-          <w:color w:val="auto"/>
-          <w:lang w:val="en-US"/>
-        </w:rPr>
-        <w:t>2017;18:4945</w:t>
-      </w:r>
-      <w:proofErr w:type="gramEnd"/>
-      <w:r>
-        <w:rPr>
-          <w:color w:val="auto"/>
-          <w:lang w:val="en-US"/>
-        </w:rPr>
-        <w:t>–90.</w:t>
+        <w:t>53. Wirth C, Akrour R, Neumann G, Fürnkranz J. A survey of preference-based reinforcement learning methods. J Mach Learn Res. 2017;18:4945–90.</w:t>
       </w:r>
     </w:p>
     <w:p>
@@ -32244,39 +30841,7 @@
           <w:color w:val="auto"/>
           <w:lang w:val="en-US"/>
         </w:rPr>
-        <w:t xml:space="preserve">58. Murray CJ, Lozano R, Flaxman AD, </w:t>
-      </w:r>
-      <w:proofErr w:type="spellStart"/>
-      <w:r>
-        <w:rPr>
-          <w:color w:val="auto"/>
-          <w:lang w:val="en-US"/>
-        </w:rPr>
-        <w:t>Vahdatpour</w:t>
-      </w:r>
-      <w:proofErr w:type="spellEnd"/>
-      <w:r>
-        <w:rPr>
-          <w:color w:val="auto"/>
-          <w:lang w:val="en-US"/>
-        </w:rPr>
-        <w:t xml:space="preserve"> A, Lopez AD. Robust metrics for assessing the performance of different verbal autopsy cause assignment methods in validation studies. Population Health Metrics. </w:t>
-      </w:r>
-      <w:proofErr w:type="gramStart"/>
-      <w:r>
-        <w:rPr>
-          <w:color w:val="auto"/>
-          <w:lang w:val="en-US"/>
-        </w:rPr>
-        <w:t>2011;9:28</w:t>
-      </w:r>
-      <w:proofErr w:type="gramEnd"/>
-      <w:r>
-        <w:rPr>
-          <w:color w:val="auto"/>
-          <w:lang w:val="en-US"/>
-        </w:rPr>
-        <w:t>. https://doi.org/10.1186/1478-7954-9-28.</w:t>
+        <w:t>58. Murray CJ, Lozano R, Flaxman AD, Vahdatpour A, Lopez AD. Robust metrics for assessing the performance of different verbal autopsy cause assignment methods in validation studies. Population Health Metrics. 2011;9:28. https://doi.org/10.1186/1478-7954-9-28.</w:t>
       </w:r>
     </w:p>
     <w:p>
@@ -32292,39 +30857,7 @@
           <w:color w:val="auto"/>
           <w:lang w:val="en-US"/>
         </w:rPr>
-        <w:t xml:space="preserve">59. </w:t>
-      </w:r>
-      <w:proofErr w:type="spellStart"/>
-      <w:r>
-        <w:rPr>
-          <w:color w:val="auto"/>
-          <w:lang w:val="en-US"/>
-        </w:rPr>
-        <w:t>Setel</w:t>
-      </w:r>
-      <w:proofErr w:type="spellEnd"/>
-      <w:r>
-        <w:rPr>
-          <w:color w:val="auto"/>
-          <w:lang w:val="en-US"/>
-        </w:rPr>
-        <w:t xml:space="preserve"> PW, Whiting DR, Hemed Y, Chandramohan D, Wolfson LJ, Alberti KGMM, et al. Validity of verbal autopsy procedures for determining cause of death in Tanzania. Tropical Medicine &amp; International Health. </w:t>
-      </w:r>
-      <w:proofErr w:type="gramStart"/>
-      <w:r>
-        <w:rPr>
-          <w:color w:val="auto"/>
-          <w:lang w:val="en-US"/>
-        </w:rPr>
-        <w:t>2006;11:681</w:t>
-      </w:r>
-      <w:proofErr w:type="gramEnd"/>
-      <w:r>
-        <w:rPr>
-          <w:color w:val="auto"/>
-          <w:lang w:val="en-US"/>
-        </w:rPr>
-        <w:t>–96. https://doi.org/10.1111/j.1365-3156.2006.01603.x.</w:t>
+        <w:t>59. Setel PW, Whiting DR, Hemed Y, Chandramohan D, Wolfson LJ, Alberti KGMM, et al. Validity of verbal autopsy procedures for determining cause of death in Tanzania. Tropical Medicine &amp; International Health. 2006;11:681–96. https://doi.org/10.1111/j.1365-3156.2006.01603.x.</w:t>
       </w:r>
     </w:p>
     <w:p>
@@ -32340,39 +30873,7 @@
           <w:color w:val="auto"/>
           <w:lang w:val="en-US"/>
         </w:rPr>
-        <w:t xml:space="preserve">60. Murtaza SS, Kolpak P, </w:t>
-      </w:r>
-      <w:proofErr w:type="spellStart"/>
-      <w:r>
-        <w:rPr>
-          <w:color w:val="auto"/>
-          <w:lang w:val="en-US"/>
-        </w:rPr>
-        <w:t>Bener</w:t>
-      </w:r>
-      <w:proofErr w:type="spellEnd"/>
-      <w:r>
-        <w:rPr>
-          <w:color w:val="auto"/>
-          <w:lang w:val="en-US"/>
-        </w:rPr>
-        <w:t xml:space="preserve"> A, Jha P. Automated verbal autopsy classification: using one-against-all ensemble method and Naïve Bayes classifier. Gates Open Res. </w:t>
-      </w:r>
-      <w:proofErr w:type="gramStart"/>
-      <w:r>
-        <w:rPr>
-          <w:color w:val="auto"/>
-          <w:lang w:val="en-US"/>
-        </w:rPr>
-        <w:t>2019;2:63</w:t>
-      </w:r>
-      <w:proofErr w:type="gramEnd"/>
-      <w:r>
-        <w:rPr>
-          <w:color w:val="auto"/>
-          <w:lang w:val="en-US"/>
-        </w:rPr>
-        <w:t>.</w:t>
+        <w:t>60. Murtaza SS, Kolpak P, Bener A, Jha P. Automated verbal autopsy classification: using one-against-all ensemble method and Naïve Bayes classifier. Gates Open Res. 2019;2:63.</w:t>
       </w:r>
     </w:p>
     <w:p>
@@ -32388,71 +30889,7 @@
           <w:color w:val="auto"/>
           <w:lang w:val="en-US"/>
         </w:rPr>
-        <w:t xml:space="preserve">61. </w:t>
-      </w:r>
-      <w:proofErr w:type="spellStart"/>
-      <w:r>
-        <w:rPr>
-          <w:color w:val="auto"/>
-          <w:lang w:val="en-US"/>
-        </w:rPr>
-        <w:t>Miasnikof</w:t>
-      </w:r>
-      <w:proofErr w:type="spellEnd"/>
-      <w:r>
-        <w:rPr>
-          <w:color w:val="auto"/>
-          <w:lang w:val="en-US"/>
-        </w:rPr>
-        <w:t xml:space="preserve"> P, </w:t>
-      </w:r>
-      <w:proofErr w:type="spellStart"/>
-      <w:r>
-        <w:rPr>
-          <w:color w:val="auto"/>
-          <w:lang w:val="en-US"/>
-        </w:rPr>
-        <w:t>Giannakeas</w:t>
-      </w:r>
-      <w:proofErr w:type="spellEnd"/>
-      <w:r>
-        <w:rPr>
-          <w:color w:val="auto"/>
-          <w:lang w:val="en-US"/>
-        </w:rPr>
-        <w:t xml:space="preserve"> V, Gomes M, Aleksandrowicz L, </w:t>
-      </w:r>
-      <w:proofErr w:type="spellStart"/>
-      <w:r>
-        <w:rPr>
-          <w:color w:val="auto"/>
-          <w:lang w:val="en-US"/>
-        </w:rPr>
-        <w:t>Shestopaloff</w:t>
-      </w:r>
-      <w:proofErr w:type="spellEnd"/>
-      <w:r>
-        <w:rPr>
-          <w:color w:val="auto"/>
-          <w:lang w:val="en-US"/>
-        </w:rPr>
-        <w:t xml:space="preserve"> AY, Alam D, et al. Naive Bayes classifiers for verbal autopsies: comparison to physician-based classification for 21,000 child and adult deaths. BMC Med. </w:t>
-      </w:r>
-      <w:proofErr w:type="gramStart"/>
-      <w:r>
-        <w:rPr>
-          <w:color w:val="auto"/>
-          <w:lang w:val="en-US"/>
-        </w:rPr>
-        <w:t>2015;13:286</w:t>
-      </w:r>
-      <w:proofErr w:type="gramEnd"/>
-      <w:r>
-        <w:rPr>
-          <w:color w:val="auto"/>
-          <w:lang w:val="en-US"/>
-        </w:rPr>
-        <w:t>. https://doi.org/10.1186/s12916-015-0521-2.</w:t>
+        <w:t>61. Miasnikof P, Giannakeas V, Gomes M, Aleksandrowicz L, Shestopaloff AY, Alam D, et al. Naive Bayes classifiers for verbal autopsies: comparison to physician-based classification for 21,000 child and adult deaths. BMC Med. 2015;13:286. https://doi.org/10.1186/s12916-015-0521-2.</w:t>
       </w:r>
     </w:p>
     <w:p>
@@ -32468,39 +30905,7 @@
           <w:color w:val="auto"/>
           <w:lang w:val="en-US"/>
         </w:rPr>
-        <w:t xml:space="preserve">62. Ansumana R, Mohamed V, Carshon-Marsh R, </w:t>
-      </w:r>
-      <w:proofErr w:type="spellStart"/>
-      <w:r>
-        <w:rPr>
-          <w:color w:val="auto"/>
-          <w:lang w:val="en-US"/>
-        </w:rPr>
-        <w:t>Jambai</w:t>
-      </w:r>
-      <w:proofErr w:type="spellEnd"/>
-      <w:r>
-        <w:rPr>
-          <w:color w:val="auto"/>
-          <w:lang w:val="en-US"/>
-        </w:rPr>
-        <w:t xml:space="preserve"> A, Smart F, </w:t>
-      </w:r>
-      <w:proofErr w:type="spellStart"/>
-      <w:r>
-        <w:rPr>
-          <w:color w:val="auto"/>
-          <w:lang w:val="en-US"/>
-        </w:rPr>
-        <w:t>Sartie</w:t>
-      </w:r>
-      <w:proofErr w:type="spellEnd"/>
-      <w:r>
-        <w:rPr>
-          <w:color w:val="auto"/>
-          <w:lang w:val="en-US"/>
-        </w:rPr>
-        <w:t xml:space="preserve"> K, et al. Report on Causes of Death in Sierra Leone 2018 – 2023. 2023.</w:t>
+        <w:t>62. Ansumana R, Mohamed V, Carshon-Marsh R, Jambai A, Smart F, Sartie K, et al. Report on Causes of Death in Sierra Leone 2018 – 2023. 2023.</w:t>
       </w:r>
     </w:p>
     <w:p>
@@ -32516,39 +30921,7 @@
           <w:color w:val="auto"/>
           <w:lang w:val="en-US"/>
         </w:rPr>
-        <w:t xml:space="preserve">63. Rasmussen LA, Cascio MA, Ferrand A, Shevell M, Racine E. The complexity of physicians’ understanding and management of prognostic uncertainty in neonatal hypoxic-ischemic encephalopathy. J </w:t>
-      </w:r>
-      <w:proofErr w:type="spellStart"/>
-      <w:r>
-        <w:rPr>
-          <w:color w:val="auto"/>
-          <w:lang w:val="en-US"/>
-        </w:rPr>
-        <w:t>Perinatol</w:t>
-      </w:r>
-      <w:proofErr w:type="spellEnd"/>
-      <w:r>
-        <w:rPr>
-          <w:color w:val="auto"/>
-          <w:lang w:val="en-US"/>
-        </w:rPr>
-        <w:t xml:space="preserve">. </w:t>
-      </w:r>
-      <w:proofErr w:type="gramStart"/>
-      <w:r>
-        <w:rPr>
-          <w:color w:val="auto"/>
-          <w:lang w:val="en-US"/>
-        </w:rPr>
-        <w:t>2019;39:278</w:t>
-      </w:r>
-      <w:proofErr w:type="gramEnd"/>
-      <w:r>
-        <w:rPr>
-          <w:color w:val="auto"/>
-          <w:lang w:val="en-US"/>
-        </w:rPr>
-        <w:t>–85. https://doi.org/10.1038/s41372-018-0296-3.</w:t>
+        <w:t>63. Rasmussen LA, Cascio MA, Ferrand A, Shevell M, Racine E. The complexity of physicians’ understanding and management of prognostic uncertainty in neonatal hypoxic-ischemic encephalopathy. J Perinatol. 2019;39:278–85. https://doi.org/10.1038/s41372-018-0296-3.</w:t>
       </w:r>
     </w:p>
     <w:p>
@@ -32564,39 +30937,7 @@
           <w:color w:val="auto"/>
           <w:lang w:val="en-US"/>
         </w:rPr>
-        <w:t xml:space="preserve">64. Faison G, Chou F-S, </w:t>
-      </w:r>
-      <w:proofErr w:type="spellStart"/>
-      <w:r>
-        <w:rPr>
-          <w:color w:val="auto"/>
-          <w:lang w:val="en-US"/>
-        </w:rPr>
-        <w:t>Feudtner</w:t>
-      </w:r>
-      <w:proofErr w:type="spellEnd"/>
-      <w:r>
-        <w:rPr>
-          <w:color w:val="auto"/>
-          <w:lang w:val="en-US"/>
-        </w:rPr>
-        <w:t xml:space="preserve"> C, Janvier A. When the Unknown Is Unknowable: Confronting Diagnostic Uncertainty. Pediatrics. 2023;</w:t>
-      </w:r>
-      <w:proofErr w:type="gramStart"/>
-      <w:r>
-        <w:rPr>
-          <w:color w:val="auto"/>
-          <w:lang w:val="en-US"/>
-        </w:rPr>
-        <w:t>152:e</w:t>
-      </w:r>
-      <w:proofErr w:type="gramEnd"/>
-      <w:r>
-        <w:rPr>
-          <w:color w:val="auto"/>
-          <w:lang w:val="en-US"/>
-        </w:rPr>
-        <w:t>2023061193. https://doi.org/10.1542/peds.2023-061193.</w:t>
+        <w:t>64. Faison G, Chou F-S, Feudtner C, Janvier A. When the Unknown Is Unknowable: Confronting Diagnostic Uncertainty. Pediatrics. 2023;152:e2023061193. https://doi.org/10.1542/peds.2023-061193.</w:t>
       </w:r>
     </w:p>
     <w:p>
@@ -32628,23 +30969,7 @@
           <w:color w:val="auto"/>
           <w:lang w:val="en-US"/>
         </w:rPr>
-        <w:t>66. Ramirez-Villalobos D, Stewart AL, Romero M, Gomez S, Flaxman AD, Hernandez B. Analysis of causes of death using verbal autopsies and vital registration in Hidalgo, Mexico. PLOS ONE. 2019;</w:t>
-      </w:r>
-      <w:proofErr w:type="gramStart"/>
-      <w:r>
-        <w:rPr>
-          <w:color w:val="auto"/>
-          <w:lang w:val="en-US"/>
-        </w:rPr>
-        <w:t>14:e</w:t>
-      </w:r>
-      <w:proofErr w:type="gramEnd"/>
-      <w:r>
-        <w:rPr>
-          <w:color w:val="auto"/>
-          <w:lang w:val="en-US"/>
-        </w:rPr>
-        <w:t>0218438. https://doi.org/10.1371/journal.pone.0218438.</w:t>
+        <w:t>66. Ramirez-Villalobos D, Stewart AL, Romero M, Gomez S, Flaxman AD, Hernandez B. Analysis of causes of death using verbal autopsies and vital registration in Hidalgo, Mexico. PLOS ONE. 2019;14:e0218438. https://doi.org/10.1371/journal.pone.0218438.</w:t>
       </w:r>
     </w:p>
     <w:p>
@@ -32660,23 +30985,7 @@
           <w:color w:val="auto"/>
           <w:lang w:val="en-US"/>
         </w:rPr>
-        <w:t xml:space="preserve">67. Murray CJ, Lopez AD, Black R, Ahuja R, Ali SM, Baqui A, et al. Population Health Metrics Research Consortium gold standard verbal autopsy validation study: design, implementation, and development of analysis datasets. Population Health Metrics. </w:t>
-      </w:r>
-      <w:proofErr w:type="gramStart"/>
-      <w:r>
-        <w:rPr>
-          <w:color w:val="auto"/>
-          <w:lang w:val="en-US"/>
-        </w:rPr>
-        <w:t>2011;9:27</w:t>
-      </w:r>
-      <w:proofErr w:type="gramEnd"/>
-      <w:r>
-        <w:rPr>
-          <w:color w:val="auto"/>
-          <w:lang w:val="en-US"/>
-        </w:rPr>
-        <w:t>. https://doi.org/10.1186/1478-7954-9-27.</w:t>
+        <w:t>67. Murray CJ, Lopez AD, Black R, Ahuja R, Ali SM, Baqui A, et al. Population Health Metrics Research Consortium gold standard verbal autopsy validation study: design, implementation, and development of analysis datasets. Population Health Metrics. 2011;9:27. https://doi.org/10.1186/1478-7954-9-27.</w:t>
       </w:r>
     </w:p>
     <w:p>
@@ -32693,39 +31002,7 @@
           <w:lang w:val="en-US"/>
         </w:rPr>
         <w:lastRenderedPageBreak/>
-        <w:t xml:space="preserve">68. Johnson D, Goodman R, </w:t>
-      </w:r>
-      <w:proofErr w:type="spellStart"/>
-      <w:r>
-        <w:rPr>
-          <w:color w:val="auto"/>
-          <w:lang w:val="en-US"/>
-        </w:rPr>
-        <w:t>Patrinely</w:t>
-      </w:r>
-      <w:proofErr w:type="spellEnd"/>
-      <w:r>
-        <w:rPr>
-          <w:color w:val="auto"/>
-          <w:lang w:val="en-US"/>
-        </w:rPr>
-        <w:t xml:space="preserve"> J, Stone C, Zimmerman E, Donald R, et al. Assessing the Accuracy and Reliability of AI-Generated Medical Responses: An Evaluation of the Chat-GPT Model. Res Sq. </w:t>
-      </w:r>
-      <w:proofErr w:type="gramStart"/>
-      <w:r>
-        <w:rPr>
-          <w:color w:val="auto"/>
-          <w:lang w:val="en-US"/>
-        </w:rPr>
-        <w:t>2023;:</w:t>
-      </w:r>
-      <w:proofErr w:type="gramEnd"/>
-      <w:r>
-        <w:rPr>
-          <w:color w:val="auto"/>
-          <w:lang w:val="en-US"/>
-        </w:rPr>
-        <w:t>rs.3.rs-2566942. https://doi.org/10.21203/rs.3.rs-2566942/v1.</w:t>
+        <w:t>68. Johnson D, Goodman R, Patrinely J, Stone C, Zimmerman E, Donald R, et al. Assessing the Accuracy and Reliability of AI-Generated Medical Responses: An Evaluation of the Chat-GPT Model. Res Sq. 2023;:rs.3.rs-2566942. https://doi.org/10.21203/rs.3.rs-2566942/v1.</w:t>
       </w:r>
     </w:p>
     <w:p>
@@ -32757,23 +31034,7 @@
           <w:color w:val="auto"/>
           <w:lang w:val="en-US"/>
         </w:rPr>
-        <w:t>70. Krishna S, Bhambra N, Bleakney R, Bhayana R, Atzen S. Evaluation of Reliability, Repeatability, Robustness, and Confidence of GPT-3.5 and GPT-4 on a Radiology Board–style Examination. Radiology. 2024;</w:t>
-      </w:r>
-      <w:proofErr w:type="gramStart"/>
-      <w:r>
-        <w:rPr>
-          <w:color w:val="auto"/>
-          <w:lang w:val="en-US"/>
-        </w:rPr>
-        <w:t>311:e</w:t>
-      </w:r>
-      <w:proofErr w:type="gramEnd"/>
-      <w:r>
-        <w:rPr>
-          <w:color w:val="auto"/>
-          <w:lang w:val="en-US"/>
-        </w:rPr>
-        <w:t>232715. https://doi.org/10.1148/radiol.232715.</w:t>
+        <w:t>70. Krishna S, Bhambra N, Bleakney R, Bhayana R, Atzen S. Evaluation of Reliability, Repeatability, Robustness, and Confidence of GPT-3.5 and GPT-4 on a Radiology Board–style Examination. Radiology. 2024;311:e232715. https://doi.org/10.1148/radiol.232715.</w:t>
       </w:r>
     </w:p>
     <w:p>
@@ -32837,39 +31098,7 @@
           <w:color w:val="auto"/>
           <w:lang w:val="en-US"/>
         </w:rPr>
-        <w:t xml:space="preserve">74. Mosbach M, </w:t>
-      </w:r>
-      <w:proofErr w:type="spellStart"/>
-      <w:r>
-        <w:rPr>
-          <w:color w:val="auto"/>
-          <w:lang w:val="en-US"/>
-        </w:rPr>
-        <w:t>Andriushchenko</w:t>
-      </w:r>
-      <w:proofErr w:type="spellEnd"/>
-      <w:r>
-        <w:rPr>
-          <w:color w:val="auto"/>
-          <w:lang w:val="en-US"/>
-        </w:rPr>
-        <w:t xml:space="preserve"> M, </w:t>
-      </w:r>
-      <w:proofErr w:type="spellStart"/>
-      <w:r>
-        <w:rPr>
-          <w:color w:val="auto"/>
-          <w:lang w:val="en-US"/>
-        </w:rPr>
-        <w:t>Klakow</w:t>
-      </w:r>
-      <w:proofErr w:type="spellEnd"/>
-      <w:r>
-        <w:rPr>
-          <w:color w:val="auto"/>
-          <w:lang w:val="en-US"/>
-        </w:rPr>
-        <w:t xml:space="preserve"> D. On the Stability of Fine-tuning BERT: Misconceptions, Explanations, and Strong Baselines. 2021. https://doi.org/10.48550/arXiv.2006.04884.</w:t>
+        <w:t>74. Mosbach M, Andriushchenko M, Klakow D. On the Stability of Fine-tuning BERT: Misconceptions, Explanations, and Strong Baselines. 2021. https://doi.org/10.48550/arXiv.2006.04884.</w:t>
       </w:r>
     </w:p>
     <w:p>
@@ -32885,39 +31114,7 @@
           <w:color w:val="auto"/>
           <w:lang w:val="en-US"/>
         </w:rPr>
-        <w:t xml:space="preserve">75. Dodge J, </w:t>
-      </w:r>
-      <w:proofErr w:type="spellStart"/>
-      <w:r>
-        <w:rPr>
-          <w:color w:val="auto"/>
-          <w:lang w:val="en-US"/>
-        </w:rPr>
-        <w:t>Ilharco</w:t>
-      </w:r>
-      <w:proofErr w:type="spellEnd"/>
-      <w:r>
-        <w:rPr>
-          <w:color w:val="auto"/>
-          <w:lang w:val="en-US"/>
-        </w:rPr>
-        <w:t xml:space="preserve"> G, Schwartz R, Farhadi A, </w:t>
-      </w:r>
-      <w:proofErr w:type="spellStart"/>
-      <w:r>
-        <w:rPr>
-          <w:color w:val="auto"/>
-          <w:lang w:val="en-US"/>
-        </w:rPr>
-        <w:t>Hajishirzi</w:t>
-      </w:r>
-      <w:proofErr w:type="spellEnd"/>
-      <w:r>
-        <w:rPr>
-          <w:color w:val="auto"/>
-          <w:lang w:val="en-US"/>
-        </w:rPr>
-        <w:t xml:space="preserve"> H, Smith N. Fine-Tuning Pretrained Language Models: Weight Initializations, Data Orders, and Early Stopping. 2020. https://doi.org/10.48550/arXiv.2002.06305.</w:t>
+        <w:t>75. Dodge J, Ilharco G, Schwartz R, Farhadi A, Hajishirzi H, Smith N. Fine-Tuning Pretrained Language Models: Weight Initializations, Data Orders, and Early Stopping. 2020. https://doi.org/10.48550/arXiv.2002.06305.</w:t>
       </w:r>
     </w:p>
     <w:p>
@@ -32965,23 +31162,7 @@
           <w:color w:val="auto"/>
           <w:lang w:val="en-US"/>
         </w:rPr>
-        <w:t xml:space="preserve">78. Hoi SC, Sahoo D, Lu J, Zhao P. Online learning: A comprehensive survey. Neurocomputing. </w:t>
-      </w:r>
-      <w:proofErr w:type="gramStart"/>
-      <w:r>
-        <w:rPr>
-          <w:color w:val="auto"/>
-          <w:lang w:val="en-US"/>
-        </w:rPr>
-        <w:t>2021;459:249</w:t>
-      </w:r>
-      <w:proofErr w:type="gramEnd"/>
-      <w:r>
-        <w:rPr>
-          <w:color w:val="auto"/>
-          <w:lang w:val="en-US"/>
-        </w:rPr>
-        <w:t>–89.</w:t>
+        <w:t>78. Hoi SC, Sahoo D, Lu J, Zhao P. Online learning: A comprehensive survey. Neurocomputing. 2021;459:249–89.</w:t>
       </w:r>
     </w:p>
     <w:p>
@@ -32997,55 +31178,7 @@
           <w:color w:val="auto"/>
           <w:lang w:val="en-US"/>
         </w:rPr>
-        <w:t xml:space="preserve">79. </w:t>
-      </w:r>
-      <w:proofErr w:type="spellStart"/>
-      <w:r>
-        <w:rPr>
-          <w:color w:val="auto"/>
-          <w:lang w:val="en-US"/>
-        </w:rPr>
-        <w:t>Kavikondala</w:t>
-      </w:r>
-      <w:proofErr w:type="spellEnd"/>
-      <w:r>
-        <w:rPr>
-          <w:color w:val="auto"/>
-          <w:lang w:val="en-US"/>
-        </w:rPr>
-        <w:t xml:space="preserve"> A, </w:t>
-      </w:r>
-      <w:proofErr w:type="spellStart"/>
-      <w:r>
-        <w:rPr>
-          <w:color w:val="auto"/>
-          <w:lang w:val="en-US"/>
-        </w:rPr>
-        <w:t>Muppalla</w:t>
-      </w:r>
-      <w:proofErr w:type="spellEnd"/>
-      <w:r>
-        <w:rPr>
-          <w:color w:val="auto"/>
-          <w:lang w:val="en-US"/>
-        </w:rPr>
-        <w:t xml:space="preserve"> V, Prakasha DK, Acharya V. Automated retraining of machine learning models. International Journal of Innovative Technology and Exploring Engineering. </w:t>
-      </w:r>
-      <w:proofErr w:type="gramStart"/>
-      <w:r>
-        <w:rPr>
-          <w:color w:val="auto"/>
-          <w:lang w:val="en-US"/>
-        </w:rPr>
-        <w:t>2019;8:445</w:t>
-      </w:r>
-      <w:proofErr w:type="gramEnd"/>
-      <w:r>
-        <w:rPr>
-          <w:color w:val="auto"/>
-          <w:lang w:val="en-US"/>
-        </w:rPr>
-        <w:t>–52.</w:t>
+        <w:t>79. Kavikondala A, Muppalla V, Prakasha DK, Acharya V. Automated retraining of machine learning models. International Journal of Innovative Technology and Exploring Engineering. 2019;8:445–52.</w:t>
       </w:r>
     </w:p>
     <w:p>
@@ -33061,55 +31194,7 @@
           <w:color w:val="auto"/>
           <w:lang w:val="en-US"/>
         </w:rPr>
-        <w:t xml:space="preserve">80. Wang S, Zhu Y, Liu H, Zheng Z, Chen C, Li J. Knowledge Editing for Large Language Models: A Survey. ACM </w:t>
-      </w:r>
-      <w:proofErr w:type="spellStart"/>
-      <w:r>
-        <w:rPr>
-          <w:color w:val="auto"/>
-          <w:lang w:val="en-US"/>
-        </w:rPr>
-        <w:t>Comput</w:t>
-      </w:r>
-      <w:proofErr w:type="spellEnd"/>
-      <w:r>
-        <w:rPr>
-          <w:color w:val="auto"/>
-          <w:lang w:val="en-US"/>
-        </w:rPr>
-        <w:t xml:space="preserve"> </w:t>
-      </w:r>
-      <w:proofErr w:type="spellStart"/>
-      <w:r>
-        <w:rPr>
-          <w:color w:val="auto"/>
-          <w:lang w:val="en-US"/>
-        </w:rPr>
-        <w:t>Surv</w:t>
-      </w:r>
-      <w:proofErr w:type="spellEnd"/>
-      <w:r>
-        <w:rPr>
-          <w:color w:val="auto"/>
-          <w:lang w:val="en-US"/>
-        </w:rPr>
-        <w:t xml:space="preserve">. </w:t>
-      </w:r>
-      <w:proofErr w:type="gramStart"/>
-      <w:r>
-        <w:rPr>
-          <w:color w:val="auto"/>
-          <w:lang w:val="en-US"/>
-        </w:rPr>
-        <w:t>2024;57:59:1</w:t>
-      </w:r>
-      <w:proofErr w:type="gramEnd"/>
-      <w:r>
-        <w:rPr>
-          <w:color w:val="auto"/>
-          <w:lang w:val="en-US"/>
-        </w:rPr>
-        <w:t>-59:37. https://doi.org/10.1145/3698590.</w:t>
+        <w:t>80. Wang S, Zhu Y, Liu H, Zheng Z, Chen C, Li J. Knowledge Editing for Large Language Models: A Survey. ACM Comput Surv. 2024;57:59:1-59:37. https://doi.org/10.1145/3698590.</w:t>
       </w:r>
     </w:p>
     <w:p>
@@ -33125,87 +31210,7 @@
           <w:color w:val="auto"/>
           <w:lang w:val="en-US"/>
         </w:rPr>
-        <w:t xml:space="preserve">81. Khowaja SA, </w:t>
-      </w:r>
-      <w:proofErr w:type="spellStart"/>
-      <w:r>
-        <w:rPr>
-          <w:color w:val="auto"/>
-          <w:lang w:val="en-US"/>
-        </w:rPr>
-        <w:t>Khuwaja</w:t>
-      </w:r>
-      <w:proofErr w:type="spellEnd"/>
-      <w:r>
-        <w:rPr>
-          <w:color w:val="auto"/>
-          <w:lang w:val="en-US"/>
-        </w:rPr>
-        <w:t xml:space="preserve"> P, Dev K, Wang W, </w:t>
-      </w:r>
-      <w:proofErr w:type="spellStart"/>
-      <w:r>
-        <w:rPr>
-          <w:color w:val="auto"/>
-          <w:lang w:val="en-US"/>
-        </w:rPr>
-        <w:t>Nkenyereye</w:t>
-      </w:r>
-      <w:proofErr w:type="spellEnd"/>
-      <w:r>
-        <w:rPr>
-          <w:color w:val="auto"/>
-          <w:lang w:val="en-US"/>
-        </w:rPr>
-        <w:t xml:space="preserve"> L. ChatGPT Needs SPADE (Sustainability, </w:t>
-      </w:r>
-      <w:proofErr w:type="spellStart"/>
-      <w:r>
-        <w:rPr>
-          <w:color w:val="auto"/>
-          <w:lang w:val="en-US"/>
-        </w:rPr>
-        <w:t>PrivAcy</w:t>
-      </w:r>
-      <w:proofErr w:type="spellEnd"/>
-      <w:r>
-        <w:rPr>
-          <w:color w:val="auto"/>
-          <w:lang w:val="en-US"/>
-        </w:rPr>
-        <w:t xml:space="preserve">, Digital divide, and Ethics) Evaluation: A Review. </w:t>
-      </w:r>
-      <w:proofErr w:type="spellStart"/>
-      <w:r>
-        <w:rPr>
-          <w:color w:val="auto"/>
-          <w:lang w:val="en-US"/>
-        </w:rPr>
-        <w:t>Cogn</w:t>
-      </w:r>
-      <w:proofErr w:type="spellEnd"/>
-      <w:r>
-        <w:rPr>
-          <w:color w:val="auto"/>
-          <w:lang w:val="en-US"/>
-        </w:rPr>
-        <w:t xml:space="preserve"> </w:t>
-      </w:r>
-      <w:proofErr w:type="spellStart"/>
-      <w:r>
-        <w:rPr>
-          <w:color w:val="auto"/>
-          <w:lang w:val="en-US"/>
-        </w:rPr>
-        <w:t>Comput</w:t>
-      </w:r>
-      <w:proofErr w:type="spellEnd"/>
-      <w:r>
-        <w:rPr>
-          <w:color w:val="auto"/>
-          <w:lang w:val="en-US"/>
-        </w:rPr>
-        <w:t>. 2024. https://doi.org/10.1007/s12559-024-10285-1.</w:t>
+        <w:t>81. Khowaja SA, Khuwaja P, Dev K, Wang W, Nkenyereye L. ChatGPT Needs SPADE (Sustainability, PrivAcy, Digital divide, and Ethics) Evaluation: A Review. Cogn Comput. 2024. https://doi.org/10.1007/s12559-024-10285-1.</w:t>
       </w:r>
     </w:p>
     <w:p>
@@ -33221,23 +31226,7 @@
           <w:color w:val="auto"/>
           <w:lang w:val="en-US"/>
         </w:rPr>
-        <w:t xml:space="preserve">82. Wu X, Duan R, Ni J. Unveiling security, privacy, and ethical concerns of ChatGPT. Journal of Information and Intelligence. </w:t>
-      </w:r>
-      <w:proofErr w:type="gramStart"/>
-      <w:r>
-        <w:rPr>
-          <w:color w:val="auto"/>
-          <w:lang w:val="en-US"/>
-        </w:rPr>
-        <w:t>2024;2:102</w:t>
-      </w:r>
-      <w:proofErr w:type="gramEnd"/>
-      <w:r>
-        <w:rPr>
-          <w:color w:val="auto"/>
-          <w:lang w:val="en-US"/>
-        </w:rPr>
-        <w:t>–15.</w:t>
+        <w:t>82. Wu X, Duan R, Ni J. Unveiling security, privacy, and ethical concerns of ChatGPT. Journal of Information and Intelligence. 2024;2:102–15.</w:t>
       </w:r>
     </w:p>
     <w:p>
@@ -33253,39 +31242,7 @@
           <w:color w:val="auto"/>
           <w:lang w:val="en-US"/>
         </w:rPr>
-        <w:t xml:space="preserve">83. Olatunji IE, Rauch J, </w:t>
-      </w:r>
-      <w:proofErr w:type="spellStart"/>
-      <w:r>
-        <w:rPr>
-          <w:color w:val="auto"/>
-          <w:lang w:val="en-US"/>
-        </w:rPr>
-        <w:t>Katzensteiner</w:t>
-      </w:r>
-      <w:proofErr w:type="spellEnd"/>
-      <w:r>
-        <w:rPr>
-          <w:color w:val="auto"/>
-          <w:lang w:val="en-US"/>
-        </w:rPr>
-        <w:t xml:space="preserve"> M, Khosla M. A Review of Anonymization for Healthcare Data. Big Data. </w:t>
-      </w:r>
-      <w:proofErr w:type="gramStart"/>
-      <w:r>
-        <w:rPr>
-          <w:color w:val="auto"/>
-          <w:lang w:val="en-US"/>
-        </w:rPr>
-        <w:t>2024;12:538</w:t>
-      </w:r>
-      <w:proofErr w:type="gramEnd"/>
-      <w:r>
-        <w:rPr>
-          <w:color w:val="auto"/>
-          <w:lang w:val="en-US"/>
-        </w:rPr>
-        <w:t>–55. https://doi.org/10.1089/big.2021.0169.</w:t>
+        <w:t>83. Olatunji IE, Rauch J, Katzensteiner M, Khosla M. A Review of Anonymization for Healthcare Data. Big Data. 2024;12:538–55. https://doi.org/10.1089/big.2021.0169.</w:t>
       </w:r>
     </w:p>
     <w:p>
@@ -33301,23 +31258,7 @@
           <w:color w:val="auto"/>
           <w:lang w:val="en-US"/>
         </w:rPr>
-        <w:t xml:space="preserve">84. Vovk O, Piho G, Ross P. Methods and tools for healthcare data anonymization: a literature review. International Journal of General Systems. </w:t>
-      </w:r>
-      <w:proofErr w:type="gramStart"/>
-      <w:r>
-        <w:rPr>
-          <w:color w:val="auto"/>
-          <w:lang w:val="en-US"/>
-        </w:rPr>
-        <w:t>2023;52:326</w:t>
-      </w:r>
-      <w:proofErr w:type="gramEnd"/>
-      <w:r>
-        <w:rPr>
-          <w:color w:val="auto"/>
-          <w:lang w:val="en-US"/>
-        </w:rPr>
-        <w:t>–42. https://doi.org/10.1080/03081079.2023.2173749.</w:t>
+        <w:t>84. Vovk O, Piho G, Ross P. Methods and tools for healthcare data anonymization: a literature review. International Journal of General Systems. 2023;52:326–42. https://doi.org/10.1080/03081079.2023.2173749.</w:t>
       </w:r>
     </w:p>
     <w:p>
@@ -33334,39 +31275,7 @@
           <w:lang w:val="en-US"/>
         </w:rPr>
         <w:lastRenderedPageBreak/>
-        <w:t xml:space="preserve">85. Zuo Z, Watson M, </w:t>
-      </w:r>
-      <w:proofErr w:type="spellStart"/>
-      <w:r>
-        <w:rPr>
-          <w:color w:val="auto"/>
-          <w:lang w:val="en-US"/>
-        </w:rPr>
-        <w:t>Budgen</w:t>
-      </w:r>
-      <w:proofErr w:type="spellEnd"/>
-      <w:r>
-        <w:rPr>
-          <w:color w:val="auto"/>
-          <w:lang w:val="en-US"/>
-        </w:rPr>
-        <w:t xml:space="preserve"> D, Hall R, Kennelly C, Al Moubayed N. Data Anonymization for Pervasive Health Care: Systematic Literature Mapping Study. JMIR Med Inform. 2021;</w:t>
-      </w:r>
-      <w:proofErr w:type="gramStart"/>
-      <w:r>
-        <w:rPr>
-          <w:color w:val="auto"/>
-          <w:lang w:val="en-US"/>
-        </w:rPr>
-        <w:t>9:e</w:t>
-      </w:r>
-      <w:proofErr w:type="gramEnd"/>
-      <w:r>
-        <w:rPr>
-          <w:color w:val="auto"/>
-          <w:lang w:val="en-US"/>
-        </w:rPr>
-        <w:t>29871. https://doi.org/10.2196/29871.</w:t>
+        <w:t>85. Zuo Z, Watson M, Budgen D, Hall R, Kennelly C, Al Moubayed N. Data Anonymization for Pervasive Health Care: Systematic Literature Mapping Study. JMIR Med Inform. 2021;9:e29871. https://doi.org/10.2196/29871.</w:t>
       </w:r>
     </w:p>
     <w:p>
@@ -33382,23 +31291,7 @@
           <w:color w:val="auto"/>
           <w:lang w:val="en-US"/>
         </w:rPr>
-        <w:t xml:space="preserve">86. </w:t>
-      </w:r>
-      <w:proofErr w:type="spellStart"/>
-      <w:r>
-        <w:rPr>
-          <w:color w:val="auto"/>
-          <w:lang w:val="en-US"/>
-        </w:rPr>
-        <w:t>Intersoft</w:t>
-      </w:r>
-      <w:proofErr w:type="spellEnd"/>
-      <w:r>
-        <w:rPr>
-          <w:color w:val="auto"/>
-          <w:lang w:val="en-US"/>
-        </w:rPr>
-        <w:t xml:space="preserve"> Consulting. General Data Protection Regulation (GDPR) – Legal Text. General Data Protection Regulation (GDPR). 2018. https://gdpr-info.eu/. Accessed 24 June 2025.</w:t>
+        <w:t>86. Intersoft Consulting. General Data Protection Regulation (GDPR) – Legal Text. General Data Protection Regulation (GDPR). 2018. https://gdpr-info.eu/. Accessed 24 June 2025.</w:t>
       </w:r>
     </w:p>
     <w:p>
@@ -33414,39 +31307,7 @@
           <w:color w:val="auto"/>
           <w:lang w:val="en-US"/>
         </w:rPr>
-        <w:t xml:space="preserve">87. Beck EJ, </w:t>
-      </w:r>
-      <w:proofErr w:type="gramStart"/>
-      <w:r>
-        <w:rPr>
-          <w:color w:val="auto"/>
-          <w:lang w:val="en-US"/>
-        </w:rPr>
-        <w:t>Gill ,Wayne</w:t>
-      </w:r>
-      <w:proofErr w:type="gramEnd"/>
-      <w:r>
-        <w:rPr>
-          <w:color w:val="auto"/>
-          <w:lang w:val="en-US"/>
-        </w:rPr>
-        <w:t xml:space="preserve">, and De Lay PR. Protecting the confidentiality and security of personal health information in low- and middle-income countries in the era of SDGs and Big Data. Global Health Action. </w:t>
-      </w:r>
-      <w:proofErr w:type="gramStart"/>
-      <w:r>
-        <w:rPr>
-          <w:color w:val="auto"/>
-          <w:lang w:val="en-US"/>
-        </w:rPr>
-        <w:t>2016;9:32089</w:t>
-      </w:r>
-      <w:proofErr w:type="gramEnd"/>
-      <w:r>
-        <w:rPr>
-          <w:color w:val="auto"/>
-          <w:lang w:val="en-US"/>
-        </w:rPr>
-        <w:t>. https://doi.org/10.3402/gha.v9.32089.</w:t>
+        <w:t>87. Beck EJ, Gill ,Wayne, and De Lay PR. Protecting the confidentiality and security of personal health information in low- and middle-income countries in the era of SDGs and Big Data. Global Health Action. 2016;9:32089. https://doi.org/10.3402/gha.v9.32089.</w:t>
       </w:r>
     </w:p>
     <w:p>
@@ -33462,55 +31323,7 @@
           <w:color w:val="auto"/>
           <w:lang w:val="en-US"/>
         </w:rPr>
-        <w:t xml:space="preserve">88. </w:t>
-      </w:r>
-      <w:proofErr w:type="spellStart"/>
-      <w:r>
-        <w:rPr>
-          <w:color w:val="auto"/>
-          <w:lang w:val="en-US"/>
-        </w:rPr>
-        <w:t>Kwarkye</w:t>
-      </w:r>
-      <w:proofErr w:type="spellEnd"/>
-      <w:r>
-        <w:rPr>
-          <w:color w:val="auto"/>
-          <w:lang w:val="en-US"/>
-        </w:rPr>
-        <w:t xml:space="preserve"> TG. “We know what we are doing”: the politics and trends in artificial intelligence policies in Africa. Canadian Journal of African Studies / Revue canadienne des études </w:t>
-      </w:r>
-      <w:proofErr w:type="spellStart"/>
-      <w:r>
-        <w:rPr>
-          <w:color w:val="auto"/>
-          <w:lang w:val="en-US"/>
-        </w:rPr>
-        <w:t>africaines</w:t>
-      </w:r>
-      <w:proofErr w:type="spellEnd"/>
-      <w:r>
-        <w:rPr>
-          <w:color w:val="auto"/>
-          <w:lang w:val="en-US"/>
-        </w:rPr>
-        <w:t xml:space="preserve">. </w:t>
-      </w:r>
-      <w:proofErr w:type="gramStart"/>
-      <w:r>
-        <w:rPr>
-          <w:color w:val="auto"/>
-          <w:lang w:val="en-US"/>
-        </w:rPr>
-        <w:t>2025;:</w:t>
-      </w:r>
-      <w:proofErr w:type="gramEnd"/>
-      <w:r>
-        <w:rPr>
-          <w:color w:val="auto"/>
-          <w:lang w:val="en-US"/>
-        </w:rPr>
-        <w:t>1–19. https://doi.org/10.1080/00083968.2025.2456619.</w:t>
+        <w:t>88. Kwarkye TG. “We know what we are doing”: the politics and trends in artificial intelligence policies in Africa. Canadian Journal of African Studies / Revue canadienne des études africaines. 2025;:1–19. https://doi.org/10.1080/00083968.2025.2456619.</w:t>
       </w:r>
     </w:p>
     <w:p>
@@ -33526,55 +31339,7 @@
           <w:color w:val="auto"/>
           <w:lang w:val="en-US"/>
         </w:rPr>
-        <w:t xml:space="preserve">89. Das BC, Amini MH, Wu Y. Security and Privacy Challenges of Large Language Models: A Survey. ACM </w:t>
-      </w:r>
-      <w:proofErr w:type="spellStart"/>
-      <w:r>
-        <w:rPr>
-          <w:color w:val="auto"/>
-          <w:lang w:val="en-US"/>
-        </w:rPr>
-        <w:t>Comput</w:t>
-      </w:r>
-      <w:proofErr w:type="spellEnd"/>
-      <w:r>
-        <w:rPr>
-          <w:color w:val="auto"/>
-          <w:lang w:val="en-US"/>
-        </w:rPr>
-        <w:t xml:space="preserve"> </w:t>
-      </w:r>
-      <w:proofErr w:type="spellStart"/>
-      <w:r>
-        <w:rPr>
-          <w:color w:val="auto"/>
-          <w:lang w:val="en-US"/>
-        </w:rPr>
-        <w:t>Surv</w:t>
-      </w:r>
-      <w:proofErr w:type="spellEnd"/>
-      <w:r>
-        <w:rPr>
-          <w:color w:val="auto"/>
-          <w:lang w:val="en-US"/>
-        </w:rPr>
-        <w:t xml:space="preserve">. </w:t>
-      </w:r>
-      <w:proofErr w:type="gramStart"/>
-      <w:r>
-        <w:rPr>
-          <w:color w:val="auto"/>
-          <w:lang w:val="en-US"/>
-        </w:rPr>
-        <w:t>2025;57:1</w:t>
-      </w:r>
-      <w:proofErr w:type="gramEnd"/>
-      <w:r>
-        <w:rPr>
-          <w:color w:val="auto"/>
-          <w:lang w:val="en-US"/>
-        </w:rPr>
-        <w:t>–39. https://doi.org/10.1145/3712001.</w:t>
+        <w:t>89. Das BC, Amini MH, Wu Y. Security and Privacy Challenges of Large Language Models: A Survey. ACM Comput Surv. 2025;57:1–39. https://doi.org/10.1145/3712001.</w:t>
       </w:r>
     </w:p>
     <w:p>
@@ -33606,55 +31371,7 @@
           <w:color w:val="auto"/>
           <w:lang w:val="en-US"/>
         </w:rPr>
-        <w:t xml:space="preserve">91. Corradini F, </w:t>
-      </w:r>
-      <w:proofErr w:type="spellStart"/>
-      <w:r>
-        <w:rPr>
-          <w:color w:val="auto"/>
-          <w:lang w:val="en-US"/>
-        </w:rPr>
-        <w:t>Leonesi</w:t>
-      </w:r>
-      <w:proofErr w:type="spellEnd"/>
-      <w:r>
-        <w:rPr>
-          <w:color w:val="auto"/>
-          <w:lang w:val="en-US"/>
-        </w:rPr>
-        <w:t xml:space="preserve"> M, </w:t>
-      </w:r>
-      <w:proofErr w:type="spellStart"/>
-      <w:r>
-        <w:rPr>
-          <w:color w:val="auto"/>
-          <w:lang w:val="en-US"/>
-        </w:rPr>
-        <w:t>Piangerelli</w:t>
-      </w:r>
-      <w:proofErr w:type="spellEnd"/>
-      <w:r>
-        <w:rPr>
-          <w:color w:val="auto"/>
-          <w:lang w:val="en-US"/>
-        </w:rPr>
-        <w:t xml:space="preserve"> M. State of the Art and Future Directions of Small Language Models: A Systematic Review. Big Data and Cognitive Computing. </w:t>
-      </w:r>
-      <w:proofErr w:type="gramStart"/>
-      <w:r>
-        <w:rPr>
-          <w:color w:val="auto"/>
-          <w:lang w:val="en-US"/>
-        </w:rPr>
-        <w:t>2025;9:189</w:t>
-      </w:r>
-      <w:proofErr w:type="gramEnd"/>
-      <w:r>
-        <w:rPr>
-          <w:color w:val="auto"/>
-          <w:lang w:val="en-US"/>
-        </w:rPr>
-        <w:t>.</w:t>
+        <w:t>91. Corradini F, Leonesi M, Piangerelli M. State of the Art and Future Directions of Small Language Models: A Systematic Review. Big Data and Cognitive Computing. 2025;9:189.</w:t>
       </w:r>
     </w:p>
     <w:p>
@@ -33670,55 +31387,7 @@
           <w:color w:val="auto"/>
           <w:lang w:val="en-US"/>
         </w:rPr>
-        <w:t xml:space="preserve">92. </w:t>
-      </w:r>
-      <w:proofErr w:type="spellStart"/>
-      <w:r>
-        <w:rPr>
-          <w:color w:val="auto"/>
-          <w:lang w:val="en-US"/>
-        </w:rPr>
-        <w:t>Setel</w:t>
-      </w:r>
-      <w:proofErr w:type="spellEnd"/>
-      <w:r>
-        <w:rPr>
-          <w:color w:val="auto"/>
-          <w:lang w:val="en-US"/>
-        </w:rPr>
-        <w:t xml:space="preserve"> PW, Macfarlane SB, </w:t>
-      </w:r>
-      <w:proofErr w:type="spellStart"/>
-      <w:r>
-        <w:rPr>
-          <w:color w:val="auto"/>
-          <w:lang w:val="en-US"/>
-        </w:rPr>
-        <w:t>Szreter</w:t>
-      </w:r>
-      <w:proofErr w:type="spellEnd"/>
-      <w:r>
-        <w:rPr>
-          <w:color w:val="auto"/>
-          <w:lang w:val="en-US"/>
-        </w:rPr>
-        <w:t xml:space="preserve"> S, Mikkelsen L, Jha P, Stout S, et al. A scandal of invisibility: making everyone count by counting everyone. The Lancet. </w:t>
-      </w:r>
-      <w:proofErr w:type="gramStart"/>
-      <w:r>
-        <w:rPr>
-          <w:color w:val="auto"/>
-          <w:lang w:val="en-US"/>
-        </w:rPr>
-        <w:t>2007;370:1569</w:t>
-      </w:r>
-      <w:proofErr w:type="gramEnd"/>
-      <w:r>
-        <w:rPr>
-          <w:color w:val="auto"/>
-          <w:lang w:val="en-US"/>
-        </w:rPr>
-        <w:t>–77.</w:t>
+        <w:t>92. Setel PW, Macfarlane SB, Szreter S, Mikkelsen L, Jha P, Stout S, et al. A scandal of invisibility: making everyone count by counting everyone. The Lancet. 2007;370:1569–77.</w:t>
       </w:r>
     </w:p>
     <w:p>
@@ -33734,55 +31403,7 @@
           <w:color w:val="auto"/>
           <w:lang w:val="en-US"/>
         </w:rPr>
-        <w:t xml:space="preserve">93. </w:t>
-      </w:r>
-      <w:proofErr w:type="spellStart"/>
-      <w:r>
-        <w:rPr>
-          <w:color w:val="auto"/>
-          <w:lang w:val="en-US"/>
-        </w:rPr>
-        <w:t>Fottrell</w:t>
-      </w:r>
-      <w:proofErr w:type="spellEnd"/>
-      <w:r>
-        <w:rPr>
-          <w:color w:val="auto"/>
-          <w:lang w:val="en-US"/>
-        </w:rPr>
-        <w:t xml:space="preserve"> E, </w:t>
-      </w:r>
-      <w:proofErr w:type="spellStart"/>
-      <w:r>
-        <w:rPr>
-          <w:color w:val="auto"/>
-          <w:lang w:val="en-US"/>
-        </w:rPr>
-        <w:t>Byass</w:t>
-      </w:r>
-      <w:proofErr w:type="spellEnd"/>
-      <w:r>
-        <w:rPr>
-          <w:color w:val="auto"/>
-          <w:lang w:val="en-US"/>
-        </w:rPr>
-        <w:t xml:space="preserve"> P. Verbal autopsy: methods in transition. Epidemiologic reviews. </w:t>
-      </w:r>
-      <w:proofErr w:type="gramStart"/>
-      <w:r>
-        <w:rPr>
-          <w:color w:val="auto"/>
-          <w:lang w:val="en-US"/>
-        </w:rPr>
-        <w:t>2010;32:38</w:t>
-      </w:r>
-      <w:proofErr w:type="gramEnd"/>
-      <w:r>
-        <w:rPr>
-          <w:color w:val="auto"/>
-          <w:lang w:val="en-US"/>
-        </w:rPr>
-        <w:t>–55.</w:t>
+        <w:t>93. Fottrell E, Byass P. Verbal autopsy: methods in transition. Epidemiologic reviews. 2010;32:38–55.</w:t>
       </w:r>
     </w:p>
     <w:p>
@@ -33798,55 +31419,7 @@
           <w:color w:val="auto"/>
           <w:lang w:val="en-US"/>
         </w:rPr>
-        <w:t xml:space="preserve">94. </w:t>
-      </w:r>
-      <w:proofErr w:type="spellStart"/>
-      <w:r>
-        <w:rPr>
-          <w:color w:val="auto"/>
-          <w:lang w:val="en-US"/>
-        </w:rPr>
-        <w:t>Byass</w:t>
-      </w:r>
-      <w:proofErr w:type="spellEnd"/>
-      <w:r>
-        <w:rPr>
-          <w:color w:val="auto"/>
-          <w:lang w:val="en-US"/>
-        </w:rPr>
-        <w:t xml:space="preserve"> P. The Imperfect World of Global Health Estimates. </w:t>
-      </w:r>
-      <w:proofErr w:type="spellStart"/>
-      <w:r>
-        <w:rPr>
-          <w:color w:val="auto"/>
-          <w:lang w:val="en-US"/>
-        </w:rPr>
-        <w:t>PLoS</w:t>
-      </w:r>
-      <w:proofErr w:type="spellEnd"/>
-      <w:r>
-        <w:rPr>
-          <w:color w:val="auto"/>
-          <w:lang w:val="en-US"/>
-        </w:rPr>
-        <w:t xml:space="preserve"> Med. 2010;</w:t>
-      </w:r>
-      <w:proofErr w:type="gramStart"/>
-      <w:r>
-        <w:rPr>
-          <w:color w:val="auto"/>
-          <w:lang w:val="en-US"/>
-        </w:rPr>
-        <w:t>7:e</w:t>
-      </w:r>
-      <w:proofErr w:type="gramEnd"/>
-      <w:r>
-        <w:rPr>
-          <w:color w:val="auto"/>
-          <w:lang w:val="en-US"/>
-        </w:rPr>
-        <w:t>1001006. https://doi.org/10.1371/journal.pmed.1001006.</w:t>
+        <w:t>94. Byass P. The Imperfect World of Global Health Estimates. PLoS Med. 2010;7:e1001006. https://doi.org/10.1371/journal.pmed.1001006.</w:t>
       </w:r>
     </w:p>
     <w:p>
@@ -33862,71 +31435,7 @@
           <w:color w:val="auto"/>
           <w:lang w:val="en-US"/>
         </w:rPr>
-        <w:t xml:space="preserve">95. </w:t>
-      </w:r>
-      <w:proofErr w:type="spellStart"/>
-      <w:r>
-        <w:rPr>
-          <w:color w:val="auto"/>
-          <w:lang w:val="en-US"/>
-        </w:rPr>
-        <w:t>Nalmpatian</w:t>
-      </w:r>
-      <w:proofErr w:type="spellEnd"/>
-      <w:r>
-        <w:rPr>
-          <w:color w:val="auto"/>
-          <w:lang w:val="en-US"/>
-        </w:rPr>
-        <w:t xml:space="preserve"> A, Heumann C, </w:t>
-      </w:r>
-      <w:proofErr w:type="spellStart"/>
-      <w:r>
-        <w:rPr>
-          <w:color w:val="auto"/>
-          <w:lang w:val="en-US"/>
-        </w:rPr>
-        <w:t>Alkaya</w:t>
-      </w:r>
-      <w:proofErr w:type="spellEnd"/>
-      <w:r>
-        <w:rPr>
-          <w:color w:val="auto"/>
-          <w:lang w:val="en-US"/>
-        </w:rPr>
-        <w:t xml:space="preserve"> L, Jackson W. Transfer learning for mortality risk: A case study on the United Kingdom. </w:t>
-      </w:r>
-      <w:proofErr w:type="spellStart"/>
-      <w:r>
-        <w:rPr>
-          <w:color w:val="auto"/>
-          <w:lang w:val="en-US"/>
-        </w:rPr>
-        <w:t>PLoS</w:t>
-      </w:r>
-      <w:proofErr w:type="spellEnd"/>
-      <w:r>
-        <w:rPr>
-          <w:color w:val="auto"/>
-          <w:lang w:val="en-US"/>
-        </w:rPr>
-        <w:t xml:space="preserve"> One. 2025;</w:t>
-      </w:r>
-      <w:proofErr w:type="gramStart"/>
-      <w:r>
-        <w:rPr>
-          <w:color w:val="auto"/>
-          <w:lang w:val="en-US"/>
-        </w:rPr>
-        <w:t>20:e</w:t>
-      </w:r>
-      <w:proofErr w:type="gramEnd"/>
-      <w:r>
-        <w:rPr>
-          <w:color w:val="auto"/>
-          <w:lang w:val="en-US"/>
-        </w:rPr>
-        <w:t>0313378.</w:t>
+        <w:t>95. Nalmpatian A, Heumann C, Alkaya L, Jackson W. Transfer learning for mortality risk: A case study on the United Kingdom. PLoS One. 2025;20:e0313378.</w:t>
       </w:r>
     </w:p>
     <w:p>
@@ -33942,39 +31451,7 @@
           <w:color w:val="auto"/>
           <w:lang w:val="en-US"/>
         </w:rPr>
-        <w:t xml:space="preserve">96. Singh H, </w:t>
-      </w:r>
-      <w:proofErr w:type="spellStart"/>
-      <w:r>
-        <w:rPr>
-          <w:color w:val="auto"/>
-          <w:lang w:val="en-US"/>
-        </w:rPr>
-        <w:t>Mhasawade</w:t>
-      </w:r>
-      <w:proofErr w:type="spellEnd"/>
-      <w:r>
-        <w:rPr>
-          <w:color w:val="auto"/>
-          <w:lang w:val="en-US"/>
-        </w:rPr>
-        <w:t xml:space="preserve"> V, Chunara R. Generalizability challenges of mortality risk prediction models: A retrospective analysis on a multi-center database. PLOS Digital Health. 2022;</w:t>
-      </w:r>
-      <w:proofErr w:type="gramStart"/>
-      <w:r>
-        <w:rPr>
-          <w:color w:val="auto"/>
-          <w:lang w:val="en-US"/>
-        </w:rPr>
-        <w:t>1:e</w:t>
-      </w:r>
-      <w:proofErr w:type="gramEnd"/>
-      <w:r>
-        <w:rPr>
-          <w:color w:val="auto"/>
-          <w:lang w:val="en-US"/>
-        </w:rPr>
-        <w:t>0000023. https://doi.org/10.1371/journal.pdig.0000023.</w:t>
+        <w:t>96. Singh H, Mhasawade V, Chunara R. Generalizability challenges of mortality risk prediction models: A retrospective analysis on a multi-center database. PLOS Digital Health. 2022;1:e0000023. https://doi.org/10.1371/journal.pdig.0000023.</w:t>
       </w:r>
     </w:p>
     <w:p>
@@ -33990,39 +31467,7 @@
           <w:color w:val="auto"/>
           <w:lang w:val="en-US"/>
         </w:rPr>
-        <w:t xml:space="preserve">97. Jiang LY, Liu XC, </w:t>
-      </w:r>
-      <w:proofErr w:type="spellStart"/>
-      <w:r>
-        <w:rPr>
-          <w:color w:val="auto"/>
-          <w:lang w:val="en-US"/>
-        </w:rPr>
-        <w:t>Nejatian</w:t>
-      </w:r>
-      <w:proofErr w:type="spellEnd"/>
-      <w:r>
-        <w:rPr>
-          <w:color w:val="auto"/>
-          <w:lang w:val="en-US"/>
-        </w:rPr>
-        <w:t xml:space="preserve"> NP, Nasir-Moin M, Wang D, Abidin A, et al. Health system-scale language models are all-purpose prediction engines. Nature. </w:t>
-      </w:r>
-      <w:proofErr w:type="gramStart"/>
-      <w:r>
-        <w:rPr>
-          <w:color w:val="auto"/>
-          <w:lang w:val="en-US"/>
-        </w:rPr>
-        <w:t>2023;619:357</w:t>
-      </w:r>
-      <w:proofErr w:type="gramEnd"/>
-      <w:r>
-        <w:rPr>
-          <w:color w:val="auto"/>
-          <w:lang w:val="en-US"/>
-        </w:rPr>
-        <w:t>–62.</w:t>
+        <w:t>97. Jiang LY, Liu XC, Nejatian NP, Nasir-Moin M, Wang D, Abidin A, et al. Health system-scale language models are all-purpose prediction engines. Nature. 2023;619:357–62.</w:t>
       </w:r>
     </w:p>
     <w:p>
@@ -34054,23 +31499,7 @@
           <w:color w:val="auto"/>
           <w:lang w:val="en-US"/>
         </w:rPr>
-        <w:t xml:space="preserve">99. Dunn J, Adams B, </w:t>
-      </w:r>
-      <w:proofErr w:type="spellStart"/>
-      <w:r>
-        <w:rPr>
-          <w:color w:val="auto"/>
-          <w:lang w:val="en-US"/>
-        </w:rPr>
-        <w:t>Madabushi</w:t>
-      </w:r>
-      <w:proofErr w:type="spellEnd"/>
-      <w:r>
-        <w:rPr>
-          <w:color w:val="auto"/>
-          <w:lang w:val="en-US"/>
-        </w:rPr>
-        <w:t xml:space="preserve"> HT. Pre-Trained Language Models Represent Some Geographic Populations Better Than Others. 2024. https://doi.org/10.48550/arXiv.2403.11025.</w:t>
+        <w:t>99. Dunn J, Adams B, Madabushi HT. Pre-Trained Language Models Represent Some Geographic Populations Better Than Others. 2024. https://doi.org/10.48550/arXiv.2403.11025.</w:t>
       </w:r>
     </w:p>
     <w:p>
@@ -34086,55 +31515,7 @@
           <w:color w:val="auto"/>
           <w:lang w:val="en-US"/>
         </w:rPr>
-        <w:t xml:space="preserve">100. Shawon </w:t>
-      </w:r>
-      <w:proofErr w:type="spellStart"/>
-      <w:r>
-        <w:rPr>
-          <w:color w:val="auto"/>
-          <w:lang w:val="en-US"/>
-        </w:rPr>
-        <w:t>MdTH</w:t>
-      </w:r>
-      <w:proofErr w:type="spellEnd"/>
-      <w:r>
-        <w:rPr>
-          <w:color w:val="auto"/>
-          <w:lang w:val="en-US"/>
-        </w:rPr>
-        <w:t xml:space="preserve">, Ashrafi SAA, Azad AK, Firth SM, Chowdhury H, </w:t>
-      </w:r>
-      <w:proofErr w:type="spellStart"/>
-      <w:r>
-        <w:rPr>
-          <w:color w:val="auto"/>
-          <w:lang w:val="en-US"/>
-        </w:rPr>
-        <w:t>Mswia</w:t>
-      </w:r>
-      <w:proofErr w:type="spellEnd"/>
-      <w:r>
-        <w:rPr>
-          <w:color w:val="auto"/>
-          <w:lang w:val="en-US"/>
-        </w:rPr>
-        <w:t xml:space="preserve"> RG, et al. Routine mortality surveillance to identify the cause of death pattern for out-of-hospital adult (aged 12+ years) deaths in Bangladesh: introduction of automated verbal autopsy. BMC Public Health. </w:t>
-      </w:r>
-      <w:proofErr w:type="gramStart"/>
-      <w:r>
-        <w:rPr>
-          <w:color w:val="auto"/>
-          <w:lang w:val="en-US"/>
-        </w:rPr>
-        <w:t>2021;21:491</w:t>
-      </w:r>
-      <w:proofErr w:type="gramEnd"/>
-      <w:r>
-        <w:rPr>
-          <w:color w:val="auto"/>
-          <w:lang w:val="en-US"/>
-        </w:rPr>
-        <w:t>. https://doi.org/10.1186/s12889-021-10468-7.</w:t>
+        <w:t>100. Shawon MdTH, Ashrafi SAA, Azad AK, Firth SM, Chowdhury H, Mswia RG, et al. Routine mortality surveillance to identify the cause of death pattern for out-of-hospital adult (aged 12+ years) deaths in Bangladesh: introduction of automated verbal autopsy. BMC Public Health. 2021;21:491. https://doi.org/10.1186/s12889-021-10468-7.</w:t>
       </w:r>
     </w:p>
     <w:p>
@@ -34150,87 +31531,7 @@
           <w:color w:val="auto"/>
           <w:lang w:val="en-US"/>
         </w:rPr>
-        <w:t xml:space="preserve">101. </w:t>
-      </w:r>
-      <w:proofErr w:type="spellStart"/>
-      <w:r>
-        <w:rPr>
-          <w:color w:val="auto"/>
-          <w:lang w:val="en-US"/>
-        </w:rPr>
-        <w:t>Maqungo</w:t>
-      </w:r>
-      <w:proofErr w:type="spellEnd"/>
-      <w:r>
-        <w:rPr>
-          <w:color w:val="auto"/>
-          <w:lang w:val="en-US"/>
-        </w:rPr>
-        <w:t xml:space="preserve"> M, Nannan N, </w:t>
-      </w:r>
-      <w:proofErr w:type="spellStart"/>
-      <w:r>
-        <w:rPr>
-          <w:color w:val="auto"/>
-          <w:lang w:val="en-US"/>
-        </w:rPr>
-        <w:t>Nojilana</w:t>
-      </w:r>
-      <w:proofErr w:type="spellEnd"/>
-      <w:r>
-        <w:rPr>
-          <w:color w:val="auto"/>
-          <w:lang w:val="en-US"/>
-        </w:rPr>
-        <w:t xml:space="preserve"> B, Nichols E, </w:t>
-      </w:r>
-      <w:proofErr w:type="spellStart"/>
-      <w:r>
-        <w:rPr>
-          <w:color w:val="auto"/>
-          <w:lang w:val="en-US"/>
-        </w:rPr>
-        <w:t>Morof</w:t>
-      </w:r>
-      <w:proofErr w:type="spellEnd"/>
-      <w:r>
-        <w:rPr>
-          <w:color w:val="auto"/>
-          <w:lang w:val="en-US"/>
-        </w:rPr>
-        <w:t xml:space="preserve"> D, </w:t>
-      </w:r>
-      <w:proofErr w:type="spellStart"/>
-      <w:r>
-        <w:rPr>
-          <w:color w:val="auto"/>
-          <w:lang w:val="en-US"/>
-        </w:rPr>
-        <w:t>Cheyip</w:t>
-      </w:r>
-      <w:proofErr w:type="spellEnd"/>
-      <w:r>
-        <w:rPr>
-          <w:color w:val="auto"/>
-          <w:lang w:val="en-US"/>
-        </w:rPr>
-        <w:t xml:space="preserve"> M, et al. Can verbal autopsies be used on a national scale? Key findings and lessons from South Africa’s national cause-of-death validation study. Global Health Action. </w:t>
-      </w:r>
-      <w:proofErr w:type="gramStart"/>
-      <w:r>
-        <w:rPr>
-          <w:color w:val="auto"/>
-          <w:lang w:val="en-US"/>
-        </w:rPr>
-        <w:t>2024;17:2399413</w:t>
-      </w:r>
-      <w:proofErr w:type="gramEnd"/>
-      <w:r>
-        <w:rPr>
-          <w:color w:val="auto"/>
-          <w:lang w:val="en-US"/>
-        </w:rPr>
-        <w:t>. https://doi.org/10.1080/16549716.2024.2399413.</w:t>
+        <w:t>101. Maqungo M, Nannan N, Nojilana B, Nichols E, Morof D, Cheyip M, et al. Can verbal autopsies be used on a national scale? Key findings and lessons from South Africa’s national cause-of-death validation study. Global Health Action. 2024;17:2399413. https://doi.org/10.1080/16549716.2024.2399413.</w:t>
       </w:r>
     </w:p>
     <w:p>
@@ -34247,39 +31548,7 @@
           <w:lang w:val="en-US"/>
         </w:rPr>
         <w:lastRenderedPageBreak/>
-        <w:t xml:space="preserve">102. Onyango D, </w:t>
-      </w:r>
-      <w:proofErr w:type="spellStart"/>
-      <w:r>
-        <w:rPr>
-          <w:color w:val="auto"/>
-          <w:lang w:val="en-US"/>
-        </w:rPr>
-        <w:t>Awuonda</w:t>
-      </w:r>
-      <w:proofErr w:type="spellEnd"/>
-      <w:r>
-        <w:rPr>
-          <w:color w:val="auto"/>
-          <w:lang w:val="en-US"/>
-        </w:rPr>
-        <w:t xml:space="preserve"> B. Using verbal autopsy to enhance mortality surveillance. The Lancet Global Health. 2024;</w:t>
-      </w:r>
-      <w:proofErr w:type="gramStart"/>
-      <w:r>
-        <w:rPr>
-          <w:color w:val="auto"/>
-          <w:lang w:val="en-US"/>
-        </w:rPr>
-        <w:t>12:e</w:t>
-      </w:r>
-      <w:proofErr w:type="gramEnd"/>
-      <w:r>
-        <w:rPr>
-          <w:color w:val="auto"/>
-          <w:lang w:val="en-US"/>
-        </w:rPr>
-        <w:t>1217–8.</w:t>
+        <w:t>102. Onyango D, Awuonda B. Using verbal autopsy to enhance mortality surveillance. The Lancet Global Health. 2024;12:e1217–8.</w:t>
       </w:r>
     </w:p>
     <w:p>
@@ -34311,23 +31580,7 @@
           <w:color w:val="auto"/>
           <w:lang w:val="en-US"/>
         </w:rPr>
-        <w:t xml:space="preserve">104. Liu X, Liu H, Yang G, Jiang Z, Cui S, Zhang Z, et al. A generalist medical language model for disease diagnosis assistance. Nature medicine. </w:t>
-      </w:r>
-      <w:proofErr w:type="gramStart"/>
-      <w:r>
-        <w:rPr>
-          <w:color w:val="auto"/>
-          <w:lang w:val="en-US"/>
-        </w:rPr>
-        <w:t>2025;31:932</w:t>
-      </w:r>
-      <w:proofErr w:type="gramEnd"/>
-      <w:r>
-        <w:rPr>
-          <w:color w:val="auto"/>
-          <w:lang w:val="en-US"/>
-        </w:rPr>
-        <w:t>–42.</w:t>
+        <w:t>104. Liu X, Liu H, Yang G, Jiang Z, Cui S, Zhang Z, et al. A generalist medical language model for disease diagnosis assistance. Nature medicine. 2025;31:932–42.</w:t>
       </w:r>
     </w:p>
     <w:p>
@@ -34343,39 +31596,7 @@
           <w:color w:val="auto"/>
           <w:lang w:val="en-US"/>
         </w:rPr>
-        <w:t xml:space="preserve">105. McDuff D, </w:t>
-      </w:r>
-      <w:proofErr w:type="spellStart"/>
-      <w:r>
-        <w:rPr>
-          <w:color w:val="auto"/>
-          <w:lang w:val="en-US"/>
-        </w:rPr>
-        <w:t>Schaekermann</w:t>
-      </w:r>
-      <w:proofErr w:type="spellEnd"/>
-      <w:r>
-        <w:rPr>
-          <w:color w:val="auto"/>
-          <w:lang w:val="en-US"/>
-        </w:rPr>
-        <w:t xml:space="preserve"> M, Tu T, Palepu A, Wang A, Garrison J, et al. Towards accurate differential diagnosis with large language models. Nature. </w:t>
-      </w:r>
-      <w:proofErr w:type="gramStart"/>
-      <w:r>
-        <w:rPr>
-          <w:color w:val="auto"/>
-          <w:lang w:val="en-US"/>
-        </w:rPr>
-        <w:t>2025;:</w:t>
-      </w:r>
-      <w:proofErr w:type="gramEnd"/>
-      <w:r>
-        <w:rPr>
-          <w:color w:val="auto"/>
-          <w:lang w:val="en-US"/>
-        </w:rPr>
-        <w:t>1–7.</w:t>
+        <w:t>105. McDuff D, Schaekermann M, Tu T, Palepu A, Wang A, Garrison J, et al. Towards accurate differential diagnosis with large language models. Nature. 2025;:1–7.</w:t>
       </w:r>
     </w:p>
     <w:p>
@@ -34391,39 +31612,7 @@
           <w:color w:val="auto"/>
           <w:lang w:val="en-US"/>
         </w:rPr>
-        <w:t xml:space="preserve">106. Wen R, </w:t>
-      </w:r>
-      <w:proofErr w:type="spellStart"/>
-      <w:r>
-        <w:rPr>
-          <w:color w:val="auto"/>
-          <w:lang w:val="en-US"/>
-        </w:rPr>
-        <w:t>Assalif</w:t>
-      </w:r>
-      <w:proofErr w:type="spellEnd"/>
-      <w:r>
-        <w:rPr>
-          <w:color w:val="auto"/>
-          <w:lang w:val="en-US"/>
-        </w:rPr>
-        <w:t xml:space="preserve"> AT, Lee AS-H, </w:t>
-      </w:r>
-      <w:proofErr w:type="spellStart"/>
-      <w:r>
-        <w:rPr>
-          <w:color w:val="auto"/>
-          <w:lang w:val="en-US"/>
-        </w:rPr>
-        <w:t>Kamadod</w:t>
-      </w:r>
-      <w:proofErr w:type="spellEnd"/>
-      <w:r>
-        <w:rPr>
-          <w:color w:val="auto"/>
-          <w:lang w:val="en-US"/>
-        </w:rPr>
-        <w:t xml:space="preserve"> R, Carshon-Marsh R, Meh C, et al. Public Data for: Computer Assisted Verbal Autopsy: Comparing Large Language Models to Physicians for Assigning Causes to 6939 Deaths in Sierra Leone from 2019-2022. 2025. https://doi.org/10.7910/DVN/QDLJCF.</w:t>
+        <w:t>106. Wen R, Assalif AT, Lee AS-H, Kamadod R, Carshon-Marsh R, Meh C, et al. Public Data for: Computer Assisted Verbal Autopsy: Comparing Large Language Models to Physicians for Assigning Causes to 6939 Deaths in Sierra Leone from 2019-2022. 2025. https://doi.org/10.7910/DVN/QDLJCF.</w:t>
       </w:r>
     </w:p>
     <w:p>
@@ -34439,39 +31628,7 @@
           <w:color w:val="auto"/>
           <w:lang w:val="en-US"/>
         </w:rPr>
-        <w:t xml:space="preserve">107. Hirsch JA, Nicola G, McGinty G, Liu RW, Barr RM, </w:t>
-      </w:r>
-      <w:proofErr w:type="spellStart"/>
-      <w:r>
-        <w:rPr>
-          <w:color w:val="auto"/>
-          <w:lang w:val="en-US"/>
-        </w:rPr>
-        <w:t>Chittle</w:t>
-      </w:r>
-      <w:proofErr w:type="spellEnd"/>
-      <w:r>
-        <w:rPr>
-          <w:color w:val="auto"/>
-          <w:lang w:val="en-US"/>
-        </w:rPr>
-        <w:t xml:space="preserve"> MD, et al. ICD-10: history and context. American Journal of Neuroradiology. </w:t>
-      </w:r>
-      <w:proofErr w:type="gramStart"/>
-      <w:r>
-        <w:rPr>
-          <w:color w:val="auto"/>
-          <w:lang w:val="en-US"/>
-        </w:rPr>
-        <w:t>2016;37:596</w:t>
-      </w:r>
-      <w:proofErr w:type="gramEnd"/>
-      <w:r>
-        <w:rPr>
-          <w:color w:val="auto"/>
-          <w:lang w:val="en-US"/>
-        </w:rPr>
-        <w:t>–9.</w:t>
+        <w:t>107. Hirsch JA, Nicola G, McGinty G, Liu RW, Barr RM, Chittle MD, et al. ICD-10: history and context. American Journal of Neuroradiology. 2016;37:596–9.</w:t>
       </w:r>
     </w:p>
     <w:p>
@@ -34487,23 +31644,7 @@
           <w:color w:val="auto"/>
           <w:lang w:val="en-US"/>
         </w:rPr>
-        <w:t xml:space="preserve">108. Henderson T, Shepheard J, Sundararajan V. Quality of diagnosis and procedure coding in ICD-10 administrative data. Medical care. </w:t>
-      </w:r>
-      <w:proofErr w:type="gramStart"/>
-      <w:r>
-        <w:rPr>
-          <w:color w:val="auto"/>
-          <w:lang w:val="en-US"/>
-        </w:rPr>
-        <w:t>2006;44:1011</w:t>
-      </w:r>
-      <w:proofErr w:type="gramEnd"/>
-      <w:r>
-        <w:rPr>
-          <w:color w:val="auto"/>
-          <w:lang w:val="en-US"/>
-        </w:rPr>
-        <w:t>–9.</w:t>
+        <w:t>108. Henderson T, Shepheard J, Sundararajan V. Quality of diagnosis and procedure coding in ICD-10 administrative data. Medical care. 2006;44:1011–9.</w:t>
       </w:r>
     </w:p>
     <w:p>
@@ -34519,71 +31660,7 @@
           <w:color w:val="auto"/>
           <w:lang w:val="en-US"/>
         </w:rPr>
-        <w:t xml:space="preserve">109. </w:t>
-      </w:r>
-      <w:proofErr w:type="spellStart"/>
-      <w:r>
-        <w:rPr>
-          <w:color w:val="auto"/>
-          <w:lang w:val="en-US"/>
-        </w:rPr>
-        <w:t>Watzlaf</w:t>
-      </w:r>
-      <w:proofErr w:type="spellEnd"/>
-      <w:r>
-        <w:rPr>
-          <w:color w:val="auto"/>
-          <w:lang w:val="en-US"/>
-        </w:rPr>
-        <w:t xml:space="preserve"> VJ, Garvin JH, </w:t>
-      </w:r>
-      <w:proofErr w:type="spellStart"/>
-      <w:r>
-        <w:rPr>
-          <w:color w:val="auto"/>
-          <w:lang w:val="en-US"/>
-        </w:rPr>
-        <w:t>Moeini</w:t>
-      </w:r>
-      <w:proofErr w:type="spellEnd"/>
-      <w:r>
-        <w:rPr>
-          <w:color w:val="auto"/>
-          <w:lang w:val="en-US"/>
-        </w:rPr>
-        <w:t xml:space="preserve"> S, Anania-</w:t>
-      </w:r>
-      <w:proofErr w:type="spellStart"/>
-      <w:r>
-        <w:rPr>
-          <w:color w:val="auto"/>
-          <w:lang w:val="en-US"/>
-        </w:rPr>
-        <w:t>Firouzan</w:t>
-      </w:r>
-      <w:proofErr w:type="spellEnd"/>
-      <w:r>
-        <w:rPr>
-          <w:color w:val="auto"/>
-          <w:lang w:val="en-US"/>
-        </w:rPr>
-        <w:t xml:space="preserve"> P. The effectiveness of ICD-10-CM in capturing public health diseases. Perspectives in Health Information Management/AHIMA, American Health Information Management Association. </w:t>
-      </w:r>
-      <w:proofErr w:type="gramStart"/>
-      <w:r>
-        <w:rPr>
-          <w:color w:val="auto"/>
-          <w:lang w:val="en-US"/>
-        </w:rPr>
-        <w:t>2007;4:6</w:t>
-      </w:r>
-      <w:proofErr w:type="gramEnd"/>
-      <w:r>
-        <w:rPr>
-          <w:color w:val="auto"/>
-          <w:lang w:val="en-US"/>
-        </w:rPr>
-        <w:t>.</w:t>
+        <w:t>109. Watzlaf VJ, Garvin JH, Moeini S, Anania-Firouzan P. The effectiveness of ICD-10-CM in capturing public health diseases. Perspectives in Health Information Management/AHIMA, American Health Information Management Association. 2007;4:6.</w:t>
       </w:r>
     </w:p>
     <w:p>
@@ -34599,23 +31676,7 @@
           <w:color w:val="auto"/>
           <w:lang w:val="en-US"/>
         </w:rPr>
-        <w:t xml:space="preserve">110. Hsu M-C, Wang C-C, Huang L-Y, Lin C-Y, Lin F-J, Toh S. Effect of ICD-9-CM to ICD-10-CM coding system transition on identification of common conditions: An interrupted time series analysis. Pharmacoepidemiology and Drug Safety. </w:t>
-      </w:r>
-      <w:proofErr w:type="gramStart"/>
-      <w:r>
-        <w:rPr>
-          <w:color w:val="auto"/>
-          <w:lang w:val="en-US"/>
-        </w:rPr>
-        <w:t>2021;30:1653</w:t>
-      </w:r>
-      <w:proofErr w:type="gramEnd"/>
-      <w:r>
-        <w:rPr>
-          <w:color w:val="auto"/>
-          <w:lang w:val="en-US"/>
-        </w:rPr>
-        <w:t>–74. https://doi.org/10.1002/pds.5330.</w:t>
+        <w:t>110. Hsu M-C, Wang C-C, Huang L-Y, Lin C-Y, Lin F-J, Toh S. Effect of ICD-9-CM to ICD-10-CM coding system transition on identification of common conditions: An interrupted time series analysis. Pharmacoepidemiology and Drug Safety. 2021;30:1653–74. https://doi.org/10.1002/pds.5330.</w:t>
       </w:r>
     </w:p>
     <w:p>
@@ -34647,23 +31708,7 @@
           <w:color w:val="auto"/>
           <w:lang w:val="en-US"/>
         </w:rPr>
-        <w:t xml:space="preserve">112. </w:t>
-      </w:r>
-      <w:proofErr w:type="spellStart"/>
-      <w:r>
-        <w:rPr>
-          <w:color w:val="auto"/>
-          <w:lang w:val="en-US"/>
-        </w:rPr>
-        <w:t>Nafundi</w:t>
-      </w:r>
-      <w:proofErr w:type="spellEnd"/>
-      <w:r>
-        <w:rPr>
-          <w:color w:val="auto"/>
-          <w:lang w:val="en-US"/>
-        </w:rPr>
-        <w:t>. ODK - Collect data anywhere. 2023.</w:t>
+        <w:t>112. Nafundi. ODK - Collect data anywhere. 2023.</w:t>
       </w:r>
     </w:p>
     <w:p>
@@ -34679,23 +31724,7 @@
           <w:color w:val="auto"/>
           <w:lang w:val="en-US"/>
         </w:rPr>
-        <w:t xml:space="preserve">113. DiPasquale A, Maire N, Bratschi M. Release ODK 2016 WHO VA instrument 1.5.1 </w:t>
-      </w:r>
-      <w:proofErr w:type="spellStart"/>
-      <w:r>
-        <w:rPr>
-          <w:color w:val="auto"/>
-          <w:lang w:val="en-US"/>
-        </w:rPr>
-        <w:t>SwissTPH</w:t>
-      </w:r>
-      <w:proofErr w:type="spellEnd"/>
-      <w:r>
-        <w:rPr>
-          <w:color w:val="auto"/>
-          <w:lang w:val="en-US"/>
-        </w:rPr>
-        <w:t>/WHO-VA. 2016.</w:t>
+        <w:t>113. DiPasquale A, Maire N, Bratschi M. Release ODK 2016 WHO VA instrument 1.5.1 SwissTPH/WHO-VA. 2016.</w:t>
       </w:r>
     </w:p>
     <w:p>
@@ -34711,23 +31740,7 @@
           <w:color w:val="auto"/>
           <w:lang w:val="en-US"/>
         </w:rPr>
-        <w:t xml:space="preserve">114. </w:t>
-      </w:r>
-      <w:proofErr w:type="spellStart"/>
-      <w:r>
-        <w:rPr>
-          <w:color w:val="auto"/>
-          <w:lang w:val="en-US"/>
-        </w:rPr>
-        <w:t>Byass</w:t>
-      </w:r>
-      <w:proofErr w:type="spellEnd"/>
-      <w:r>
-        <w:rPr>
-          <w:color w:val="auto"/>
-          <w:lang w:val="en-US"/>
-        </w:rPr>
-        <w:t xml:space="preserve"> P. InterVA-5.1 User Guide. 2020.</w:t>
+        <w:t>114. Byass P. InterVA-5.1 User Guide. 2020.</w:t>
       </w:r>
     </w:p>
     <w:p>
@@ -34743,71 +31756,7 @@
           <w:color w:val="auto"/>
           <w:lang w:val="en-US"/>
         </w:rPr>
-        <w:t xml:space="preserve">115. Thomas J, </w:t>
-      </w:r>
-      <w:proofErr w:type="spellStart"/>
-      <w:r>
-        <w:rPr>
-          <w:color w:val="auto"/>
-          <w:lang w:val="en-US"/>
-        </w:rPr>
-        <w:t>ekarpinskiMITRE</w:t>
-      </w:r>
-      <w:proofErr w:type="spellEnd"/>
-      <w:r>
-        <w:rPr>
-          <w:color w:val="auto"/>
-          <w:lang w:val="en-US"/>
-        </w:rPr>
-        <w:t xml:space="preserve">, </w:t>
-      </w:r>
-      <w:proofErr w:type="spellStart"/>
-      <w:r>
-        <w:rPr>
-          <w:color w:val="auto"/>
-          <w:lang w:val="en-US"/>
-        </w:rPr>
-        <w:t>pkmitre</w:t>
-      </w:r>
-      <w:proofErr w:type="spellEnd"/>
-      <w:r>
-        <w:rPr>
-          <w:color w:val="auto"/>
-          <w:lang w:val="en-US"/>
-        </w:rPr>
-        <w:t xml:space="preserve">, </w:t>
-      </w:r>
-      <w:proofErr w:type="spellStart"/>
-      <w:r>
-        <w:rPr>
-          <w:color w:val="auto"/>
-          <w:lang w:val="en-US"/>
-        </w:rPr>
-        <w:t>owentrigueros</w:t>
-      </w:r>
-      <w:proofErr w:type="spellEnd"/>
-      <w:r>
-        <w:rPr>
-          <w:color w:val="auto"/>
-          <w:lang w:val="en-US"/>
-        </w:rPr>
-        <w:t xml:space="preserve">, Choi P, Chu Y. </w:t>
-      </w:r>
-      <w:proofErr w:type="spellStart"/>
-      <w:r>
-        <w:rPr>
-          <w:color w:val="auto"/>
-          <w:lang w:val="en-US"/>
-        </w:rPr>
-        <w:t>pycrossva</w:t>
-      </w:r>
-      <w:proofErr w:type="spellEnd"/>
-      <w:r>
-        <w:rPr>
-          <w:color w:val="auto"/>
-          <w:lang w:val="en-US"/>
-        </w:rPr>
-        <w:t>: Prepare data from WHO and PHRMC instruments for verbal autopsy algorithms.</w:t>
+        <w:t>115. Thomas J, ekarpinskiMITRE, pkmitre, owentrigueros, Choi P, Chu Y. pycrossva: Prepare data from WHO and PHRMC instruments for verbal autopsy algorithms.</w:t>
       </w:r>
     </w:p>
     <w:p>
@@ -34871,23 +31820,7 @@
           <w:color w:val="auto"/>
           <w:lang w:val="en-US"/>
         </w:rPr>
-        <w:t xml:space="preserve">119. OpenAI. Migrate to the Responses API - Decide when to use </w:t>
-      </w:r>
-      <w:proofErr w:type="spellStart"/>
-      <w:r>
-        <w:rPr>
-          <w:color w:val="auto"/>
-          <w:lang w:val="en-US"/>
-        </w:rPr>
-        <w:t>statefulness</w:t>
-      </w:r>
-      <w:proofErr w:type="spellEnd"/>
-      <w:r>
-        <w:rPr>
-          <w:color w:val="auto"/>
-          <w:lang w:val="en-US"/>
-        </w:rPr>
-        <w:t>. OpenAI API. 2025. https://platform.openai.com/docs/guides/migrate-to-responses#4-decide-when-to-use-statefulness. Accessed 21 Oct 2025.</w:t>
+        <w:t>119. OpenAI. Migrate to the Responses API - Decide when to use statefulness. OpenAI API. 2025. https://platform.openai.com/docs/guides/migrate-to-responses#4-decide-when-to-use-statefulness. Accessed 21 Oct 2025.</w:t>
       </w:r>
     </w:p>
     <w:p>
@@ -34920,39 +31853,7 @@
           <w:lang w:val="en-US"/>
         </w:rPr>
         <w:lastRenderedPageBreak/>
-        <w:t xml:space="preserve">121. Thomas J, Li Z, </w:t>
-      </w:r>
-      <w:proofErr w:type="spellStart"/>
-      <w:r>
-        <w:rPr>
-          <w:color w:val="auto"/>
-          <w:lang w:val="en-US"/>
-        </w:rPr>
-        <w:t>Byass</w:t>
-      </w:r>
-      <w:proofErr w:type="spellEnd"/>
-      <w:r>
-        <w:rPr>
-          <w:color w:val="auto"/>
-          <w:lang w:val="en-US"/>
-        </w:rPr>
-        <w:t xml:space="preserve"> P, McCormick T, Boyas M, Clark S. InterVA5: Replicate and </w:t>
-      </w:r>
-      <w:proofErr w:type="spellStart"/>
-      <w:r>
-        <w:rPr>
-          <w:color w:val="auto"/>
-          <w:lang w:val="en-US"/>
-        </w:rPr>
-        <w:t>Analyse</w:t>
-      </w:r>
-      <w:proofErr w:type="spellEnd"/>
-      <w:r>
-        <w:rPr>
-          <w:color w:val="auto"/>
-          <w:lang w:val="en-US"/>
-        </w:rPr>
-        <w:t xml:space="preserve"> “InterVA5.” 2021.</w:t>
+        <w:t>121. Thomas J, Li Z, Byass P, McCormick T, Boyas M, Clark S. InterVA5: Replicate and Analyse “InterVA5.” 2021.</w:t>
       </w:r>
     </w:p>
     <w:p>
@@ -34968,39 +31869,7 @@
           <w:color w:val="auto"/>
           <w:lang w:val="en-US"/>
         </w:rPr>
-        <w:t xml:space="preserve">122. </w:t>
-      </w:r>
-      <w:proofErr w:type="spellStart"/>
-      <w:r>
-        <w:rPr>
-          <w:color w:val="auto"/>
-          <w:lang w:val="en-US"/>
-        </w:rPr>
-        <w:t>Yendewa</w:t>
-      </w:r>
-      <w:proofErr w:type="spellEnd"/>
-      <w:r>
-        <w:rPr>
-          <w:color w:val="auto"/>
-          <w:lang w:val="en-US"/>
-        </w:rPr>
-        <w:t xml:space="preserve"> GA, Poveda E, </w:t>
-      </w:r>
-      <w:proofErr w:type="spellStart"/>
-      <w:r>
-        <w:rPr>
-          <w:color w:val="auto"/>
-          <w:lang w:val="en-US"/>
-        </w:rPr>
-        <w:t>Yendewa</w:t>
-      </w:r>
-      <w:proofErr w:type="spellEnd"/>
-      <w:r>
-        <w:rPr>
-          <w:color w:val="auto"/>
-          <w:lang w:val="en-US"/>
-        </w:rPr>
-        <w:t xml:space="preserve"> SA, Sahr F, Quiñones-Mateu ME, Salata RA. HIV/AIDS in Sierra Leone: Characterizing the Hidden Epidemic. AIDS reviews. 2018;20.</w:t>
+        <w:t>122. Yendewa GA, Poveda E, Yendewa SA, Sahr F, Quiñones-Mateu ME, Salata RA. HIV/AIDS in Sierra Leone: Characterizing the Hidden Epidemic. AIDS reviews. 2018;20.</w:t>
       </w:r>
     </w:p>
     <w:p>
@@ -35016,23 +31885,7 @@
           <w:color w:val="auto"/>
           <w:lang w:val="en-US"/>
         </w:rPr>
-        <w:t xml:space="preserve">123. Walker PG, White MT, Griffin JT, Reynolds A, Ferguson NM, Ghani AC. Malaria morbidity and mortality in Ebola-affected countries caused by decreased health-care capacity, and the potential effect of mitigation strategies: a modelling analysis. The Lancet Infectious Diseases. </w:t>
-      </w:r>
-      <w:proofErr w:type="gramStart"/>
-      <w:r>
-        <w:rPr>
-          <w:color w:val="auto"/>
-          <w:lang w:val="en-US"/>
-        </w:rPr>
-        <w:t>2015;15:825</w:t>
-      </w:r>
-      <w:proofErr w:type="gramEnd"/>
-      <w:r>
-        <w:rPr>
-          <w:color w:val="auto"/>
-          <w:lang w:val="en-US"/>
-        </w:rPr>
-        <w:t>–32.</w:t>
+        <w:t>123. Walker PG, White MT, Griffin JT, Reynolds A, Ferguson NM, Ghani AC. Malaria morbidity and mortality in Ebola-affected countries caused by decreased health-care capacity, and the potential effect of mitigation strategies: a modelling analysis. The Lancet Infectious Diseases. 2015;15:825–32.</w:t>
       </w:r>
     </w:p>
     <w:p>

</xml_diff>